<commit_message>
add image that describes the project superficially
</commit_message>
<xml_diff>
--- a/documentation/SRS.docx
+++ b/documentation/SRS.docx
@@ -2536,14 +2536,13 @@
           <w:sz w:val="22"/>
         </w:rPr>
       </w:pPr>
-    </w:p>
-    <w:p>
-      <w:pPr>
+      <w:r>
         <w:rPr>
           <w:rFonts w:ascii="Arial" w:hAnsi="Arial"/>
           <w:sz w:val="22"/>
         </w:rPr>
-      </w:pPr>
+        <w:t>This project is a Unit Conversion Utility, which allows the user to convert existing units to other units, define new units, visualize the unit conversion using graphics, as well as list all current units defined. It is a web appllication written in HTML, CSS, and Javascript.</w:t>
+      </w:r>
     </w:p>
     <w:p>
       <w:pPr>
@@ -2552,6 +2551,8 @@
           <w:sz w:val="22"/>
         </w:rPr>
       </w:pPr>
+      <w:bookmarkStart w:id="18" w:name="_GoBack"/>
+      <w:bookmarkEnd w:id="18"/>
     </w:p>
     <w:p>
       <w:pPr>
@@ -2560,24 +2561,22 @@
           <w:rFonts w:ascii="Arial" w:hAnsi="Arial"/>
         </w:rPr>
       </w:pPr>
-      <w:bookmarkStart w:id="18" w:name="_Toc439994667"/>
-      <w:bookmarkStart w:id="19" w:name="_Toc113291690"/>
+      <w:bookmarkStart w:id="19" w:name="_Toc439994667"/>
+      <w:bookmarkStart w:id="20" w:name="_Toc113291690"/>
       <w:r>
         <w:rPr>
           <w:rFonts w:ascii="Arial" w:hAnsi="Arial"/>
         </w:rPr>
         <w:t>Document Purpose</w:t>
       </w:r>
-      <w:bookmarkEnd w:id="18"/>
       <w:bookmarkEnd w:id="19"/>
+      <w:bookmarkEnd w:id="20"/>
       <w:r>
         <w:rPr>
           <w:rFonts w:ascii="Arial" w:hAnsi="Arial"/>
         </w:rPr>
         <w:t xml:space="preserve"> </w:t>
       </w:r>
-      <w:bookmarkStart w:id="20" w:name="_GoBack"/>
-      <w:bookmarkEnd w:id="20"/>
     </w:p>
     <w:p>
       <w:pPr>
@@ -4893,7 +4892,7 @@
       <w:fldChar w:fldCharType="separate"/>
     </w:r>
     <w:r>
-      <w:t>iii</w:t>
+      <w:t>ii</w:t>
     </w:r>
     <w:r>
       <w:fldChar w:fldCharType="end"/>

</xml_diff>

<commit_message>
Added section 1.1 Document Purpose
</commit_message>
<xml_diff>
--- a/documentation/SRS.docx
+++ b/documentation/SRS.docx
@@ -1,6 +1,6 @@
 
 <file path=word/document.xml><?xml version="1.0" encoding="utf-8"?>
-<w:document xmlns:wpc="http://schemas.microsoft.com/office/word/2010/wordprocessingCanvas" xmlns:mo="http://schemas.microsoft.com/office/mac/office/2008/main" xmlns:mc="http://schemas.openxmlformats.org/markup-compatibility/2006" xmlns:mv="urn:schemas-microsoft-com:mac:vml" xmlns:o="urn:schemas-microsoft-com:office:office" xmlns:r="http://schemas.openxmlformats.org/officeDocument/2006/relationships" xmlns:m="http://schemas.openxmlformats.org/officeDocument/2006/math" xmlns:v="urn:schemas-microsoft-com:vml" xmlns:wp14="http://schemas.microsoft.com/office/word/2010/wordprocessingDrawing" xmlns:wp="http://schemas.openxmlformats.org/drawingml/2006/wordprocessingDrawing" xmlns:w10="urn:schemas-microsoft-com:office:word" xmlns:w="http://schemas.openxmlformats.org/wordprocessingml/2006/main" xmlns:w14="http://schemas.microsoft.com/office/word/2010/wordml" xmlns:w15="http://schemas.microsoft.com/office/word/2012/wordml" xmlns:wpg="http://schemas.microsoft.com/office/word/2010/wordprocessingGroup" xmlns:wpi="http://schemas.microsoft.com/office/word/2010/wordprocessingInk" xmlns:wne="http://schemas.microsoft.com/office/word/2006/wordml" xmlns:wps="http://schemas.microsoft.com/office/word/2010/wordprocessingShape" mc:Ignorable="w14 w15 wp14">
+<w:document xmlns:wpc="http://schemas.microsoft.com/office/word/2010/wordprocessingCanvas" xmlns:cx="http://schemas.microsoft.com/office/drawing/2014/chartex" xmlns:cx1="http://schemas.microsoft.com/office/drawing/2015/9/8/chartex" xmlns:cx2="http://schemas.microsoft.com/office/drawing/2015/10/21/chartex" xmlns:cx3="http://schemas.microsoft.com/office/drawing/2016/5/9/chartex" xmlns:cx4="http://schemas.microsoft.com/office/drawing/2016/5/10/chartex" xmlns:cx5="http://schemas.microsoft.com/office/drawing/2016/5/11/chartex" xmlns:cx6="http://schemas.microsoft.com/office/drawing/2016/5/12/chartex" xmlns:cx7="http://schemas.microsoft.com/office/drawing/2016/5/13/chartex" xmlns:cx8="http://schemas.microsoft.com/office/drawing/2016/5/14/chartex" xmlns:mc="http://schemas.openxmlformats.org/markup-compatibility/2006" xmlns:aink="http://schemas.microsoft.com/office/drawing/2016/ink" xmlns:am3d="http://schemas.microsoft.com/office/drawing/2017/model3d" xmlns:o="urn:schemas-microsoft-com:office:office" xmlns:r="http://schemas.openxmlformats.org/officeDocument/2006/relationships" xmlns:m="http://schemas.openxmlformats.org/officeDocument/2006/math" xmlns:v="urn:schemas-microsoft-com:vml" xmlns:wp14="http://schemas.microsoft.com/office/word/2010/wordprocessingDrawing" xmlns:wp="http://schemas.openxmlformats.org/drawingml/2006/wordprocessingDrawing" xmlns:w10="urn:schemas-microsoft-com:office:word" xmlns:w="http://schemas.openxmlformats.org/wordprocessingml/2006/main" xmlns:w14="http://schemas.microsoft.com/office/word/2010/wordml" xmlns:w15="http://schemas.microsoft.com/office/word/2012/wordml" xmlns:w16cid="http://schemas.microsoft.com/office/word/2016/wordml/cid" xmlns:w16se="http://schemas.microsoft.com/office/word/2015/wordml/symex" xmlns:wpg="http://schemas.microsoft.com/office/word/2010/wordprocessingGroup" xmlns:wpi="http://schemas.microsoft.com/office/word/2010/wordprocessingInk" xmlns:wne="http://schemas.microsoft.com/office/word/2006/wordml" xmlns:wps="http://schemas.microsoft.com/office/word/2010/wordprocessingShape" mc:Ignorable="w14 w15 w16se w16cid wp14">
   <w:body>
     <w:p>
       <w:pPr>
@@ -2551,77 +2551,80 @@
           <w:sz w:val="22"/>
         </w:rPr>
       </w:pPr>
-      <w:bookmarkStart w:id="18" w:name="_GoBack"/>
+    </w:p>
+    <w:p>
+      <w:pPr>
+        <w:pStyle w:val="Heading2"/>
+        <w:rPr>
+          <w:rFonts w:ascii="Arial" w:hAnsi="Arial"/>
+        </w:rPr>
+      </w:pPr>
+      <w:bookmarkStart w:id="18" w:name="_Toc439994667"/>
+      <w:bookmarkStart w:id="19" w:name="_Toc113291690"/>
+      <w:r>
+        <w:rPr>
+          <w:rFonts w:ascii="Arial" w:hAnsi="Arial"/>
+        </w:rPr>
+        <w:t>Document Purpose</w:t>
+      </w:r>
       <w:bookmarkEnd w:id="18"/>
-    </w:p>
-    <w:p>
-      <w:pPr>
-        <w:pStyle w:val="Heading2"/>
-        <w:rPr>
-          <w:rFonts w:ascii="Arial" w:hAnsi="Arial"/>
-        </w:rPr>
-      </w:pPr>
-      <w:bookmarkStart w:id="19" w:name="_Toc439994667"/>
-      <w:bookmarkStart w:id="20" w:name="_Toc113291690"/>
-      <w:r>
-        <w:rPr>
-          <w:rFonts w:ascii="Arial" w:hAnsi="Arial"/>
-        </w:rPr>
-        <w:t>Document Purpose</w:t>
-      </w:r>
       <w:bookmarkEnd w:id="19"/>
+      <w:r>
+        <w:rPr>
+          <w:rFonts w:ascii="Arial" w:hAnsi="Arial"/>
+        </w:rPr>
+        <w:t xml:space="preserve"> </w:t>
+      </w:r>
+    </w:p>
+    <w:p>
+      <w:pPr>
+        <w:pStyle w:val="template"/>
+        <w:jc w:val="both"/>
+        <w:rPr>
+          <w:color w:val="0000FF"/>
+        </w:rPr>
+      </w:pPr>
+      <w:r>
+        <w:t>&lt;</w:t>
+      </w:r>
+      <w:r>
+        <w:rPr>
+          <w:color w:val="0000FF"/>
+        </w:rPr>
+        <w:t>Identify the product whose software requirements are specified in this document, including the revision or release number. Describe the scope of the product that is covered by this SRS, particularly if this SRS describes only part of the system or a single subsystem.</w:t>
+      </w:r>
+    </w:p>
+    <w:p>
+      <w:pPr>
+        <w:pStyle w:val="template"/>
+        <w:jc w:val="both"/>
+      </w:pPr>
+      <w:r>
+        <w:t>TO DO: Write 1-2 paragraphs describing the purpose of this document as explained above.&gt;</w:t>
+      </w:r>
+    </w:p>
+    <w:p>
+      <w:pPr>
+        <w:pStyle w:val="template"/>
+        <w:jc w:val="both"/>
+      </w:pPr>
+    </w:p>
+    <w:p>
+      <w:pPr>
+        <w:pStyle w:val="template"/>
+        <w:jc w:val="both"/>
+        <w:rPr>
+          <w:i w:val="0"/>
+        </w:rPr>
+      </w:pPr>
+      <w:r>
+        <w:rPr>
+          <w:i w:val="0"/>
+        </w:rPr>
+        <w:t>This document serves as a comprehensive overview of version 0.1 of our Unit Conversion Utility project. The project is in its initial stages and ideas are still being formed, so the scope and details of functionality described here are tentative.</w:t>
+      </w:r>
+      <w:bookmarkStart w:id="20" w:name="_GoBack"/>
       <w:bookmarkEnd w:id="20"/>
-      <w:r>
-        <w:rPr>
-          <w:rFonts w:ascii="Arial" w:hAnsi="Arial"/>
-        </w:rPr>
-        <w:t xml:space="preserve"> </w:t>
-      </w:r>
-    </w:p>
-    <w:p>
-      <w:pPr>
-        <w:pStyle w:val="template"/>
-        <w:jc w:val="both"/>
-        <w:rPr>
-          <w:color w:val="0000FF"/>
-        </w:rPr>
-      </w:pPr>
-      <w:r>
-        <w:t>&lt;</w:t>
-      </w:r>
-      <w:r>
-        <w:rPr>
-          <w:color w:val="0000FF"/>
-        </w:rPr>
-        <w:t>Identify the product whose software requirements are specified in this document, including the revision or release number. Describe the scope of the product that is covered by this SRS, particularly if this SRS describes only part of the system or a single subsystem.</w:t>
-      </w:r>
-    </w:p>
-    <w:p>
-      <w:pPr>
-        <w:pStyle w:val="template"/>
-        <w:jc w:val="both"/>
-      </w:pPr>
-      <w:r>
-        <w:t>TO DO: Write 1-2 paragraphs describing the purpose of this document as explained above.&gt;</w:t>
-      </w:r>
-    </w:p>
-    <w:p>
-      <w:pPr>
-        <w:pStyle w:val="template"/>
-        <w:jc w:val="both"/>
-      </w:pPr>
-    </w:p>
-    <w:p>
-      <w:pPr>
-        <w:pStyle w:val="template"/>
-        <w:jc w:val="both"/>
-      </w:pPr>
-    </w:p>
-    <w:p>
-      <w:pPr>
-        <w:pStyle w:val="template"/>
-        <w:jc w:val="both"/>
-      </w:pPr>
     </w:p>
     <w:p>
       <w:pPr>
@@ -2823,7 +2826,6 @@
         <w:jc w:val="both"/>
       </w:pPr>
       <w:r>
-        <w:lastRenderedPageBreak/>
         <w:t>TO DO:</w:t>
       </w:r>
       <w:r>
@@ -4805,7 +4807,7 @@
 </file>
 
 <file path=word/endnotes.xml><?xml version="1.0" encoding="utf-8"?>
-<w:endnotes xmlns:wpc="http://schemas.microsoft.com/office/word/2010/wordprocessingCanvas" xmlns:mo="http://schemas.microsoft.com/office/mac/office/2008/main" xmlns:mc="http://schemas.openxmlformats.org/markup-compatibility/2006" xmlns:mv="urn:schemas-microsoft-com:mac:vml" xmlns:o="urn:schemas-microsoft-com:office:office" xmlns:r="http://schemas.openxmlformats.org/officeDocument/2006/relationships" xmlns:m="http://schemas.openxmlformats.org/officeDocument/2006/math" xmlns:v="urn:schemas-microsoft-com:vml" xmlns:wp14="http://schemas.microsoft.com/office/word/2010/wordprocessingDrawing" xmlns:wp="http://schemas.openxmlformats.org/drawingml/2006/wordprocessingDrawing" xmlns:w10="urn:schemas-microsoft-com:office:word" xmlns:w="http://schemas.openxmlformats.org/wordprocessingml/2006/main" xmlns:w14="http://schemas.microsoft.com/office/word/2010/wordml" xmlns:w15="http://schemas.microsoft.com/office/word/2012/wordml" xmlns:wpg="http://schemas.microsoft.com/office/word/2010/wordprocessingGroup" xmlns:wpi="http://schemas.microsoft.com/office/word/2010/wordprocessingInk" xmlns:wne="http://schemas.microsoft.com/office/word/2006/wordml" xmlns:wps="http://schemas.microsoft.com/office/word/2010/wordprocessingShape" mc:Ignorable="w14 w15 wp14">
+<w:endnotes xmlns:wpc="http://schemas.microsoft.com/office/word/2010/wordprocessingCanvas" xmlns:cx="http://schemas.microsoft.com/office/drawing/2014/chartex" xmlns:cx1="http://schemas.microsoft.com/office/drawing/2015/9/8/chartex" xmlns:cx2="http://schemas.microsoft.com/office/drawing/2015/10/21/chartex" xmlns:cx3="http://schemas.microsoft.com/office/drawing/2016/5/9/chartex" xmlns:cx4="http://schemas.microsoft.com/office/drawing/2016/5/10/chartex" xmlns:cx5="http://schemas.microsoft.com/office/drawing/2016/5/11/chartex" xmlns:cx6="http://schemas.microsoft.com/office/drawing/2016/5/12/chartex" xmlns:cx7="http://schemas.microsoft.com/office/drawing/2016/5/13/chartex" xmlns:cx8="http://schemas.microsoft.com/office/drawing/2016/5/14/chartex" xmlns:mc="http://schemas.openxmlformats.org/markup-compatibility/2006" xmlns:aink="http://schemas.microsoft.com/office/drawing/2016/ink" xmlns:am3d="http://schemas.microsoft.com/office/drawing/2017/model3d" xmlns:o="urn:schemas-microsoft-com:office:office" xmlns:r="http://schemas.openxmlformats.org/officeDocument/2006/relationships" xmlns:m="http://schemas.openxmlformats.org/officeDocument/2006/math" xmlns:v="urn:schemas-microsoft-com:vml" xmlns:wp14="http://schemas.microsoft.com/office/word/2010/wordprocessingDrawing" xmlns:wp="http://schemas.openxmlformats.org/drawingml/2006/wordprocessingDrawing" xmlns:w10="urn:schemas-microsoft-com:office:word" xmlns:w="http://schemas.openxmlformats.org/wordprocessingml/2006/main" xmlns:w14="http://schemas.microsoft.com/office/word/2010/wordml" xmlns:w15="http://schemas.microsoft.com/office/word/2012/wordml" xmlns:w16cid="http://schemas.microsoft.com/office/word/2016/wordml/cid" xmlns:w16se="http://schemas.microsoft.com/office/word/2015/wordml/symex" xmlns:wpg="http://schemas.microsoft.com/office/word/2010/wordprocessingGroup" xmlns:wpi="http://schemas.microsoft.com/office/word/2010/wordprocessingInk" xmlns:wne="http://schemas.microsoft.com/office/word/2006/wordml" xmlns:wps="http://schemas.microsoft.com/office/word/2010/wordprocessingShape" mc:Ignorable="w14 w15 w16se w16cid wp14">
   <w:endnote w:type="separator" w:id="-1">
     <w:p>
       <w:r>
@@ -4824,7 +4826,7 @@
 </file>
 
 <file path=word/footer1.xml><?xml version="1.0" encoding="utf-8"?>
-<w:ftr xmlns:wpc="http://schemas.microsoft.com/office/word/2010/wordprocessingCanvas" xmlns:mo="http://schemas.microsoft.com/office/mac/office/2008/main" xmlns:mc="http://schemas.openxmlformats.org/markup-compatibility/2006" xmlns:mv="urn:schemas-microsoft-com:mac:vml" xmlns:o="urn:schemas-microsoft-com:office:office" xmlns:r="http://schemas.openxmlformats.org/officeDocument/2006/relationships" xmlns:m="http://schemas.openxmlformats.org/officeDocument/2006/math" xmlns:v="urn:schemas-microsoft-com:vml" xmlns:wp14="http://schemas.microsoft.com/office/word/2010/wordprocessingDrawing" xmlns:wp="http://schemas.openxmlformats.org/drawingml/2006/wordprocessingDrawing" xmlns:w10="urn:schemas-microsoft-com:office:word" xmlns:w="http://schemas.openxmlformats.org/wordprocessingml/2006/main" xmlns:w14="http://schemas.microsoft.com/office/word/2010/wordml" xmlns:w15="http://schemas.microsoft.com/office/word/2012/wordml" xmlns:wpg="http://schemas.microsoft.com/office/word/2010/wordprocessingGroup" xmlns:wpi="http://schemas.microsoft.com/office/word/2010/wordprocessingInk" xmlns:wne="http://schemas.microsoft.com/office/word/2006/wordml" xmlns:wps="http://schemas.microsoft.com/office/word/2010/wordprocessingShape" mc:Ignorable="w14 w15 wp14">
+<w:ftr xmlns:wpc="http://schemas.microsoft.com/office/word/2010/wordprocessingCanvas" xmlns:cx="http://schemas.microsoft.com/office/drawing/2014/chartex" xmlns:cx1="http://schemas.microsoft.com/office/drawing/2015/9/8/chartex" xmlns:cx2="http://schemas.microsoft.com/office/drawing/2015/10/21/chartex" xmlns:cx3="http://schemas.microsoft.com/office/drawing/2016/5/9/chartex" xmlns:cx4="http://schemas.microsoft.com/office/drawing/2016/5/10/chartex" xmlns:cx5="http://schemas.microsoft.com/office/drawing/2016/5/11/chartex" xmlns:cx6="http://schemas.microsoft.com/office/drawing/2016/5/12/chartex" xmlns:cx7="http://schemas.microsoft.com/office/drawing/2016/5/13/chartex" xmlns:cx8="http://schemas.microsoft.com/office/drawing/2016/5/14/chartex" xmlns:mc="http://schemas.openxmlformats.org/markup-compatibility/2006" xmlns:aink="http://schemas.microsoft.com/office/drawing/2016/ink" xmlns:am3d="http://schemas.microsoft.com/office/drawing/2017/model3d" xmlns:o="urn:schemas-microsoft-com:office:office" xmlns:r="http://schemas.openxmlformats.org/officeDocument/2006/relationships" xmlns:m="http://schemas.openxmlformats.org/officeDocument/2006/math" xmlns:v="urn:schemas-microsoft-com:vml" xmlns:wp14="http://schemas.microsoft.com/office/word/2010/wordprocessingDrawing" xmlns:wp="http://schemas.openxmlformats.org/drawingml/2006/wordprocessingDrawing" xmlns:w10="urn:schemas-microsoft-com:office:word" xmlns:w="http://schemas.openxmlformats.org/wordprocessingml/2006/main" xmlns:w14="http://schemas.microsoft.com/office/word/2010/wordml" xmlns:w15="http://schemas.microsoft.com/office/word/2012/wordml" xmlns:w16cid="http://schemas.microsoft.com/office/word/2016/wordml/cid" xmlns:w16se="http://schemas.microsoft.com/office/word/2015/wordml/symex" xmlns:wpg="http://schemas.microsoft.com/office/word/2010/wordprocessingGroup" xmlns:wpi="http://schemas.microsoft.com/office/word/2010/wordprocessingInk" xmlns:wne="http://schemas.microsoft.com/office/word/2006/wordml" xmlns:wps="http://schemas.microsoft.com/office/word/2010/wordprocessingShape" mc:Ignorable="w14 w15 w16se w16cid wp14">
   <w:p>
     <w:pPr>
       <w:pStyle w:val="Footer"/>
@@ -4835,7 +4837,7 @@
 </file>
 
 <file path=word/footnotes.xml><?xml version="1.0" encoding="utf-8"?>
-<w:footnotes xmlns:wpc="http://schemas.microsoft.com/office/word/2010/wordprocessingCanvas" xmlns:mo="http://schemas.microsoft.com/office/mac/office/2008/main" xmlns:mc="http://schemas.openxmlformats.org/markup-compatibility/2006" xmlns:mv="urn:schemas-microsoft-com:mac:vml" xmlns:o="urn:schemas-microsoft-com:office:office" xmlns:r="http://schemas.openxmlformats.org/officeDocument/2006/relationships" xmlns:m="http://schemas.openxmlformats.org/officeDocument/2006/math" xmlns:v="urn:schemas-microsoft-com:vml" xmlns:wp14="http://schemas.microsoft.com/office/word/2010/wordprocessingDrawing" xmlns:wp="http://schemas.openxmlformats.org/drawingml/2006/wordprocessingDrawing" xmlns:w10="urn:schemas-microsoft-com:office:word" xmlns:w="http://schemas.openxmlformats.org/wordprocessingml/2006/main" xmlns:w14="http://schemas.microsoft.com/office/word/2010/wordml" xmlns:w15="http://schemas.microsoft.com/office/word/2012/wordml" xmlns:wpg="http://schemas.microsoft.com/office/word/2010/wordprocessingGroup" xmlns:wpi="http://schemas.microsoft.com/office/word/2010/wordprocessingInk" xmlns:wne="http://schemas.microsoft.com/office/word/2006/wordml" xmlns:wps="http://schemas.microsoft.com/office/word/2010/wordprocessingShape" mc:Ignorable="w14 w15 wp14">
+<w:footnotes xmlns:wpc="http://schemas.microsoft.com/office/word/2010/wordprocessingCanvas" xmlns:cx="http://schemas.microsoft.com/office/drawing/2014/chartex" xmlns:cx1="http://schemas.microsoft.com/office/drawing/2015/9/8/chartex" xmlns:cx2="http://schemas.microsoft.com/office/drawing/2015/10/21/chartex" xmlns:cx3="http://schemas.microsoft.com/office/drawing/2016/5/9/chartex" xmlns:cx4="http://schemas.microsoft.com/office/drawing/2016/5/10/chartex" xmlns:cx5="http://schemas.microsoft.com/office/drawing/2016/5/11/chartex" xmlns:cx6="http://schemas.microsoft.com/office/drawing/2016/5/12/chartex" xmlns:cx7="http://schemas.microsoft.com/office/drawing/2016/5/13/chartex" xmlns:cx8="http://schemas.microsoft.com/office/drawing/2016/5/14/chartex" xmlns:mc="http://schemas.openxmlformats.org/markup-compatibility/2006" xmlns:aink="http://schemas.microsoft.com/office/drawing/2016/ink" xmlns:am3d="http://schemas.microsoft.com/office/drawing/2017/model3d" xmlns:o="urn:schemas-microsoft-com:office:office" xmlns:r="http://schemas.openxmlformats.org/officeDocument/2006/relationships" xmlns:m="http://schemas.openxmlformats.org/officeDocument/2006/math" xmlns:v="urn:schemas-microsoft-com:vml" xmlns:wp14="http://schemas.microsoft.com/office/word/2010/wordprocessingDrawing" xmlns:wp="http://schemas.openxmlformats.org/drawingml/2006/wordprocessingDrawing" xmlns:w10="urn:schemas-microsoft-com:office:word" xmlns:w="http://schemas.openxmlformats.org/wordprocessingml/2006/main" xmlns:w14="http://schemas.microsoft.com/office/word/2010/wordml" xmlns:w15="http://schemas.microsoft.com/office/word/2012/wordml" xmlns:w16cid="http://schemas.microsoft.com/office/word/2016/wordml/cid" xmlns:w16se="http://schemas.microsoft.com/office/word/2015/wordml/symex" xmlns:wpg="http://schemas.microsoft.com/office/word/2010/wordprocessingGroup" xmlns:wpi="http://schemas.microsoft.com/office/word/2010/wordprocessingInk" xmlns:wne="http://schemas.microsoft.com/office/word/2006/wordml" xmlns:wps="http://schemas.microsoft.com/office/word/2010/wordprocessingShape" mc:Ignorable="w14 w15 w16se w16cid wp14">
   <w:footnote w:type="separator" w:id="-1">
     <w:p>
       <w:r>
@@ -4854,7 +4856,7 @@
 </file>
 
 <file path=word/header1.xml><?xml version="1.0" encoding="utf-8"?>
-<w:hdr xmlns:wpc="http://schemas.microsoft.com/office/word/2010/wordprocessingCanvas" xmlns:mo="http://schemas.microsoft.com/office/mac/office/2008/main" xmlns:mc="http://schemas.openxmlformats.org/markup-compatibility/2006" xmlns:mv="urn:schemas-microsoft-com:mac:vml" xmlns:o="urn:schemas-microsoft-com:office:office" xmlns:r="http://schemas.openxmlformats.org/officeDocument/2006/relationships" xmlns:m="http://schemas.openxmlformats.org/officeDocument/2006/math" xmlns:v="urn:schemas-microsoft-com:vml" xmlns:wp14="http://schemas.microsoft.com/office/word/2010/wordprocessingDrawing" xmlns:wp="http://schemas.openxmlformats.org/drawingml/2006/wordprocessingDrawing" xmlns:w10="urn:schemas-microsoft-com:office:word" xmlns:w="http://schemas.openxmlformats.org/wordprocessingml/2006/main" xmlns:w14="http://schemas.microsoft.com/office/word/2010/wordml" xmlns:w15="http://schemas.microsoft.com/office/word/2012/wordml" xmlns:wpg="http://schemas.microsoft.com/office/word/2010/wordprocessingGroup" xmlns:wpi="http://schemas.microsoft.com/office/word/2010/wordprocessingInk" xmlns:wne="http://schemas.microsoft.com/office/word/2006/wordml" xmlns:wps="http://schemas.microsoft.com/office/word/2010/wordprocessingShape" mc:Ignorable="w14 w15 wp14">
+<w:hdr xmlns:wpc="http://schemas.microsoft.com/office/word/2010/wordprocessingCanvas" xmlns:cx="http://schemas.microsoft.com/office/drawing/2014/chartex" xmlns:cx1="http://schemas.microsoft.com/office/drawing/2015/9/8/chartex" xmlns:cx2="http://schemas.microsoft.com/office/drawing/2015/10/21/chartex" xmlns:cx3="http://schemas.microsoft.com/office/drawing/2016/5/9/chartex" xmlns:cx4="http://schemas.microsoft.com/office/drawing/2016/5/10/chartex" xmlns:cx5="http://schemas.microsoft.com/office/drawing/2016/5/11/chartex" xmlns:cx6="http://schemas.microsoft.com/office/drawing/2016/5/12/chartex" xmlns:cx7="http://schemas.microsoft.com/office/drawing/2016/5/13/chartex" xmlns:cx8="http://schemas.microsoft.com/office/drawing/2016/5/14/chartex" xmlns:mc="http://schemas.openxmlformats.org/markup-compatibility/2006" xmlns:aink="http://schemas.microsoft.com/office/drawing/2016/ink" xmlns:am3d="http://schemas.microsoft.com/office/drawing/2017/model3d" xmlns:o="urn:schemas-microsoft-com:office:office" xmlns:r="http://schemas.openxmlformats.org/officeDocument/2006/relationships" xmlns:m="http://schemas.openxmlformats.org/officeDocument/2006/math" xmlns:v="urn:schemas-microsoft-com:vml" xmlns:wp14="http://schemas.microsoft.com/office/word/2010/wordprocessingDrawing" xmlns:wp="http://schemas.openxmlformats.org/drawingml/2006/wordprocessingDrawing" xmlns:w10="urn:schemas-microsoft-com:office:word" xmlns:w="http://schemas.openxmlformats.org/wordprocessingml/2006/main" xmlns:w14="http://schemas.microsoft.com/office/word/2010/wordml" xmlns:w15="http://schemas.microsoft.com/office/word/2012/wordml" xmlns:w16cid="http://schemas.microsoft.com/office/word/2016/wordml/cid" xmlns:w16se="http://schemas.microsoft.com/office/word/2015/wordml/symex" xmlns:wpg="http://schemas.microsoft.com/office/word/2010/wordprocessingGroup" xmlns:wpi="http://schemas.microsoft.com/office/word/2010/wordprocessingInk" xmlns:wne="http://schemas.microsoft.com/office/word/2006/wordml" xmlns:wps="http://schemas.microsoft.com/office/word/2010/wordprocessingShape" mc:Ignorable="w14 w15 w16se w16cid wp14">
   <w:p>
     <w:pPr>
       <w:pStyle w:val="Header"/>
@@ -4902,7 +4904,7 @@
 </file>
 
 <file path=word/header2.xml><?xml version="1.0" encoding="utf-8"?>
-<w:hdr xmlns:wpc="http://schemas.microsoft.com/office/word/2010/wordprocessingCanvas" xmlns:mo="http://schemas.microsoft.com/office/mac/office/2008/main" xmlns:mc="http://schemas.openxmlformats.org/markup-compatibility/2006" xmlns:mv="urn:schemas-microsoft-com:mac:vml" xmlns:o="urn:schemas-microsoft-com:office:office" xmlns:r="http://schemas.openxmlformats.org/officeDocument/2006/relationships" xmlns:m="http://schemas.openxmlformats.org/officeDocument/2006/math" xmlns:v="urn:schemas-microsoft-com:vml" xmlns:wp14="http://schemas.microsoft.com/office/word/2010/wordprocessingDrawing" xmlns:wp="http://schemas.openxmlformats.org/drawingml/2006/wordprocessingDrawing" xmlns:w10="urn:schemas-microsoft-com:office:word" xmlns:w="http://schemas.openxmlformats.org/wordprocessingml/2006/main" xmlns:w14="http://schemas.microsoft.com/office/word/2010/wordml" xmlns:w15="http://schemas.microsoft.com/office/word/2012/wordml" xmlns:wpg="http://schemas.microsoft.com/office/word/2010/wordprocessingGroup" xmlns:wpi="http://schemas.microsoft.com/office/word/2010/wordprocessingInk" xmlns:wne="http://schemas.microsoft.com/office/word/2006/wordml" xmlns:wps="http://schemas.microsoft.com/office/word/2010/wordprocessingShape" mc:Ignorable="w14 w15 wp14">
+<w:hdr xmlns:wpc="http://schemas.microsoft.com/office/word/2010/wordprocessingCanvas" xmlns:cx="http://schemas.microsoft.com/office/drawing/2014/chartex" xmlns:cx1="http://schemas.microsoft.com/office/drawing/2015/9/8/chartex" xmlns:cx2="http://schemas.microsoft.com/office/drawing/2015/10/21/chartex" xmlns:cx3="http://schemas.microsoft.com/office/drawing/2016/5/9/chartex" xmlns:cx4="http://schemas.microsoft.com/office/drawing/2016/5/10/chartex" xmlns:cx5="http://schemas.microsoft.com/office/drawing/2016/5/11/chartex" xmlns:cx6="http://schemas.microsoft.com/office/drawing/2016/5/12/chartex" xmlns:cx7="http://schemas.microsoft.com/office/drawing/2016/5/13/chartex" xmlns:cx8="http://schemas.microsoft.com/office/drawing/2016/5/14/chartex" xmlns:mc="http://schemas.openxmlformats.org/markup-compatibility/2006" xmlns:aink="http://schemas.microsoft.com/office/drawing/2016/ink" xmlns:am3d="http://schemas.microsoft.com/office/drawing/2017/model3d" xmlns:o="urn:schemas-microsoft-com:office:office" xmlns:r="http://schemas.openxmlformats.org/officeDocument/2006/relationships" xmlns:m="http://schemas.openxmlformats.org/officeDocument/2006/math" xmlns:v="urn:schemas-microsoft-com:vml" xmlns:wp14="http://schemas.microsoft.com/office/word/2010/wordprocessingDrawing" xmlns:wp="http://schemas.openxmlformats.org/drawingml/2006/wordprocessingDrawing" xmlns:w10="urn:schemas-microsoft-com:office:word" xmlns:w="http://schemas.openxmlformats.org/wordprocessingml/2006/main" xmlns:w14="http://schemas.microsoft.com/office/word/2010/wordml" xmlns:w15="http://schemas.microsoft.com/office/word/2012/wordml" xmlns:w16cid="http://schemas.microsoft.com/office/word/2016/wordml/cid" xmlns:w16se="http://schemas.microsoft.com/office/word/2015/wordml/symex" xmlns:wpg="http://schemas.microsoft.com/office/word/2010/wordprocessingGroup" xmlns:wpi="http://schemas.microsoft.com/office/word/2010/wordprocessingInk" xmlns:wne="http://schemas.microsoft.com/office/word/2006/wordml" xmlns:wps="http://schemas.microsoft.com/office/word/2010/wordprocessingShape" mc:Ignorable="w14 w15 w16se w16cid wp14">
   <w:p>
     <w:pPr>
       <w:pStyle w:val="Header"/>
@@ -4956,8 +4958,8 @@
 </file>
 
 <file path=word/numbering.xml><?xml version="1.0" encoding="utf-8"?>
-<w:numbering xmlns:wpc="http://schemas.microsoft.com/office/word/2010/wordprocessingCanvas" xmlns:mo="http://schemas.microsoft.com/office/mac/office/2008/main" xmlns:mc="http://schemas.openxmlformats.org/markup-compatibility/2006" xmlns:mv="urn:schemas-microsoft-com:mac:vml" xmlns:o="urn:schemas-microsoft-com:office:office" xmlns:r="http://schemas.openxmlformats.org/officeDocument/2006/relationships" xmlns:m="http://schemas.openxmlformats.org/officeDocument/2006/math" xmlns:v="urn:schemas-microsoft-com:vml" xmlns:wp14="http://schemas.microsoft.com/office/word/2010/wordprocessingDrawing" xmlns:wp="http://schemas.openxmlformats.org/drawingml/2006/wordprocessingDrawing" xmlns:w10="urn:schemas-microsoft-com:office:word" xmlns:w="http://schemas.openxmlformats.org/wordprocessingml/2006/main" xmlns:w14="http://schemas.microsoft.com/office/word/2010/wordml" xmlns:w15="http://schemas.microsoft.com/office/word/2012/wordml" xmlns:wpg="http://schemas.microsoft.com/office/word/2010/wordprocessingGroup" xmlns:wpi="http://schemas.microsoft.com/office/word/2010/wordprocessingInk" xmlns:wne="http://schemas.microsoft.com/office/word/2006/wordml" xmlns:wps="http://schemas.microsoft.com/office/word/2010/wordprocessingShape" mc:Ignorable="w14 w15 wp14">
-  <w:abstractNum w:abstractNumId="0">
+<w:numbering xmlns:wpc="http://schemas.microsoft.com/office/word/2010/wordprocessingCanvas" xmlns:cx="http://schemas.microsoft.com/office/drawing/2014/chartex" xmlns:cx1="http://schemas.microsoft.com/office/drawing/2015/9/8/chartex" xmlns:cx2="http://schemas.microsoft.com/office/drawing/2015/10/21/chartex" xmlns:cx3="http://schemas.microsoft.com/office/drawing/2016/5/9/chartex" xmlns:cx4="http://schemas.microsoft.com/office/drawing/2016/5/10/chartex" xmlns:cx5="http://schemas.microsoft.com/office/drawing/2016/5/11/chartex" xmlns:cx6="http://schemas.microsoft.com/office/drawing/2016/5/12/chartex" xmlns:cx7="http://schemas.microsoft.com/office/drawing/2016/5/13/chartex" xmlns:cx8="http://schemas.microsoft.com/office/drawing/2016/5/14/chartex" xmlns:mc="http://schemas.openxmlformats.org/markup-compatibility/2006" xmlns:aink="http://schemas.microsoft.com/office/drawing/2016/ink" xmlns:am3d="http://schemas.microsoft.com/office/drawing/2017/model3d" xmlns:o="urn:schemas-microsoft-com:office:office" xmlns:r="http://schemas.openxmlformats.org/officeDocument/2006/relationships" xmlns:m="http://schemas.openxmlformats.org/officeDocument/2006/math" xmlns:v="urn:schemas-microsoft-com:vml" xmlns:wp14="http://schemas.microsoft.com/office/word/2010/wordprocessingDrawing" xmlns:wp="http://schemas.openxmlformats.org/drawingml/2006/wordprocessingDrawing" xmlns:w10="urn:schemas-microsoft-com:office:word" xmlns:w="http://schemas.openxmlformats.org/wordprocessingml/2006/main" xmlns:w14="http://schemas.microsoft.com/office/word/2010/wordml" xmlns:w15="http://schemas.microsoft.com/office/word/2012/wordml" xmlns:w16cid="http://schemas.microsoft.com/office/word/2016/wordml/cid" xmlns:w16se="http://schemas.microsoft.com/office/word/2015/wordml/symex" xmlns:wpg="http://schemas.microsoft.com/office/word/2010/wordprocessingGroup" xmlns:wpi="http://schemas.microsoft.com/office/word/2010/wordprocessingInk" xmlns:wne="http://schemas.microsoft.com/office/word/2006/wordml" xmlns:wps="http://schemas.microsoft.com/office/word/2010/wordprocessingShape" mc:Ignorable="w14 w15 w16se w16cid wp14">
+  <w:abstractNum w:abstractNumId="0" w15:restartNumberingAfterBreak="0">
     <w:nsid w:val="FFFFFFFB"/>
     <w:multiLevelType w:val="multilevel"/>
     <w:tmpl w:val="04B0567C"/>
@@ -5087,7 +5089,7 @@
       </w:pPr>
     </w:lvl>
   </w:abstractNum>
-  <w:abstractNum w:abstractNumId="1">
+  <w:abstractNum w:abstractNumId="1" w15:restartNumberingAfterBreak="0">
     <w:nsid w:val="1856587E"/>
     <w:multiLevelType w:val="hybridMultilevel"/>
     <w:tmpl w:val="3F668FCA"/>
@@ -5227,7 +5229,7 @@
       </w:rPr>
     </w:lvl>
   </w:abstractNum>
-  <w:abstractNum w:abstractNumId="2">
+  <w:abstractNum w:abstractNumId="2" w15:restartNumberingAfterBreak="0">
     <w:nsid w:val="28754A74"/>
     <w:multiLevelType w:val="multilevel"/>
     <w:tmpl w:val="54BAE08E"/>
@@ -5343,7 +5345,7 @@
       </w:pPr>
     </w:lvl>
   </w:abstractNum>
-  <w:abstractNum w:abstractNumId="3">
+  <w:abstractNum w:abstractNumId="3" w15:restartNumberingAfterBreak="0">
     <w:nsid w:val="2DA71206"/>
     <w:multiLevelType w:val="multilevel"/>
     <w:tmpl w:val="D8BC5BE2"/>
@@ -5427,7 +5429,7 @@
 </file>
 
 <file path=word/styles.xml><?xml version="1.0" encoding="utf-8"?>
-<w:styles xmlns:mc="http://schemas.openxmlformats.org/markup-compatibility/2006" xmlns:r="http://schemas.openxmlformats.org/officeDocument/2006/relationships" xmlns:w="http://schemas.openxmlformats.org/wordprocessingml/2006/main" xmlns:w14="http://schemas.microsoft.com/office/word/2010/wordml" xmlns:w15="http://schemas.microsoft.com/office/word/2012/wordml" mc:Ignorable="w14 w15">
+<w:styles xmlns:mc="http://schemas.openxmlformats.org/markup-compatibility/2006" xmlns:r="http://schemas.openxmlformats.org/officeDocument/2006/relationships" xmlns:w="http://schemas.openxmlformats.org/wordprocessingml/2006/main" xmlns:w14="http://schemas.microsoft.com/office/word/2010/wordml" xmlns:w15="http://schemas.microsoft.com/office/word/2012/wordml" xmlns:w16cid="http://schemas.microsoft.com/office/word/2016/wordml/cid" xmlns:w16se="http://schemas.microsoft.com/office/word/2015/wordml/symex" mc:Ignorable="w14 w15 w16se w16cid">
   <w:docDefaults>
     <w:rPrDefault>
       <w:rPr>
@@ -5437,7 +5439,7 @@
     </w:rPrDefault>
     <w:pPrDefault/>
   </w:docDefaults>
-  <w:latentStyles w:defLockedState="0" w:defUIPriority="99" w:defSemiHidden="0" w:defUnhideWhenUsed="0" w:defQFormat="0" w:count="380">
+  <w:latentStyles w:defLockedState="0" w:defUIPriority="99" w:defSemiHidden="0" w:defUnhideWhenUsed="0" w:defQFormat="0" w:count="375">
     <w:lsdException w:name="Normal" w:uiPriority="0" w:qFormat="1"/>
     <w:lsdException w:name="heading 1" w:uiPriority="9" w:qFormat="1"/>
     <w:lsdException w:name="heading 2" w:uiPriority="9" w:qFormat="1"/>
@@ -5594,15 +5596,6 @@
     <w:lsdException w:name="Balloon Text" w:semiHidden="1" w:unhideWhenUsed="1"/>
     <w:lsdException w:name="Table Grid" w:uiPriority="59"/>
     <w:lsdException w:name="Table Theme" w:semiHidden="1" w:unhideWhenUsed="1"/>
-    <w:lsdException w:name="Note Level 1" w:semiHidden="1" w:unhideWhenUsed="1"/>
-    <w:lsdException w:name="Note Level 2" w:semiHidden="1" w:unhideWhenUsed="1"/>
-    <w:lsdException w:name="Note Level 3" w:semiHidden="1" w:unhideWhenUsed="1"/>
-    <w:lsdException w:name="Note Level 4" w:semiHidden="1" w:unhideWhenUsed="1"/>
-    <w:lsdException w:name="Note Level 5" w:semiHidden="1" w:unhideWhenUsed="1"/>
-    <w:lsdException w:name="Note Level 6" w:semiHidden="1" w:unhideWhenUsed="1"/>
-    <w:lsdException w:name="Note Level 7" w:semiHidden="1" w:unhideWhenUsed="1"/>
-    <w:lsdException w:name="Note Level 8" w:semiHidden="1" w:unhideWhenUsed="1"/>
-    <w:lsdException w:name="Note Level 9" w:semiHidden="1" w:unhideWhenUsed="1"/>
     <w:lsdException w:name="Placeholder Text" w:semiHidden="1"/>
     <w:lsdException w:name="No Spacing" w:uiPriority="1" w:qFormat="1"/>
     <w:lsdException w:name="Light Shading" w:uiPriority="60"/>

</xml_diff>

<commit_message>
Takin this bad boi for a spin.
</commit_message>
<xml_diff>
--- a/documentation/SRS.docx
+++ b/documentation/SRS.docx
@@ -1,6 +1,6 @@
 
 <file path=word/document.xml><?xml version="1.0" encoding="utf-8"?>
-<w:document xmlns:wpc="http://schemas.microsoft.com/office/word/2010/wordprocessingCanvas" xmlns:mo="http://schemas.microsoft.com/office/mac/office/2008/main" xmlns:mc="http://schemas.openxmlformats.org/markup-compatibility/2006" xmlns:mv="urn:schemas-microsoft-com:mac:vml" xmlns:o="urn:schemas-microsoft-com:office:office" xmlns:r="http://schemas.openxmlformats.org/officeDocument/2006/relationships" xmlns:m="http://schemas.openxmlformats.org/officeDocument/2006/math" xmlns:v="urn:schemas-microsoft-com:vml" xmlns:wp14="http://schemas.microsoft.com/office/word/2010/wordprocessingDrawing" xmlns:wp="http://schemas.openxmlformats.org/drawingml/2006/wordprocessingDrawing" xmlns:w10="urn:schemas-microsoft-com:office:word" xmlns:w="http://schemas.openxmlformats.org/wordprocessingml/2006/main" xmlns:w14="http://schemas.microsoft.com/office/word/2010/wordml" xmlns:w15="http://schemas.microsoft.com/office/word/2012/wordml" xmlns:wpg="http://schemas.microsoft.com/office/word/2010/wordprocessingGroup" xmlns:wpi="http://schemas.microsoft.com/office/word/2010/wordprocessingInk" xmlns:wne="http://schemas.microsoft.com/office/word/2006/wordml" xmlns:wps="http://schemas.microsoft.com/office/word/2010/wordprocessingShape" mc:Ignorable="w14 w15 wp14">
+<w:document xmlns:wpc="http://schemas.microsoft.com/office/word/2010/wordprocessingCanvas" xmlns:cx="http://schemas.microsoft.com/office/drawing/2014/chartex" xmlns:cx1="http://schemas.microsoft.com/office/drawing/2015/9/8/chartex" xmlns:cx2="http://schemas.microsoft.com/office/drawing/2015/10/21/chartex" xmlns:cx3="http://schemas.microsoft.com/office/drawing/2016/5/9/chartex" xmlns:cx4="http://schemas.microsoft.com/office/drawing/2016/5/10/chartex" xmlns:cx5="http://schemas.microsoft.com/office/drawing/2016/5/11/chartex" xmlns:cx6="http://schemas.microsoft.com/office/drawing/2016/5/12/chartex" xmlns:cx7="http://schemas.microsoft.com/office/drawing/2016/5/13/chartex" xmlns:cx8="http://schemas.microsoft.com/office/drawing/2016/5/14/chartex" xmlns:mc="http://schemas.openxmlformats.org/markup-compatibility/2006" xmlns:aink="http://schemas.microsoft.com/office/drawing/2016/ink" xmlns:am3d="http://schemas.microsoft.com/office/drawing/2017/model3d" xmlns:o="urn:schemas-microsoft-com:office:office" xmlns:r="http://schemas.openxmlformats.org/officeDocument/2006/relationships" xmlns:m="http://schemas.openxmlformats.org/officeDocument/2006/math" xmlns:v="urn:schemas-microsoft-com:vml" xmlns:wp14="http://schemas.microsoft.com/office/word/2010/wordprocessingDrawing" xmlns:wp="http://schemas.openxmlformats.org/drawingml/2006/wordprocessingDrawing" xmlns:w10="urn:schemas-microsoft-com:office:word" xmlns:w="http://schemas.openxmlformats.org/wordprocessingml/2006/main" xmlns:w14="http://schemas.microsoft.com/office/word/2010/wordml" xmlns:w15="http://schemas.microsoft.com/office/word/2012/wordml" xmlns:w16cid="http://schemas.microsoft.com/office/word/2016/wordml/cid" xmlns:w16se="http://schemas.microsoft.com/office/word/2015/wordml/symex" xmlns:wpg="http://schemas.microsoft.com/office/word/2010/wordprocessingGroup" xmlns:wpi="http://schemas.microsoft.com/office/word/2010/wordprocessingInk" xmlns:wne="http://schemas.microsoft.com/office/word/2006/wordml" xmlns:wps="http://schemas.microsoft.com/office/word/2010/wordprocessingShape" mc:Ignorable="w14 w15 w16se w16cid wp14">
   <w:body>
     <w:p>
       <w:pPr>
@@ -393,7 +393,15 @@
               <w:rPr>
                 <w:sz w:val="22"/>
               </w:rPr>
-              <w:t>&lt;student #&gt;</w:t>
+              <w:t>&lt;student #</w:t>
+            </w:r>
+            <w:bookmarkStart w:id="0" w:name="_GoBack"/>
+            <w:bookmarkEnd w:id="0"/>
+            <w:r>
+              <w:rPr>
+                <w:sz w:val="22"/>
+              </w:rPr>
+              <w:t>&gt;</w:t>
             </w:r>
           </w:p>
         </w:tc>
@@ -755,21 +763,21 @@
         <w:spacing w:before="0"/>
         <w:jc w:val="center"/>
       </w:pPr>
-      <w:bookmarkStart w:id="0" w:name="_Toc344877432"/>
-      <w:bookmarkStart w:id="1" w:name="_Toc344879822"/>
-      <w:bookmarkStart w:id="2" w:name="_Toc346508722"/>
-      <w:bookmarkStart w:id="3" w:name="_Toc346508952"/>
-      <w:bookmarkStart w:id="4" w:name="_Toc346509227"/>
-      <w:bookmarkStart w:id="5" w:name="_Toc107858829"/>
-      <w:bookmarkStart w:id="6" w:name="_Toc108287587"/>
-      <w:bookmarkStart w:id="7" w:name="_Toc111014886"/>
-      <w:bookmarkStart w:id="8" w:name="_Toc111117822"/>
-      <w:bookmarkStart w:id="9" w:name="_Toc113291685"/>
-      <w:bookmarkEnd w:id="0"/>
+      <w:bookmarkStart w:id="1" w:name="_Toc344877432"/>
+      <w:bookmarkStart w:id="2" w:name="_Toc344879822"/>
+      <w:bookmarkStart w:id="3" w:name="_Toc346508722"/>
+      <w:bookmarkStart w:id="4" w:name="_Toc346508952"/>
+      <w:bookmarkStart w:id="5" w:name="_Toc346509227"/>
+      <w:bookmarkStart w:id="6" w:name="_Toc107858829"/>
+      <w:bookmarkStart w:id="7" w:name="_Toc108287587"/>
+      <w:bookmarkStart w:id="8" w:name="_Toc111014886"/>
+      <w:bookmarkStart w:id="9" w:name="_Toc111117822"/>
+      <w:bookmarkStart w:id="10" w:name="_Toc113291685"/>
       <w:bookmarkEnd w:id="1"/>
       <w:bookmarkEnd w:id="2"/>
       <w:bookmarkEnd w:id="3"/>
       <w:bookmarkEnd w:id="4"/>
+      <w:bookmarkEnd w:id="5"/>
       <w:r>
         <w:rPr>
           <w:rFonts w:ascii="Arial" w:hAnsi="Arial"/>
@@ -778,11 +786,11 @@
         <w:lastRenderedPageBreak/>
         <w:t>Contents</w:t>
       </w:r>
-      <w:bookmarkEnd w:id="5"/>
       <w:bookmarkEnd w:id="6"/>
       <w:bookmarkEnd w:id="7"/>
       <w:bookmarkEnd w:id="8"/>
       <w:bookmarkEnd w:id="9"/>
+      <w:bookmarkEnd w:id="10"/>
       <w:r>
         <w:rPr>
           <w:rFonts w:ascii="Arial" w:hAnsi="Arial"/>
@@ -2163,7 +2171,7 @@
           <w:color w:val="FFFFFF"/>
         </w:rPr>
       </w:pPr>
-      <w:bookmarkStart w:id="10" w:name="_Toc113291686"/>
+      <w:bookmarkStart w:id="11" w:name="_Toc113291686"/>
       <w:r>
         <w:rPr>
           <w:rFonts w:ascii="Arial" w:hAnsi="Arial"/>
@@ -2172,7 +2180,7 @@
         <w:lastRenderedPageBreak/>
         <w:t>Revisions</w:t>
       </w:r>
-      <w:bookmarkEnd w:id="10"/>
+      <w:bookmarkEnd w:id="11"/>
     </w:p>
     <w:tbl>
       <w:tblPr>
@@ -2336,7 +2344,7 @@
           <w:sz w:val="22"/>
         </w:rPr>
       </w:pPr>
-      <w:bookmarkStart w:id="11" w:name="_Toc108287589"/>
+      <w:bookmarkStart w:id="12" w:name="_Toc108287589"/>
     </w:p>
     <w:p>
       <w:pPr>
@@ -2355,9 +2363,9 @@
           <w:sz w:val="22"/>
         </w:rPr>
       </w:pPr>
-      <w:bookmarkStart w:id="12" w:name="_Toc113291687"/>
-      <w:bookmarkStart w:id="13" w:name="_Toc111014888"/>
-      <w:bookmarkStart w:id="14" w:name="_Toc111117824"/>
+      <w:bookmarkStart w:id="13" w:name="_Toc113291687"/>
+      <w:bookmarkStart w:id="14" w:name="_Toc111014888"/>
+      <w:bookmarkStart w:id="15" w:name="_Toc111117824"/>
       <w:r>
         <w:rPr>
           <w:rFonts w:ascii="Arial" w:hAnsi="Arial"/>
@@ -2468,8 +2476,8 @@
         </w:rPr>
         <w:t xml:space="preserve"> make sure to delete all of the comments before submitting the document</w:t>
       </w:r>
-      <w:bookmarkStart w:id="15" w:name="_Toc113291688"/>
-      <w:bookmarkEnd w:id="12"/>
+      <w:bookmarkStart w:id="16" w:name="_Toc113291688"/>
+      <w:bookmarkEnd w:id="13"/>
       <w:r>
         <w:rPr>
           <w:rFonts w:ascii="Arial" w:hAnsi="Arial"/>
@@ -2480,10 +2488,10 @@
         </w:rPr>
         <w:t>.&gt;</w:t>
       </w:r>
-      <w:bookmarkEnd w:id="11"/>
-      <w:bookmarkEnd w:id="13"/>
+      <w:bookmarkEnd w:id="12"/>
       <w:bookmarkEnd w:id="14"/>
       <w:bookmarkEnd w:id="15"/>
+      <w:bookmarkEnd w:id="16"/>
     </w:p>
     <w:p>
       <w:pPr>
@@ -2516,8 +2524,8 @@
           <w:color w:val="FFFFFF"/>
         </w:rPr>
       </w:pPr>
-      <w:bookmarkStart w:id="16" w:name="_Toc439994665"/>
-      <w:bookmarkStart w:id="17" w:name="_Toc113291689"/>
+      <w:bookmarkStart w:id="17" w:name="_Toc439994665"/>
+      <w:bookmarkStart w:id="18" w:name="_Toc113291689"/>
       <w:r>
         <w:rPr>
           <w:rFonts w:ascii="Arial" w:hAnsi="Arial"/>
@@ -2526,8 +2534,8 @@
         <w:lastRenderedPageBreak/>
         <w:t>Introduction</w:t>
       </w:r>
-      <w:bookmarkEnd w:id="16"/>
       <w:bookmarkEnd w:id="17"/>
+      <w:bookmarkEnd w:id="18"/>
     </w:p>
     <w:p>
       <w:pPr>
@@ -2560,24 +2568,22 @@
           <w:rFonts w:ascii="Arial" w:hAnsi="Arial"/>
         </w:rPr>
       </w:pPr>
-      <w:bookmarkStart w:id="18" w:name="_Toc439994667"/>
-      <w:bookmarkStart w:id="19" w:name="_Toc113291690"/>
+      <w:bookmarkStart w:id="19" w:name="_Toc439994667"/>
+      <w:bookmarkStart w:id="20" w:name="_Toc113291690"/>
       <w:r>
         <w:rPr>
           <w:rFonts w:ascii="Arial" w:hAnsi="Arial"/>
         </w:rPr>
         <w:t>Document Purpose</w:t>
       </w:r>
-      <w:bookmarkEnd w:id="18"/>
       <w:bookmarkEnd w:id="19"/>
+      <w:bookmarkEnd w:id="20"/>
       <w:r>
         <w:rPr>
           <w:rFonts w:ascii="Arial" w:hAnsi="Arial"/>
         </w:rPr>
         <w:t xml:space="preserve"> </w:t>
       </w:r>
-      <w:bookmarkStart w:id="20" w:name="_GoBack"/>
-      <w:bookmarkEnd w:id="20"/>
     </w:p>
     <w:p>
       <w:pPr>
@@ -4806,7 +4812,7 @@
 </file>
 
 <file path=word/endnotes.xml><?xml version="1.0" encoding="utf-8"?>
-<w:endnotes xmlns:wpc="http://schemas.microsoft.com/office/word/2010/wordprocessingCanvas" xmlns:mo="http://schemas.microsoft.com/office/mac/office/2008/main" xmlns:mc="http://schemas.openxmlformats.org/markup-compatibility/2006" xmlns:mv="urn:schemas-microsoft-com:mac:vml" xmlns:o="urn:schemas-microsoft-com:office:office" xmlns:r="http://schemas.openxmlformats.org/officeDocument/2006/relationships" xmlns:m="http://schemas.openxmlformats.org/officeDocument/2006/math" xmlns:v="urn:schemas-microsoft-com:vml" xmlns:wp14="http://schemas.microsoft.com/office/word/2010/wordprocessingDrawing" xmlns:wp="http://schemas.openxmlformats.org/drawingml/2006/wordprocessingDrawing" xmlns:w10="urn:schemas-microsoft-com:office:word" xmlns:w="http://schemas.openxmlformats.org/wordprocessingml/2006/main" xmlns:w14="http://schemas.microsoft.com/office/word/2010/wordml" xmlns:w15="http://schemas.microsoft.com/office/word/2012/wordml" xmlns:wpg="http://schemas.microsoft.com/office/word/2010/wordprocessingGroup" xmlns:wpi="http://schemas.microsoft.com/office/word/2010/wordprocessingInk" xmlns:wne="http://schemas.microsoft.com/office/word/2006/wordml" xmlns:wps="http://schemas.microsoft.com/office/word/2010/wordprocessingShape" mc:Ignorable="w14 w15 wp14">
+<w:endnotes xmlns:wpc="http://schemas.microsoft.com/office/word/2010/wordprocessingCanvas" xmlns:cx="http://schemas.microsoft.com/office/drawing/2014/chartex" xmlns:cx1="http://schemas.microsoft.com/office/drawing/2015/9/8/chartex" xmlns:cx2="http://schemas.microsoft.com/office/drawing/2015/10/21/chartex" xmlns:cx3="http://schemas.microsoft.com/office/drawing/2016/5/9/chartex" xmlns:cx4="http://schemas.microsoft.com/office/drawing/2016/5/10/chartex" xmlns:cx5="http://schemas.microsoft.com/office/drawing/2016/5/11/chartex" xmlns:cx6="http://schemas.microsoft.com/office/drawing/2016/5/12/chartex" xmlns:cx7="http://schemas.microsoft.com/office/drawing/2016/5/13/chartex" xmlns:cx8="http://schemas.microsoft.com/office/drawing/2016/5/14/chartex" xmlns:mc="http://schemas.openxmlformats.org/markup-compatibility/2006" xmlns:aink="http://schemas.microsoft.com/office/drawing/2016/ink" xmlns:am3d="http://schemas.microsoft.com/office/drawing/2017/model3d" xmlns:o="urn:schemas-microsoft-com:office:office" xmlns:r="http://schemas.openxmlformats.org/officeDocument/2006/relationships" xmlns:m="http://schemas.openxmlformats.org/officeDocument/2006/math" xmlns:v="urn:schemas-microsoft-com:vml" xmlns:wp14="http://schemas.microsoft.com/office/word/2010/wordprocessingDrawing" xmlns:wp="http://schemas.openxmlformats.org/drawingml/2006/wordprocessingDrawing" xmlns:w10="urn:schemas-microsoft-com:office:word" xmlns:w="http://schemas.openxmlformats.org/wordprocessingml/2006/main" xmlns:w14="http://schemas.microsoft.com/office/word/2010/wordml" xmlns:w15="http://schemas.microsoft.com/office/word/2012/wordml" xmlns:w16cid="http://schemas.microsoft.com/office/word/2016/wordml/cid" xmlns:w16se="http://schemas.microsoft.com/office/word/2015/wordml/symex" xmlns:wpg="http://schemas.microsoft.com/office/word/2010/wordprocessingGroup" xmlns:wpi="http://schemas.microsoft.com/office/word/2010/wordprocessingInk" xmlns:wne="http://schemas.microsoft.com/office/word/2006/wordml" xmlns:wps="http://schemas.microsoft.com/office/word/2010/wordprocessingShape" mc:Ignorable="w14 w15 w16se w16cid wp14">
   <w:endnote w:type="separator" w:id="-1">
     <w:p>
       <w:r>
@@ -4825,7 +4831,7 @@
 </file>
 
 <file path=word/footer1.xml><?xml version="1.0" encoding="utf-8"?>
-<w:ftr xmlns:wpc="http://schemas.microsoft.com/office/word/2010/wordprocessingCanvas" xmlns:mo="http://schemas.microsoft.com/office/mac/office/2008/main" xmlns:mc="http://schemas.openxmlformats.org/markup-compatibility/2006" xmlns:mv="urn:schemas-microsoft-com:mac:vml" xmlns:o="urn:schemas-microsoft-com:office:office" xmlns:r="http://schemas.openxmlformats.org/officeDocument/2006/relationships" xmlns:m="http://schemas.openxmlformats.org/officeDocument/2006/math" xmlns:v="urn:schemas-microsoft-com:vml" xmlns:wp14="http://schemas.microsoft.com/office/word/2010/wordprocessingDrawing" xmlns:wp="http://schemas.openxmlformats.org/drawingml/2006/wordprocessingDrawing" xmlns:w10="urn:schemas-microsoft-com:office:word" xmlns:w="http://schemas.openxmlformats.org/wordprocessingml/2006/main" xmlns:w14="http://schemas.microsoft.com/office/word/2010/wordml" xmlns:w15="http://schemas.microsoft.com/office/word/2012/wordml" xmlns:wpg="http://schemas.microsoft.com/office/word/2010/wordprocessingGroup" xmlns:wpi="http://schemas.microsoft.com/office/word/2010/wordprocessingInk" xmlns:wne="http://schemas.microsoft.com/office/word/2006/wordml" xmlns:wps="http://schemas.microsoft.com/office/word/2010/wordprocessingShape" mc:Ignorable="w14 w15 wp14">
+<w:ftr xmlns:wpc="http://schemas.microsoft.com/office/word/2010/wordprocessingCanvas" xmlns:cx="http://schemas.microsoft.com/office/drawing/2014/chartex" xmlns:cx1="http://schemas.microsoft.com/office/drawing/2015/9/8/chartex" xmlns:cx2="http://schemas.microsoft.com/office/drawing/2015/10/21/chartex" xmlns:cx3="http://schemas.microsoft.com/office/drawing/2016/5/9/chartex" xmlns:cx4="http://schemas.microsoft.com/office/drawing/2016/5/10/chartex" xmlns:cx5="http://schemas.microsoft.com/office/drawing/2016/5/11/chartex" xmlns:cx6="http://schemas.microsoft.com/office/drawing/2016/5/12/chartex" xmlns:cx7="http://schemas.microsoft.com/office/drawing/2016/5/13/chartex" xmlns:cx8="http://schemas.microsoft.com/office/drawing/2016/5/14/chartex" xmlns:mc="http://schemas.openxmlformats.org/markup-compatibility/2006" xmlns:aink="http://schemas.microsoft.com/office/drawing/2016/ink" xmlns:am3d="http://schemas.microsoft.com/office/drawing/2017/model3d" xmlns:o="urn:schemas-microsoft-com:office:office" xmlns:r="http://schemas.openxmlformats.org/officeDocument/2006/relationships" xmlns:m="http://schemas.openxmlformats.org/officeDocument/2006/math" xmlns:v="urn:schemas-microsoft-com:vml" xmlns:wp14="http://schemas.microsoft.com/office/word/2010/wordprocessingDrawing" xmlns:wp="http://schemas.openxmlformats.org/drawingml/2006/wordprocessingDrawing" xmlns:w10="urn:schemas-microsoft-com:office:word" xmlns:w="http://schemas.openxmlformats.org/wordprocessingml/2006/main" xmlns:w14="http://schemas.microsoft.com/office/word/2010/wordml" xmlns:w15="http://schemas.microsoft.com/office/word/2012/wordml" xmlns:w16cid="http://schemas.microsoft.com/office/word/2016/wordml/cid" xmlns:w16se="http://schemas.microsoft.com/office/word/2015/wordml/symex" xmlns:wpg="http://schemas.microsoft.com/office/word/2010/wordprocessingGroup" xmlns:wpi="http://schemas.microsoft.com/office/word/2010/wordprocessingInk" xmlns:wne="http://schemas.microsoft.com/office/word/2006/wordml" xmlns:wps="http://schemas.microsoft.com/office/word/2010/wordprocessingShape" mc:Ignorable="w14 w15 w16se w16cid wp14">
   <w:p>
     <w:pPr>
       <w:pStyle w:val="Footer"/>
@@ -4836,7 +4842,7 @@
 </file>
 
 <file path=word/footnotes.xml><?xml version="1.0" encoding="utf-8"?>
-<w:footnotes xmlns:wpc="http://schemas.microsoft.com/office/word/2010/wordprocessingCanvas" xmlns:mo="http://schemas.microsoft.com/office/mac/office/2008/main" xmlns:mc="http://schemas.openxmlformats.org/markup-compatibility/2006" xmlns:mv="urn:schemas-microsoft-com:mac:vml" xmlns:o="urn:schemas-microsoft-com:office:office" xmlns:r="http://schemas.openxmlformats.org/officeDocument/2006/relationships" xmlns:m="http://schemas.openxmlformats.org/officeDocument/2006/math" xmlns:v="urn:schemas-microsoft-com:vml" xmlns:wp14="http://schemas.microsoft.com/office/word/2010/wordprocessingDrawing" xmlns:wp="http://schemas.openxmlformats.org/drawingml/2006/wordprocessingDrawing" xmlns:w10="urn:schemas-microsoft-com:office:word" xmlns:w="http://schemas.openxmlformats.org/wordprocessingml/2006/main" xmlns:w14="http://schemas.microsoft.com/office/word/2010/wordml" xmlns:w15="http://schemas.microsoft.com/office/word/2012/wordml" xmlns:wpg="http://schemas.microsoft.com/office/word/2010/wordprocessingGroup" xmlns:wpi="http://schemas.microsoft.com/office/word/2010/wordprocessingInk" xmlns:wne="http://schemas.microsoft.com/office/word/2006/wordml" xmlns:wps="http://schemas.microsoft.com/office/word/2010/wordprocessingShape" mc:Ignorable="w14 w15 wp14">
+<w:footnotes xmlns:wpc="http://schemas.microsoft.com/office/word/2010/wordprocessingCanvas" xmlns:cx="http://schemas.microsoft.com/office/drawing/2014/chartex" xmlns:cx1="http://schemas.microsoft.com/office/drawing/2015/9/8/chartex" xmlns:cx2="http://schemas.microsoft.com/office/drawing/2015/10/21/chartex" xmlns:cx3="http://schemas.microsoft.com/office/drawing/2016/5/9/chartex" xmlns:cx4="http://schemas.microsoft.com/office/drawing/2016/5/10/chartex" xmlns:cx5="http://schemas.microsoft.com/office/drawing/2016/5/11/chartex" xmlns:cx6="http://schemas.microsoft.com/office/drawing/2016/5/12/chartex" xmlns:cx7="http://schemas.microsoft.com/office/drawing/2016/5/13/chartex" xmlns:cx8="http://schemas.microsoft.com/office/drawing/2016/5/14/chartex" xmlns:mc="http://schemas.openxmlformats.org/markup-compatibility/2006" xmlns:aink="http://schemas.microsoft.com/office/drawing/2016/ink" xmlns:am3d="http://schemas.microsoft.com/office/drawing/2017/model3d" xmlns:o="urn:schemas-microsoft-com:office:office" xmlns:r="http://schemas.openxmlformats.org/officeDocument/2006/relationships" xmlns:m="http://schemas.openxmlformats.org/officeDocument/2006/math" xmlns:v="urn:schemas-microsoft-com:vml" xmlns:wp14="http://schemas.microsoft.com/office/word/2010/wordprocessingDrawing" xmlns:wp="http://schemas.openxmlformats.org/drawingml/2006/wordprocessingDrawing" xmlns:w10="urn:schemas-microsoft-com:office:word" xmlns:w="http://schemas.openxmlformats.org/wordprocessingml/2006/main" xmlns:w14="http://schemas.microsoft.com/office/word/2010/wordml" xmlns:w15="http://schemas.microsoft.com/office/word/2012/wordml" xmlns:w16cid="http://schemas.microsoft.com/office/word/2016/wordml/cid" xmlns:w16se="http://schemas.microsoft.com/office/word/2015/wordml/symex" xmlns:wpg="http://schemas.microsoft.com/office/word/2010/wordprocessingGroup" xmlns:wpi="http://schemas.microsoft.com/office/word/2010/wordprocessingInk" xmlns:wne="http://schemas.microsoft.com/office/word/2006/wordml" xmlns:wps="http://schemas.microsoft.com/office/word/2010/wordprocessingShape" mc:Ignorable="w14 w15 w16se w16cid wp14">
   <w:footnote w:type="separator" w:id="-1">
     <w:p>
       <w:r>
@@ -4855,7 +4861,7 @@
 </file>
 
 <file path=word/header1.xml><?xml version="1.0" encoding="utf-8"?>
-<w:hdr xmlns:wpc="http://schemas.microsoft.com/office/word/2010/wordprocessingCanvas" xmlns:mo="http://schemas.microsoft.com/office/mac/office/2008/main" xmlns:mc="http://schemas.openxmlformats.org/markup-compatibility/2006" xmlns:mv="urn:schemas-microsoft-com:mac:vml" xmlns:o="urn:schemas-microsoft-com:office:office" xmlns:r="http://schemas.openxmlformats.org/officeDocument/2006/relationships" xmlns:m="http://schemas.openxmlformats.org/officeDocument/2006/math" xmlns:v="urn:schemas-microsoft-com:vml" xmlns:wp14="http://schemas.microsoft.com/office/word/2010/wordprocessingDrawing" xmlns:wp="http://schemas.openxmlformats.org/drawingml/2006/wordprocessingDrawing" xmlns:w10="urn:schemas-microsoft-com:office:word" xmlns:w="http://schemas.openxmlformats.org/wordprocessingml/2006/main" xmlns:w14="http://schemas.microsoft.com/office/word/2010/wordml" xmlns:w15="http://schemas.microsoft.com/office/word/2012/wordml" xmlns:wpg="http://schemas.microsoft.com/office/word/2010/wordprocessingGroup" xmlns:wpi="http://schemas.microsoft.com/office/word/2010/wordprocessingInk" xmlns:wne="http://schemas.microsoft.com/office/word/2006/wordml" xmlns:wps="http://schemas.microsoft.com/office/word/2010/wordprocessingShape" mc:Ignorable="w14 w15 wp14">
+<w:hdr xmlns:wpc="http://schemas.microsoft.com/office/word/2010/wordprocessingCanvas" xmlns:cx="http://schemas.microsoft.com/office/drawing/2014/chartex" xmlns:cx1="http://schemas.microsoft.com/office/drawing/2015/9/8/chartex" xmlns:cx2="http://schemas.microsoft.com/office/drawing/2015/10/21/chartex" xmlns:cx3="http://schemas.microsoft.com/office/drawing/2016/5/9/chartex" xmlns:cx4="http://schemas.microsoft.com/office/drawing/2016/5/10/chartex" xmlns:cx5="http://schemas.microsoft.com/office/drawing/2016/5/11/chartex" xmlns:cx6="http://schemas.microsoft.com/office/drawing/2016/5/12/chartex" xmlns:cx7="http://schemas.microsoft.com/office/drawing/2016/5/13/chartex" xmlns:cx8="http://schemas.microsoft.com/office/drawing/2016/5/14/chartex" xmlns:mc="http://schemas.openxmlformats.org/markup-compatibility/2006" xmlns:aink="http://schemas.microsoft.com/office/drawing/2016/ink" xmlns:am3d="http://schemas.microsoft.com/office/drawing/2017/model3d" xmlns:o="urn:schemas-microsoft-com:office:office" xmlns:r="http://schemas.openxmlformats.org/officeDocument/2006/relationships" xmlns:m="http://schemas.openxmlformats.org/officeDocument/2006/math" xmlns:v="urn:schemas-microsoft-com:vml" xmlns:wp14="http://schemas.microsoft.com/office/word/2010/wordprocessingDrawing" xmlns:wp="http://schemas.openxmlformats.org/drawingml/2006/wordprocessingDrawing" xmlns:w10="urn:schemas-microsoft-com:office:word" xmlns:w="http://schemas.openxmlformats.org/wordprocessingml/2006/main" xmlns:w14="http://schemas.microsoft.com/office/word/2010/wordml" xmlns:w15="http://schemas.microsoft.com/office/word/2012/wordml" xmlns:w16cid="http://schemas.microsoft.com/office/word/2016/wordml/cid" xmlns:w16se="http://schemas.microsoft.com/office/word/2015/wordml/symex" xmlns:wpg="http://schemas.microsoft.com/office/word/2010/wordprocessingGroup" xmlns:wpi="http://schemas.microsoft.com/office/word/2010/wordprocessingInk" xmlns:wne="http://schemas.microsoft.com/office/word/2006/wordml" xmlns:wps="http://schemas.microsoft.com/office/word/2010/wordprocessingShape" mc:Ignorable="w14 w15 w16se w16cid wp14">
   <w:p>
     <w:pPr>
       <w:pStyle w:val="Header"/>
@@ -4903,7 +4909,7 @@
 </file>
 
 <file path=word/header2.xml><?xml version="1.0" encoding="utf-8"?>
-<w:hdr xmlns:wpc="http://schemas.microsoft.com/office/word/2010/wordprocessingCanvas" xmlns:mo="http://schemas.microsoft.com/office/mac/office/2008/main" xmlns:mc="http://schemas.openxmlformats.org/markup-compatibility/2006" xmlns:mv="urn:schemas-microsoft-com:mac:vml" xmlns:o="urn:schemas-microsoft-com:office:office" xmlns:r="http://schemas.openxmlformats.org/officeDocument/2006/relationships" xmlns:m="http://schemas.openxmlformats.org/officeDocument/2006/math" xmlns:v="urn:schemas-microsoft-com:vml" xmlns:wp14="http://schemas.microsoft.com/office/word/2010/wordprocessingDrawing" xmlns:wp="http://schemas.openxmlformats.org/drawingml/2006/wordprocessingDrawing" xmlns:w10="urn:schemas-microsoft-com:office:word" xmlns:w="http://schemas.openxmlformats.org/wordprocessingml/2006/main" xmlns:w14="http://schemas.microsoft.com/office/word/2010/wordml" xmlns:w15="http://schemas.microsoft.com/office/word/2012/wordml" xmlns:wpg="http://schemas.microsoft.com/office/word/2010/wordprocessingGroup" xmlns:wpi="http://schemas.microsoft.com/office/word/2010/wordprocessingInk" xmlns:wne="http://schemas.microsoft.com/office/word/2006/wordml" xmlns:wps="http://schemas.microsoft.com/office/word/2010/wordprocessingShape" mc:Ignorable="w14 w15 wp14">
+<w:hdr xmlns:wpc="http://schemas.microsoft.com/office/word/2010/wordprocessingCanvas" xmlns:cx="http://schemas.microsoft.com/office/drawing/2014/chartex" xmlns:cx1="http://schemas.microsoft.com/office/drawing/2015/9/8/chartex" xmlns:cx2="http://schemas.microsoft.com/office/drawing/2015/10/21/chartex" xmlns:cx3="http://schemas.microsoft.com/office/drawing/2016/5/9/chartex" xmlns:cx4="http://schemas.microsoft.com/office/drawing/2016/5/10/chartex" xmlns:cx5="http://schemas.microsoft.com/office/drawing/2016/5/11/chartex" xmlns:cx6="http://schemas.microsoft.com/office/drawing/2016/5/12/chartex" xmlns:cx7="http://schemas.microsoft.com/office/drawing/2016/5/13/chartex" xmlns:cx8="http://schemas.microsoft.com/office/drawing/2016/5/14/chartex" xmlns:mc="http://schemas.openxmlformats.org/markup-compatibility/2006" xmlns:aink="http://schemas.microsoft.com/office/drawing/2016/ink" xmlns:am3d="http://schemas.microsoft.com/office/drawing/2017/model3d" xmlns:o="urn:schemas-microsoft-com:office:office" xmlns:r="http://schemas.openxmlformats.org/officeDocument/2006/relationships" xmlns:m="http://schemas.openxmlformats.org/officeDocument/2006/math" xmlns:v="urn:schemas-microsoft-com:vml" xmlns:wp14="http://schemas.microsoft.com/office/word/2010/wordprocessingDrawing" xmlns:wp="http://schemas.openxmlformats.org/drawingml/2006/wordprocessingDrawing" xmlns:w10="urn:schemas-microsoft-com:office:word" xmlns:w="http://schemas.openxmlformats.org/wordprocessingml/2006/main" xmlns:w14="http://schemas.microsoft.com/office/word/2010/wordml" xmlns:w15="http://schemas.microsoft.com/office/word/2012/wordml" xmlns:w16cid="http://schemas.microsoft.com/office/word/2016/wordml/cid" xmlns:w16se="http://schemas.microsoft.com/office/word/2015/wordml/symex" xmlns:wpg="http://schemas.microsoft.com/office/word/2010/wordprocessingGroup" xmlns:wpi="http://schemas.microsoft.com/office/word/2010/wordprocessingInk" xmlns:wne="http://schemas.microsoft.com/office/word/2006/wordml" xmlns:wps="http://schemas.microsoft.com/office/word/2010/wordprocessingShape" mc:Ignorable="w14 w15 w16se w16cid wp14">
   <w:p>
     <w:pPr>
       <w:pStyle w:val="Header"/>
@@ -4957,8 +4963,8 @@
 </file>
 
 <file path=word/numbering.xml><?xml version="1.0" encoding="utf-8"?>
-<w:numbering xmlns:wpc="http://schemas.microsoft.com/office/word/2010/wordprocessingCanvas" xmlns:mo="http://schemas.microsoft.com/office/mac/office/2008/main" xmlns:mc="http://schemas.openxmlformats.org/markup-compatibility/2006" xmlns:mv="urn:schemas-microsoft-com:mac:vml" xmlns:o="urn:schemas-microsoft-com:office:office" xmlns:r="http://schemas.openxmlformats.org/officeDocument/2006/relationships" xmlns:m="http://schemas.openxmlformats.org/officeDocument/2006/math" xmlns:v="urn:schemas-microsoft-com:vml" xmlns:wp14="http://schemas.microsoft.com/office/word/2010/wordprocessingDrawing" xmlns:wp="http://schemas.openxmlformats.org/drawingml/2006/wordprocessingDrawing" xmlns:w10="urn:schemas-microsoft-com:office:word" xmlns:w="http://schemas.openxmlformats.org/wordprocessingml/2006/main" xmlns:w14="http://schemas.microsoft.com/office/word/2010/wordml" xmlns:w15="http://schemas.microsoft.com/office/word/2012/wordml" xmlns:wpg="http://schemas.microsoft.com/office/word/2010/wordprocessingGroup" xmlns:wpi="http://schemas.microsoft.com/office/word/2010/wordprocessingInk" xmlns:wne="http://schemas.microsoft.com/office/word/2006/wordml" xmlns:wps="http://schemas.microsoft.com/office/word/2010/wordprocessingShape" mc:Ignorable="w14 w15 wp14">
-  <w:abstractNum w:abstractNumId="0">
+<w:numbering xmlns:wpc="http://schemas.microsoft.com/office/word/2010/wordprocessingCanvas" xmlns:cx="http://schemas.microsoft.com/office/drawing/2014/chartex" xmlns:cx1="http://schemas.microsoft.com/office/drawing/2015/9/8/chartex" xmlns:cx2="http://schemas.microsoft.com/office/drawing/2015/10/21/chartex" xmlns:cx3="http://schemas.microsoft.com/office/drawing/2016/5/9/chartex" xmlns:cx4="http://schemas.microsoft.com/office/drawing/2016/5/10/chartex" xmlns:cx5="http://schemas.microsoft.com/office/drawing/2016/5/11/chartex" xmlns:cx6="http://schemas.microsoft.com/office/drawing/2016/5/12/chartex" xmlns:cx7="http://schemas.microsoft.com/office/drawing/2016/5/13/chartex" xmlns:cx8="http://schemas.microsoft.com/office/drawing/2016/5/14/chartex" xmlns:mc="http://schemas.openxmlformats.org/markup-compatibility/2006" xmlns:aink="http://schemas.microsoft.com/office/drawing/2016/ink" xmlns:am3d="http://schemas.microsoft.com/office/drawing/2017/model3d" xmlns:o="urn:schemas-microsoft-com:office:office" xmlns:r="http://schemas.openxmlformats.org/officeDocument/2006/relationships" xmlns:m="http://schemas.openxmlformats.org/officeDocument/2006/math" xmlns:v="urn:schemas-microsoft-com:vml" xmlns:wp14="http://schemas.microsoft.com/office/word/2010/wordprocessingDrawing" xmlns:wp="http://schemas.openxmlformats.org/drawingml/2006/wordprocessingDrawing" xmlns:w10="urn:schemas-microsoft-com:office:word" xmlns:w="http://schemas.openxmlformats.org/wordprocessingml/2006/main" xmlns:w14="http://schemas.microsoft.com/office/word/2010/wordml" xmlns:w15="http://schemas.microsoft.com/office/word/2012/wordml" xmlns:w16cid="http://schemas.microsoft.com/office/word/2016/wordml/cid" xmlns:w16se="http://schemas.microsoft.com/office/word/2015/wordml/symex" xmlns:wpg="http://schemas.microsoft.com/office/word/2010/wordprocessingGroup" xmlns:wpi="http://schemas.microsoft.com/office/word/2010/wordprocessingInk" xmlns:wne="http://schemas.microsoft.com/office/word/2006/wordml" xmlns:wps="http://schemas.microsoft.com/office/word/2010/wordprocessingShape" mc:Ignorable="w14 w15 w16se w16cid wp14">
+  <w:abstractNum w:abstractNumId="0" w15:restartNumberingAfterBreak="0">
     <w:nsid w:val="FFFFFFFB"/>
     <w:multiLevelType w:val="multilevel"/>
     <w:tmpl w:val="04B0567C"/>
@@ -5088,7 +5094,7 @@
       </w:pPr>
     </w:lvl>
   </w:abstractNum>
-  <w:abstractNum w:abstractNumId="1">
+  <w:abstractNum w:abstractNumId="1" w15:restartNumberingAfterBreak="0">
     <w:nsid w:val="1856587E"/>
     <w:multiLevelType w:val="hybridMultilevel"/>
     <w:tmpl w:val="3F668FCA"/>
@@ -5228,7 +5234,7 @@
       </w:rPr>
     </w:lvl>
   </w:abstractNum>
-  <w:abstractNum w:abstractNumId="2">
+  <w:abstractNum w:abstractNumId="2" w15:restartNumberingAfterBreak="0">
     <w:nsid w:val="28754A74"/>
     <w:multiLevelType w:val="multilevel"/>
     <w:tmpl w:val="54BAE08E"/>
@@ -5344,7 +5350,7 @@
       </w:pPr>
     </w:lvl>
   </w:abstractNum>
-  <w:abstractNum w:abstractNumId="3">
+  <w:abstractNum w:abstractNumId="3" w15:restartNumberingAfterBreak="0">
     <w:nsid w:val="2DA71206"/>
     <w:multiLevelType w:val="multilevel"/>
     <w:tmpl w:val="D8BC5BE2"/>
@@ -5428,7 +5434,7 @@
 </file>
 
 <file path=word/styles.xml><?xml version="1.0" encoding="utf-8"?>
-<w:styles xmlns:mc="http://schemas.openxmlformats.org/markup-compatibility/2006" xmlns:r="http://schemas.openxmlformats.org/officeDocument/2006/relationships" xmlns:w="http://schemas.openxmlformats.org/wordprocessingml/2006/main" xmlns:w14="http://schemas.microsoft.com/office/word/2010/wordml" xmlns:w15="http://schemas.microsoft.com/office/word/2012/wordml" mc:Ignorable="w14 w15">
+<w:styles xmlns:mc="http://schemas.openxmlformats.org/markup-compatibility/2006" xmlns:r="http://schemas.openxmlformats.org/officeDocument/2006/relationships" xmlns:w="http://schemas.openxmlformats.org/wordprocessingml/2006/main" xmlns:w14="http://schemas.microsoft.com/office/word/2010/wordml" xmlns:w15="http://schemas.microsoft.com/office/word/2012/wordml" xmlns:w16cid="http://schemas.microsoft.com/office/word/2016/wordml/cid" xmlns:w16se="http://schemas.microsoft.com/office/word/2015/wordml/symex" mc:Ignorable="w14 w15 w16se w16cid">
   <w:docDefaults>
     <w:rPrDefault>
       <w:rPr>
@@ -5438,7 +5444,7 @@
     </w:rPrDefault>
     <w:pPrDefault/>
   </w:docDefaults>
-  <w:latentStyles w:defLockedState="0" w:defUIPriority="99" w:defSemiHidden="0" w:defUnhideWhenUsed="0" w:defQFormat="0" w:count="380">
+  <w:latentStyles w:defLockedState="0" w:defUIPriority="99" w:defSemiHidden="0" w:defUnhideWhenUsed="0" w:defQFormat="0" w:count="375">
     <w:lsdException w:name="Normal" w:uiPriority="0" w:qFormat="1"/>
     <w:lsdException w:name="heading 1" w:uiPriority="9" w:qFormat="1"/>
     <w:lsdException w:name="heading 2" w:uiPriority="9" w:qFormat="1"/>
@@ -5595,15 +5601,6 @@
     <w:lsdException w:name="Balloon Text" w:semiHidden="1" w:unhideWhenUsed="1"/>
     <w:lsdException w:name="Table Grid" w:uiPriority="59"/>
     <w:lsdException w:name="Table Theme" w:semiHidden="1" w:unhideWhenUsed="1"/>
-    <w:lsdException w:name="Note Level 1" w:semiHidden="1" w:unhideWhenUsed="1"/>
-    <w:lsdException w:name="Note Level 2" w:semiHidden="1" w:unhideWhenUsed="1"/>
-    <w:lsdException w:name="Note Level 3" w:semiHidden="1" w:unhideWhenUsed="1"/>
-    <w:lsdException w:name="Note Level 4" w:semiHidden="1" w:unhideWhenUsed="1"/>
-    <w:lsdException w:name="Note Level 5" w:semiHidden="1" w:unhideWhenUsed="1"/>
-    <w:lsdException w:name="Note Level 6" w:semiHidden="1" w:unhideWhenUsed="1"/>
-    <w:lsdException w:name="Note Level 7" w:semiHidden="1" w:unhideWhenUsed="1"/>
-    <w:lsdException w:name="Note Level 8" w:semiHidden="1" w:unhideWhenUsed="1"/>
-    <w:lsdException w:name="Note Level 9" w:semiHidden="1" w:unhideWhenUsed="1"/>
     <w:lsdException w:name="Placeholder Text" w:semiHidden="1"/>
     <w:lsdException w:name="No Spacing" w:uiPriority="1" w:qFormat="1"/>
     <w:lsdException w:name="Light Shading" w:uiPriority="60"/>

</xml_diff>

<commit_message>
commit residual master changes, to merge into develop
</commit_message>
<xml_diff>
--- a/documentation/SRS.docx
+++ b/documentation/SRS.docx
@@ -1,6 +1,6 @@
 
 <file path=word/document.xml><?xml version="1.0" encoding="utf-8"?>
-<w:document xmlns:wpc="http://schemas.microsoft.com/office/word/2010/wordprocessingCanvas" xmlns:cx="http://schemas.microsoft.com/office/drawing/2014/chartex" xmlns:cx1="http://schemas.microsoft.com/office/drawing/2015/9/8/chartex" xmlns:cx2="http://schemas.microsoft.com/office/drawing/2015/10/21/chartex" xmlns:cx3="http://schemas.microsoft.com/office/drawing/2016/5/9/chartex" xmlns:cx4="http://schemas.microsoft.com/office/drawing/2016/5/10/chartex" xmlns:cx5="http://schemas.microsoft.com/office/drawing/2016/5/11/chartex" xmlns:cx6="http://schemas.microsoft.com/office/drawing/2016/5/12/chartex" xmlns:cx7="http://schemas.microsoft.com/office/drawing/2016/5/13/chartex" xmlns:cx8="http://schemas.microsoft.com/office/drawing/2016/5/14/chartex" xmlns:mc="http://schemas.openxmlformats.org/markup-compatibility/2006" xmlns:aink="http://schemas.microsoft.com/office/drawing/2016/ink" xmlns:am3d="http://schemas.microsoft.com/office/drawing/2017/model3d" xmlns:o="urn:schemas-microsoft-com:office:office" xmlns:r="http://schemas.openxmlformats.org/officeDocument/2006/relationships" xmlns:m="http://schemas.openxmlformats.org/officeDocument/2006/math" xmlns:v="urn:schemas-microsoft-com:vml" xmlns:wp14="http://schemas.microsoft.com/office/word/2010/wordprocessingDrawing" xmlns:wp="http://schemas.openxmlformats.org/drawingml/2006/wordprocessingDrawing" xmlns:w10="urn:schemas-microsoft-com:office:word" xmlns:w="http://schemas.openxmlformats.org/wordprocessingml/2006/main" xmlns:w14="http://schemas.microsoft.com/office/word/2010/wordml" xmlns:w15="http://schemas.microsoft.com/office/word/2012/wordml" xmlns:w16cid="http://schemas.microsoft.com/office/word/2016/wordml/cid" xmlns:w16se="http://schemas.microsoft.com/office/word/2015/wordml/symex" xmlns:wpg="http://schemas.microsoft.com/office/word/2010/wordprocessingGroup" xmlns:wpi="http://schemas.microsoft.com/office/word/2010/wordprocessingInk" xmlns:wne="http://schemas.microsoft.com/office/word/2006/wordml" xmlns:wps="http://schemas.microsoft.com/office/word/2010/wordprocessingShape" mc:Ignorable="w14 w15 w16se w16cid wp14">
+<w:document xmlns:wpc="http://schemas.microsoft.com/office/word/2010/wordprocessingCanvas" xmlns:mo="http://schemas.microsoft.com/office/mac/office/2008/main" xmlns:mc="http://schemas.openxmlformats.org/markup-compatibility/2006" xmlns:mv="urn:schemas-microsoft-com:mac:vml" xmlns:o="urn:schemas-microsoft-com:office:office" xmlns:r="http://schemas.openxmlformats.org/officeDocument/2006/relationships" xmlns:m="http://schemas.openxmlformats.org/officeDocument/2006/math" xmlns:v="urn:schemas-microsoft-com:vml" xmlns:wp14="http://schemas.microsoft.com/office/word/2010/wordprocessingDrawing" xmlns:wp="http://schemas.openxmlformats.org/drawingml/2006/wordprocessingDrawing" xmlns:w10="urn:schemas-microsoft-com:office:word" xmlns:w="http://schemas.openxmlformats.org/wordprocessingml/2006/main" xmlns:w14="http://schemas.microsoft.com/office/word/2010/wordml" xmlns:w15="http://schemas.microsoft.com/office/word/2012/wordml" xmlns:wpg="http://schemas.microsoft.com/office/word/2010/wordprocessingGroup" xmlns:wpi="http://schemas.microsoft.com/office/word/2010/wordprocessingInk" xmlns:wne="http://schemas.microsoft.com/office/word/2006/wordml" xmlns:wps="http://schemas.microsoft.com/office/word/2010/wordprocessingShape" mc:Ignorable="w14 w15 wp14">
   <w:body>
     <w:p>
       <w:pPr>
@@ -393,15 +393,7 @@
               <w:rPr>
                 <w:sz w:val="22"/>
               </w:rPr>
-              <w:t>&lt;student #</w:t>
-            </w:r>
-            <w:bookmarkStart w:id="0" w:name="_GoBack"/>
-            <w:bookmarkEnd w:id="0"/>
-            <w:r>
-              <w:rPr>
-                <w:sz w:val="22"/>
-              </w:rPr>
-              <w:t>&gt;</w:t>
+              <w:t>&lt;student #&gt;</w:t>
             </w:r>
           </w:p>
         </w:tc>
@@ -763,21 +755,21 @@
         <w:spacing w:before="0"/>
         <w:jc w:val="center"/>
       </w:pPr>
-      <w:bookmarkStart w:id="1" w:name="_Toc344877432"/>
-      <w:bookmarkStart w:id="2" w:name="_Toc344879822"/>
-      <w:bookmarkStart w:id="3" w:name="_Toc346508722"/>
-      <w:bookmarkStart w:id="4" w:name="_Toc346508952"/>
-      <w:bookmarkStart w:id="5" w:name="_Toc346509227"/>
-      <w:bookmarkStart w:id="6" w:name="_Toc107858829"/>
-      <w:bookmarkStart w:id="7" w:name="_Toc108287587"/>
-      <w:bookmarkStart w:id="8" w:name="_Toc111014886"/>
-      <w:bookmarkStart w:id="9" w:name="_Toc111117822"/>
-      <w:bookmarkStart w:id="10" w:name="_Toc113291685"/>
+      <w:bookmarkStart w:id="0" w:name="_Toc344877432"/>
+      <w:bookmarkStart w:id="1" w:name="_Toc344879822"/>
+      <w:bookmarkStart w:id="2" w:name="_Toc346508722"/>
+      <w:bookmarkStart w:id="3" w:name="_Toc346508952"/>
+      <w:bookmarkStart w:id="4" w:name="_Toc346509227"/>
+      <w:bookmarkStart w:id="5" w:name="_Toc107858829"/>
+      <w:bookmarkStart w:id="6" w:name="_Toc108287587"/>
+      <w:bookmarkStart w:id="7" w:name="_Toc111014886"/>
+      <w:bookmarkStart w:id="8" w:name="_Toc111117822"/>
+      <w:bookmarkStart w:id="9" w:name="_Toc113291685"/>
+      <w:bookmarkEnd w:id="0"/>
       <w:bookmarkEnd w:id="1"/>
       <w:bookmarkEnd w:id="2"/>
       <w:bookmarkEnd w:id="3"/>
       <w:bookmarkEnd w:id="4"/>
-      <w:bookmarkEnd w:id="5"/>
       <w:r>
         <w:rPr>
           <w:rFonts w:ascii="Arial" w:hAnsi="Arial"/>
@@ -786,11 +778,11 @@
         <w:lastRenderedPageBreak/>
         <w:t>Contents</w:t>
       </w:r>
+      <w:bookmarkEnd w:id="5"/>
       <w:bookmarkEnd w:id="6"/>
       <w:bookmarkEnd w:id="7"/>
       <w:bookmarkEnd w:id="8"/>
       <w:bookmarkEnd w:id="9"/>
-      <w:bookmarkEnd w:id="10"/>
       <w:r>
         <w:rPr>
           <w:rFonts w:ascii="Arial" w:hAnsi="Arial"/>
@@ -2171,7 +2163,7 @@
           <w:color w:val="FFFFFF"/>
         </w:rPr>
       </w:pPr>
-      <w:bookmarkStart w:id="11" w:name="_Toc113291686"/>
+      <w:bookmarkStart w:id="10" w:name="_Toc113291686"/>
       <w:r>
         <w:rPr>
           <w:rFonts w:ascii="Arial" w:hAnsi="Arial"/>
@@ -2180,7 +2172,7 @@
         <w:lastRenderedPageBreak/>
         <w:t>Revisions</w:t>
       </w:r>
-      <w:bookmarkEnd w:id="11"/>
+      <w:bookmarkEnd w:id="10"/>
     </w:p>
     <w:tbl>
       <w:tblPr>
@@ -2344,7 +2336,7 @@
           <w:sz w:val="22"/>
         </w:rPr>
       </w:pPr>
-      <w:bookmarkStart w:id="12" w:name="_Toc108287589"/>
+      <w:bookmarkStart w:id="11" w:name="_Toc108287589"/>
     </w:p>
     <w:p>
       <w:pPr>
@@ -2363,9 +2355,9 @@
           <w:sz w:val="22"/>
         </w:rPr>
       </w:pPr>
-      <w:bookmarkStart w:id="13" w:name="_Toc113291687"/>
-      <w:bookmarkStart w:id="14" w:name="_Toc111014888"/>
-      <w:bookmarkStart w:id="15" w:name="_Toc111117824"/>
+      <w:bookmarkStart w:id="12" w:name="_Toc113291687"/>
+      <w:bookmarkStart w:id="13" w:name="_Toc111014888"/>
+      <w:bookmarkStart w:id="14" w:name="_Toc111117824"/>
       <w:r>
         <w:rPr>
           <w:rFonts w:ascii="Arial" w:hAnsi="Arial"/>
@@ -2476,8 +2468,8 @@
         </w:rPr>
         <w:t xml:space="preserve"> make sure to delete all of the comments before submitting the document</w:t>
       </w:r>
-      <w:bookmarkStart w:id="16" w:name="_Toc113291688"/>
-      <w:bookmarkEnd w:id="13"/>
+      <w:bookmarkStart w:id="15" w:name="_Toc113291688"/>
+      <w:bookmarkEnd w:id="12"/>
       <w:r>
         <w:rPr>
           <w:rFonts w:ascii="Arial" w:hAnsi="Arial"/>
@@ -2488,10 +2480,10 @@
         </w:rPr>
         <w:t>.&gt;</w:t>
       </w:r>
-      <w:bookmarkEnd w:id="12"/>
+      <w:bookmarkEnd w:id="11"/>
+      <w:bookmarkEnd w:id="13"/>
       <w:bookmarkEnd w:id="14"/>
       <w:bookmarkEnd w:id="15"/>
-      <w:bookmarkEnd w:id="16"/>
     </w:p>
     <w:p>
       <w:pPr>
@@ -2524,8 +2516,8 @@
           <w:color w:val="FFFFFF"/>
         </w:rPr>
       </w:pPr>
-      <w:bookmarkStart w:id="17" w:name="_Toc439994665"/>
-      <w:bookmarkStart w:id="18" w:name="_Toc113291689"/>
+      <w:bookmarkStart w:id="16" w:name="_Toc439994665"/>
+      <w:bookmarkStart w:id="17" w:name="_Toc113291689"/>
       <w:r>
         <w:rPr>
           <w:rFonts w:ascii="Arial" w:hAnsi="Arial"/>
@@ -2534,32 +2526,62 @@
         <w:lastRenderedPageBreak/>
         <w:t>Introduction</w:t>
       </w:r>
+      <w:bookmarkEnd w:id="16"/>
       <w:bookmarkEnd w:id="17"/>
+    </w:p>
+    <w:p>
+      <w:pPr>
+        <w:rPr>
+          <w:rFonts w:ascii="Arial" w:hAnsi="Arial"/>
+          <w:sz w:val="22"/>
+        </w:rPr>
+      </w:pPr>
+      <w:r>
+        <w:rPr>
+          <w:rFonts w:ascii="Arial" w:hAnsi="Arial"/>
+          <w:sz w:val="22"/>
+        </w:rPr>
+        <w:t>This project is a Unit Conversion Utility, which allows the user to convert existing units to other units, define new units, visualize the unit conversion using graphics, as well as list all current units defined. It is a web appllication written in HTML, CSS, and Javascript.</w:t>
+      </w:r>
+    </w:p>
+    <w:p>
+      <w:pPr>
+        <w:pStyle w:val="Heading2"/>
+        <w:rPr>
+          <w:rFonts w:ascii="Arial" w:hAnsi="Arial"/>
+        </w:rPr>
+      </w:pPr>
+      <w:bookmarkStart w:id="18" w:name="_Toc439994667"/>
+      <w:bookmarkStart w:id="19" w:name="_Toc113291690"/>
+      <w:r>
+        <w:rPr>
+          <w:rFonts w:ascii="Arial" w:hAnsi="Arial"/>
+        </w:rPr>
+        <w:t>Document Purpose</w:t>
+      </w:r>
       <w:bookmarkEnd w:id="18"/>
-    </w:p>
-    <w:p>
-      <w:pPr>
-        <w:rPr>
-          <w:rFonts w:ascii="Arial" w:hAnsi="Arial"/>
-          <w:sz w:val="22"/>
-        </w:rPr>
-      </w:pPr>
-    </w:p>
-    <w:p>
-      <w:pPr>
-        <w:rPr>
-          <w:rFonts w:ascii="Arial" w:hAnsi="Arial"/>
-          <w:sz w:val="22"/>
-        </w:rPr>
-      </w:pPr>
-    </w:p>
-    <w:p>
-      <w:pPr>
-        <w:rPr>
-          <w:rFonts w:ascii="Arial" w:hAnsi="Arial"/>
-          <w:sz w:val="22"/>
-        </w:rPr>
-      </w:pPr>
+      <w:bookmarkEnd w:id="19"/>
+      <w:r>
+        <w:rPr>
+          <w:rFonts w:ascii="Arial" w:hAnsi="Arial"/>
+        </w:rPr>
+        <w:t xml:space="preserve"> </w:t>
+      </w:r>
+    </w:p>
+    <w:p>
+      <w:pPr>
+        <w:pStyle w:val="template"/>
+        <w:jc w:val="both"/>
+        <w:rPr>
+          <w:i w:val="0"/>
+        </w:rPr>
+      </w:pPr>
+      <w:r>
+        <w:rPr>
+          <w:i w:val="0"/>
+        </w:rPr>
+        <w:t>This document serves as a comprehensive overview of version 0.1 of our Unit Conversion Utility project. The project is in its initial stages and ideas are still being formed, so the scope and details of functionality described here are tentative.</w:t>
+      </w:r>
     </w:p>
     <w:p>
       <w:pPr>
@@ -2568,22 +2590,16 @@
           <w:rFonts w:ascii="Arial" w:hAnsi="Arial"/>
         </w:rPr>
       </w:pPr>
-      <w:bookmarkStart w:id="19" w:name="_Toc439994667"/>
-      <w:bookmarkStart w:id="20" w:name="_Toc113291690"/>
-      <w:r>
-        <w:rPr>
-          <w:rFonts w:ascii="Arial" w:hAnsi="Arial"/>
-        </w:rPr>
-        <w:t>Document Purpose</w:t>
-      </w:r>
-      <w:bookmarkEnd w:id="19"/>
+      <w:bookmarkStart w:id="20" w:name="_Toc439994670"/>
+      <w:bookmarkStart w:id="21" w:name="_Toc113291691"/>
+      <w:r>
+        <w:rPr>
+          <w:rFonts w:ascii="Arial" w:hAnsi="Arial"/>
+        </w:rPr>
+        <w:t>Product Scope</w:t>
+      </w:r>
       <w:bookmarkEnd w:id="20"/>
-      <w:r>
-        <w:rPr>
-          <w:rFonts w:ascii="Arial" w:hAnsi="Arial"/>
-        </w:rPr>
-        <w:t xml:space="preserve"> </w:t>
-      </w:r>
+      <w:bookmarkEnd w:id="21"/>
     </w:p>
     <w:p>
       <w:pPr>
@@ -2600,35 +2616,17 @@
         <w:rPr>
           <w:color w:val="0000FF"/>
         </w:rPr>
-        <w:t>Identify the product whose software requirements are specified in this document, including the revision or release number. Describe the scope of the product that is covered by this SRS, particularly if this SRS describes only part of the system or a single subsystem.</w:t>
-      </w:r>
-    </w:p>
-    <w:p>
-      <w:pPr>
-        <w:pStyle w:val="template"/>
-        <w:jc w:val="both"/>
-      </w:pPr>
-      <w:r>
-        <w:t>TO DO: Write 1-2 paragraphs describing the purpose of this document as explained above.&gt;</w:t>
-      </w:r>
-    </w:p>
-    <w:p>
-      <w:pPr>
-        <w:pStyle w:val="template"/>
-        <w:jc w:val="both"/>
-      </w:pPr>
-    </w:p>
-    <w:p>
-      <w:pPr>
-        <w:pStyle w:val="template"/>
-        <w:jc w:val="both"/>
-      </w:pPr>
-    </w:p>
-    <w:p>
-      <w:pPr>
-        <w:pStyle w:val="template"/>
-        <w:jc w:val="both"/>
-      </w:pPr>
+        <w:t xml:space="preserve">Provide a short description of the software being specified and its purpose, including relevant benefits, objectives, and goals. </w:t>
+      </w:r>
+    </w:p>
+    <w:p>
+      <w:pPr>
+        <w:pStyle w:val="template"/>
+        <w:jc w:val="both"/>
+      </w:pPr>
+      <w:r>
+        <w:t>TO DO: 1-2 paragraphs describing the scope of the product. Make sure to describe the benefits associated with the product.&gt;</w:t>
+      </w:r>
     </w:p>
     <w:p>
       <w:pPr>
@@ -2637,106 +2635,83 @@
           <w:rFonts w:ascii="Arial" w:hAnsi="Arial"/>
         </w:rPr>
       </w:pPr>
-      <w:bookmarkStart w:id="21" w:name="_Toc439994670"/>
-      <w:bookmarkStart w:id="22" w:name="_Toc113291691"/>
-      <w:r>
-        <w:rPr>
-          <w:rFonts w:ascii="Arial" w:hAnsi="Arial"/>
-        </w:rPr>
-        <w:t>Product Scope</w:t>
-      </w:r>
-      <w:bookmarkEnd w:id="21"/>
+      <w:bookmarkStart w:id="22" w:name="_Toc439994669"/>
+      <w:bookmarkStart w:id="23" w:name="_Toc113291692"/>
+      <w:r>
+        <w:rPr>
+          <w:rFonts w:ascii="Arial" w:hAnsi="Arial"/>
+        </w:rPr>
+        <w:t xml:space="preserve">Intended Audience and </w:t>
+      </w:r>
       <w:bookmarkEnd w:id="22"/>
-    </w:p>
-    <w:p>
-      <w:pPr>
-        <w:pStyle w:val="template"/>
-        <w:jc w:val="both"/>
+      <w:r>
+        <w:rPr>
+          <w:rFonts w:ascii="Arial" w:hAnsi="Arial"/>
+        </w:rPr>
+        <w:t>Document Overview</w:t>
+      </w:r>
+      <w:bookmarkEnd w:id="23"/>
+    </w:p>
+    <w:p>
+      <w:pPr>
+        <w:pStyle w:val="template"/>
+        <w:jc w:val="both"/>
+      </w:pPr>
+      <w:r>
+        <w:t>&lt;</w:t>
+      </w:r>
+      <w:r>
         <w:rPr>
           <w:color w:val="0000FF"/>
         </w:rPr>
-      </w:pPr>
-      <w:r>
-        <w:t>&lt;</w:t>
+        <w:t>Describe the different types of reader that the document is intended for, such as developers, project managers, marketing staff, users, testers, and documentation writers</w:t>
+      </w:r>
+      <w:r>
+        <w:t xml:space="preserve"> (In your case it would probably be the “client” and the professor). </w:t>
       </w:r>
       <w:r>
         <w:rPr>
           <w:color w:val="0000FF"/>
         </w:rPr>
-        <w:t xml:space="preserve">Provide a short description of the software being specified and its purpose, including relevant benefits, objectives, and goals. </w:t>
-      </w:r>
-    </w:p>
-    <w:p>
-      <w:pPr>
-        <w:pStyle w:val="template"/>
-        <w:jc w:val="both"/>
-      </w:pPr>
-      <w:r>
-        <w:t>TO DO: 1-2 paragraphs describing the scope of the product. Make sure to describe the benefits associated with the product.&gt;</w:t>
-      </w:r>
-    </w:p>
-    <w:p>
-      <w:pPr>
-        <w:pStyle w:val="Heading2"/>
-        <w:rPr>
-          <w:rFonts w:ascii="Arial" w:hAnsi="Arial"/>
-        </w:rPr>
-      </w:pPr>
-      <w:bookmarkStart w:id="23" w:name="_Toc439994669"/>
-      <w:bookmarkStart w:id="24" w:name="_Toc113291692"/>
-      <w:r>
-        <w:rPr>
-          <w:rFonts w:ascii="Arial" w:hAnsi="Arial"/>
-        </w:rPr>
-        <w:t xml:space="preserve">Intended Audience and </w:t>
-      </w:r>
-      <w:bookmarkEnd w:id="23"/>
-      <w:r>
-        <w:rPr>
-          <w:rFonts w:ascii="Arial" w:hAnsi="Arial"/>
-        </w:rPr>
-        <w:t>Document Overview</w:t>
-      </w:r>
+        <w:t xml:space="preserve">Describe what the rest of this SRS contains and how it is organized. Suggest a sequence for reading the document, beginning </w:t>
+      </w:r>
+      <w:bookmarkStart w:id="24" w:name="_GoBack"/>
       <w:bookmarkEnd w:id="24"/>
-    </w:p>
-    <w:p>
-      <w:pPr>
-        <w:pStyle w:val="template"/>
-        <w:jc w:val="both"/>
+      <w:r>
         <w:rPr>
           <w:color w:val="0000FF"/>
         </w:rPr>
-      </w:pPr>
-      <w:r>
-        <w:t>&lt;</w:t>
-      </w:r>
-      <w:r>
+        <w:t>with the overview sections and proceeding through the sections that are most pertinent to each reader type.</w:t>
+      </w:r>
+      <w:r>
+        <w:t>&gt;</w:t>
+      </w:r>
+    </w:p>
+    <w:p>
+      <w:pPr>
+        <w:pStyle w:val="template"/>
+        <w:jc w:val="both"/>
         <w:rPr>
           <w:color w:val="0000FF"/>
         </w:rPr>
-        <w:t>Describe the different types of reader that the document is intended for, such as developers, project managers, marketing staff, users, testers, and documentation writers</w:t>
-      </w:r>
-      <w:r>
-        <w:t xml:space="preserve"> (In your case it would probably be the “client” and the professor). </w:t>
-      </w:r>
-      <w:r>
-        <w:rPr>
-          <w:color w:val="0000FF"/>
-        </w:rPr>
-        <w:t>Describe what the rest of this SRS contains and how it is organized. Suggest a sequence for reading the document, beginning with the overview sections and proceeding through the sections that are most pertinent to each reader type.</w:t>
-      </w:r>
-      <w:r>
-        <w:t>&gt;</w:t>
-      </w:r>
-    </w:p>
-    <w:p>
-      <w:pPr>
-        <w:pStyle w:val="template"/>
-        <w:jc w:val="both"/>
-        <w:rPr>
-          <w:color w:val="0000FF"/>
-        </w:rPr>
-      </w:pPr>
+      </w:pPr>
+    </w:p>
+    <w:p>
+      <w:pPr>
+        <w:pStyle w:val="template"/>
+        <w:jc w:val="both"/>
+        <w:rPr>
+          <w:i w:val="0"/>
+          <w:color w:val="000000" w:themeColor="text1"/>
+        </w:rPr>
+      </w:pPr>
+      <w:r>
+        <w:rPr>
+          <w:i w:val="0"/>
+          <w:color w:val="000000" w:themeColor="text1"/>
+        </w:rPr>
+        <w:t>The Users of this document are the professor, and the clients who use the Unit-Conversion web application, as well as the developers of this application, which include the members of this project.</w:t>
+      </w:r>
     </w:p>
     <w:p>
       <w:pPr>
@@ -2790,6 +2765,18 @@
       <w:r>
         <w:t>.&gt;</w:t>
       </w:r>
+    </w:p>
+    <w:p>
+      <w:pPr>
+        <w:pStyle w:val="template"/>
+        <w:jc w:val="both"/>
+      </w:pPr>
+    </w:p>
+    <w:p>
+      <w:pPr>
+        <w:pStyle w:val="template"/>
+        <w:jc w:val="both"/>
+      </w:pPr>
     </w:p>
     <w:p/>
     <w:p>
@@ -4812,7 +4799,7 @@
 </file>
 
 <file path=word/endnotes.xml><?xml version="1.0" encoding="utf-8"?>
-<w:endnotes xmlns:wpc="http://schemas.microsoft.com/office/word/2010/wordprocessingCanvas" xmlns:cx="http://schemas.microsoft.com/office/drawing/2014/chartex" xmlns:cx1="http://schemas.microsoft.com/office/drawing/2015/9/8/chartex" xmlns:cx2="http://schemas.microsoft.com/office/drawing/2015/10/21/chartex" xmlns:cx3="http://schemas.microsoft.com/office/drawing/2016/5/9/chartex" xmlns:cx4="http://schemas.microsoft.com/office/drawing/2016/5/10/chartex" xmlns:cx5="http://schemas.microsoft.com/office/drawing/2016/5/11/chartex" xmlns:cx6="http://schemas.microsoft.com/office/drawing/2016/5/12/chartex" xmlns:cx7="http://schemas.microsoft.com/office/drawing/2016/5/13/chartex" xmlns:cx8="http://schemas.microsoft.com/office/drawing/2016/5/14/chartex" xmlns:mc="http://schemas.openxmlformats.org/markup-compatibility/2006" xmlns:aink="http://schemas.microsoft.com/office/drawing/2016/ink" xmlns:am3d="http://schemas.microsoft.com/office/drawing/2017/model3d" xmlns:o="urn:schemas-microsoft-com:office:office" xmlns:r="http://schemas.openxmlformats.org/officeDocument/2006/relationships" xmlns:m="http://schemas.openxmlformats.org/officeDocument/2006/math" xmlns:v="urn:schemas-microsoft-com:vml" xmlns:wp14="http://schemas.microsoft.com/office/word/2010/wordprocessingDrawing" xmlns:wp="http://schemas.openxmlformats.org/drawingml/2006/wordprocessingDrawing" xmlns:w10="urn:schemas-microsoft-com:office:word" xmlns:w="http://schemas.openxmlformats.org/wordprocessingml/2006/main" xmlns:w14="http://schemas.microsoft.com/office/word/2010/wordml" xmlns:w15="http://schemas.microsoft.com/office/word/2012/wordml" xmlns:w16cid="http://schemas.microsoft.com/office/word/2016/wordml/cid" xmlns:w16se="http://schemas.microsoft.com/office/word/2015/wordml/symex" xmlns:wpg="http://schemas.microsoft.com/office/word/2010/wordprocessingGroup" xmlns:wpi="http://schemas.microsoft.com/office/word/2010/wordprocessingInk" xmlns:wne="http://schemas.microsoft.com/office/word/2006/wordml" xmlns:wps="http://schemas.microsoft.com/office/word/2010/wordprocessingShape" mc:Ignorable="w14 w15 w16se w16cid wp14">
+<w:endnotes xmlns:wpc="http://schemas.microsoft.com/office/word/2010/wordprocessingCanvas" xmlns:mo="http://schemas.microsoft.com/office/mac/office/2008/main" xmlns:mc="http://schemas.openxmlformats.org/markup-compatibility/2006" xmlns:mv="urn:schemas-microsoft-com:mac:vml" xmlns:o="urn:schemas-microsoft-com:office:office" xmlns:r="http://schemas.openxmlformats.org/officeDocument/2006/relationships" xmlns:m="http://schemas.openxmlformats.org/officeDocument/2006/math" xmlns:v="urn:schemas-microsoft-com:vml" xmlns:wp14="http://schemas.microsoft.com/office/word/2010/wordprocessingDrawing" xmlns:wp="http://schemas.openxmlformats.org/drawingml/2006/wordprocessingDrawing" xmlns:w10="urn:schemas-microsoft-com:office:word" xmlns:w="http://schemas.openxmlformats.org/wordprocessingml/2006/main" xmlns:w14="http://schemas.microsoft.com/office/word/2010/wordml" xmlns:w15="http://schemas.microsoft.com/office/word/2012/wordml" xmlns:wpg="http://schemas.microsoft.com/office/word/2010/wordprocessingGroup" xmlns:wpi="http://schemas.microsoft.com/office/word/2010/wordprocessingInk" xmlns:wne="http://schemas.microsoft.com/office/word/2006/wordml" xmlns:wps="http://schemas.microsoft.com/office/word/2010/wordprocessingShape" mc:Ignorable="w14 w15 wp14">
   <w:endnote w:type="separator" w:id="-1">
     <w:p>
       <w:r>
@@ -4831,7 +4818,7 @@
 </file>
 
 <file path=word/footer1.xml><?xml version="1.0" encoding="utf-8"?>
-<w:ftr xmlns:wpc="http://schemas.microsoft.com/office/word/2010/wordprocessingCanvas" xmlns:cx="http://schemas.microsoft.com/office/drawing/2014/chartex" xmlns:cx1="http://schemas.microsoft.com/office/drawing/2015/9/8/chartex" xmlns:cx2="http://schemas.microsoft.com/office/drawing/2015/10/21/chartex" xmlns:cx3="http://schemas.microsoft.com/office/drawing/2016/5/9/chartex" xmlns:cx4="http://schemas.microsoft.com/office/drawing/2016/5/10/chartex" xmlns:cx5="http://schemas.microsoft.com/office/drawing/2016/5/11/chartex" xmlns:cx6="http://schemas.microsoft.com/office/drawing/2016/5/12/chartex" xmlns:cx7="http://schemas.microsoft.com/office/drawing/2016/5/13/chartex" xmlns:cx8="http://schemas.microsoft.com/office/drawing/2016/5/14/chartex" xmlns:mc="http://schemas.openxmlformats.org/markup-compatibility/2006" xmlns:aink="http://schemas.microsoft.com/office/drawing/2016/ink" xmlns:am3d="http://schemas.microsoft.com/office/drawing/2017/model3d" xmlns:o="urn:schemas-microsoft-com:office:office" xmlns:r="http://schemas.openxmlformats.org/officeDocument/2006/relationships" xmlns:m="http://schemas.openxmlformats.org/officeDocument/2006/math" xmlns:v="urn:schemas-microsoft-com:vml" xmlns:wp14="http://schemas.microsoft.com/office/word/2010/wordprocessingDrawing" xmlns:wp="http://schemas.openxmlformats.org/drawingml/2006/wordprocessingDrawing" xmlns:w10="urn:schemas-microsoft-com:office:word" xmlns:w="http://schemas.openxmlformats.org/wordprocessingml/2006/main" xmlns:w14="http://schemas.microsoft.com/office/word/2010/wordml" xmlns:w15="http://schemas.microsoft.com/office/word/2012/wordml" xmlns:w16cid="http://schemas.microsoft.com/office/word/2016/wordml/cid" xmlns:w16se="http://schemas.microsoft.com/office/word/2015/wordml/symex" xmlns:wpg="http://schemas.microsoft.com/office/word/2010/wordprocessingGroup" xmlns:wpi="http://schemas.microsoft.com/office/word/2010/wordprocessingInk" xmlns:wne="http://schemas.microsoft.com/office/word/2006/wordml" xmlns:wps="http://schemas.microsoft.com/office/word/2010/wordprocessingShape" mc:Ignorable="w14 w15 w16se w16cid wp14">
+<w:ftr xmlns:wpc="http://schemas.microsoft.com/office/word/2010/wordprocessingCanvas" xmlns:mo="http://schemas.microsoft.com/office/mac/office/2008/main" xmlns:mc="http://schemas.openxmlformats.org/markup-compatibility/2006" xmlns:mv="urn:schemas-microsoft-com:mac:vml" xmlns:o="urn:schemas-microsoft-com:office:office" xmlns:r="http://schemas.openxmlformats.org/officeDocument/2006/relationships" xmlns:m="http://schemas.openxmlformats.org/officeDocument/2006/math" xmlns:v="urn:schemas-microsoft-com:vml" xmlns:wp14="http://schemas.microsoft.com/office/word/2010/wordprocessingDrawing" xmlns:wp="http://schemas.openxmlformats.org/drawingml/2006/wordprocessingDrawing" xmlns:w10="urn:schemas-microsoft-com:office:word" xmlns:w="http://schemas.openxmlformats.org/wordprocessingml/2006/main" xmlns:w14="http://schemas.microsoft.com/office/word/2010/wordml" xmlns:w15="http://schemas.microsoft.com/office/word/2012/wordml" xmlns:wpg="http://schemas.microsoft.com/office/word/2010/wordprocessingGroup" xmlns:wpi="http://schemas.microsoft.com/office/word/2010/wordprocessingInk" xmlns:wne="http://schemas.microsoft.com/office/word/2006/wordml" xmlns:wps="http://schemas.microsoft.com/office/word/2010/wordprocessingShape" mc:Ignorable="w14 w15 wp14">
   <w:p>
     <w:pPr>
       <w:pStyle w:val="Footer"/>
@@ -4842,7 +4829,7 @@
 </file>
 
 <file path=word/footnotes.xml><?xml version="1.0" encoding="utf-8"?>
-<w:footnotes xmlns:wpc="http://schemas.microsoft.com/office/word/2010/wordprocessingCanvas" xmlns:cx="http://schemas.microsoft.com/office/drawing/2014/chartex" xmlns:cx1="http://schemas.microsoft.com/office/drawing/2015/9/8/chartex" xmlns:cx2="http://schemas.microsoft.com/office/drawing/2015/10/21/chartex" xmlns:cx3="http://schemas.microsoft.com/office/drawing/2016/5/9/chartex" xmlns:cx4="http://schemas.microsoft.com/office/drawing/2016/5/10/chartex" xmlns:cx5="http://schemas.microsoft.com/office/drawing/2016/5/11/chartex" xmlns:cx6="http://schemas.microsoft.com/office/drawing/2016/5/12/chartex" xmlns:cx7="http://schemas.microsoft.com/office/drawing/2016/5/13/chartex" xmlns:cx8="http://schemas.microsoft.com/office/drawing/2016/5/14/chartex" xmlns:mc="http://schemas.openxmlformats.org/markup-compatibility/2006" xmlns:aink="http://schemas.microsoft.com/office/drawing/2016/ink" xmlns:am3d="http://schemas.microsoft.com/office/drawing/2017/model3d" xmlns:o="urn:schemas-microsoft-com:office:office" xmlns:r="http://schemas.openxmlformats.org/officeDocument/2006/relationships" xmlns:m="http://schemas.openxmlformats.org/officeDocument/2006/math" xmlns:v="urn:schemas-microsoft-com:vml" xmlns:wp14="http://schemas.microsoft.com/office/word/2010/wordprocessingDrawing" xmlns:wp="http://schemas.openxmlformats.org/drawingml/2006/wordprocessingDrawing" xmlns:w10="urn:schemas-microsoft-com:office:word" xmlns:w="http://schemas.openxmlformats.org/wordprocessingml/2006/main" xmlns:w14="http://schemas.microsoft.com/office/word/2010/wordml" xmlns:w15="http://schemas.microsoft.com/office/word/2012/wordml" xmlns:w16cid="http://schemas.microsoft.com/office/word/2016/wordml/cid" xmlns:w16se="http://schemas.microsoft.com/office/word/2015/wordml/symex" xmlns:wpg="http://schemas.microsoft.com/office/word/2010/wordprocessingGroup" xmlns:wpi="http://schemas.microsoft.com/office/word/2010/wordprocessingInk" xmlns:wne="http://schemas.microsoft.com/office/word/2006/wordml" xmlns:wps="http://schemas.microsoft.com/office/word/2010/wordprocessingShape" mc:Ignorable="w14 w15 w16se w16cid wp14">
+<w:footnotes xmlns:wpc="http://schemas.microsoft.com/office/word/2010/wordprocessingCanvas" xmlns:mo="http://schemas.microsoft.com/office/mac/office/2008/main" xmlns:mc="http://schemas.openxmlformats.org/markup-compatibility/2006" xmlns:mv="urn:schemas-microsoft-com:mac:vml" xmlns:o="urn:schemas-microsoft-com:office:office" xmlns:r="http://schemas.openxmlformats.org/officeDocument/2006/relationships" xmlns:m="http://schemas.openxmlformats.org/officeDocument/2006/math" xmlns:v="urn:schemas-microsoft-com:vml" xmlns:wp14="http://schemas.microsoft.com/office/word/2010/wordprocessingDrawing" xmlns:wp="http://schemas.openxmlformats.org/drawingml/2006/wordprocessingDrawing" xmlns:w10="urn:schemas-microsoft-com:office:word" xmlns:w="http://schemas.openxmlformats.org/wordprocessingml/2006/main" xmlns:w14="http://schemas.microsoft.com/office/word/2010/wordml" xmlns:w15="http://schemas.microsoft.com/office/word/2012/wordml" xmlns:wpg="http://schemas.microsoft.com/office/word/2010/wordprocessingGroup" xmlns:wpi="http://schemas.microsoft.com/office/word/2010/wordprocessingInk" xmlns:wne="http://schemas.microsoft.com/office/word/2006/wordml" xmlns:wps="http://schemas.microsoft.com/office/word/2010/wordprocessingShape" mc:Ignorable="w14 w15 wp14">
   <w:footnote w:type="separator" w:id="-1">
     <w:p>
       <w:r>
@@ -4861,7 +4848,7 @@
 </file>
 
 <file path=word/header1.xml><?xml version="1.0" encoding="utf-8"?>
-<w:hdr xmlns:wpc="http://schemas.microsoft.com/office/word/2010/wordprocessingCanvas" xmlns:cx="http://schemas.microsoft.com/office/drawing/2014/chartex" xmlns:cx1="http://schemas.microsoft.com/office/drawing/2015/9/8/chartex" xmlns:cx2="http://schemas.microsoft.com/office/drawing/2015/10/21/chartex" xmlns:cx3="http://schemas.microsoft.com/office/drawing/2016/5/9/chartex" xmlns:cx4="http://schemas.microsoft.com/office/drawing/2016/5/10/chartex" xmlns:cx5="http://schemas.microsoft.com/office/drawing/2016/5/11/chartex" xmlns:cx6="http://schemas.microsoft.com/office/drawing/2016/5/12/chartex" xmlns:cx7="http://schemas.microsoft.com/office/drawing/2016/5/13/chartex" xmlns:cx8="http://schemas.microsoft.com/office/drawing/2016/5/14/chartex" xmlns:mc="http://schemas.openxmlformats.org/markup-compatibility/2006" xmlns:aink="http://schemas.microsoft.com/office/drawing/2016/ink" xmlns:am3d="http://schemas.microsoft.com/office/drawing/2017/model3d" xmlns:o="urn:schemas-microsoft-com:office:office" xmlns:r="http://schemas.openxmlformats.org/officeDocument/2006/relationships" xmlns:m="http://schemas.openxmlformats.org/officeDocument/2006/math" xmlns:v="urn:schemas-microsoft-com:vml" xmlns:wp14="http://schemas.microsoft.com/office/word/2010/wordprocessingDrawing" xmlns:wp="http://schemas.openxmlformats.org/drawingml/2006/wordprocessingDrawing" xmlns:w10="urn:schemas-microsoft-com:office:word" xmlns:w="http://schemas.openxmlformats.org/wordprocessingml/2006/main" xmlns:w14="http://schemas.microsoft.com/office/word/2010/wordml" xmlns:w15="http://schemas.microsoft.com/office/word/2012/wordml" xmlns:w16cid="http://schemas.microsoft.com/office/word/2016/wordml/cid" xmlns:w16se="http://schemas.microsoft.com/office/word/2015/wordml/symex" xmlns:wpg="http://schemas.microsoft.com/office/word/2010/wordprocessingGroup" xmlns:wpi="http://schemas.microsoft.com/office/word/2010/wordprocessingInk" xmlns:wne="http://schemas.microsoft.com/office/word/2006/wordml" xmlns:wps="http://schemas.microsoft.com/office/word/2010/wordprocessingShape" mc:Ignorable="w14 w15 w16se w16cid wp14">
+<w:hdr xmlns:wpc="http://schemas.microsoft.com/office/word/2010/wordprocessingCanvas" xmlns:mo="http://schemas.microsoft.com/office/mac/office/2008/main" xmlns:mc="http://schemas.openxmlformats.org/markup-compatibility/2006" xmlns:mv="urn:schemas-microsoft-com:mac:vml" xmlns:o="urn:schemas-microsoft-com:office:office" xmlns:r="http://schemas.openxmlformats.org/officeDocument/2006/relationships" xmlns:m="http://schemas.openxmlformats.org/officeDocument/2006/math" xmlns:v="urn:schemas-microsoft-com:vml" xmlns:wp14="http://schemas.microsoft.com/office/word/2010/wordprocessingDrawing" xmlns:wp="http://schemas.openxmlformats.org/drawingml/2006/wordprocessingDrawing" xmlns:w10="urn:schemas-microsoft-com:office:word" xmlns:w="http://schemas.openxmlformats.org/wordprocessingml/2006/main" xmlns:w14="http://schemas.microsoft.com/office/word/2010/wordml" xmlns:w15="http://schemas.microsoft.com/office/word/2012/wordml" xmlns:wpg="http://schemas.microsoft.com/office/word/2010/wordprocessingGroup" xmlns:wpi="http://schemas.microsoft.com/office/word/2010/wordprocessingInk" xmlns:wne="http://schemas.microsoft.com/office/word/2006/wordml" xmlns:wps="http://schemas.microsoft.com/office/word/2010/wordprocessingShape" mc:Ignorable="w14 w15 wp14">
   <w:p>
     <w:pPr>
       <w:pStyle w:val="Header"/>
@@ -4909,7 +4896,7 @@
 </file>
 
 <file path=word/header2.xml><?xml version="1.0" encoding="utf-8"?>
-<w:hdr xmlns:wpc="http://schemas.microsoft.com/office/word/2010/wordprocessingCanvas" xmlns:cx="http://schemas.microsoft.com/office/drawing/2014/chartex" xmlns:cx1="http://schemas.microsoft.com/office/drawing/2015/9/8/chartex" xmlns:cx2="http://schemas.microsoft.com/office/drawing/2015/10/21/chartex" xmlns:cx3="http://schemas.microsoft.com/office/drawing/2016/5/9/chartex" xmlns:cx4="http://schemas.microsoft.com/office/drawing/2016/5/10/chartex" xmlns:cx5="http://schemas.microsoft.com/office/drawing/2016/5/11/chartex" xmlns:cx6="http://schemas.microsoft.com/office/drawing/2016/5/12/chartex" xmlns:cx7="http://schemas.microsoft.com/office/drawing/2016/5/13/chartex" xmlns:cx8="http://schemas.microsoft.com/office/drawing/2016/5/14/chartex" xmlns:mc="http://schemas.openxmlformats.org/markup-compatibility/2006" xmlns:aink="http://schemas.microsoft.com/office/drawing/2016/ink" xmlns:am3d="http://schemas.microsoft.com/office/drawing/2017/model3d" xmlns:o="urn:schemas-microsoft-com:office:office" xmlns:r="http://schemas.openxmlformats.org/officeDocument/2006/relationships" xmlns:m="http://schemas.openxmlformats.org/officeDocument/2006/math" xmlns:v="urn:schemas-microsoft-com:vml" xmlns:wp14="http://schemas.microsoft.com/office/word/2010/wordprocessingDrawing" xmlns:wp="http://schemas.openxmlformats.org/drawingml/2006/wordprocessingDrawing" xmlns:w10="urn:schemas-microsoft-com:office:word" xmlns:w="http://schemas.openxmlformats.org/wordprocessingml/2006/main" xmlns:w14="http://schemas.microsoft.com/office/word/2010/wordml" xmlns:w15="http://schemas.microsoft.com/office/word/2012/wordml" xmlns:w16cid="http://schemas.microsoft.com/office/word/2016/wordml/cid" xmlns:w16se="http://schemas.microsoft.com/office/word/2015/wordml/symex" xmlns:wpg="http://schemas.microsoft.com/office/word/2010/wordprocessingGroup" xmlns:wpi="http://schemas.microsoft.com/office/word/2010/wordprocessingInk" xmlns:wne="http://schemas.microsoft.com/office/word/2006/wordml" xmlns:wps="http://schemas.microsoft.com/office/word/2010/wordprocessingShape" mc:Ignorable="w14 w15 w16se w16cid wp14">
+<w:hdr xmlns:wpc="http://schemas.microsoft.com/office/word/2010/wordprocessingCanvas" xmlns:mo="http://schemas.microsoft.com/office/mac/office/2008/main" xmlns:mc="http://schemas.openxmlformats.org/markup-compatibility/2006" xmlns:mv="urn:schemas-microsoft-com:mac:vml" xmlns:o="urn:schemas-microsoft-com:office:office" xmlns:r="http://schemas.openxmlformats.org/officeDocument/2006/relationships" xmlns:m="http://schemas.openxmlformats.org/officeDocument/2006/math" xmlns:v="urn:schemas-microsoft-com:vml" xmlns:wp14="http://schemas.microsoft.com/office/word/2010/wordprocessingDrawing" xmlns:wp="http://schemas.openxmlformats.org/drawingml/2006/wordprocessingDrawing" xmlns:w10="urn:schemas-microsoft-com:office:word" xmlns:w="http://schemas.openxmlformats.org/wordprocessingml/2006/main" xmlns:w14="http://schemas.microsoft.com/office/word/2010/wordml" xmlns:w15="http://schemas.microsoft.com/office/word/2012/wordml" xmlns:wpg="http://schemas.microsoft.com/office/word/2010/wordprocessingGroup" xmlns:wpi="http://schemas.microsoft.com/office/word/2010/wordprocessingInk" xmlns:wne="http://schemas.microsoft.com/office/word/2006/wordml" xmlns:wps="http://schemas.microsoft.com/office/word/2010/wordprocessingShape" mc:Ignorable="w14 w15 wp14">
   <w:p>
     <w:pPr>
       <w:pStyle w:val="Header"/>
@@ -4963,8 +4950,8 @@
 </file>
 
 <file path=word/numbering.xml><?xml version="1.0" encoding="utf-8"?>
-<w:numbering xmlns:wpc="http://schemas.microsoft.com/office/word/2010/wordprocessingCanvas" xmlns:cx="http://schemas.microsoft.com/office/drawing/2014/chartex" xmlns:cx1="http://schemas.microsoft.com/office/drawing/2015/9/8/chartex" xmlns:cx2="http://schemas.microsoft.com/office/drawing/2015/10/21/chartex" xmlns:cx3="http://schemas.microsoft.com/office/drawing/2016/5/9/chartex" xmlns:cx4="http://schemas.microsoft.com/office/drawing/2016/5/10/chartex" xmlns:cx5="http://schemas.microsoft.com/office/drawing/2016/5/11/chartex" xmlns:cx6="http://schemas.microsoft.com/office/drawing/2016/5/12/chartex" xmlns:cx7="http://schemas.microsoft.com/office/drawing/2016/5/13/chartex" xmlns:cx8="http://schemas.microsoft.com/office/drawing/2016/5/14/chartex" xmlns:mc="http://schemas.openxmlformats.org/markup-compatibility/2006" xmlns:aink="http://schemas.microsoft.com/office/drawing/2016/ink" xmlns:am3d="http://schemas.microsoft.com/office/drawing/2017/model3d" xmlns:o="urn:schemas-microsoft-com:office:office" xmlns:r="http://schemas.openxmlformats.org/officeDocument/2006/relationships" xmlns:m="http://schemas.openxmlformats.org/officeDocument/2006/math" xmlns:v="urn:schemas-microsoft-com:vml" xmlns:wp14="http://schemas.microsoft.com/office/word/2010/wordprocessingDrawing" xmlns:wp="http://schemas.openxmlformats.org/drawingml/2006/wordprocessingDrawing" xmlns:w10="urn:schemas-microsoft-com:office:word" xmlns:w="http://schemas.openxmlformats.org/wordprocessingml/2006/main" xmlns:w14="http://schemas.microsoft.com/office/word/2010/wordml" xmlns:w15="http://schemas.microsoft.com/office/word/2012/wordml" xmlns:w16cid="http://schemas.microsoft.com/office/word/2016/wordml/cid" xmlns:w16se="http://schemas.microsoft.com/office/word/2015/wordml/symex" xmlns:wpg="http://schemas.microsoft.com/office/word/2010/wordprocessingGroup" xmlns:wpi="http://schemas.microsoft.com/office/word/2010/wordprocessingInk" xmlns:wne="http://schemas.microsoft.com/office/word/2006/wordml" xmlns:wps="http://schemas.microsoft.com/office/word/2010/wordprocessingShape" mc:Ignorable="w14 w15 w16se w16cid wp14">
-  <w:abstractNum w:abstractNumId="0" w15:restartNumberingAfterBreak="0">
+<w:numbering xmlns:wpc="http://schemas.microsoft.com/office/word/2010/wordprocessingCanvas" xmlns:mo="http://schemas.microsoft.com/office/mac/office/2008/main" xmlns:mc="http://schemas.openxmlformats.org/markup-compatibility/2006" xmlns:mv="urn:schemas-microsoft-com:mac:vml" xmlns:o="urn:schemas-microsoft-com:office:office" xmlns:r="http://schemas.openxmlformats.org/officeDocument/2006/relationships" xmlns:m="http://schemas.openxmlformats.org/officeDocument/2006/math" xmlns:v="urn:schemas-microsoft-com:vml" xmlns:wp14="http://schemas.microsoft.com/office/word/2010/wordprocessingDrawing" xmlns:wp="http://schemas.openxmlformats.org/drawingml/2006/wordprocessingDrawing" xmlns:w10="urn:schemas-microsoft-com:office:word" xmlns:w="http://schemas.openxmlformats.org/wordprocessingml/2006/main" xmlns:w14="http://schemas.microsoft.com/office/word/2010/wordml" xmlns:w15="http://schemas.microsoft.com/office/word/2012/wordml" xmlns:wpg="http://schemas.microsoft.com/office/word/2010/wordprocessingGroup" xmlns:wpi="http://schemas.microsoft.com/office/word/2010/wordprocessingInk" xmlns:wne="http://schemas.microsoft.com/office/word/2006/wordml" xmlns:wps="http://schemas.microsoft.com/office/word/2010/wordprocessingShape" mc:Ignorable="w14 w15 wp14">
+  <w:abstractNum w:abstractNumId="0">
     <w:nsid w:val="FFFFFFFB"/>
     <w:multiLevelType w:val="multilevel"/>
     <w:tmpl w:val="04B0567C"/>
@@ -5094,7 +5081,7 @@
       </w:pPr>
     </w:lvl>
   </w:abstractNum>
-  <w:abstractNum w:abstractNumId="1" w15:restartNumberingAfterBreak="0">
+  <w:abstractNum w:abstractNumId="1">
     <w:nsid w:val="1856587E"/>
     <w:multiLevelType w:val="hybridMultilevel"/>
     <w:tmpl w:val="3F668FCA"/>
@@ -5234,7 +5221,7 @@
       </w:rPr>
     </w:lvl>
   </w:abstractNum>
-  <w:abstractNum w:abstractNumId="2" w15:restartNumberingAfterBreak="0">
+  <w:abstractNum w:abstractNumId="2">
     <w:nsid w:val="28754A74"/>
     <w:multiLevelType w:val="multilevel"/>
     <w:tmpl w:val="54BAE08E"/>
@@ -5350,7 +5337,7 @@
       </w:pPr>
     </w:lvl>
   </w:abstractNum>
-  <w:abstractNum w:abstractNumId="3" w15:restartNumberingAfterBreak="0">
+  <w:abstractNum w:abstractNumId="3">
     <w:nsid w:val="2DA71206"/>
     <w:multiLevelType w:val="multilevel"/>
     <w:tmpl w:val="D8BC5BE2"/>
@@ -5434,7 +5421,7 @@
 </file>
 
 <file path=word/styles.xml><?xml version="1.0" encoding="utf-8"?>
-<w:styles xmlns:mc="http://schemas.openxmlformats.org/markup-compatibility/2006" xmlns:r="http://schemas.openxmlformats.org/officeDocument/2006/relationships" xmlns:w="http://schemas.openxmlformats.org/wordprocessingml/2006/main" xmlns:w14="http://schemas.microsoft.com/office/word/2010/wordml" xmlns:w15="http://schemas.microsoft.com/office/word/2012/wordml" xmlns:w16cid="http://schemas.microsoft.com/office/word/2016/wordml/cid" xmlns:w16se="http://schemas.microsoft.com/office/word/2015/wordml/symex" mc:Ignorable="w14 w15 w16se w16cid">
+<w:styles xmlns:mc="http://schemas.openxmlformats.org/markup-compatibility/2006" xmlns:r="http://schemas.openxmlformats.org/officeDocument/2006/relationships" xmlns:w="http://schemas.openxmlformats.org/wordprocessingml/2006/main" xmlns:w14="http://schemas.microsoft.com/office/word/2010/wordml" xmlns:w15="http://schemas.microsoft.com/office/word/2012/wordml" mc:Ignorable="w14 w15">
   <w:docDefaults>
     <w:rPrDefault>
       <w:rPr>
@@ -5444,7 +5431,7 @@
     </w:rPrDefault>
     <w:pPrDefault/>
   </w:docDefaults>
-  <w:latentStyles w:defLockedState="0" w:defUIPriority="99" w:defSemiHidden="0" w:defUnhideWhenUsed="0" w:defQFormat="0" w:count="375">
+  <w:latentStyles w:defLockedState="0" w:defUIPriority="99" w:defSemiHidden="0" w:defUnhideWhenUsed="0" w:defQFormat="0" w:count="380">
     <w:lsdException w:name="Normal" w:uiPriority="0" w:qFormat="1"/>
     <w:lsdException w:name="heading 1" w:uiPriority="9" w:qFormat="1"/>
     <w:lsdException w:name="heading 2" w:uiPriority="9" w:qFormat="1"/>

</xml_diff>

<commit_message>
Add text for Section 2.1 Product Perspective
</commit_message>
<xml_diff>
--- a/documentation/SRS.docx
+++ b/documentation/SRS.docx
@@ -1,6 +1,6 @@
 
 <file path=word/document.xml><?xml version="1.0" encoding="utf-8"?>
-<w:document xmlns:wpc="http://schemas.microsoft.com/office/word/2010/wordprocessingCanvas" xmlns:mo="http://schemas.microsoft.com/office/mac/office/2008/main" xmlns:mc="http://schemas.openxmlformats.org/markup-compatibility/2006" xmlns:mv="urn:schemas-microsoft-com:mac:vml" xmlns:o="urn:schemas-microsoft-com:office:office" xmlns:r="http://schemas.openxmlformats.org/officeDocument/2006/relationships" xmlns:m="http://schemas.openxmlformats.org/officeDocument/2006/math" xmlns:v="urn:schemas-microsoft-com:vml" xmlns:wp14="http://schemas.microsoft.com/office/word/2010/wordprocessingDrawing" xmlns:wp="http://schemas.openxmlformats.org/drawingml/2006/wordprocessingDrawing" xmlns:w10="urn:schemas-microsoft-com:office:word" xmlns:w="http://schemas.openxmlformats.org/wordprocessingml/2006/main" xmlns:w14="http://schemas.microsoft.com/office/word/2010/wordml" xmlns:w15="http://schemas.microsoft.com/office/word/2012/wordml" xmlns:wpg="http://schemas.microsoft.com/office/word/2010/wordprocessingGroup" xmlns:wpi="http://schemas.microsoft.com/office/word/2010/wordprocessingInk" xmlns:wne="http://schemas.microsoft.com/office/word/2006/wordml" xmlns:wps="http://schemas.microsoft.com/office/word/2010/wordprocessingShape" mc:Ignorable="w14 w15 wp14">
+<w:document xmlns:wpc="http://schemas.microsoft.com/office/word/2010/wordprocessingCanvas" xmlns:cx="http://schemas.microsoft.com/office/drawing/2014/chartex" xmlns:cx1="http://schemas.microsoft.com/office/drawing/2015/9/8/chartex" xmlns:cx2="http://schemas.microsoft.com/office/drawing/2015/10/21/chartex" xmlns:cx3="http://schemas.microsoft.com/office/drawing/2016/5/9/chartex" xmlns:cx4="http://schemas.microsoft.com/office/drawing/2016/5/10/chartex" xmlns:cx5="http://schemas.microsoft.com/office/drawing/2016/5/11/chartex" xmlns:cx6="http://schemas.microsoft.com/office/drawing/2016/5/12/chartex" xmlns:cx7="http://schemas.microsoft.com/office/drawing/2016/5/13/chartex" xmlns:cx8="http://schemas.microsoft.com/office/drawing/2016/5/14/chartex" xmlns:mc="http://schemas.openxmlformats.org/markup-compatibility/2006" xmlns:aink="http://schemas.microsoft.com/office/drawing/2016/ink" xmlns:am3d="http://schemas.microsoft.com/office/drawing/2017/model3d" xmlns:o="urn:schemas-microsoft-com:office:office" xmlns:r="http://schemas.openxmlformats.org/officeDocument/2006/relationships" xmlns:m="http://schemas.openxmlformats.org/officeDocument/2006/math" xmlns:v="urn:schemas-microsoft-com:vml" xmlns:wp14="http://schemas.microsoft.com/office/word/2010/wordprocessingDrawing" xmlns:wp="http://schemas.openxmlformats.org/drawingml/2006/wordprocessingDrawing" xmlns:w10="urn:schemas-microsoft-com:office:word" xmlns:w="http://schemas.openxmlformats.org/wordprocessingml/2006/main" xmlns:w14="http://schemas.microsoft.com/office/word/2010/wordml" xmlns:w15="http://schemas.microsoft.com/office/word/2012/wordml" xmlns:w16cid="http://schemas.microsoft.com/office/word/2016/wordml/cid" xmlns:w16se="http://schemas.microsoft.com/office/word/2015/wordml/symex" xmlns:wpg="http://schemas.microsoft.com/office/word/2010/wordprocessingGroup" xmlns:wpi="http://schemas.microsoft.com/office/word/2010/wordprocessingInk" xmlns:wne="http://schemas.microsoft.com/office/word/2006/wordml" xmlns:wps="http://schemas.microsoft.com/office/word/2010/wordprocessingShape" mc:Ignorable="w14 w15 w16se w16cid wp14">
   <w:body>
     <w:p>
       <w:pPr>
@@ -2673,15 +2673,7 @@
         <w:rPr>
           <w:color w:val="0000FF"/>
         </w:rPr>
-        <w:t xml:space="preserve">Describe what the rest of this SRS contains and how it is organized. Suggest a sequence for reading the document, beginning </w:t>
-      </w:r>
-      <w:bookmarkStart w:id="24" w:name="_GoBack"/>
-      <w:bookmarkEnd w:id="24"/>
-      <w:r>
-        <w:rPr>
-          <w:color w:val="0000FF"/>
-        </w:rPr>
-        <w:t>with the overview sections and proceeding through the sections that are most pertinent to each reader type.</w:t>
+        <w:t>Describe what the rest of this SRS contains and how it is organized. Suggest a sequence for reading the document, beginning with the overview sections and proceeding through the sections that are most pertinent to each reader type.</w:t>
       </w:r>
       <w:r>
         <w:t>&gt;</w:t>
@@ -2720,81 +2712,81 @@
           <w:rFonts w:ascii="Arial" w:hAnsi="Arial"/>
         </w:rPr>
       </w:pPr>
-      <w:bookmarkStart w:id="25" w:name="_Toc113291693"/>
-      <w:bookmarkStart w:id="26" w:name="_Toc439994668"/>
+      <w:bookmarkStart w:id="24" w:name="_Toc113291693"/>
+      <w:bookmarkStart w:id="25" w:name="_Toc439994668"/>
       <w:r>
         <w:rPr>
           <w:rFonts w:ascii="Arial" w:hAnsi="Arial"/>
         </w:rPr>
         <w:t>Definitions, Acronyms and Abbreviations</w:t>
       </w:r>
+      <w:bookmarkEnd w:id="24"/>
+    </w:p>
+    <w:p>
+      <w:pPr>
+        <w:pStyle w:val="template"/>
+        <w:jc w:val="both"/>
+        <w:rPr>
+          <w:color w:val="0000FF"/>
+        </w:rPr>
+      </w:pPr>
+      <w:r>
+        <w:t>&lt;</w:t>
+      </w:r>
+      <w:r>
+        <w:rPr>
+          <w:color w:val="0000FF"/>
+        </w:rPr>
+        <w:t>Define all the terms necessary to properly interpret the SRS, including acronyms and abbreviations. You may wish to build a separate glossary that spans multiple projects or the entire organization, and just include terms specific to a single project in each SRS.</w:t>
+      </w:r>
+    </w:p>
+    <w:p>
+      <w:pPr>
+        <w:pStyle w:val="template"/>
+        <w:jc w:val="both"/>
+      </w:pPr>
+      <w:r>
+        <w:t xml:space="preserve">TO DO: Please provide a list of all abbreviations and acronyms used in this document sorted in </w:t>
+      </w:r>
+      <w:r>
+        <w:rPr>
+          <w:u w:val="single"/>
+        </w:rPr>
+        <w:t>alphabetical order</w:t>
+      </w:r>
+      <w:r>
+        <w:t>.&gt;</w:t>
+      </w:r>
+    </w:p>
+    <w:p>
+      <w:pPr>
+        <w:pStyle w:val="template"/>
+        <w:jc w:val="both"/>
+      </w:pPr>
+    </w:p>
+    <w:p>
+      <w:pPr>
+        <w:pStyle w:val="template"/>
+        <w:jc w:val="both"/>
+      </w:pPr>
+    </w:p>
+    <w:p/>
+    <w:p>
+      <w:pPr>
+        <w:pStyle w:val="Heading2"/>
+        <w:rPr>
+          <w:rFonts w:ascii="Arial" w:hAnsi="Arial"/>
+        </w:rPr>
+      </w:pPr>
+      <w:bookmarkStart w:id="26" w:name="_Toc113291694"/>
+      <w:r>
+        <w:rPr>
+          <w:rFonts w:ascii="Arial" w:hAnsi="Arial"/>
+        </w:rPr>
+        <w:t>Document Conventions</w:t>
+      </w:r>
       <w:bookmarkEnd w:id="25"/>
-    </w:p>
-    <w:p>
-      <w:pPr>
-        <w:pStyle w:val="template"/>
-        <w:jc w:val="both"/>
-        <w:rPr>
-          <w:color w:val="0000FF"/>
-        </w:rPr>
-      </w:pPr>
-      <w:r>
-        <w:t>&lt;</w:t>
-      </w:r>
-      <w:r>
-        <w:rPr>
-          <w:color w:val="0000FF"/>
-        </w:rPr>
-        <w:t>Define all the terms necessary to properly interpret the SRS, including acronyms and abbreviations. You may wish to build a separate glossary that spans multiple projects or the entire organization, and just include terms specific to a single project in each SRS.</w:t>
-      </w:r>
-    </w:p>
-    <w:p>
-      <w:pPr>
-        <w:pStyle w:val="template"/>
-        <w:jc w:val="both"/>
-      </w:pPr>
-      <w:r>
-        <w:t xml:space="preserve">TO DO: Please provide a list of all abbreviations and acronyms used in this document sorted in </w:t>
-      </w:r>
-      <w:r>
-        <w:rPr>
-          <w:u w:val="single"/>
-        </w:rPr>
-        <w:t>alphabetical order</w:t>
-      </w:r>
-      <w:r>
-        <w:t>.&gt;</w:t>
-      </w:r>
-    </w:p>
-    <w:p>
-      <w:pPr>
-        <w:pStyle w:val="template"/>
-        <w:jc w:val="both"/>
-      </w:pPr>
-    </w:p>
-    <w:p>
-      <w:pPr>
-        <w:pStyle w:val="template"/>
-        <w:jc w:val="both"/>
-      </w:pPr>
-    </w:p>
-    <w:p/>
-    <w:p>
-      <w:pPr>
-        <w:pStyle w:val="Heading2"/>
-        <w:rPr>
-          <w:rFonts w:ascii="Arial" w:hAnsi="Arial"/>
-        </w:rPr>
-      </w:pPr>
-      <w:bookmarkStart w:id="27" w:name="_Toc113291694"/>
-      <w:r>
-        <w:rPr>
-          <w:rFonts w:ascii="Arial" w:hAnsi="Arial"/>
-        </w:rPr>
-        <w:t>Document Conventions</w:t>
-      </w:r>
       <w:bookmarkEnd w:id="26"/>
-      <w:bookmarkEnd w:id="27"/>
     </w:p>
     <w:p>
       <w:pPr>
@@ -2846,22 +2838,22 @@
           <w:rFonts w:ascii="Arial" w:hAnsi="Arial"/>
         </w:rPr>
       </w:pPr>
-      <w:bookmarkStart w:id="28" w:name="_Toc439994672"/>
-      <w:bookmarkStart w:id="29" w:name="_Toc113291695"/>
+      <w:bookmarkStart w:id="27" w:name="_Toc439994672"/>
+      <w:bookmarkStart w:id="28" w:name="_Toc113291695"/>
       <w:r>
         <w:rPr>
           <w:rFonts w:ascii="Arial" w:hAnsi="Arial"/>
         </w:rPr>
         <w:t>References</w:t>
       </w:r>
+      <w:bookmarkEnd w:id="27"/>
+      <w:r>
+        <w:rPr>
+          <w:rFonts w:ascii="Arial" w:hAnsi="Arial"/>
+        </w:rPr>
+        <w:t xml:space="preserve"> and Acknowledgments</w:t>
+      </w:r>
       <w:bookmarkEnd w:id="28"/>
-      <w:r>
-        <w:rPr>
-          <w:rFonts w:ascii="Arial" w:hAnsi="Arial"/>
-        </w:rPr>
-        <w:t xml:space="preserve"> and Acknowledgments</w:t>
-      </w:r>
-      <w:bookmarkEnd w:id="29"/>
     </w:p>
     <w:p>
       <w:pPr>
@@ -3140,8 +3132,8 @@
           <w:color w:val="FFFFFF"/>
         </w:rPr>
       </w:pPr>
-      <w:bookmarkStart w:id="30" w:name="_Toc439994673"/>
-      <w:bookmarkStart w:id="31" w:name="_Toc113291696"/>
+      <w:bookmarkStart w:id="29" w:name="_Toc439994673"/>
+      <w:bookmarkStart w:id="30" w:name="_Toc113291696"/>
       <w:r>
         <w:rPr>
           <w:rFonts w:ascii="Arial" w:hAnsi="Arial"/>
@@ -3150,67 +3142,132 @@
         <w:lastRenderedPageBreak/>
         <w:t>Overall Description</w:t>
       </w:r>
+      <w:bookmarkEnd w:id="29"/>
       <w:bookmarkEnd w:id="30"/>
+    </w:p>
+    <w:p>
+      <w:pPr>
+        <w:pStyle w:val="Heading2"/>
+        <w:rPr>
+          <w:rFonts w:ascii="Arial" w:hAnsi="Arial"/>
+        </w:rPr>
+      </w:pPr>
+      <w:bookmarkStart w:id="31" w:name="_Toc439994674"/>
+      <w:bookmarkStart w:id="32" w:name="_Toc113291697"/>
+      <w:r>
+        <w:rPr>
+          <w:rFonts w:ascii="Arial" w:hAnsi="Arial"/>
+        </w:rPr>
+        <w:t>Product Perspective</w:t>
+      </w:r>
       <w:bookmarkEnd w:id="31"/>
-    </w:p>
-    <w:p>
-      <w:pPr>
-        <w:pStyle w:val="Heading2"/>
-        <w:rPr>
-          <w:rFonts w:ascii="Arial" w:hAnsi="Arial"/>
-        </w:rPr>
-      </w:pPr>
-      <w:bookmarkStart w:id="32" w:name="_Toc439994674"/>
-      <w:bookmarkStart w:id="33" w:name="_Toc113291697"/>
-      <w:r>
-        <w:rPr>
-          <w:rFonts w:ascii="Arial" w:hAnsi="Arial"/>
-        </w:rPr>
-        <w:t>Product Perspective</w:t>
-      </w:r>
       <w:bookmarkEnd w:id="32"/>
+    </w:p>
+    <w:p>
+      <w:pPr>
+        <w:pStyle w:val="template"/>
+        <w:jc w:val="both"/>
+      </w:pPr>
+      <w:r>
+        <w:t>&lt;</w:t>
+      </w:r>
+      <w:r>
+        <w:rPr>
+          <w:color w:val="0000FF"/>
+        </w:rPr>
+        <w:t>Describe the context and origin of the product being specified in this SRS. For example, state whether this product is a follow-on member of a product family, a replacement for certain existing systems, or a new, self-contained product. If the SRS defines a component of a larger system, relate the requirements of the larger system to the functionality of this software and identify interfaces between the two. In this part, make sure to include a simple diagram that shows the major components of the overall system, subsystem interconnections, and external interface</w:t>
+      </w:r>
+      <w:r>
+        <w:rPr>
+          <w:color w:val="0000FF"/>
+        </w:rPr>
+        <w:t xml:space="preserve">. In this section it is crucial that you will be creative and provide as much information as possible. </w:t>
+      </w:r>
+    </w:p>
+    <w:p>
+      <w:pPr>
+        <w:pStyle w:val="template"/>
+        <w:jc w:val="both"/>
+      </w:pPr>
+      <w:r>
+        <w:t>TO DO: Provide at least one paragraph describing product perspective. Provide a general diagram that will illustrate how your product interacts with the environment and i</w:t>
+      </w:r>
+      <w:r>
+        <w:t>n what conte</w:t>
+      </w:r>
+      <w:r>
+        <w:t>xt it is being used, i.e., conte</w:t>
+      </w:r>
+      <w:r>
+        <w:t>xt diagram.</w:t>
+      </w:r>
+      <w:r>
+        <w:t>&gt;</w:t>
+      </w:r>
+    </w:p>
+    <w:p>
+      <w:pPr>
+        <w:pStyle w:val="template"/>
+        <w:jc w:val="both"/>
+      </w:pPr>
+    </w:p>
+    <w:p>
+      <w:pPr>
+        <w:pStyle w:val="template"/>
+        <w:jc w:val="both"/>
+        <w:rPr>
+          <w:i w:val="0"/>
+        </w:rPr>
+      </w:pPr>
+      <w:r>
+        <w:rPr>
+          <w:i w:val="0"/>
+        </w:rPr>
+        <w:t>The Unit Conversion Utility is a new, standalone web application. It can be used by anyone with access to the internet</w:t>
+      </w:r>
+      <w:r>
+        <w:rPr>
+          <w:i w:val="0"/>
+        </w:rPr>
+        <w:t xml:space="preserve">, but would primarily be </w:t>
+      </w:r>
+      <w:r>
+        <w:rPr>
+          <w:i w:val="0"/>
+        </w:rPr>
+        <w:t>of use to engineers, mathematicians, and those in similar fields</w:t>
+      </w:r>
+      <w:r>
+        <w:rPr>
+          <w:i w:val="0"/>
+        </w:rPr>
+        <w:t>. The UI allows the user to select the desired units to convert to an</w:t>
+      </w:r>
+      <w:r>
+        <w:rPr>
+          <w:i w:val="0"/>
+        </w:rPr>
+        <w:t>d from, to define a new unit, or to use the calculator.</w:t>
+      </w:r>
+      <w:r>
+        <w:rPr>
+          <w:i w:val="0"/>
+        </w:rPr>
+        <w:t xml:space="preserve"> Results of a unit conversion or calculation are displayed to the user. A separate page displays a list of all available units and their description</w:t>
+      </w:r>
+      <w:r>
+        <w:rPr>
+          <w:i w:val="0"/>
+        </w:rPr>
+        <w:t>s</w:t>
+      </w:r>
+      <w:bookmarkStart w:id="33" w:name="_GoBack"/>
       <w:bookmarkEnd w:id="33"/>
-    </w:p>
-    <w:p>
-      <w:pPr>
-        <w:pStyle w:val="template"/>
-        <w:jc w:val="both"/>
-      </w:pPr>
-      <w:r>
-        <w:t>&lt;</w:t>
-      </w:r>
-      <w:r>
-        <w:rPr>
-          <w:color w:val="0000FF"/>
-        </w:rPr>
-        <w:t>Describe the context and origin of the product being specified in this SRS. For example, state whether this product is a follow-on member of a product family, a replacement for certain existing systems, or a new, self-contained product. If the SRS defines a component of a larger system, relate the requirements of the larger system to the functionality of this software and identify interfaces between the two. In this part, make sure to include a simple diagram that shows the major components of the overall system, subsystem interconnections, and external interface</w:t>
-      </w:r>
-      <w:r>
-        <w:rPr>
-          <w:color w:val="0000FF"/>
-        </w:rPr>
-        <w:t xml:space="preserve">. In this section it is crucial that you will be creative and provide as much information as possible. </w:t>
-      </w:r>
-    </w:p>
-    <w:p>
-      <w:pPr>
-        <w:pStyle w:val="template"/>
-        <w:jc w:val="both"/>
-      </w:pPr>
-      <w:r>
-        <w:t>TO DO: Provide at least one paragraph describing product perspective. Provide a general diagram that will illustrate how your product interacts with the environment and i</w:t>
-      </w:r>
-      <w:r>
-        <w:t>n what conte</w:t>
-      </w:r>
-      <w:r>
-        <w:t>xt it is being used, i.e., conte</w:t>
-      </w:r>
-      <w:r>
-        <w:t>xt diagram.</w:t>
-      </w:r>
-      <w:r>
-        <w:t>&gt;</w:t>
+      <w:r>
+        <w:rPr>
+          <w:i w:val="0"/>
+        </w:rPr>
+        <w:t>.</w:t>
       </w:r>
     </w:p>
     <w:p>
@@ -3236,13 +3293,6 @@
         <w:t>Functionality</w:t>
       </w:r>
       <w:bookmarkEnd w:id="35"/>
-      <w:r>
-        <w:rPr>
-          <w:rFonts w:ascii="Arial" w:hAnsi="Arial"/>
-          <w:strike/>
-        </w:rPr>
-        <w:t xml:space="preserve"> </w:t>
-      </w:r>
     </w:p>
     <w:p>
       <w:pPr>
@@ -3415,6 +3465,7 @@
         </w:rPr>
       </w:pPr>
       <w:r>
+        <w:lastRenderedPageBreak/>
         <w:t>TO DO: As stated above, in at least one paragraph, describe the environment your system will have to operate in. Make sure to include the minimum platform requirements for your system. &gt;</w:t>
       </w:r>
     </w:p>
@@ -3431,7 +3482,6 @@
         <w:rPr>
           <w:rFonts w:ascii="Arial" w:hAnsi="Arial"/>
         </w:rPr>
-        <w:lastRenderedPageBreak/>
         <w:t>Design and Implementation Constraints</w:t>
       </w:r>
       <w:bookmarkEnd w:id="40"/>
@@ -3688,7 +3738,6 @@
           <w:rFonts w:ascii="Arial" w:hAnsi="Arial"/>
           <w:color w:val="FFFFFF"/>
         </w:rPr>
-        <w:lastRenderedPageBreak/>
         <w:t>Specific Requirements</w:t>
       </w:r>
       <w:bookmarkEnd w:id="46"/>
@@ -3904,7 +3953,14 @@
         <w:rPr>
           <w:color w:val="0000FF"/>
         </w:rPr>
-        <w:t>Describe the requirements associated with any communications functions required by this product, including e-mail, web browser, network server communications protocols, electronic forms, and so on. Define any pertinent message formatting. Identify any communication standards that will be used, such as FTP or HTTP. Specify any communication security or encryption issues, data transfer rates, and synchronization mechanisms.</w:t>
+        <w:t xml:space="preserve">Describe the requirements associated with any communications functions required by this product, including e-mail, web browser, network server communications protocols, electronic forms, and so on. Define any pertinent message formatting. Identify any communication standards </w:t>
+      </w:r>
+      <w:r>
+        <w:rPr>
+          <w:color w:val="0000FF"/>
+        </w:rPr>
+        <w:lastRenderedPageBreak/>
+        <w:t>that will be used, such as FTP or HTTP. Specify any communication security or encryption issues, data transfer rates, and synchronization mechanisms.</w:t>
       </w:r>
     </w:p>
     <w:p>
@@ -4799,7 +4855,7 @@
 </file>
 
 <file path=word/endnotes.xml><?xml version="1.0" encoding="utf-8"?>
-<w:endnotes xmlns:wpc="http://schemas.microsoft.com/office/word/2010/wordprocessingCanvas" xmlns:mo="http://schemas.microsoft.com/office/mac/office/2008/main" xmlns:mc="http://schemas.openxmlformats.org/markup-compatibility/2006" xmlns:mv="urn:schemas-microsoft-com:mac:vml" xmlns:o="urn:schemas-microsoft-com:office:office" xmlns:r="http://schemas.openxmlformats.org/officeDocument/2006/relationships" xmlns:m="http://schemas.openxmlformats.org/officeDocument/2006/math" xmlns:v="urn:schemas-microsoft-com:vml" xmlns:wp14="http://schemas.microsoft.com/office/word/2010/wordprocessingDrawing" xmlns:wp="http://schemas.openxmlformats.org/drawingml/2006/wordprocessingDrawing" xmlns:w10="urn:schemas-microsoft-com:office:word" xmlns:w="http://schemas.openxmlformats.org/wordprocessingml/2006/main" xmlns:w14="http://schemas.microsoft.com/office/word/2010/wordml" xmlns:w15="http://schemas.microsoft.com/office/word/2012/wordml" xmlns:wpg="http://schemas.microsoft.com/office/word/2010/wordprocessingGroup" xmlns:wpi="http://schemas.microsoft.com/office/word/2010/wordprocessingInk" xmlns:wne="http://schemas.microsoft.com/office/word/2006/wordml" xmlns:wps="http://schemas.microsoft.com/office/word/2010/wordprocessingShape" mc:Ignorable="w14 w15 wp14">
+<w:endnotes xmlns:wpc="http://schemas.microsoft.com/office/word/2010/wordprocessingCanvas" xmlns:cx="http://schemas.microsoft.com/office/drawing/2014/chartex" xmlns:cx1="http://schemas.microsoft.com/office/drawing/2015/9/8/chartex" xmlns:cx2="http://schemas.microsoft.com/office/drawing/2015/10/21/chartex" xmlns:cx3="http://schemas.microsoft.com/office/drawing/2016/5/9/chartex" xmlns:cx4="http://schemas.microsoft.com/office/drawing/2016/5/10/chartex" xmlns:cx5="http://schemas.microsoft.com/office/drawing/2016/5/11/chartex" xmlns:cx6="http://schemas.microsoft.com/office/drawing/2016/5/12/chartex" xmlns:cx7="http://schemas.microsoft.com/office/drawing/2016/5/13/chartex" xmlns:cx8="http://schemas.microsoft.com/office/drawing/2016/5/14/chartex" xmlns:mc="http://schemas.openxmlformats.org/markup-compatibility/2006" xmlns:aink="http://schemas.microsoft.com/office/drawing/2016/ink" xmlns:am3d="http://schemas.microsoft.com/office/drawing/2017/model3d" xmlns:o="urn:schemas-microsoft-com:office:office" xmlns:r="http://schemas.openxmlformats.org/officeDocument/2006/relationships" xmlns:m="http://schemas.openxmlformats.org/officeDocument/2006/math" xmlns:v="urn:schemas-microsoft-com:vml" xmlns:wp14="http://schemas.microsoft.com/office/word/2010/wordprocessingDrawing" xmlns:wp="http://schemas.openxmlformats.org/drawingml/2006/wordprocessingDrawing" xmlns:w10="urn:schemas-microsoft-com:office:word" xmlns:w="http://schemas.openxmlformats.org/wordprocessingml/2006/main" xmlns:w14="http://schemas.microsoft.com/office/word/2010/wordml" xmlns:w15="http://schemas.microsoft.com/office/word/2012/wordml" xmlns:w16cid="http://schemas.microsoft.com/office/word/2016/wordml/cid" xmlns:w16se="http://schemas.microsoft.com/office/word/2015/wordml/symex" xmlns:wpg="http://schemas.microsoft.com/office/word/2010/wordprocessingGroup" xmlns:wpi="http://schemas.microsoft.com/office/word/2010/wordprocessingInk" xmlns:wne="http://schemas.microsoft.com/office/word/2006/wordml" xmlns:wps="http://schemas.microsoft.com/office/word/2010/wordprocessingShape" mc:Ignorable="w14 w15 w16se w16cid wp14">
   <w:endnote w:type="separator" w:id="-1">
     <w:p>
       <w:r>
@@ -4818,7 +4874,7 @@
 </file>
 
 <file path=word/footer1.xml><?xml version="1.0" encoding="utf-8"?>
-<w:ftr xmlns:wpc="http://schemas.microsoft.com/office/word/2010/wordprocessingCanvas" xmlns:mo="http://schemas.microsoft.com/office/mac/office/2008/main" xmlns:mc="http://schemas.openxmlformats.org/markup-compatibility/2006" xmlns:mv="urn:schemas-microsoft-com:mac:vml" xmlns:o="urn:schemas-microsoft-com:office:office" xmlns:r="http://schemas.openxmlformats.org/officeDocument/2006/relationships" xmlns:m="http://schemas.openxmlformats.org/officeDocument/2006/math" xmlns:v="urn:schemas-microsoft-com:vml" xmlns:wp14="http://schemas.microsoft.com/office/word/2010/wordprocessingDrawing" xmlns:wp="http://schemas.openxmlformats.org/drawingml/2006/wordprocessingDrawing" xmlns:w10="urn:schemas-microsoft-com:office:word" xmlns:w="http://schemas.openxmlformats.org/wordprocessingml/2006/main" xmlns:w14="http://schemas.microsoft.com/office/word/2010/wordml" xmlns:w15="http://schemas.microsoft.com/office/word/2012/wordml" xmlns:wpg="http://schemas.microsoft.com/office/word/2010/wordprocessingGroup" xmlns:wpi="http://schemas.microsoft.com/office/word/2010/wordprocessingInk" xmlns:wne="http://schemas.microsoft.com/office/word/2006/wordml" xmlns:wps="http://schemas.microsoft.com/office/word/2010/wordprocessingShape" mc:Ignorable="w14 w15 wp14">
+<w:ftr xmlns:wpc="http://schemas.microsoft.com/office/word/2010/wordprocessingCanvas" xmlns:cx="http://schemas.microsoft.com/office/drawing/2014/chartex" xmlns:cx1="http://schemas.microsoft.com/office/drawing/2015/9/8/chartex" xmlns:cx2="http://schemas.microsoft.com/office/drawing/2015/10/21/chartex" xmlns:cx3="http://schemas.microsoft.com/office/drawing/2016/5/9/chartex" xmlns:cx4="http://schemas.microsoft.com/office/drawing/2016/5/10/chartex" xmlns:cx5="http://schemas.microsoft.com/office/drawing/2016/5/11/chartex" xmlns:cx6="http://schemas.microsoft.com/office/drawing/2016/5/12/chartex" xmlns:cx7="http://schemas.microsoft.com/office/drawing/2016/5/13/chartex" xmlns:cx8="http://schemas.microsoft.com/office/drawing/2016/5/14/chartex" xmlns:mc="http://schemas.openxmlformats.org/markup-compatibility/2006" xmlns:aink="http://schemas.microsoft.com/office/drawing/2016/ink" xmlns:am3d="http://schemas.microsoft.com/office/drawing/2017/model3d" xmlns:o="urn:schemas-microsoft-com:office:office" xmlns:r="http://schemas.openxmlformats.org/officeDocument/2006/relationships" xmlns:m="http://schemas.openxmlformats.org/officeDocument/2006/math" xmlns:v="urn:schemas-microsoft-com:vml" xmlns:wp14="http://schemas.microsoft.com/office/word/2010/wordprocessingDrawing" xmlns:wp="http://schemas.openxmlformats.org/drawingml/2006/wordprocessingDrawing" xmlns:w10="urn:schemas-microsoft-com:office:word" xmlns:w="http://schemas.openxmlformats.org/wordprocessingml/2006/main" xmlns:w14="http://schemas.microsoft.com/office/word/2010/wordml" xmlns:w15="http://schemas.microsoft.com/office/word/2012/wordml" xmlns:w16cid="http://schemas.microsoft.com/office/word/2016/wordml/cid" xmlns:w16se="http://schemas.microsoft.com/office/word/2015/wordml/symex" xmlns:wpg="http://schemas.microsoft.com/office/word/2010/wordprocessingGroup" xmlns:wpi="http://schemas.microsoft.com/office/word/2010/wordprocessingInk" xmlns:wne="http://schemas.microsoft.com/office/word/2006/wordml" xmlns:wps="http://schemas.microsoft.com/office/word/2010/wordprocessingShape" mc:Ignorable="w14 w15 w16se w16cid wp14">
   <w:p>
     <w:pPr>
       <w:pStyle w:val="Footer"/>
@@ -4829,7 +4885,7 @@
 </file>
 
 <file path=word/footnotes.xml><?xml version="1.0" encoding="utf-8"?>
-<w:footnotes xmlns:wpc="http://schemas.microsoft.com/office/word/2010/wordprocessingCanvas" xmlns:mo="http://schemas.microsoft.com/office/mac/office/2008/main" xmlns:mc="http://schemas.openxmlformats.org/markup-compatibility/2006" xmlns:mv="urn:schemas-microsoft-com:mac:vml" xmlns:o="urn:schemas-microsoft-com:office:office" xmlns:r="http://schemas.openxmlformats.org/officeDocument/2006/relationships" xmlns:m="http://schemas.openxmlformats.org/officeDocument/2006/math" xmlns:v="urn:schemas-microsoft-com:vml" xmlns:wp14="http://schemas.microsoft.com/office/word/2010/wordprocessingDrawing" xmlns:wp="http://schemas.openxmlformats.org/drawingml/2006/wordprocessingDrawing" xmlns:w10="urn:schemas-microsoft-com:office:word" xmlns:w="http://schemas.openxmlformats.org/wordprocessingml/2006/main" xmlns:w14="http://schemas.microsoft.com/office/word/2010/wordml" xmlns:w15="http://schemas.microsoft.com/office/word/2012/wordml" xmlns:wpg="http://schemas.microsoft.com/office/word/2010/wordprocessingGroup" xmlns:wpi="http://schemas.microsoft.com/office/word/2010/wordprocessingInk" xmlns:wne="http://schemas.microsoft.com/office/word/2006/wordml" xmlns:wps="http://schemas.microsoft.com/office/word/2010/wordprocessingShape" mc:Ignorable="w14 w15 wp14">
+<w:footnotes xmlns:wpc="http://schemas.microsoft.com/office/word/2010/wordprocessingCanvas" xmlns:cx="http://schemas.microsoft.com/office/drawing/2014/chartex" xmlns:cx1="http://schemas.microsoft.com/office/drawing/2015/9/8/chartex" xmlns:cx2="http://schemas.microsoft.com/office/drawing/2015/10/21/chartex" xmlns:cx3="http://schemas.microsoft.com/office/drawing/2016/5/9/chartex" xmlns:cx4="http://schemas.microsoft.com/office/drawing/2016/5/10/chartex" xmlns:cx5="http://schemas.microsoft.com/office/drawing/2016/5/11/chartex" xmlns:cx6="http://schemas.microsoft.com/office/drawing/2016/5/12/chartex" xmlns:cx7="http://schemas.microsoft.com/office/drawing/2016/5/13/chartex" xmlns:cx8="http://schemas.microsoft.com/office/drawing/2016/5/14/chartex" xmlns:mc="http://schemas.openxmlformats.org/markup-compatibility/2006" xmlns:aink="http://schemas.microsoft.com/office/drawing/2016/ink" xmlns:am3d="http://schemas.microsoft.com/office/drawing/2017/model3d" xmlns:o="urn:schemas-microsoft-com:office:office" xmlns:r="http://schemas.openxmlformats.org/officeDocument/2006/relationships" xmlns:m="http://schemas.openxmlformats.org/officeDocument/2006/math" xmlns:v="urn:schemas-microsoft-com:vml" xmlns:wp14="http://schemas.microsoft.com/office/word/2010/wordprocessingDrawing" xmlns:wp="http://schemas.openxmlformats.org/drawingml/2006/wordprocessingDrawing" xmlns:w10="urn:schemas-microsoft-com:office:word" xmlns:w="http://schemas.openxmlformats.org/wordprocessingml/2006/main" xmlns:w14="http://schemas.microsoft.com/office/word/2010/wordml" xmlns:w15="http://schemas.microsoft.com/office/word/2012/wordml" xmlns:w16cid="http://schemas.microsoft.com/office/word/2016/wordml/cid" xmlns:w16se="http://schemas.microsoft.com/office/word/2015/wordml/symex" xmlns:wpg="http://schemas.microsoft.com/office/word/2010/wordprocessingGroup" xmlns:wpi="http://schemas.microsoft.com/office/word/2010/wordprocessingInk" xmlns:wne="http://schemas.microsoft.com/office/word/2006/wordml" xmlns:wps="http://schemas.microsoft.com/office/word/2010/wordprocessingShape" mc:Ignorable="w14 w15 w16se w16cid wp14">
   <w:footnote w:type="separator" w:id="-1">
     <w:p>
       <w:r>
@@ -4848,7 +4904,7 @@
 </file>
 
 <file path=word/header1.xml><?xml version="1.0" encoding="utf-8"?>
-<w:hdr xmlns:wpc="http://schemas.microsoft.com/office/word/2010/wordprocessingCanvas" xmlns:mo="http://schemas.microsoft.com/office/mac/office/2008/main" xmlns:mc="http://schemas.openxmlformats.org/markup-compatibility/2006" xmlns:mv="urn:schemas-microsoft-com:mac:vml" xmlns:o="urn:schemas-microsoft-com:office:office" xmlns:r="http://schemas.openxmlformats.org/officeDocument/2006/relationships" xmlns:m="http://schemas.openxmlformats.org/officeDocument/2006/math" xmlns:v="urn:schemas-microsoft-com:vml" xmlns:wp14="http://schemas.microsoft.com/office/word/2010/wordprocessingDrawing" xmlns:wp="http://schemas.openxmlformats.org/drawingml/2006/wordprocessingDrawing" xmlns:w10="urn:schemas-microsoft-com:office:word" xmlns:w="http://schemas.openxmlformats.org/wordprocessingml/2006/main" xmlns:w14="http://schemas.microsoft.com/office/word/2010/wordml" xmlns:w15="http://schemas.microsoft.com/office/word/2012/wordml" xmlns:wpg="http://schemas.microsoft.com/office/word/2010/wordprocessingGroup" xmlns:wpi="http://schemas.microsoft.com/office/word/2010/wordprocessingInk" xmlns:wne="http://schemas.microsoft.com/office/word/2006/wordml" xmlns:wps="http://schemas.microsoft.com/office/word/2010/wordprocessingShape" mc:Ignorable="w14 w15 wp14">
+<w:hdr xmlns:wpc="http://schemas.microsoft.com/office/word/2010/wordprocessingCanvas" xmlns:cx="http://schemas.microsoft.com/office/drawing/2014/chartex" xmlns:cx1="http://schemas.microsoft.com/office/drawing/2015/9/8/chartex" xmlns:cx2="http://schemas.microsoft.com/office/drawing/2015/10/21/chartex" xmlns:cx3="http://schemas.microsoft.com/office/drawing/2016/5/9/chartex" xmlns:cx4="http://schemas.microsoft.com/office/drawing/2016/5/10/chartex" xmlns:cx5="http://schemas.microsoft.com/office/drawing/2016/5/11/chartex" xmlns:cx6="http://schemas.microsoft.com/office/drawing/2016/5/12/chartex" xmlns:cx7="http://schemas.microsoft.com/office/drawing/2016/5/13/chartex" xmlns:cx8="http://schemas.microsoft.com/office/drawing/2016/5/14/chartex" xmlns:mc="http://schemas.openxmlformats.org/markup-compatibility/2006" xmlns:aink="http://schemas.microsoft.com/office/drawing/2016/ink" xmlns:am3d="http://schemas.microsoft.com/office/drawing/2017/model3d" xmlns:o="urn:schemas-microsoft-com:office:office" xmlns:r="http://schemas.openxmlformats.org/officeDocument/2006/relationships" xmlns:m="http://schemas.openxmlformats.org/officeDocument/2006/math" xmlns:v="urn:schemas-microsoft-com:vml" xmlns:wp14="http://schemas.microsoft.com/office/word/2010/wordprocessingDrawing" xmlns:wp="http://schemas.openxmlformats.org/drawingml/2006/wordprocessingDrawing" xmlns:w10="urn:schemas-microsoft-com:office:word" xmlns:w="http://schemas.openxmlformats.org/wordprocessingml/2006/main" xmlns:w14="http://schemas.microsoft.com/office/word/2010/wordml" xmlns:w15="http://schemas.microsoft.com/office/word/2012/wordml" xmlns:w16cid="http://schemas.microsoft.com/office/word/2016/wordml/cid" xmlns:w16se="http://schemas.microsoft.com/office/word/2015/wordml/symex" xmlns:wpg="http://schemas.microsoft.com/office/word/2010/wordprocessingGroup" xmlns:wpi="http://schemas.microsoft.com/office/word/2010/wordprocessingInk" xmlns:wne="http://schemas.microsoft.com/office/word/2006/wordml" xmlns:wps="http://schemas.microsoft.com/office/word/2010/wordprocessingShape" mc:Ignorable="w14 w15 w16se w16cid wp14">
   <w:p>
     <w:pPr>
       <w:pStyle w:val="Header"/>
@@ -4896,7 +4952,7 @@
 </file>
 
 <file path=word/header2.xml><?xml version="1.0" encoding="utf-8"?>
-<w:hdr xmlns:wpc="http://schemas.microsoft.com/office/word/2010/wordprocessingCanvas" xmlns:mo="http://schemas.microsoft.com/office/mac/office/2008/main" xmlns:mc="http://schemas.openxmlformats.org/markup-compatibility/2006" xmlns:mv="urn:schemas-microsoft-com:mac:vml" xmlns:o="urn:schemas-microsoft-com:office:office" xmlns:r="http://schemas.openxmlformats.org/officeDocument/2006/relationships" xmlns:m="http://schemas.openxmlformats.org/officeDocument/2006/math" xmlns:v="urn:schemas-microsoft-com:vml" xmlns:wp14="http://schemas.microsoft.com/office/word/2010/wordprocessingDrawing" xmlns:wp="http://schemas.openxmlformats.org/drawingml/2006/wordprocessingDrawing" xmlns:w10="urn:schemas-microsoft-com:office:word" xmlns:w="http://schemas.openxmlformats.org/wordprocessingml/2006/main" xmlns:w14="http://schemas.microsoft.com/office/word/2010/wordml" xmlns:w15="http://schemas.microsoft.com/office/word/2012/wordml" xmlns:wpg="http://schemas.microsoft.com/office/word/2010/wordprocessingGroup" xmlns:wpi="http://schemas.microsoft.com/office/word/2010/wordprocessingInk" xmlns:wne="http://schemas.microsoft.com/office/word/2006/wordml" xmlns:wps="http://schemas.microsoft.com/office/word/2010/wordprocessingShape" mc:Ignorable="w14 w15 wp14">
+<w:hdr xmlns:wpc="http://schemas.microsoft.com/office/word/2010/wordprocessingCanvas" xmlns:cx="http://schemas.microsoft.com/office/drawing/2014/chartex" xmlns:cx1="http://schemas.microsoft.com/office/drawing/2015/9/8/chartex" xmlns:cx2="http://schemas.microsoft.com/office/drawing/2015/10/21/chartex" xmlns:cx3="http://schemas.microsoft.com/office/drawing/2016/5/9/chartex" xmlns:cx4="http://schemas.microsoft.com/office/drawing/2016/5/10/chartex" xmlns:cx5="http://schemas.microsoft.com/office/drawing/2016/5/11/chartex" xmlns:cx6="http://schemas.microsoft.com/office/drawing/2016/5/12/chartex" xmlns:cx7="http://schemas.microsoft.com/office/drawing/2016/5/13/chartex" xmlns:cx8="http://schemas.microsoft.com/office/drawing/2016/5/14/chartex" xmlns:mc="http://schemas.openxmlformats.org/markup-compatibility/2006" xmlns:aink="http://schemas.microsoft.com/office/drawing/2016/ink" xmlns:am3d="http://schemas.microsoft.com/office/drawing/2017/model3d" xmlns:o="urn:schemas-microsoft-com:office:office" xmlns:r="http://schemas.openxmlformats.org/officeDocument/2006/relationships" xmlns:m="http://schemas.openxmlformats.org/officeDocument/2006/math" xmlns:v="urn:schemas-microsoft-com:vml" xmlns:wp14="http://schemas.microsoft.com/office/word/2010/wordprocessingDrawing" xmlns:wp="http://schemas.openxmlformats.org/drawingml/2006/wordprocessingDrawing" xmlns:w10="urn:schemas-microsoft-com:office:word" xmlns:w="http://schemas.openxmlformats.org/wordprocessingml/2006/main" xmlns:w14="http://schemas.microsoft.com/office/word/2010/wordml" xmlns:w15="http://schemas.microsoft.com/office/word/2012/wordml" xmlns:w16cid="http://schemas.microsoft.com/office/word/2016/wordml/cid" xmlns:w16se="http://schemas.microsoft.com/office/word/2015/wordml/symex" xmlns:wpg="http://schemas.microsoft.com/office/word/2010/wordprocessingGroup" xmlns:wpi="http://schemas.microsoft.com/office/word/2010/wordprocessingInk" xmlns:wne="http://schemas.microsoft.com/office/word/2006/wordml" xmlns:wps="http://schemas.microsoft.com/office/word/2010/wordprocessingShape" mc:Ignorable="w14 w15 w16se w16cid wp14">
   <w:p>
     <w:pPr>
       <w:pStyle w:val="Header"/>
@@ -4950,8 +5006,8 @@
 </file>
 
 <file path=word/numbering.xml><?xml version="1.0" encoding="utf-8"?>
-<w:numbering xmlns:wpc="http://schemas.microsoft.com/office/word/2010/wordprocessingCanvas" xmlns:mo="http://schemas.microsoft.com/office/mac/office/2008/main" xmlns:mc="http://schemas.openxmlformats.org/markup-compatibility/2006" xmlns:mv="urn:schemas-microsoft-com:mac:vml" xmlns:o="urn:schemas-microsoft-com:office:office" xmlns:r="http://schemas.openxmlformats.org/officeDocument/2006/relationships" xmlns:m="http://schemas.openxmlformats.org/officeDocument/2006/math" xmlns:v="urn:schemas-microsoft-com:vml" xmlns:wp14="http://schemas.microsoft.com/office/word/2010/wordprocessingDrawing" xmlns:wp="http://schemas.openxmlformats.org/drawingml/2006/wordprocessingDrawing" xmlns:w10="urn:schemas-microsoft-com:office:word" xmlns:w="http://schemas.openxmlformats.org/wordprocessingml/2006/main" xmlns:w14="http://schemas.microsoft.com/office/word/2010/wordml" xmlns:w15="http://schemas.microsoft.com/office/word/2012/wordml" xmlns:wpg="http://schemas.microsoft.com/office/word/2010/wordprocessingGroup" xmlns:wpi="http://schemas.microsoft.com/office/word/2010/wordprocessingInk" xmlns:wne="http://schemas.microsoft.com/office/word/2006/wordml" xmlns:wps="http://schemas.microsoft.com/office/word/2010/wordprocessingShape" mc:Ignorable="w14 w15 wp14">
-  <w:abstractNum w:abstractNumId="0">
+<w:numbering xmlns:wpc="http://schemas.microsoft.com/office/word/2010/wordprocessingCanvas" xmlns:cx="http://schemas.microsoft.com/office/drawing/2014/chartex" xmlns:cx1="http://schemas.microsoft.com/office/drawing/2015/9/8/chartex" xmlns:cx2="http://schemas.microsoft.com/office/drawing/2015/10/21/chartex" xmlns:cx3="http://schemas.microsoft.com/office/drawing/2016/5/9/chartex" xmlns:cx4="http://schemas.microsoft.com/office/drawing/2016/5/10/chartex" xmlns:cx5="http://schemas.microsoft.com/office/drawing/2016/5/11/chartex" xmlns:cx6="http://schemas.microsoft.com/office/drawing/2016/5/12/chartex" xmlns:cx7="http://schemas.microsoft.com/office/drawing/2016/5/13/chartex" xmlns:cx8="http://schemas.microsoft.com/office/drawing/2016/5/14/chartex" xmlns:mc="http://schemas.openxmlformats.org/markup-compatibility/2006" xmlns:aink="http://schemas.microsoft.com/office/drawing/2016/ink" xmlns:am3d="http://schemas.microsoft.com/office/drawing/2017/model3d" xmlns:o="urn:schemas-microsoft-com:office:office" xmlns:r="http://schemas.openxmlformats.org/officeDocument/2006/relationships" xmlns:m="http://schemas.openxmlformats.org/officeDocument/2006/math" xmlns:v="urn:schemas-microsoft-com:vml" xmlns:wp14="http://schemas.microsoft.com/office/word/2010/wordprocessingDrawing" xmlns:wp="http://schemas.openxmlformats.org/drawingml/2006/wordprocessingDrawing" xmlns:w10="urn:schemas-microsoft-com:office:word" xmlns:w="http://schemas.openxmlformats.org/wordprocessingml/2006/main" xmlns:w14="http://schemas.microsoft.com/office/word/2010/wordml" xmlns:w15="http://schemas.microsoft.com/office/word/2012/wordml" xmlns:w16cid="http://schemas.microsoft.com/office/word/2016/wordml/cid" xmlns:w16se="http://schemas.microsoft.com/office/word/2015/wordml/symex" xmlns:wpg="http://schemas.microsoft.com/office/word/2010/wordprocessingGroup" xmlns:wpi="http://schemas.microsoft.com/office/word/2010/wordprocessingInk" xmlns:wne="http://schemas.microsoft.com/office/word/2006/wordml" xmlns:wps="http://schemas.microsoft.com/office/word/2010/wordprocessingShape" mc:Ignorable="w14 w15 w16se w16cid wp14">
+  <w:abstractNum w:abstractNumId="0" w15:restartNumberingAfterBreak="0">
     <w:nsid w:val="FFFFFFFB"/>
     <w:multiLevelType w:val="multilevel"/>
     <w:tmpl w:val="04B0567C"/>
@@ -5081,7 +5137,7 @@
       </w:pPr>
     </w:lvl>
   </w:abstractNum>
-  <w:abstractNum w:abstractNumId="1">
+  <w:abstractNum w:abstractNumId="1" w15:restartNumberingAfterBreak="0">
     <w:nsid w:val="1856587E"/>
     <w:multiLevelType w:val="hybridMultilevel"/>
     <w:tmpl w:val="3F668FCA"/>
@@ -5221,7 +5277,7 @@
       </w:rPr>
     </w:lvl>
   </w:abstractNum>
-  <w:abstractNum w:abstractNumId="2">
+  <w:abstractNum w:abstractNumId="2" w15:restartNumberingAfterBreak="0">
     <w:nsid w:val="28754A74"/>
     <w:multiLevelType w:val="multilevel"/>
     <w:tmpl w:val="54BAE08E"/>
@@ -5337,7 +5393,7 @@
       </w:pPr>
     </w:lvl>
   </w:abstractNum>
-  <w:abstractNum w:abstractNumId="3">
+  <w:abstractNum w:abstractNumId="3" w15:restartNumberingAfterBreak="0">
     <w:nsid w:val="2DA71206"/>
     <w:multiLevelType w:val="multilevel"/>
     <w:tmpl w:val="D8BC5BE2"/>
@@ -5421,7 +5477,7 @@
 </file>
 
 <file path=word/styles.xml><?xml version="1.0" encoding="utf-8"?>
-<w:styles xmlns:mc="http://schemas.openxmlformats.org/markup-compatibility/2006" xmlns:r="http://schemas.openxmlformats.org/officeDocument/2006/relationships" xmlns:w="http://schemas.openxmlformats.org/wordprocessingml/2006/main" xmlns:w14="http://schemas.microsoft.com/office/word/2010/wordml" xmlns:w15="http://schemas.microsoft.com/office/word/2012/wordml" mc:Ignorable="w14 w15">
+<w:styles xmlns:mc="http://schemas.openxmlformats.org/markup-compatibility/2006" xmlns:r="http://schemas.openxmlformats.org/officeDocument/2006/relationships" xmlns:w="http://schemas.openxmlformats.org/wordprocessingml/2006/main" xmlns:w14="http://schemas.microsoft.com/office/word/2010/wordml" xmlns:w15="http://schemas.microsoft.com/office/word/2012/wordml" xmlns:w16cid="http://schemas.microsoft.com/office/word/2016/wordml/cid" xmlns:w16se="http://schemas.microsoft.com/office/word/2015/wordml/symex" mc:Ignorable="w14 w15 w16se w16cid">
   <w:docDefaults>
     <w:rPrDefault>
       <w:rPr>
@@ -5431,7 +5487,7 @@
     </w:rPrDefault>
     <w:pPrDefault/>
   </w:docDefaults>
-  <w:latentStyles w:defLockedState="0" w:defUIPriority="99" w:defSemiHidden="0" w:defUnhideWhenUsed="0" w:defQFormat="0" w:count="380">
+  <w:latentStyles w:defLockedState="0" w:defUIPriority="99" w:defSemiHidden="0" w:defUnhideWhenUsed="0" w:defQFormat="0" w:count="375">
     <w:lsdException w:name="Normal" w:uiPriority="0" w:qFormat="1"/>
     <w:lsdException w:name="heading 1" w:uiPriority="9" w:qFormat="1"/>
     <w:lsdException w:name="heading 2" w:uiPriority="9" w:qFormat="1"/>

</xml_diff>

<commit_message>
Add text and diagram for Section 2.1 Product Scope
</commit_message>
<xml_diff>
--- a/documentation/SRS.docx
+++ b/documentation/SRS.docx
@@ -2623,8 +2623,51 @@
         </w:rPr>
         <w:t>This document serves as a comprehensive overview of version 0.1 of our Unit Conversion Utility project. The project is in its initial stages and ideas are still being formed, so the scope and details of functionality described here are tentative.</w:t>
       </w:r>
-      <w:bookmarkStart w:id="20" w:name="_GoBack"/>
+    </w:p>
+    <w:p>
+      <w:pPr>
+        <w:pStyle w:val="Heading2"/>
+        <w:rPr>
+          <w:rFonts w:ascii="Arial" w:hAnsi="Arial"/>
+        </w:rPr>
+      </w:pPr>
+      <w:bookmarkStart w:id="20" w:name="_Toc439994670"/>
+      <w:bookmarkStart w:id="21" w:name="_Toc113291691"/>
+      <w:r>
+        <w:rPr>
+          <w:rFonts w:ascii="Arial" w:hAnsi="Arial"/>
+        </w:rPr>
+        <w:t>Product Scope</w:t>
+      </w:r>
       <w:bookmarkEnd w:id="20"/>
+      <w:bookmarkEnd w:id="21"/>
+    </w:p>
+    <w:p>
+      <w:pPr>
+        <w:pStyle w:val="template"/>
+        <w:jc w:val="both"/>
+        <w:rPr>
+          <w:color w:val="0000FF"/>
+        </w:rPr>
+      </w:pPr>
+      <w:r>
+        <w:t>&lt;</w:t>
+      </w:r>
+      <w:r>
+        <w:rPr>
+          <w:color w:val="0000FF"/>
+        </w:rPr>
+        <w:t xml:space="preserve">Provide a short description of the software being specified and its purpose, including relevant benefits, objectives, and goals. </w:t>
+      </w:r>
+    </w:p>
+    <w:p>
+      <w:pPr>
+        <w:pStyle w:val="template"/>
+        <w:jc w:val="both"/>
+      </w:pPr>
+      <w:r>
+        <w:t>TO DO: 1-2 paragraphs describing the scope of the product. Make sure to describe the benefits associated with the product.&gt;</w:t>
+      </w:r>
     </w:p>
     <w:p>
       <w:pPr>
@@ -2633,16 +2676,22 @@
           <w:rFonts w:ascii="Arial" w:hAnsi="Arial"/>
         </w:rPr>
       </w:pPr>
-      <w:bookmarkStart w:id="21" w:name="_Toc439994670"/>
-      <w:bookmarkStart w:id="22" w:name="_Toc113291691"/>
-      <w:r>
-        <w:rPr>
-          <w:rFonts w:ascii="Arial" w:hAnsi="Arial"/>
-        </w:rPr>
-        <w:t>Product Scope</w:t>
-      </w:r>
-      <w:bookmarkEnd w:id="21"/>
+      <w:bookmarkStart w:id="22" w:name="_Toc439994669"/>
+      <w:bookmarkStart w:id="23" w:name="_Toc113291692"/>
+      <w:r>
+        <w:rPr>
+          <w:rFonts w:ascii="Arial" w:hAnsi="Arial"/>
+        </w:rPr>
+        <w:t xml:space="preserve">Intended Audience and </w:t>
+      </w:r>
       <w:bookmarkEnd w:id="22"/>
+      <w:r>
+        <w:rPr>
+          <w:rFonts w:ascii="Arial" w:hAnsi="Arial"/>
+        </w:rPr>
+        <w:t>Document Overview</w:t>
+      </w:r>
+      <w:bookmarkEnd w:id="23"/>
     </w:p>
     <w:p>
       <w:pPr>
@@ -2659,17 +2708,29 @@
         <w:rPr>
           <w:color w:val="0000FF"/>
         </w:rPr>
-        <w:t xml:space="preserve">Provide a short description of the software being specified and its purpose, including relevant benefits, objectives, and goals. </w:t>
-      </w:r>
-    </w:p>
-    <w:p>
-      <w:pPr>
-        <w:pStyle w:val="template"/>
-        <w:jc w:val="both"/>
-      </w:pPr>
-      <w:r>
-        <w:t>TO DO: 1-2 paragraphs describing the scope of the product. Make sure to describe the benefits associated with the product.&gt;</w:t>
-      </w:r>
+        <w:t>Describe the different types of reader that the document is intended for, such as developers, project managers, marketing staff, users, testers, and documentation writers</w:t>
+      </w:r>
+      <w:r>
+        <w:t xml:space="preserve"> (In your case it would probably be the “client” and the professor). </w:t>
+      </w:r>
+      <w:r>
+        <w:rPr>
+          <w:color w:val="0000FF"/>
+        </w:rPr>
+        <w:t>Describe what the rest of this SRS contains and how it is organized. Suggest a sequence for reading the document, beginning with the overview sections and proceeding through the sections that are most pertinent to each reader type.</w:t>
+      </w:r>
+      <w:r>
+        <w:t>&gt;</w:t>
+      </w:r>
+    </w:p>
+    <w:p>
+      <w:pPr>
+        <w:pStyle w:val="template"/>
+        <w:jc w:val="both"/>
+        <w:rPr>
+          <w:color w:val="0000FF"/>
+        </w:rPr>
+      </w:pPr>
     </w:p>
     <w:p>
       <w:pPr>
@@ -2678,20 +2739,13 @@
           <w:rFonts w:ascii="Arial" w:hAnsi="Arial"/>
         </w:rPr>
       </w:pPr>
-      <w:bookmarkStart w:id="23" w:name="_Toc439994669"/>
-      <w:bookmarkStart w:id="24" w:name="_Toc113291692"/>
-      <w:r>
-        <w:rPr>
-          <w:rFonts w:ascii="Arial" w:hAnsi="Arial"/>
-        </w:rPr>
-        <w:t xml:space="preserve">Intended Audience and </w:t>
-      </w:r>
-      <w:bookmarkEnd w:id="23"/>
-      <w:r>
-        <w:rPr>
-          <w:rFonts w:ascii="Arial" w:hAnsi="Arial"/>
-        </w:rPr>
-        <w:t>Document Overview</w:t>
+      <w:bookmarkStart w:id="24" w:name="_Toc113291693"/>
+      <w:bookmarkStart w:id="25" w:name="_Toc439994668"/>
+      <w:r>
+        <w:rPr>
+          <w:rFonts w:ascii="Arial" w:hAnsi="Arial"/>
+        </w:rPr>
+        <w:t>Definitions, Acronyms and Abbreviations</w:t>
       </w:r>
       <w:bookmarkEnd w:id="24"/>
     </w:p>
@@ -2710,30 +2764,28 @@
         <w:rPr>
           <w:color w:val="0000FF"/>
         </w:rPr>
-        <w:t>Describe the different types of reader that the document is intended for, such as developers, project managers, marketing staff, users, testers, and documentation writers</w:t>
-      </w:r>
-      <w:r>
-        <w:t xml:space="preserve"> (In your case it would probably be the “client” and the professor). </w:t>
-      </w:r>
-      <w:r>
-        <w:rPr>
-          <w:color w:val="0000FF"/>
-        </w:rPr>
-        <w:t>Describe what the rest of this SRS contains and how it is organized. Suggest a sequence for reading the document, beginning with the overview sections and proceeding through the sections that are most pertinent to each reader type.</w:t>
-      </w:r>
-      <w:r>
-        <w:t>&gt;</w:t>
-      </w:r>
-    </w:p>
-    <w:p>
-      <w:pPr>
-        <w:pStyle w:val="template"/>
-        <w:jc w:val="both"/>
-        <w:rPr>
-          <w:color w:val="0000FF"/>
-        </w:rPr>
-      </w:pPr>
-    </w:p>
+        <w:t>Define all the terms necessary to properly interpret the SRS, including acronyms and abbreviations. You may wish to build a separate glossary that spans multiple projects or the entire organization, and just include terms specific to a single project in each SRS.</w:t>
+      </w:r>
+    </w:p>
+    <w:p>
+      <w:pPr>
+        <w:pStyle w:val="template"/>
+        <w:jc w:val="both"/>
+      </w:pPr>
+      <w:r>
+        <w:t xml:space="preserve">TO DO: Please provide a list of all abbreviations and acronyms used in this document sorted in </w:t>
+      </w:r>
+      <w:r>
+        <w:rPr>
+          <w:u w:val="single"/>
+        </w:rPr>
+        <w:t>alphabetical order</w:t>
+      </w:r>
+      <w:r>
+        <w:t>.&gt;</w:t>
+      </w:r>
+    </w:p>
+    <w:p/>
     <w:p>
       <w:pPr>
         <w:pStyle w:val="Heading2"/>
@@ -2741,53 +2793,58 @@
           <w:rFonts w:ascii="Arial" w:hAnsi="Arial"/>
         </w:rPr>
       </w:pPr>
-      <w:bookmarkStart w:id="25" w:name="_Toc113291693"/>
-      <w:bookmarkStart w:id="26" w:name="_Toc439994668"/>
-      <w:r>
-        <w:rPr>
-          <w:rFonts w:ascii="Arial" w:hAnsi="Arial"/>
-        </w:rPr>
-        <w:t>Definitions, Acronyms and Abbreviations</w:t>
+      <w:bookmarkStart w:id="26" w:name="_Toc113291694"/>
+      <w:r>
+        <w:rPr>
+          <w:rFonts w:ascii="Arial" w:hAnsi="Arial"/>
+        </w:rPr>
+        <w:t>Document Conventions</w:t>
       </w:r>
       <w:bookmarkEnd w:id="25"/>
-    </w:p>
-    <w:p>
-      <w:pPr>
-        <w:pStyle w:val="template"/>
-        <w:jc w:val="both"/>
-        <w:rPr>
-          <w:color w:val="0000FF"/>
-        </w:rPr>
-      </w:pPr>
-      <w:r>
-        <w:t>&lt;</w:t>
-      </w:r>
-      <w:r>
-        <w:rPr>
-          <w:color w:val="0000FF"/>
-        </w:rPr>
-        <w:t>Define all the terms necessary to properly interpret the SRS, including acronyms and abbreviations. You may wish to build a separate glossary that spans multiple projects or the entire organization, and just include terms specific to a single project in each SRS.</w:t>
-      </w:r>
-    </w:p>
-    <w:p>
-      <w:pPr>
-        <w:pStyle w:val="template"/>
-        <w:jc w:val="both"/>
-      </w:pPr>
-      <w:r>
-        <w:t xml:space="preserve">TO DO: Please provide a list of all abbreviations and acronyms used in this document sorted in </w:t>
-      </w:r>
-      <w:r>
-        <w:rPr>
-          <w:u w:val="single"/>
-        </w:rPr>
-        <w:t>alphabetical order</w:t>
-      </w:r>
-      <w:r>
-        <w:t>.&gt;</w:t>
-      </w:r>
-    </w:p>
-    <w:p/>
+      <w:bookmarkEnd w:id="26"/>
+    </w:p>
+    <w:p>
+      <w:pPr>
+        <w:pStyle w:val="template"/>
+        <w:jc w:val="both"/>
+      </w:pPr>
+      <w:r>
+        <w:t xml:space="preserve">&lt;In general this document follows the IEEE formatting requirements. Use Arial font size 11, or 12 throughout the document for text. Use italics for comments. Document text should be single spaced and maintain the 1” margins found in this template. For Section and Subsection titles please follow the template. </w:t>
+      </w:r>
+    </w:p>
+    <w:p>
+      <w:pPr>
+        <w:pStyle w:val="template"/>
+        <w:jc w:val="both"/>
+      </w:pPr>
+    </w:p>
+    <w:p>
+      <w:pPr>
+        <w:pStyle w:val="template"/>
+        <w:jc w:val="both"/>
+      </w:pPr>
+      <w:r>
+        <w:t>TO DO:</w:t>
+      </w:r>
+      <w:r>
+        <w:rPr>
+          <w:i w:val="0"/>
+        </w:rPr>
+        <w:t xml:space="preserve"> </w:t>
+      </w:r>
+      <w:r>
+        <w:t>Describe any standards or typographical conventions that were followed when writing this SRS, such as fonts or highlighting that have special significance.</w:t>
+      </w:r>
+      <w:r>
+        <w:rPr>
+          <w:i w:val="0"/>
+        </w:rPr>
+        <w:t xml:space="preserve"> </w:t>
+      </w:r>
+      <w:r>
+        <w:t>Sometimes, it is useful to divide this section to several sections, e.g., Formatting Conventions, Naming Conventions, etc.&gt;</w:t>
+      </w:r>
+    </w:p>
     <w:p>
       <w:pPr>
         <w:pStyle w:val="Heading2"/>
@@ -2795,81 +2852,22 @@
           <w:rFonts w:ascii="Arial" w:hAnsi="Arial"/>
         </w:rPr>
       </w:pPr>
-      <w:bookmarkStart w:id="27" w:name="_Toc113291694"/>
-      <w:r>
-        <w:rPr>
-          <w:rFonts w:ascii="Arial" w:hAnsi="Arial"/>
-        </w:rPr>
-        <w:t>Document Conventions</w:t>
-      </w:r>
-      <w:bookmarkEnd w:id="26"/>
+      <w:bookmarkStart w:id="27" w:name="_Toc439994672"/>
+      <w:bookmarkStart w:id="28" w:name="_Toc113291695"/>
+      <w:r>
+        <w:rPr>
+          <w:rFonts w:ascii="Arial" w:hAnsi="Arial"/>
+        </w:rPr>
+        <w:t>References</w:t>
+      </w:r>
       <w:bookmarkEnd w:id="27"/>
-    </w:p>
-    <w:p>
-      <w:pPr>
-        <w:pStyle w:val="template"/>
-        <w:jc w:val="both"/>
-      </w:pPr>
-      <w:r>
-        <w:t xml:space="preserve">&lt;In general this document follows the IEEE formatting requirements. Use Arial font size 11, or 12 throughout the document for text. Use italics for comments. Document text should be single spaced and maintain the 1” margins found in this template. For Section and Subsection titles please follow the template. </w:t>
-      </w:r>
-    </w:p>
-    <w:p>
-      <w:pPr>
-        <w:pStyle w:val="template"/>
-        <w:jc w:val="both"/>
-      </w:pPr>
-    </w:p>
-    <w:p>
-      <w:pPr>
-        <w:pStyle w:val="template"/>
-        <w:jc w:val="both"/>
-      </w:pPr>
-      <w:r>
-        <w:t>TO DO:</w:t>
-      </w:r>
-      <w:r>
-        <w:rPr>
-          <w:i w:val="0"/>
-        </w:rPr>
-        <w:t xml:space="preserve"> </w:t>
-      </w:r>
-      <w:r>
-        <w:t>Describe any standards or typographical conventions that were followed when writing this SRS, such as fonts or highlighting that have special significance.</w:t>
-      </w:r>
-      <w:r>
-        <w:rPr>
-          <w:i w:val="0"/>
-        </w:rPr>
-        <w:t xml:space="preserve"> </w:t>
-      </w:r>
-      <w:r>
-        <w:t>Sometimes, it is useful to divide this section to several sections, e.g., Formatting Conventions, Naming Conventions, etc.&gt;</w:t>
-      </w:r>
-    </w:p>
-    <w:p>
-      <w:pPr>
-        <w:pStyle w:val="Heading2"/>
-        <w:rPr>
-          <w:rFonts w:ascii="Arial" w:hAnsi="Arial"/>
-        </w:rPr>
-      </w:pPr>
-      <w:bookmarkStart w:id="28" w:name="_Toc439994672"/>
-      <w:bookmarkStart w:id="29" w:name="_Toc113291695"/>
-      <w:r>
-        <w:rPr>
-          <w:rFonts w:ascii="Arial" w:hAnsi="Arial"/>
-        </w:rPr>
-        <w:t>References</w:t>
+      <w:r>
+        <w:rPr>
+          <w:rFonts w:ascii="Arial" w:hAnsi="Arial"/>
+        </w:rPr>
+        <w:t xml:space="preserve"> and Acknowledgments</w:t>
       </w:r>
       <w:bookmarkEnd w:id="28"/>
-      <w:r>
-        <w:rPr>
-          <w:rFonts w:ascii="Arial" w:hAnsi="Arial"/>
-        </w:rPr>
-        <w:t xml:space="preserve"> and Acknowledgments</w:t>
-      </w:r>
-      <w:bookmarkEnd w:id="29"/>
     </w:p>
     <w:p>
       <w:pPr>
@@ -3148,8 +3146,8 @@
           <w:color w:val="FFFFFF"/>
         </w:rPr>
       </w:pPr>
-      <w:bookmarkStart w:id="30" w:name="_Toc439994673"/>
-      <w:bookmarkStart w:id="31" w:name="_Toc113291696"/>
+      <w:bookmarkStart w:id="29" w:name="_Toc439994673"/>
+      <w:bookmarkStart w:id="30" w:name="_Toc113291696"/>
       <w:r>
         <w:rPr>
           <w:rFonts w:ascii="Arial" w:hAnsi="Arial"/>
@@ -3158,67 +3156,143 @@
         <w:lastRenderedPageBreak/>
         <w:t>Overall Description</w:t>
       </w:r>
+      <w:bookmarkEnd w:id="29"/>
       <w:bookmarkEnd w:id="30"/>
+    </w:p>
+    <w:p>
+      <w:pPr>
+        <w:pStyle w:val="Heading2"/>
+        <w:rPr>
+          <w:rFonts w:ascii="Arial" w:hAnsi="Arial"/>
+        </w:rPr>
+      </w:pPr>
+      <w:bookmarkStart w:id="31" w:name="_Toc439994674"/>
+      <w:bookmarkStart w:id="32" w:name="_Toc113291697"/>
+      <w:r>
+        <w:rPr>
+          <w:rFonts w:ascii="Arial" w:hAnsi="Arial"/>
+        </w:rPr>
+        <w:t>Product Perspective</w:t>
+      </w:r>
       <w:bookmarkEnd w:id="31"/>
-    </w:p>
-    <w:p>
-      <w:pPr>
-        <w:pStyle w:val="Heading2"/>
-        <w:rPr>
-          <w:rFonts w:ascii="Arial" w:hAnsi="Arial"/>
-        </w:rPr>
-      </w:pPr>
-      <w:bookmarkStart w:id="32" w:name="_Toc439994674"/>
-      <w:bookmarkStart w:id="33" w:name="_Toc113291697"/>
-      <w:r>
-        <w:rPr>
-          <w:rFonts w:ascii="Arial" w:hAnsi="Arial"/>
-        </w:rPr>
-        <w:t>Product Perspective</w:t>
-      </w:r>
       <w:bookmarkEnd w:id="32"/>
+    </w:p>
+    <w:p>
+      <w:pPr>
+        <w:pStyle w:val="template"/>
+        <w:jc w:val="both"/>
+        <w:rPr>
+          <w:i w:val="0"/>
+        </w:rPr>
+      </w:pPr>
+      <w:r>
+        <w:rPr>
+          <w:i w:val="0"/>
+        </w:rPr>
+        <w:t>The Unit Conversion Utility is a new, standalone web application. It can be used by anyone with access to the internet, but would primarily be of use to engineers, mathematicians, and those in similar fields. The UI allows the user to select the desired units to convert to and from, to define a new unit, or to use the calculator. Results of a unit conversion or calculation are displayed to the user. A separate page di</w:t>
+      </w:r>
+      <w:bookmarkStart w:id="33" w:name="_GoBack"/>
       <w:bookmarkEnd w:id="33"/>
-    </w:p>
-    <w:p>
-      <w:pPr>
-        <w:pStyle w:val="template"/>
-        <w:jc w:val="both"/>
-      </w:pPr>
-      <w:r>
-        <w:t>&lt;</w:t>
-      </w:r>
-      <w:r>
-        <w:rPr>
-          <w:color w:val="0000FF"/>
-        </w:rPr>
-        <w:t>Describe the context and origin of the product being specified in this SRS. For example, state whether this product is a follow-on member of a product family, a replacement for certain existing systems, or a new, self-contained product. If the SRS defines a component of a larger system, relate the requirements of the larger system to the functionality of this software and identify interfaces between the two. In this part, make sure to include a simple diagram that shows the major components of the overall system, subsystem interconnections, and external interface</w:t>
-      </w:r>
-      <w:r>
-        <w:rPr>
-          <w:color w:val="0000FF"/>
-        </w:rPr>
-        <w:t xml:space="preserve">. In this section it is crucial that you will be creative and provide as much information as possible. </w:t>
-      </w:r>
-    </w:p>
-    <w:p>
-      <w:pPr>
-        <w:pStyle w:val="template"/>
-        <w:jc w:val="both"/>
-      </w:pPr>
-      <w:r>
-        <w:t>TO DO: Provide at least one paragraph describing product perspective. Provide a general diagram that will illustrate how your product interacts with the environment and i</w:t>
-      </w:r>
-      <w:r>
-        <w:t>n what conte</w:t>
-      </w:r>
-      <w:r>
-        <w:t>xt it is being used, i.e., conte</w:t>
-      </w:r>
-      <w:r>
-        <w:t>xt diagram.</w:t>
-      </w:r>
-      <w:r>
-        <w:t>&gt;</w:t>
+      <w:r>
+        <w:rPr>
+          <w:i w:val="0"/>
+        </w:rPr>
+        <w:t>splays a list of all available units and their descriptions.</w:t>
+      </w:r>
+    </w:p>
+    <w:p>
+      <w:pPr>
+        <w:pStyle w:val="template"/>
+        <w:jc w:val="both"/>
+        <w:rPr>
+          <w:i w:val="0"/>
+        </w:rPr>
+      </w:pPr>
+    </w:p>
+    <w:p>
+      <w:pPr>
+        <w:pStyle w:val="template"/>
+        <w:jc w:val="both"/>
+        <w:rPr>
+          <w:i w:val="0"/>
+        </w:rPr>
+      </w:pPr>
+      <w:r>
+        <w:rPr>
+          <w:i w:val="0"/>
+        </w:rPr>
+        <w:t>Context Diagram:</w:t>
+      </w:r>
+    </w:p>
+    <w:p>
+      <w:pPr>
+        <w:pStyle w:val="template"/>
+        <w:jc w:val="both"/>
+        <w:rPr>
+          <w:i w:val="0"/>
+        </w:rPr>
+      </w:pPr>
+      <w:r>
+        <w:rPr>
+          <w:i w:val="0"/>
+        </w:rPr>
+        <w:drawing>
+          <wp:anchor distT="0" distB="0" distL="114300" distR="114300" simplePos="0" relativeHeight="251658240" behindDoc="1" locked="0" layoutInCell="1" allowOverlap="1" wp14:anchorId="2C5F813D" wp14:editId="31931AE2">
+            <wp:simplePos x="0" y="0"/>
+            <wp:positionH relativeFrom="column">
+              <wp:posOffset>91440</wp:posOffset>
+            </wp:positionH>
+            <wp:positionV relativeFrom="paragraph">
+              <wp:posOffset>85090</wp:posOffset>
+            </wp:positionV>
+            <wp:extent cx="4876800" cy="3657600"/>
+            <wp:effectExtent l="0" t="0" r="0" b="0"/>
+            <wp:wrapTight wrapText="bothSides">
+              <wp:wrapPolygon edited="0">
+                <wp:start x="0" y="0"/>
+                <wp:lineTo x="0" y="21525"/>
+                <wp:lineTo x="21544" y="21525"/>
+                <wp:lineTo x="21544" y="0"/>
+                <wp:lineTo x="0" y="0"/>
+              </wp:wrapPolygon>
+            </wp:wrapTight>
+            <wp:docPr id="2" name="Picture 2"/>
+            <wp:cNvGraphicFramePr>
+              <a:graphicFrameLocks xmlns:a="http://schemas.openxmlformats.org/drawingml/2006/main" noChangeAspect="1"/>
+            </wp:cNvGraphicFramePr>
+            <a:graphic xmlns:a="http://schemas.openxmlformats.org/drawingml/2006/main">
+              <a:graphicData uri="http://schemas.openxmlformats.org/drawingml/2006/picture">
+                <pic:pic xmlns:pic="http://schemas.openxmlformats.org/drawingml/2006/picture">
+                  <pic:nvPicPr>
+                    <pic:cNvPr id="2" name="IMG_3329.JPG"/>
+                    <pic:cNvPicPr/>
+                  </pic:nvPicPr>
+                  <pic:blipFill>
+                    <a:blip r:embed="rId10"/>
+                    <a:stretch>
+                      <a:fillRect/>
+                    </a:stretch>
+                  </pic:blipFill>
+                  <pic:spPr>
+                    <a:xfrm>
+                      <a:off x="0" y="0"/>
+                      <a:ext cx="4876800" cy="3657600"/>
+                    </a:xfrm>
+                    <a:prstGeom prst="rect">
+                      <a:avLst/>
+                    </a:prstGeom>
+                  </pic:spPr>
+                </pic:pic>
+              </a:graphicData>
+            </a:graphic>
+            <wp14:sizeRelH relativeFrom="page">
+              <wp14:pctWidth>0</wp14:pctWidth>
+            </wp14:sizeRelH>
+            <wp14:sizeRelV relativeFrom="page">
+              <wp14:pctHeight>0</wp14:pctHeight>
+            </wp14:sizeRelV>
+          </wp:anchor>
+        </w:drawing>
       </w:r>
     </w:p>
     <w:p>
@@ -3331,6 +3405,7 @@
         <w:rPr>
           <w:rFonts w:ascii="Arial" w:hAnsi="Arial"/>
         </w:rPr>
+        <w:lastRenderedPageBreak/>
         <w:t>Users and Characteristics</w:t>
       </w:r>
       <w:bookmarkEnd w:id="36"/>
@@ -3439,7 +3514,6 @@
         <w:rPr>
           <w:rFonts w:ascii="Arial" w:hAnsi="Arial"/>
         </w:rPr>
-        <w:lastRenderedPageBreak/>
         <w:t>Design and Implementation Constraints</w:t>
       </w:r>
       <w:bookmarkEnd w:id="40"/>
@@ -3565,6 +3639,7 @@
         <w:jc w:val="both"/>
       </w:pPr>
       <w:r>
+        <w:lastRenderedPageBreak/>
         <w:t>TO DO: Provide a short list of some major assumptions that might significantly affect your design. For example, you can assume that your client will have 1, 2 or at most 50 Automated Banking Machines. Every number has a significant effect on the design of your system. &gt;</w:t>
       </w:r>
     </w:p>
@@ -3696,7 +3771,6 @@
           <w:rFonts w:ascii="Arial" w:hAnsi="Arial"/>
           <w:color w:val="FFFFFF"/>
         </w:rPr>
-        <w:lastRenderedPageBreak/>
         <w:t>Specific Requirements</w:t>
       </w:r>
       <w:bookmarkEnd w:id="46"/>
@@ -3847,6 +3921,7 @@
         <w:rPr>
           <w:rFonts w:ascii="Arial" w:hAnsi="Arial"/>
         </w:rPr>
+        <w:lastRenderedPageBreak/>
         <w:t>Software Interfaces</w:t>
       </w:r>
       <w:bookmarkEnd w:id="50"/>
@@ -4141,7 +4216,6 @@
           <w:rFonts w:ascii="Arial" w:hAnsi="Arial"/>
           <w:color w:val="FFFFFF"/>
         </w:rPr>
-        <w:lastRenderedPageBreak/>
         <w:t>Other Non-functional Requirements</w:t>
       </w:r>
       <w:bookmarkEnd w:id="54"/>
@@ -4312,7 +4386,14 @@
         <w:rPr>
           <w:color w:val="0000FF"/>
         </w:rPr>
-        <w:t>Specify any additional quality characteristics for the product that will be important to either the customers or the developers. Some to consider are: adaptability, availability, correctness, flexibility, interoperability, maintainability, portability, reliability, reusability, robustness, testability, and usability. Write these to be specific, quantitative, and verifiable when possible. At the least, clarify the relative preferences for various attributes, such as ease of use over ease of learning.</w:t>
+        <w:t xml:space="preserve">Specify any additional quality characteristics for the product that will be important to either the customers or the developers. Some to consider are: adaptability, availability, correctness, flexibility, </w:t>
+      </w:r>
+      <w:r>
+        <w:rPr>
+          <w:color w:val="0000FF"/>
+        </w:rPr>
+        <w:lastRenderedPageBreak/>
+        <w:t>interoperability, maintainability, portability, reliability, reusability, robustness, testability, and usability. Write these to be specific, quantitative, and verifiable when possible. At the least, clarify the relative preferences for various attributes, such as ease of use over ease of learning.</w:t>
       </w:r>
       <w:r>
         <w:t xml:space="preserve"> </w:t>
@@ -4390,7 +4471,6 @@
           <w:rFonts w:ascii="Arial" w:hAnsi="Arial"/>
           <w:color w:val="FFFFFF"/>
         </w:rPr>
-        <w:lastRenderedPageBreak/>
         <w:t>Other Requirements</w:t>
       </w:r>
       <w:bookmarkEnd w:id="61"/>
@@ -4673,7 +4753,6 @@
           <w:rFonts w:ascii="Arial" w:hAnsi="Arial"/>
           <w:color w:val="FFFFFF"/>
         </w:rPr>
-        <w:lastRenderedPageBreak/>
         <w:t>Appendix A – Data Dictionary</w:t>
       </w:r>
       <w:bookmarkEnd w:id="65"/>
@@ -4772,7 +4851,6 @@
           <w:rFonts w:ascii="Arial" w:hAnsi="Arial"/>
           <w:color w:val="FFFFFF"/>
         </w:rPr>
-        <w:lastRenderedPageBreak/>
         <w:t>Appendix B</w:t>
       </w:r>
       <w:bookmarkEnd w:id="64"/>
@@ -4795,7 +4873,7 @@
       </w:r>
     </w:p>
     <w:sectPr>
-      <w:headerReference w:type="default" r:id="rId10"/>
+      <w:headerReference w:type="default" r:id="rId11"/>
       <w:pgSz w:w="12240" w:h="15840" w:code="1"/>
       <w:pgMar w:top="1440" w:right="1296" w:bottom="1440" w:left="1296" w:header="720" w:footer="720" w:gutter="0"/>
       <w:pgNumType w:start="1"/>

</xml_diff>

<commit_message>
make small changes to the srs document.
</commit_message>
<xml_diff>
--- a/documentation/SRS.docx
+++ b/documentation/SRS.docx
@@ -1,6 +1,6 @@
 
 <file path=word/document.xml><?xml version="1.0" encoding="utf-8"?>
-<w:document xmlns:wpc="http://schemas.microsoft.com/office/word/2010/wordprocessingCanvas" xmlns:cx="http://schemas.microsoft.com/office/drawing/2014/chartex" xmlns:cx1="http://schemas.microsoft.com/office/drawing/2015/9/8/chartex" xmlns:cx2="http://schemas.microsoft.com/office/drawing/2015/10/21/chartex" xmlns:cx3="http://schemas.microsoft.com/office/drawing/2016/5/9/chartex" xmlns:cx4="http://schemas.microsoft.com/office/drawing/2016/5/10/chartex" xmlns:cx5="http://schemas.microsoft.com/office/drawing/2016/5/11/chartex" xmlns:cx6="http://schemas.microsoft.com/office/drawing/2016/5/12/chartex" xmlns:cx7="http://schemas.microsoft.com/office/drawing/2016/5/13/chartex" xmlns:cx8="http://schemas.microsoft.com/office/drawing/2016/5/14/chartex" xmlns:mc="http://schemas.openxmlformats.org/markup-compatibility/2006" xmlns:aink="http://schemas.microsoft.com/office/drawing/2016/ink" xmlns:am3d="http://schemas.microsoft.com/office/drawing/2017/model3d" xmlns:o="urn:schemas-microsoft-com:office:office" xmlns:r="http://schemas.openxmlformats.org/officeDocument/2006/relationships" xmlns:m="http://schemas.openxmlformats.org/officeDocument/2006/math" xmlns:v="urn:schemas-microsoft-com:vml" xmlns:wp14="http://schemas.microsoft.com/office/word/2010/wordprocessingDrawing" xmlns:wp="http://schemas.openxmlformats.org/drawingml/2006/wordprocessingDrawing" xmlns:w10="urn:schemas-microsoft-com:office:word" xmlns:w="http://schemas.openxmlformats.org/wordprocessingml/2006/main" xmlns:w14="http://schemas.microsoft.com/office/word/2010/wordml" xmlns:w15="http://schemas.microsoft.com/office/word/2012/wordml" xmlns:w16cid="http://schemas.microsoft.com/office/word/2016/wordml/cid" xmlns:w16se="http://schemas.microsoft.com/office/word/2015/wordml/symex" xmlns:wpg="http://schemas.microsoft.com/office/word/2010/wordprocessingGroup" xmlns:wpi="http://schemas.microsoft.com/office/word/2010/wordprocessingInk" xmlns:wne="http://schemas.microsoft.com/office/word/2006/wordml" xmlns:wps="http://schemas.microsoft.com/office/word/2010/wordprocessingShape" mc:Ignorable="w14 w15 w16se w16cid wp14">
+<w:document xmlns:wpc="http://schemas.microsoft.com/office/word/2010/wordprocessingCanvas" xmlns:mo="http://schemas.microsoft.com/office/mac/office/2008/main" xmlns:mc="http://schemas.openxmlformats.org/markup-compatibility/2006" xmlns:mv="urn:schemas-microsoft-com:mac:vml" xmlns:o="urn:schemas-microsoft-com:office:office" xmlns:r="http://schemas.openxmlformats.org/officeDocument/2006/relationships" xmlns:m="http://schemas.openxmlformats.org/officeDocument/2006/math" xmlns:v="urn:schemas-microsoft-com:vml" xmlns:wp14="http://schemas.microsoft.com/office/word/2010/wordprocessingDrawing" xmlns:wp="http://schemas.openxmlformats.org/drawingml/2006/wordprocessingDrawing" xmlns:w10="urn:schemas-microsoft-com:office:word" xmlns:w="http://schemas.openxmlformats.org/wordprocessingml/2006/main" xmlns:w14="http://schemas.microsoft.com/office/word/2010/wordml" xmlns:w15="http://schemas.microsoft.com/office/word/2012/wordml" xmlns:wpg="http://schemas.microsoft.com/office/word/2010/wordprocessingGroup" xmlns:wpi="http://schemas.microsoft.com/office/word/2010/wordprocessingInk" xmlns:wne="http://schemas.microsoft.com/office/word/2006/wordml" xmlns:wps="http://schemas.microsoft.com/office/word/2010/wordprocessingShape" mc:Ignorable="w14 w15 wp14">
   <w:body>
     <w:p>
       <w:pPr>
@@ -133,10 +133,7 @@
         </w:rPr>
       </w:pPr>
       <w:r>
-        <w:rPr>
-          <w:sz w:val="60"/>
-        </w:rPr>
-        <w:t>Unit Conversion Utility</w:t>
+        <w:t>Calculation Utility</w:t>
       </w:r>
     </w:p>
     <w:p>
@@ -2541,7 +2538,35 @@
           <w:rFonts w:ascii="Arial" w:hAnsi="Arial"/>
           <w:sz w:val="22"/>
         </w:rPr>
-        <w:t>This project is a Unit Conversion Utility, which allows the user to convert existing units to other units, define new units, visualize the unit conversion using graphics, as well as list all current units defined. It is a web appllication written in HTML, CSS, and Javascript.</w:t>
+        <w:t xml:space="preserve">This project is a </w:t>
+      </w:r>
+      <w:r>
+        <w:rPr>
+          <w:rFonts w:ascii="Arial" w:hAnsi="Arial"/>
+          <w:sz w:val="22"/>
+        </w:rPr>
+        <w:t>Calculation Utility</w:t>
+      </w:r>
+      <w:r>
+        <w:rPr>
+          <w:rFonts w:ascii="Arial" w:hAnsi="Arial"/>
+          <w:sz w:val="22"/>
+        </w:rPr>
+        <w:t xml:space="preserve">, which allows the user to </w:t>
+      </w:r>
+      <w:r>
+        <w:rPr>
+          <w:rFonts w:ascii="Arial" w:hAnsi="Arial"/>
+          <w:sz w:val="22"/>
+        </w:rPr>
+        <w:t xml:space="preserve">calculate numbers using a calculator, graph user defined functions, </w:t>
+      </w:r>
+      <w:r>
+        <w:rPr>
+          <w:rFonts w:ascii="Arial" w:hAnsi="Arial"/>
+          <w:sz w:val="22"/>
+        </w:rPr>
+        <w:t>convert existing units to other units, define new units, visualize the unit conversion using graphics, as well as list all current units defined. It is a web appllication written in HTML, CSS, and Javascript.</w:t>
       </w:r>
     </w:p>
     <w:p>
@@ -2621,7 +2646,19 @@
         <w:rPr>
           <w:i w:val="0"/>
         </w:rPr>
-        <w:t>This document serves as a comprehensive overview of version 0.1 of our Unit Conversion Utility project. The project is in its initial stages and ideas are still being formed, so the scope and details of functionality described here are tentative.</w:t>
+        <w:t xml:space="preserve">This document serves as a comprehensive overview of version 0.1 of our </w:t>
+      </w:r>
+      <w:r>
+        <w:rPr>
+          <w:i w:val="0"/>
+        </w:rPr>
+        <w:t>Calculation</w:t>
+      </w:r>
+      <w:r>
+        <w:rPr>
+          <w:i w:val="0"/>
+        </w:rPr>
+        <w:t xml:space="preserve"> Utility project. The project is in its initial stages and ideas are still being formed, so the scope and details of functionality described here are tentative.</w:t>
       </w:r>
     </w:p>
     <w:p>
@@ -2809,7 +2846,11 @@
         <w:jc w:val="both"/>
       </w:pPr>
       <w:r>
-        <w:t xml:space="preserve">&lt;In general this document follows the IEEE formatting requirements. Use Arial font size 11, or 12 throughout the document for text. Use italics for comments. Document text should be single spaced and maintain the 1” margins found in this template. For Section and Subsection titles please follow the template. </w:t>
+        <w:t xml:space="preserve">&lt;In general this document follows the IEEE formatting requirements. Use Arial font size 11, or 12 throughout the document for text. Use italics for comments. Document text should be single </w:t>
+      </w:r>
+      <w:r>
+        <w:lastRenderedPageBreak/>
+        <w:t xml:space="preserve">spaced and maintain the 1” margins found in this template. For Section and Subsection titles please follow the template. </w:t>
       </w:r>
     </w:p>
     <w:p>
@@ -3181,119 +3222,45 @@
       <w:pPr>
         <w:pStyle w:val="template"/>
         <w:jc w:val="both"/>
-        <w:rPr>
-          <w:i w:val="0"/>
-        </w:rPr>
-      </w:pPr>
-      <w:r>
-        <w:rPr>
-          <w:i w:val="0"/>
-        </w:rPr>
-        <w:t>The Unit Conversion Utility is a new, standalone web application. It can be used by anyone with access to the internet, but would primarily be of use to engineers, mathematicians, and those in similar fields. The UI allows the user to select the desired units to convert to and from, to define a new unit, or to use the calculator. Results of a unit conversion or calculation are displayed to the user. A separate page di</w:t>
+      </w:pPr>
+      <w:r>
+        <w:t>&lt;</w:t>
+      </w:r>
+      <w:r>
+        <w:rPr>
+          <w:color w:val="0000FF"/>
+        </w:rPr>
+        <w:t>Describe the context and origin of the product being specified in this SRS. For example, state whether this product is a follow-on member of a product family, a replacement for certain existing systems, or a new, self-contained product. If the SRS defines a component of a larger system, relate the requirements of the larger system to the functionality of this software and identify interfaces between the two. In this part, make sure to include a simple diagram that shows the major components of the overall system, subsystem interconnections, and external interface</w:t>
+      </w:r>
+      <w:r>
+        <w:rPr>
+          <w:color w:val="0000FF"/>
+        </w:rPr>
+        <w:t xml:space="preserve">. In this section it is crucial that you will be creative and provide as much information as possible. </w:t>
+      </w:r>
+    </w:p>
+    <w:p>
+      <w:pPr>
+        <w:pStyle w:val="template"/>
+        <w:jc w:val="both"/>
+      </w:pPr>
+      <w:r>
+        <w:t>TO DO: Provide at least one paragraph describing product perspective. Provide a general diagram that will illustrate how your product interacts with the environment and i</w:t>
+      </w:r>
+      <w:r>
+        <w:t>n what conte</w:t>
+      </w:r>
+      <w:r>
+        <w:t>xt it is being used, i.e., conte</w:t>
+      </w:r>
+      <w:r>
+        <w:t>xt diagram.</w:t>
+      </w:r>
+      <w:r>
+        <w:t>&gt;</w:t>
       </w:r>
       <w:bookmarkStart w:id="33" w:name="_GoBack"/>
       <w:bookmarkEnd w:id="33"/>
-      <w:r>
-        <w:rPr>
-          <w:i w:val="0"/>
-        </w:rPr>
-        <w:t>splays a list of all available units and their descriptions.</w:t>
-      </w:r>
-    </w:p>
-    <w:p>
-      <w:pPr>
-        <w:pStyle w:val="template"/>
-        <w:jc w:val="both"/>
-        <w:rPr>
-          <w:i w:val="0"/>
-        </w:rPr>
-      </w:pPr>
-    </w:p>
-    <w:p>
-      <w:pPr>
-        <w:pStyle w:val="template"/>
-        <w:jc w:val="both"/>
-        <w:rPr>
-          <w:i w:val="0"/>
-        </w:rPr>
-      </w:pPr>
-      <w:r>
-        <w:rPr>
-          <w:i w:val="0"/>
-        </w:rPr>
-        <w:t>Context Diagram:</w:t>
-      </w:r>
-    </w:p>
-    <w:p>
-      <w:pPr>
-        <w:pStyle w:val="template"/>
-        <w:jc w:val="both"/>
-        <w:rPr>
-          <w:i w:val="0"/>
-        </w:rPr>
-      </w:pPr>
-      <w:r>
-        <w:rPr>
-          <w:i w:val="0"/>
-        </w:rPr>
-        <w:drawing>
-          <wp:anchor distT="0" distB="0" distL="114300" distR="114300" simplePos="0" relativeHeight="251658240" behindDoc="1" locked="0" layoutInCell="1" allowOverlap="1" wp14:anchorId="2C5F813D" wp14:editId="31931AE2">
-            <wp:simplePos x="0" y="0"/>
-            <wp:positionH relativeFrom="column">
-              <wp:posOffset>91440</wp:posOffset>
-            </wp:positionH>
-            <wp:positionV relativeFrom="paragraph">
-              <wp:posOffset>85090</wp:posOffset>
-            </wp:positionV>
-            <wp:extent cx="4876800" cy="3657600"/>
-            <wp:effectExtent l="0" t="0" r="0" b="0"/>
-            <wp:wrapTight wrapText="bothSides">
-              <wp:wrapPolygon edited="0">
-                <wp:start x="0" y="0"/>
-                <wp:lineTo x="0" y="21525"/>
-                <wp:lineTo x="21544" y="21525"/>
-                <wp:lineTo x="21544" y="0"/>
-                <wp:lineTo x="0" y="0"/>
-              </wp:wrapPolygon>
-            </wp:wrapTight>
-            <wp:docPr id="2" name="Picture 2"/>
-            <wp:cNvGraphicFramePr>
-              <a:graphicFrameLocks xmlns:a="http://schemas.openxmlformats.org/drawingml/2006/main" noChangeAspect="1"/>
-            </wp:cNvGraphicFramePr>
-            <a:graphic xmlns:a="http://schemas.openxmlformats.org/drawingml/2006/main">
-              <a:graphicData uri="http://schemas.openxmlformats.org/drawingml/2006/picture">
-                <pic:pic xmlns:pic="http://schemas.openxmlformats.org/drawingml/2006/picture">
-                  <pic:nvPicPr>
-                    <pic:cNvPr id="2" name="IMG_3329.JPG"/>
-                    <pic:cNvPicPr/>
-                  </pic:nvPicPr>
-                  <pic:blipFill>
-                    <a:blip r:embed="rId10"/>
-                    <a:stretch>
-                      <a:fillRect/>
-                    </a:stretch>
-                  </pic:blipFill>
-                  <pic:spPr>
-                    <a:xfrm>
-                      <a:off x="0" y="0"/>
-                      <a:ext cx="4876800" cy="3657600"/>
-                    </a:xfrm>
-                    <a:prstGeom prst="rect">
-                      <a:avLst/>
-                    </a:prstGeom>
-                  </pic:spPr>
-                </pic:pic>
-              </a:graphicData>
-            </a:graphic>
-            <wp14:sizeRelH relativeFrom="page">
-              <wp14:pctWidth>0</wp14:pctWidth>
-            </wp14:sizeRelH>
-            <wp14:sizeRelV relativeFrom="page">
-              <wp14:pctHeight>0</wp14:pctHeight>
-            </wp14:sizeRelV>
-          </wp:anchor>
-        </w:drawing>
-      </w:r>
     </w:p>
     <w:p>
       <w:pPr>
@@ -3394,6 +3361,57 @@
     </w:p>
     <w:p>
       <w:pPr>
+        <w:pStyle w:val="template"/>
+        <w:jc w:val="both"/>
+      </w:pPr>
+    </w:p>
+    <w:p>
+      <w:pPr>
+        <w:pStyle w:val="template"/>
+        <w:jc w:val="both"/>
+        <w:rPr>
+          <w:i w:val="0"/>
+        </w:rPr>
+      </w:pPr>
+      <w:r>
+        <w:rPr>
+          <w:i w:val="0"/>
+        </w:rPr>
+        <w:t xml:space="preserve">the product must be convert units, add additional units for converting, list available units already defined. This product must also be able to perform basic arithematic on numbers given by the user, </w:t>
+      </w:r>
+      <w:r>
+        <w:rPr>
+          <w:i w:val="0"/>
+        </w:rPr>
+        <w:t>as well as perform calulations using user defined functions, and graph these user defined functions.</w:t>
+      </w:r>
+    </w:p>
+    <w:p>
+      <w:pPr>
+        <w:pStyle w:val="template"/>
+        <w:jc w:val="both"/>
+      </w:pPr>
+    </w:p>
+    <w:p>
+      <w:pPr>
+        <w:pStyle w:val="template"/>
+        <w:jc w:val="both"/>
+      </w:pPr>
+    </w:p>
+    <w:p>
+      <w:pPr>
+        <w:pStyle w:val="template"/>
+        <w:jc w:val="both"/>
+      </w:pPr>
+    </w:p>
+    <w:p>
+      <w:pPr>
+        <w:pStyle w:val="template"/>
+        <w:jc w:val="both"/>
+      </w:pPr>
+    </w:p>
+    <w:p>
+      <w:pPr>
         <w:pStyle w:val="Heading2"/>
         <w:rPr>
           <w:rFonts w:ascii="Arial" w:hAnsi="Arial"/>
@@ -3405,7 +3423,6 @@
         <w:rPr>
           <w:rFonts w:ascii="Arial" w:hAnsi="Arial"/>
         </w:rPr>
-        <w:lastRenderedPageBreak/>
         <w:t>Users and Characteristics</w:t>
       </w:r>
       <w:bookmarkEnd w:id="36"/>
@@ -3469,6 +3486,7 @@
         <w:rPr>
           <w:rFonts w:ascii="Arial" w:hAnsi="Arial"/>
         </w:rPr>
+        <w:lastRenderedPageBreak/>
         <w:t>Operating Environment</w:t>
       </w:r>
       <w:bookmarkEnd w:id="38"/>
@@ -3639,7 +3657,6 @@
         <w:jc w:val="both"/>
       </w:pPr>
       <w:r>
-        <w:lastRenderedPageBreak/>
         <w:t>TO DO: Provide a short list of some major assumptions that might significantly affect your design. For example, you can assume that your client will have 1, 2 or at most 50 Automated Banking Machines. Every number has a significant effect on the design of your system. &gt;</w:t>
       </w:r>
     </w:p>
@@ -3921,53 +3938,53 @@
         <w:rPr>
           <w:rFonts w:ascii="Arial" w:hAnsi="Arial"/>
         </w:rPr>
+        <w:t>Software Interfaces</w:t>
+      </w:r>
+      <w:bookmarkEnd w:id="50"/>
+    </w:p>
+    <w:p>
+      <w:pPr>
+        <w:pStyle w:val="template"/>
+        <w:jc w:val="both"/>
+      </w:pPr>
+      <w:r>
+        <w:t>&lt;</w:t>
+      </w:r>
+      <w:r>
+        <w:rPr>
+          <w:color w:val="0000FF"/>
+        </w:rPr>
+        <w:t>Describe the connections between this product and other specific software components (name and version), including databases, operating systems (Windows? Linux? Etc…), tools, libraries, and integrated commercial components. Identify the data items or messages coming into the system and going out and describe the purpose of each. Describe the services needed and the nature of communications. Identify data that will be shared across software components. If the data sharing mechanism must be implemented in a specific way (for example, use of a global data area in a multitasking operating system), specify this as an implementation constraint.</w:t>
+      </w:r>
+      <w:r>
+        <w:t xml:space="preserve"> </w:t>
+      </w:r>
+      <w:r>
+        <w:br/>
+      </w:r>
+    </w:p>
+    <w:p>
+      <w:pPr>
+        <w:pStyle w:val="template"/>
+        <w:jc w:val="both"/>
+      </w:pPr>
+      <w:r>
+        <w:t>TO DO: The previous part illustrates some of the information you would usually include in this part of the SRS document. To make things simpler, you are only required to describe the specific interface with the operating system.&gt;</w:t>
+      </w:r>
+    </w:p>
+    <w:p>
+      <w:pPr>
+        <w:pStyle w:val="Heading3"/>
+        <w:rPr>
+          <w:rFonts w:ascii="Arial" w:hAnsi="Arial"/>
+        </w:rPr>
+      </w:pPr>
+      <w:bookmarkStart w:id="51" w:name="_Toc439994686"/>
+      <w:r>
+        <w:rPr>
+          <w:rFonts w:ascii="Arial" w:hAnsi="Arial"/>
+        </w:rPr>
         <w:lastRenderedPageBreak/>
-        <w:t>Software Interfaces</w:t>
-      </w:r>
-      <w:bookmarkEnd w:id="50"/>
-    </w:p>
-    <w:p>
-      <w:pPr>
-        <w:pStyle w:val="template"/>
-        <w:jc w:val="both"/>
-      </w:pPr>
-      <w:r>
-        <w:t>&lt;</w:t>
-      </w:r>
-      <w:r>
-        <w:rPr>
-          <w:color w:val="0000FF"/>
-        </w:rPr>
-        <w:t>Describe the connections between this product and other specific software components (name and version), including databases, operating systems (Windows? Linux? Etc…), tools, libraries, and integrated commercial components. Identify the data items or messages coming into the system and going out and describe the purpose of each. Describe the services needed and the nature of communications. Identify data that will be shared across software components. If the data sharing mechanism must be implemented in a specific way (for example, use of a global data area in a multitasking operating system), specify this as an implementation constraint.</w:t>
-      </w:r>
-      <w:r>
-        <w:t xml:space="preserve"> </w:t>
-      </w:r>
-      <w:r>
-        <w:br/>
-      </w:r>
-    </w:p>
-    <w:p>
-      <w:pPr>
-        <w:pStyle w:val="template"/>
-        <w:jc w:val="both"/>
-      </w:pPr>
-      <w:r>
-        <w:t>TO DO: The previous part illustrates some of the information you would usually include in this part of the SRS document. To make things simpler, you are only required to describe the specific interface with the operating system.&gt;</w:t>
-      </w:r>
-    </w:p>
-    <w:p>
-      <w:pPr>
-        <w:pStyle w:val="Heading3"/>
-        <w:rPr>
-          <w:rFonts w:ascii="Arial" w:hAnsi="Arial"/>
-        </w:rPr>
-      </w:pPr>
-      <w:bookmarkStart w:id="51" w:name="_Toc439994686"/>
-      <w:r>
-        <w:rPr>
-          <w:rFonts w:ascii="Arial" w:hAnsi="Arial"/>
-        </w:rPr>
         <w:t>Communications Interfaces</w:t>
       </w:r>
       <w:bookmarkEnd w:id="51"/>
@@ -4386,14 +4403,7 @@
         <w:rPr>
           <w:color w:val="0000FF"/>
         </w:rPr>
-        <w:t xml:space="preserve">Specify any additional quality characteristics for the product that will be important to either the customers or the developers. Some to consider are: adaptability, availability, correctness, flexibility, </w:t>
-      </w:r>
-      <w:r>
-        <w:rPr>
-          <w:color w:val="0000FF"/>
-        </w:rPr>
-        <w:lastRenderedPageBreak/>
-        <w:t>interoperability, maintainability, portability, reliability, reusability, robustness, testability, and usability. Write these to be specific, quantitative, and verifiable when possible. At the least, clarify the relative preferences for various attributes, such as ease of use over ease of learning.</w:t>
+        <w:t>Specify any additional quality characteristics for the product that will be important to either the customers or the developers. Some to consider are: adaptability, availability, correctness, flexibility, interoperability, maintainability, portability, reliability, reusability, robustness, testability, and usability. Write these to be specific, quantitative, and verifiable when possible. At the least, clarify the relative preferences for various attributes, such as ease of use over ease of learning.</w:t>
       </w:r>
       <w:r>
         <w:t xml:space="preserve"> </w:t>
@@ -4471,6 +4481,7 @@
           <w:rFonts w:ascii="Arial" w:hAnsi="Arial"/>
           <w:color w:val="FFFFFF"/>
         </w:rPr>
+        <w:lastRenderedPageBreak/>
         <w:t>Other Requirements</w:t>
       </w:r>
       <w:bookmarkEnd w:id="61"/>
@@ -4753,6 +4764,7 @@
           <w:rFonts w:ascii="Arial" w:hAnsi="Arial"/>
           <w:color w:val="FFFFFF"/>
         </w:rPr>
+        <w:lastRenderedPageBreak/>
         <w:t>Appendix A – Data Dictionary</w:t>
       </w:r>
       <w:bookmarkEnd w:id="65"/>
@@ -4851,6 +4863,7 @@
           <w:rFonts w:ascii="Arial" w:hAnsi="Arial"/>
           <w:color w:val="FFFFFF"/>
         </w:rPr>
+        <w:lastRenderedPageBreak/>
         <w:t>Appendix B</w:t>
       </w:r>
       <w:bookmarkEnd w:id="64"/>
@@ -4873,7 +4886,7 @@
       </w:r>
     </w:p>
     <w:sectPr>
-      <w:headerReference w:type="default" r:id="rId11"/>
+      <w:headerReference w:type="default" r:id="rId10"/>
       <w:pgSz w:w="12240" w:h="15840" w:code="1"/>
       <w:pgMar w:top="1440" w:right="1296" w:bottom="1440" w:left="1296" w:header="720" w:footer="720" w:gutter="0"/>
       <w:pgNumType w:start="1"/>
@@ -4885,7 +4898,7 @@
 </file>
 
 <file path=word/endnotes.xml><?xml version="1.0" encoding="utf-8"?>
-<w:endnotes xmlns:wpc="http://schemas.microsoft.com/office/word/2010/wordprocessingCanvas" xmlns:cx="http://schemas.microsoft.com/office/drawing/2014/chartex" xmlns:cx1="http://schemas.microsoft.com/office/drawing/2015/9/8/chartex" xmlns:cx2="http://schemas.microsoft.com/office/drawing/2015/10/21/chartex" xmlns:cx3="http://schemas.microsoft.com/office/drawing/2016/5/9/chartex" xmlns:cx4="http://schemas.microsoft.com/office/drawing/2016/5/10/chartex" xmlns:cx5="http://schemas.microsoft.com/office/drawing/2016/5/11/chartex" xmlns:cx6="http://schemas.microsoft.com/office/drawing/2016/5/12/chartex" xmlns:cx7="http://schemas.microsoft.com/office/drawing/2016/5/13/chartex" xmlns:cx8="http://schemas.microsoft.com/office/drawing/2016/5/14/chartex" xmlns:mc="http://schemas.openxmlformats.org/markup-compatibility/2006" xmlns:aink="http://schemas.microsoft.com/office/drawing/2016/ink" xmlns:am3d="http://schemas.microsoft.com/office/drawing/2017/model3d" xmlns:o="urn:schemas-microsoft-com:office:office" xmlns:r="http://schemas.openxmlformats.org/officeDocument/2006/relationships" xmlns:m="http://schemas.openxmlformats.org/officeDocument/2006/math" xmlns:v="urn:schemas-microsoft-com:vml" xmlns:wp14="http://schemas.microsoft.com/office/word/2010/wordprocessingDrawing" xmlns:wp="http://schemas.openxmlformats.org/drawingml/2006/wordprocessingDrawing" xmlns:w10="urn:schemas-microsoft-com:office:word" xmlns:w="http://schemas.openxmlformats.org/wordprocessingml/2006/main" xmlns:w14="http://schemas.microsoft.com/office/word/2010/wordml" xmlns:w15="http://schemas.microsoft.com/office/word/2012/wordml" xmlns:w16cid="http://schemas.microsoft.com/office/word/2016/wordml/cid" xmlns:w16se="http://schemas.microsoft.com/office/word/2015/wordml/symex" xmlns:wpg="http://schemas.microsoft.com/office/word/2010/wordprocessingGroup" xmlns:wpi="http://schemas.microsoft.com/office/word/2010/wordprocessingInk" xmlns:wne="http://schemas.microsoft.com/office/word/2006/wordml" xmlns:wps="http://schemas.microsoft.com/office/word/2010/wordprocessingShape" mc:Ignorable="w14 w15 w16se w16cid wp14">
+<w:endnotes xmlns:wpc="http://schemas.microsoft.com/office/word/2010/wordprocessingCanvas" xmlns:mo="http://schemas.microsoft.com/office/mac/office/2008/main" xmlns:mc="http://schemas.openxmlformats.org/markup-compatibility/2006" xmlns:mv="urn:schemas-microsoft-com:mac:vml" xmlns:o="urn:schemas-microsoft-com:office:office" xmlns:r="http://schemas.openxmlformats.org/officeDocument/2006/relationships" xmlns:m="http://schemas.openxmlformats.org/officeDocument/2006/math" xmlns:v="urn:schemas-microsoft-com:vml" xmlns:wp14="http://schemas.microsoft.com/office/word/2010/wordprocessingDrawing" xmlns:wp="http://schemas.openxmlformats.org/drawingml/2006/wordprocessingDrawing" xmlns:w10="urn:schemas-microsoft-com:office:word" xmlns:w="http://schemas.openxmlformats.org/wordprocessingml/2006/main" xmlns:w14="http://schemas.microsoft.com/office/word/2010/wordml" xmlns:w15="http://schemas.microsoft.com/office/word/2012/wordml" xmlns:wpg="http://schemas.microsoft.com/office/word/2010/wordprocessingGroup" xmlns:wpi="http://schemas.microsoft.com/office/word/2010/wordprocessingInk" xmlns:wne="http://schemas.microsoft.com/office/word/2006/wordml" xmlns:wps="http://schemas.microsoft.com/office/word/2010/wordprocessingShape" mc:Ignorable="w14 w15 wp14">
   <w:endnote w:type="separator" w:id="-1">
     <w:p>
       <w:r>
@@ -4904,7 +4917,7 @@
 </file>
 
 <file path=word/footer1.xml><?xml version="1.0" encoding="utf-8"?>
-<w:ftr xmlns:wpc="http://schemas.microsoft.com/office/word/2010/wordprocessingCanvas" xmlns:cx="http://schemas.microsoft.com/office/drawing/2014/chartex" xmlns:cx1="http://schemas.microsoft.com/office/drawing/2015/9/8/chartex" xmlns:cx2="http://schemas.microsoft.com/office/drawing/2015/10/21/chartex" xmlns:cx3="http://schemas.microsoft.com/office/drawing/2016/5/9/chartex" xmlns:cx4="http://schemas.microsoft.com/office/drawing/2016/5/10/chartex" xmlns:cx5="http://schemas.microsoft.com/office/drawing/2016/5/11/chartex" xmlns:cx6="http://schemas.microsoft.com/office/drawing/2016/5/12/chartex" xmlns:cx7="http://schemas.microsoft.com/office/drawing/2016/5/13/chartex" xmlns:cx8="http://schemas.microsoft.com/office/drawing/2016/5/14/chartex" xmlns:mc="http://schemas.openxmlformats.org/markup-compatibility/2006" xmlns:aink="http://schemas.microsoft.com/office/drawing/2016/ink" xmlns:am3d="http://schemas.microsoft.com/office/drawing/2017/model3d" xmlns:o="urn:schemas-microsoft-com:office:office" xmlns:r="http://schemas.openxmlformats.org/officeDocument/2006/relationships" xmlns:m="http://schemas.openxmlformats.org/officeDocument/2006/math" xmlns:v="urn:schemas-microsoft-com:vml" xmlns:wp14="http://schemas.microsoft.com/office/word/2010/wordprocessingDrawing" xmlns:wp="http://schemas.openxmlformats.org/drawingml/2006/wordprocessingDrawing" xmlns:w10="urn:schemas-microsoft-com:office:word" xmlns:w="http://schemas.openxmlformats.org/wordprocessingml/2006/main" xmlns:w14="http://schemas.microsoft.com/office/word/2010/wordml" xmlns:w15="http://schemas.microsoft.com/office/word/2012/wordml" xmlns:w16cid="http://schemas.microsoft.com/office/word/2016/wordml/cid" xmlns:w16se="http://schemas.microsoft.com/office/word/2015/wordml/symex" xmlns:wpg="http://schemas.microsoft.com/office/word/2010/wordprocessingGroup" xmlns:wpi="http://schemas.microsoft.com/office/word/2010/wordprocessingInk" xmlns:wne="http://schemas.microsoft.com/office/word/2006/wordml" xmlns:wps="http://schemas.microsoft.com/office/word/2010/wordprocessingShape" mc:Ignorable="w14 w15 w16se w16cid wp14">
+<w:ftr xmlns:wpc="http://schemas.microsoft.com/office/word/2010/wordprocessingCanvas" xmlns:mo="http://schemas.microsoft.com/office/mac/office/2008/main" xmlns:mc="http://schemas.openxmlformats.org/markup-compatibility/2006" xmlns:mv="urn:schemas-microsoft-com:mac:vml" xmlns:o="urn:schemas-microsoft-com:office:office" xmlns:r="http://schemas.openxmlformats.org/officeDocument/2006/relationships" xmlns:m="http://schemas.openxmlformats.org/officeDocument/2006/math" xmlns:v="urn:schemas-microsoft-com:vml" xmlns:wp14="http://schemas.microsoft.com/office/word/2010/wordprocessingDrawing" xmlns:wp="http://schemas.openxmlformats.org/drawingml/2006/wordprocessingDrawing" xmlns:w10="urn:schemas-microsoft-com:office:word" xmlns:w="http://schemas.openxmlformats.org/wordprocessingml/2006/main" xmlns:w14="http://schemas.microsoft.com/office/word/2010/wordml" xmlns:w15="http://schemas.microsoft.com/office/word/2012/wordml" xmlns:wpg="http://schemas.microsoft.com/office/word/2010/wordprocessingGroup" xmlns:wpi="http://schemas.microsoft.com/office/word/2010/wordprocessingInk" xmlns:wne="http://schemas.microsoft.com/office/word/2006/wordml" xmlns:wps="http://schemas.microsoft.com/office/word/2010/wordprocessingShape" mc:Ignorable="w14 w15 wp14">
   <w:p>
     <w:pPr>
       <w:pStyle w:val="Footer"/>
@@ -4915,7 +4928,7 @@
 </file>
 
 <file path=word/footnotes.xml><?xml version="1.0" encoding="utf-8"?>
-<w:footnotes xmlns:wpc="http://schemas.microsoft.com/office/word/2010/wordprocessingCanvas" xmlns:cx="http://schemas.microsoft.com/office/drawing/2014/chartex" xmlns:cx1="http://schemas.microsoft.com/office/drawing/2015/9/8/chartex" xmlns:cx2="http://schemas.microsoft.com/office/drawing/2015/10/21/chartex" xmlns:cx3="http://schemas.microsoft.com/office/drawing/2016/5/9/chartex" xmlns:cx4="http://schemas.microsoft.com/office/drawing/2016/5/10/chartex" xmlns:cx5="http://schemas.microsoft.com/office/drawing/2016/5/11/chartex" xmlns:cx6="http://schemas.microsoft.com/office/drawing/2016/5/12/chartex" xmlns:cx7="http://schemas.microsoft.com/office/drawing/2016/5/13/chartex" xmlns:cx8="http://schemas.microsoft.com/office/drawing/2016/5/14/chartex" xmlns:mc="http://schemas.openxmlformats.org/markup-compatibility/2006" xmlns:aink="http://schemas.microsoft.com/office/drawing/2016/ink" xmlns:am3d="http://schemas.microsoft.com/office/drawing/2017/model3d" xmlns:o="urn:schemas-microsoft-com:office:office" xmlns:r="http://schemas.openxmlformats.org/officeDocument/2006/relationships" xmlns:m="http://schemas.openxmlformats.org/officeDocument/2006/math" xmlns:v="urn:schemas-microsoft-com:vml" xmlns:wp14="http://schemas.microsoft.com/office/word/2010/wordprocessingDrawing" xmlns:wp="http://schemas.openxmlformats.org/drawingml/2006/wordprocessingDrawing" xmlns:w10="urn:schemas-microsoft-com:office:word" xmlns:w="http://schemas.openxmlformats.org/wordprocessingml/2006/main" xmlns:w14="http://schemas.microsoft.com/office/word/2010/wordml" xmlns:w15="http://schemas.microsoft.com/office/word/2012/wordml" xmlns:w16cid="http://schemas.microsoft.com/office/word/2016/wordml/cid" xmlns:w16se="http://schemas.microsoft.com/office/word/2015/wordml/symex" xmlns:wpg="http://schemas.microsoft.com/office/word/2010/wordprocessingGroup" xmlns:wpi="http://schemas.microsoft.com/office/word/2010/wordprocessingInk" xmlns:wne="http://schemas.microsoft.com/office/word/2006/wordml" xmlns:wps="http://schemas.microsoft.com/office/word/2010/wordprocessingShape" mc:Ignorable="w14 w15 w16se w16cid wp14">
+<w:footnotes xmlns:wpc="http://schemas.microsoft.com/office/word/2010/wordprocessingCanvas" xmlns:mo="http://schemas.microsoft.com/office/mac/office/2008/main" xmlns:mc="http://schemas.openxmlformats.org/markup-compatibility/2006" xmlns:mv="urn:schemas-microsoft-com:mac:vml" xmlns:o="urn:schemas-microsoft-com:office:office" xmlns:r="http://schemas.openxmlformats.org/officeDocument/2006/relationships" xmlns:m="http://schemas.openxmlformats.org/officeDocument/2006/math" xmlns:v="urn:schemas-microsoft-com:vml" xmlns:wp14="http://schemas.microsoft.com/office/word/2010/wordprocessingDrawing" xmlns:wp="http://schemas.openxmlformats.org/drawingml/2006/wordprocessingDrawing" xmlns:w10="urn:schemas-microsoft-com:office:word" xmlns:w="http://schemas.openxmlformats.org/wordprocessingml/2006/main" xmlns:w14="http://schemas.microsoft.com/office/word/2010/wordml" xmlns:w15="http://schemas.microsoft.com/office/word/2012/wordml" xmlns:wpg="http://schemas.microsoft.com/office/word/2010/wordprocessingGroup" xmlns:wpi="http://schemas.microsoft.com/office/word/2010/wordprocessingInk" xmlns:wne="http://schemas.microsoft.com/office/word/2006/wordml" xmlns:wps="http://schemas.microsoft.com/office/word/2010/wordprocessingShape" mc:Ignorable="w14 w15 wp14">
   <w:footnote w:type="separator" w:id="-1">
     <w:p>
       <w:r>
@@ -4934,7 +4947,7 @@
 </file>
 
 <file path=word/header1.xml><?xml version="1.0" encoding="utf-8"?>
-<w:hdr xmlns:wpc="http://schemas.microsoft.com/office/word/2010/wordprocessingCanvas" xmlns:cx="http://schemas.microsoft.com/office/drawing/2014/chartex" xmlns:cx1="http://schemas.microsoft.com/office/drawing/2015/9/8/chartex" xmlns:cx2="http://schemas.microsoft.com/office/drawing/2015/10/21/chartex" xmlns:cx3="http://schemas.microsoft.com/office/drawing/2016/5/9/chartex" xmlns:cx4="http://schemas.microsoft.com/office/drawing/2016/5/10/chartex" xmlns:cx5="http://schemas.microsoft.com/office/drawing/2016/5/11/chartex" xmlns:cx6="http://schemas.microsoft.com/office/drawing/2016/5/12/chartex" xmlns:cx7="http://schemas.microsoft.com/office/drawing/2016/5/13/chartex" xmlns:cx8="http://schemas.microsoft.com/office/drawing/2016/5/14/chartex" xmlns:mc="http://schemas.openxmlformats.org/markup-compatibility/2006" xmlns:aink="http://schemas.microsoft.com/office/drawing/2016/ink" xmlns:am3d="http://schemas.microsoft.com/office/drawing/2017/model3d" xmlns:o="urn:schemas-microsoft-com:office:office" xmlns:r="http://schemas.openxmlformats.org/officeDocument/2006/relationships" xmlns:m="http://schemas.openxmlformats.org/officeDocument/2006/math" xmlns:v="urn:schemas-microsoft-com:vml" xmlns:wp14="http://schemas.microsoft.com/office/word/2010/wordprocessingDrawing" xmlns:wp="http://schemas.openxmlformats.org/drawingml/2006/wordprocessingDrawing" xmlns:w10="urn:schemas-microsoft-com:office:word" xmlns:w="http://schemas.openxmlformats.org/wordprocessingml/2006/main" xmlns:w14="http://schemas.microsoft.com/office/word/2010/wordml" xmlns:w15="http://schemas.microsoft.com/office/word/2012/wordml" xmlns:w16cid="http://schemas.microsoft.com/office/word/2016/wordml/cid" xmlns:w16se="http://schemas.microsoft.com/office/word/2015/wordml/symex" xmlns:wpg="http://schemas.microsoft.com/office/word/2010/wordprocessingGroup" xmlns:wpi="http://schemas.microsoft.com/office/word/2010/wordprocessingInk" xmlns:wne="http://schemas.microsoft.com/office/word/2006/wordml" xmlns:wps="http://schemas.microsoft.com/office/word/2010/wordprocessingShape" mc:Ignorable="w14 w15 w16se w16cid wp14">
+<w:hdr xmlns:wpc="http://schemas.microsoft.com/office/word/2010/wordprocessingCanvas" xmlns:mo="http://schemas.microsoft.com/office/mac/office/2008/main" xmlns:mc="http://schemas.openxmlformats.org/markup-compatibility/2006" xmlns:mv="urn:schemas-microsoft-com:mac:vml" xmlns:o="urn:schemas-microsoft-com:office:office" xmlns:r="http://schemas.openxmlformats.org/officeDocument/2006/relationships" xmlns:m="http://schemas.openxmlformats.org/officeDocument/2006/math" xmlns:v="urn:schemas-microsoft-com:vml" xmlns:wp14="http://schemas.microsoft.com/office/word/2010/wordprocessingDrawing" xmlns:wp="http://schemas.openxmlformats.org/drawingml/2006/wordprocessingDrawing" xmlns:w10="urn:schemas-microsoft-com:office:word" xmlns:w="http://schemas.openxmlformats.org/wordprocessingml/2006/main" xmlns:w14="http://schemas.microsoft.com/office/word/2010/wordml" xmlns:w15="http://schemas.microsoft.com/office/word/2012/wordml" xmlns:wpg="http://schemas.microsoft.com/office/word/2010/wordprocessingGroup" xmlns:wpi="http://schemas.microsoft.com/office/word/2010/wordprocessingInk" xmlns:wne="http://schemas.microsoft.com/office/word/2006/wordml" xmlns:wps="http://schemas.microsoft.com/office/word/2010/wordprocessingShape" mc:Ignorable="w14 w15 wp14">
   <w:p>
     <w:pPr>
       <w:pStyle w:val="Header"/>
@@ -4982,7 +4995,7 @@
 </file>
 
 <file path=word/header2.xml><?xml version="1.0" encoding="utf-8"?>
-<w:hdr xmlns:wpc="http://schemas.microsoft.com/office/word/2010/wordprocessingCanvas" xmlns:cx="http://schemas.microsoft.com/office/drawing/2014/chartex" xmlns:cx1="http://schemas.microsoft.com/office/drawing/2015/9/8/chartex" xmlns:cx2="http://schemas.microsoft.com/office/drawing/2015/10/21/chartex" xmlns:cx3="http://schemas.microsoft.com/office/drawing/2016/5/9/chartex" xmlns:cx4="http://schemas.microsoft.com/office/drawing/2016/5/10/chartex" xmlns:cx5="http://schemas.microsoft.com/office/drawing/2016/5/11/chartex" xmlns:cx6="http://schemas.microsoft.com/office/drawing/2016/5/12/chartex" xmlns:cx7="http://schemas.microsoft.com/office/drawing/2016/5/13/chartex" xmlns:cx8="http://schemas.microsoft.com/office/drawing/2016/5/14/chartex" xmlns:mc="http://schemas.openxmlformats.org/markup-compatibility/2006" xmlns:aink="http://schemas.microsoft.com/office/drawing/2016/ink" xmlns:am3d="http://schemas.microsoft.com/office/drawing/2017/model3d" xmlns:o="urn:schemas-microsoft-com:office:office" xmlns:r="http://schemas.openxmlformats.org/officeDocument/2006/relationships" xmlns:m="http://schemas.openxmlformats.org/officeDocument/2006/math" xmlns:v="urn:schemas-microsoft-com:vml" xmlns:wp14="http://schemas.microsoft.com/office/word/2010/wordprocessingDrawing" xmlns:wp="http://schemas.openxmlformats.org/drawingml/2006/wordprocessingDrawing" xmlns:w10="urn:schemas-microsoft-com:office:word" xmlns:w="http://schemas.openxmlformats.org/wordprocessingml/2006/main" xmlns:w14="http://schemas.microsoft.com/office/word/2010/wordml" xmlns:w15="http://schemas.microsoft.com/office/word/2012/wordml" xmlns:w16cid="http://schemas.microsoft.com/office/word/2016/wordml/cid" xmlns:w16se="http://schemas.microsoft.com/office/word/2015/wordml/symex" xmlns:wpg="http://schemas.microsoft.com/office/word/2010/wordprocessingGroup" xmlns:wpi="http://schemas.microsoft.com/office/word/2010/wordprocessingInk" xmlns:wne="http://schemas.microsoft.com/office/word/2006/wordml" xmlns:wps="http://schemas.microsoft.com/office/word/2010/wordprocessingShape" mc:Ignorable="w14 w15 w16se w16cid wp14">
+<w:hdr xmlns:wpc="http://schemas.microsoft.com/office/word/2010/wordprocessingCanvas" xmlns:mo="http://schemas.microsoft.com/office/mac/office/2008/main" xmlns:mc="http://schemas.openxmlformats.org/markup-compatibility/2006" xmlns:mv="urn:schemas-microsoft-com:mac:vml" xmlns:o="urn:schemas-microsoft-com:office:office" xmlns:r="http://schemas.openxmlformats.org/officeDocument/2006/relationships" xmlns:m="http://schemas.openxmlformats.org/officeDocument/2006/math" xmlns:v="urn:schemas-microsoft-com:vml" xmlns:wp14="http://schemas.microsoft.com/office/word/2010/wordprocessingDrawing" xmlns:wp="http://schemas.openxmlformats.org/drawingml/2006/wordprocessingDrawing" xmlns:w10="urn:schemas-microsoft-com:office:word" xmlns:w="http://schemas.openxmlformats.org/wordprocessingml/2006/main" xmlns:w14="http://schemas.microsoft.com/office/word/2010/wordml" xmlns:w15="http://schemas.microsoft.com/office/word/2012/wordml" xmlns:wpg="http://schemas.microsoft.com/office/word/2010/wordprocessingGroup" xmlns:wpi="http://schemas.microsoft.com/office/word/2010/wordprocessingInk" xmlns:wne="http://schemas.microsoft.com/office/word/2006/wordml" xmlns:wps="http://schemas.microsoft.com/office/word/2010/wordprocessingShape" mc:Ignorable="w14 w15 wp14">
   <w:p>
     <w:pPr>
       <w:pStyle w:val="Header"/>
@@ -5026,7 +5039,7 @@
       <w:fldChar w:fldCharType="separate"/>
     </w:r>
     <w:r>
-      <w:t>1</w:t>
+      <w:t>3</w:t>
     </w:r>
     <w:r>
       <w:fldChar w:fldCharType="end"/>
@@ -5036,8 +5049,8 @@
 </file>
 
 <file path=word/numbering.xml><?xml version="1.0" encoding="utf-8"?>
-<w:numbering xmlns:wpc="http://schemas.microsoft.com/office/word/2010/wordprocessingCanvas" xmlns:cx="http://schemas.microsoft.com/office/drawing/2014/chartex" xmlns:cx1="http://schemas.microsoft.com/office/drawing/2015/9/8/chartex" xmlns:cx2="http://schemas.microsoft.com/office/drawing/2015/10/21/chartex" xmlns:cx3="http://schemas.microsoft.com/office/drawing/2016/5/9/chartex" xmlns:cx4="http://schemas.microsoft.com/office/drawing/2016/5/10/chartex" xmlns:cx5="http://schemas.microsoft.com/office/drawing/2016/5/11/chartex" xmlns:cx6="http://schemas.microsoft.com/office/drawing/2016/5/12/chartex" xmlns:cx7="http://schemas.microsoft.com/office/drawing/2016/5/13/chartex" xmlns:cx8="http://schemas.microsoft.com/office/drawing/2016/5/14/chartex" xmlns:mc="http://schemas.openxmlformats.org/markup-compatibility/2006" xmlns:aink="http://schemas.microsoft.com/office/drawing/2016/ink" xmlns:am3d="http://schemas.microsoft.com/office/drawing/2017/model3d" xmlns:o="urn:schemas-microsoft-com:office:office" xmlns:r="http://schemas.openxmlformats.org/officeDocument/2006/relationships" xmlns:m="http://schemas.openxmlformats.org/officeDocument/2006/math" xmlns:v="urn:schemas-microsoft-com:vml" xmlns:wp14="http://schemas.microsoft.com/office/word/2010/wordprocessingDrawing" xmlns:wp="http://schemas.openxmlformats.org/drawingml/2006/wordprocessingDrawing" xmlns:w10="urn:schemas-microsoft-com:office:word" xmlns:w="http://schemas.openxmlformats.org/wordprocessingml/2006/main" xmlns:w14="http://schemas.microsoft.com/office/word/2010/wordml" xmlns:w15="http://schemas.microsoft.com/office/word/2012/wordml" xmlns:w16cid="http://schemas.microsoft.com/office/word/2016/wordml/cid" xmlns:w16se="http://schemas.microsoft.com/office/word/2015/wordml/symex" xmlns:wpg="http://schemas.microsoft.com/office/word/2010/wordprocessingGroup" xmlns:wpi="http://schemas.microsoft.com/office/word/2010/wordprocessingInk" xmlns:wne="http://schemas.microsoft.com/office/word/2006/wordml" xmlns:wps="http://schemas.microsoft.com/office/word/2010/wordprocessingShape" mc:Ignorable="w14 w15 w16se w16cid wp14">
-  <w:abstractNum w:abstractNumId="0" w15:restartNumberingAfterBreak="0">
+<w:numbering xmlns:wpc="http://schemas.microsoft.com/office/word/2010/wordprocessingCanvas" xmlns:mo="http://schemas.microsoft.com/office/mac/office/2008/main" xmlns:mc="http://schemas.openxmlformats.org/markup-compatibility/2006" xmlns:mv="urn:schemas-microsoft-com:mac:vml" xmlns:o="urn:schemas-microsoft-com:office:office" xmlns:r="http://schemas.openxmlformats.org/officeDocument/2006/relationships" xmlns:m="http://schemas.openxmlformats.org/officeDocument/2006/math" xmlns:v="urn:schemas-microsoft-com:vml" xmlns:wp14="http://schemas.microsoft.com/office/word/2010/wordprocessingDrawing" xmlns:wp="http://schemas.openxmlformats.org/drawingml/2006/wordprocessingDrawing" xmlns:w10="urn:schemas-microsoft-com:office:word" xmlns:w="http://schemas.openxmlformats.org/wordprocessingml/2006/main" xmlns:w14="http://schemas.microsoft.com/office/word/2010/wordml" xmlns:w15="http://schemas.microsoft.com/office/word/2012/wordml" xmlns:wpg="http://schemas.microsoft.com/office/word/2010/wordprocessingGroup" xmlns:wpi="http://schemas.microsoft.com/office/word/2010/wordprocessingInk" xmlns:wne="http://schemas.microsoft.com/office/word/2006/wordml" xmlns:wps="http://schemas.microsoft.com/office/word/2010/wordprocessingShape" mc:Ignorable="w14 w15 wp14">
+  <w:abstractNum w:abstractNumId="0">
     <w:nsid w:val="FFFFFFFB"/>
     <w:multiLevelType w:val="multilevel"/>
     <w:tmpl w:val="04B0567C"/>
@@ -5167,7 +5180,7 @@
       </w:pPr>
     </w:lvl>
   </w:abstractNum>
-  <w:abstractNum w:abstractNumId="1" w15:restartNumberingAfterBreak="0">
+  <w:abstractNum w:abstractNumId="1">
     <w:nsid w:val="1856587E"/>
     <w:multiLevelType w:val="hybridMultilevel"/>
     <w:tmpl w:val="3F668FCA"/>
@@ -5307,7 +5320,7 @@
       </w:rPr>
     </w:lvl>
   </w:abstractNum>
-  <w:abstractNum w:abstractNumId="2" w15:restartNumberingAfterBreak="0">
+  <w:abstractNum w:abstractNumId="2">
     <w:nsid w:val="28754A74"/>
     <w:multiLevelType w:val="multilevel"/>
     <w:tmpl w:val="54BAE08E"/>
@@ -5423,7 +5436,7 @@
       </w:pPr>
     </w:lvl>
   </w:abstractNum>
-  <w:abstractNum w:abstractNumId="3" w15:restartNumberingAfterBreak="0">
+  <w:abstractNum w:abstractNumId="3">
     <w:nsid w:val="2DA71206"/>
     <w:multiLevelType w:val="multilevel"/>
     <w:tmpl w:val="D8BC5BE2"/>
@@ -5507,7 +5520,7 @@
 </file>
 
 <file path=word/styles.xml><?xml version="1.0" encoding="utf-8"?>
-<w:styles xmlns:mc="http://schemas.openxmlformats.org/markup-compatibility/2006" xmlns:r="http://schemas.openxmlformats.org/officeDocument/2006/relationships" xmlns:w="http://schemas.openxmlformats.org/wordprocessingml/2006/main" xmlns:w14="http://schemas.microsoft.com/office/word/2010/wordml" xmlns:w15="http://schemas.microsoft.com/office/word/2012/wordml" xmlns:w16cid="http://schemas.microsoft.com/office/word/2016/wordml/cid" xmlns:w16se="http://schemas.microsoft.com/office/word/2015/wordml/symex" mc:Ignorable="w14 w15 w16se w16cid">
+<w:styles xmlns:mc="http://schemas.openxmlformats.org/markup-compatibility/2006" xmlns:r="http://schemas.openxmlformats.org/officeDocument/2006/relationships" xmlns:w="http://schemas.openxmlformats.org/wordprocessingml/2006/main" xmlns:w14="http://schemas.microsoft.com/office/word/2010/wordml" xmlns:w15="http://schemas.microsoft.com/office/word/2012/wordml" mc:Ignorable="w14 w15">
   <w:docDefaults>
     <w:rPrDefault>
       <w:rPr>
@@ -5517,7 +5530,7 @@
     </w:rPrDefault>
     <w:pPrDefault/>
   </w:docDefaults>
-  <w:latentStyles w:defLockedState="0" w:defUIPriority="99" w:defSemiHidden="0" w:defUnhideWhenUsed="0" w:defQFormat="0" w:count="375">
+  <w:latentStyles w:defLockedState="0" w:defUIPriority="99" w:defSemiHidden="0" w:defUnhideWhenUsed="0" w:defQFormat="0" w:count="380">
     <w:lsdException w:name="Normal" w:uiPriority="0" w:qFormat="1"/>
     <w:lsdException w:name="heading 1" w:uiPriority="9" w:qFormat="1"/>
     <w:lsdException w:name="heading 2" w:uiPriority="9" w:qFormat="1"/>

</xml_diff>

<commit_message>
make changes to the SRS: add more to 2.2, start on 2.3/4
</commit_message>
<xml_diff>
--- a/documentation/SRS.docx
+++ b/documentation/SRS.docx
@@ -3259,98 +3259,101 @@
       <w:r>
         <w:t>&gt;</w:t>
       </w:r>
-      <w:bookmarkStart w:id="33" w:name="_GoBack"/>
+    </w:p>
+    <w:p>
+      <w:pPr>
+        <w:pStyle w:val="Heading2"/>
+        <w:rPr>
+          <w:rFonts w:ascii="Arial" w:hAnsi="Arial"/>
+        </w:rPr>
+      </w:pPr>
+      <w:bookmarkStart w:id="33" w:name="_Toc439994675"/>
+      <w:bookmarkStart w:id="34" w:name="_Toc113291698"/>
+      <w:r>
+        <w:rPr>
+          <w:rFonts w:ascii="Arial" w:hAnsi="Arial"/>
+        </w:rPr>
+        <w:t xml:space="preserve">Product </w:t>
+      </w:r>
       <w:bookmarkEnd w:id="33"/>
-    </w:p>
-    <w:p>
-      <w:pPr>
-        <w:pStyle w:val="Heading2"/>
-        <w:rPr>
-          <w:rFonts w:ascii="Arial" w:hAnsi="Arial"/>
-        </w:rPr>
-      </w:pPr>
-      <w:bookmarkStart w:id="34" w:name="_Toc439994675"/>
-      <w:bookmarkStart w:id="35" w:name="_Toc113291698"/>
-      <w:r>
-        <w:rPr>
-          <w:rFonts w:ascii="Arial" w:hAnsi="Arial"/>
-        </w:rPr>
-        <w:t xml:space="preserve">Product </w:t>
+      <w:r>
+        <w:rPr>
+          <w:rFonts w:ascii="Arial" w:hAnsi="Arial"/>
+        </w:rPr>
+        <w:t>Functionality</w:t>
       </w:r>
       <w:bookmarkEnd w:id="34"/>
       <w:r>
         <w:rPr>
           <w:rFonts w:ascii="Arial" w:hAnsi="Arial"/>
-        </w:rPr>
-        <w:t>Functionality</w:t>
-      </w:r>
+          <w:strike/>
+        </w:rPr>
+        <w:t xml:space="preserve"> </w:t>
+      </w:r>
+    </w:p>
+    <w:p>
+      <w:pPr>
+        <w:pStyle w:val="template"/>
+        <w:jc w:val="both"/>
+        <w:rPr>
+          <w:color w:val="0000FF"/>
+        </w:rPr>
+      </w:pPr>
+      <w:r>
+        <w:t>&lt;</w:t>
+      </w:r>
+      <w:r>
+        <w:rPr>
+          <w:color w:val="0000FF"/>
+        </w:rPr>
+        <w:t>Summarize the major functions the product must perform or must let the user perform. Details will be provided in Section 3, so only a high level summary is needed here. Organize the functions to make them understandable to any reader of the SRS. A picture of the major groups of related requirements and how they relate, such as a top level data flow diagram or object class diagram, will be effective.</w:t>
+      </w:r>
+    </w:p>
+    <w:p>
+      <w:pPr>
+        <w:pStyle w:val="template"/>
+        <w:jc w:val="both"/>
+      </w:pPr>
+      <w:r>
+        <w:t xml:space="preserve">TO DO: </w:t>
+      </w:r>
+    </w:p>
+    <w:p>
+      <w:pPr>
+        <w:pStyle w:val="template"/>
+        <w:jc w:val="both"/>
+      </w:pPr>
+      <w:r>
+        <w:t>1. Provide a bulleted list of all the major functions of the system</w:t>
+      </w:r>
+    </w:p>
+    <w:p>
+      <w:pPr>
+        <w:pStyle w:val="template"/>
+        <w:jc w:val="both"/>
+      </w:pPr>
+      <w:r>
+        <w:t xml:space="preserve">2. </w:t>
+      </w:r>
+      <w:r>
+        <w:rPr>
+          <w:b/>
+        </w:rPr>
+        <w:t xml:space="preserve">(Optional) </w:t>
+      </w:r>
+      <w:r>
+        <w:t>Provide a Data Flow Diagram of the system to show how these functions relate to each other.</w:t>
+      </w:r>
+      <w:r>
+        <w:t xml:space="preserve"> This is useful wh</w:t>
+      </w:r>
+      <w:r>
+        <w:t>en there</w:t>
+      </w:r>
+      <w:bookmarkStart w:id="35" w:name="_GoBack"/>
       <w:bookmarkEnd w:id="35"/>
       <w:r>
-        <w:rPr>
-          <w:rFonts w:ascii="Arial" w:hAnsi="Arial"/>
-          <w:strike/>
-        </w:rPr>
-        <w:t xml:space="preserve"> </w:t>
-      </w:r>
-    </w:p>
-    <w:p>
-      <w:pPr>
-        <w:pStyle w:val="template"/>
-        <w:jc w:val="both"/>
-        <w:rPr>
-          <w:color w:val="0000FF"/>
-        </w:rPr>
-      </w:pPr>
-      <w:r>
-        <w:t>&lt;</w:t>
-      </w:r>
-      <w:r>
-        <w:rPr>
-          <w:color w:val="0000FF"/>
-        </w:rPr>
-        <w:t>Summarize the major functions the product must perform or must let the user perform. Details will be provided in Section 3, so only a high level summary is needed here. Organize the functions to make them understandable to any reader of the SRS. A picture of the major groups of related requirements and how they relate, such as a top level data flow diagram or object class diagram, will be effective.</w:t>
-      </w:r>
-    </w:p>
-    <w:p>
-      <w:pPr>
-        <w:pStyle w:val="template"/>
-        <w:jc w:val="both"/>
-      </w:pPr>
-      <w:r>
-        <w:t xml:space="preserve">TO DO: </w:t>
-      </w:r>
-    </w:p>
-    <w:p>
-      <w:pPr>
-        <w:pStyle w:val="template"/>
-        <w:jc w:val="both"/>
-      </w:pPr>
-      <w:r>
-        <w:t>1. Provide a bulleted list of all the major functions of the system</w:t>
-      </w:r>
-    </w:p>
-    <w:p>
-      <w:pPr>
-        <w:pStyle w:val="template"/>
-        <w:jc w:val="both"/>
-      </w:pPr>
-      <w:r>
-        <w:t xml:space="preserve">2. </w:t>
-      </w:r>
-      <w:r>
-        <w:rPr>
-          <w:b/>
-        </w:rPr>
-        <w:t xml:space="preserve">(Optional) </w:t>
-      </w:r>
-      <w:r>
-        <w:t>Provide a Data Flow Diagram of the system to show how these functions relate to each other.</w:t>
-      </w:r>
-      <w:r>
-        <w:t xml:space="preserve"> This is useful wh</w:t>
-      </w:r>
-      <w:r>
-        <w:t>en there is a clear sequence for</w:t>
+        <w:t xml:space="preserve"> is a clear sequence for</w:t>
       </w:r>
       <w:r>
         <w:t xml:space="preserve"> the functions being performed.</w:t>
@@ -3377,32 +3380,92 @@
         <w:rPr>
           <w:i w:val="0"/>
         </w:rPr>
-        <w:t xml:space="preserve">the product must be convert units, add additional units for converting, list available units already defined. This product must also be able to perform basic arithematic on numbers given by the user, </w:t>
+        <w:t>T</w:t>
       </w:r>
       <w:r>
         <w:rPr>
           <w:i w:val="0"/>
         </w:rPr>
-        <w:t>as well as perform calulations using user defined functions, and graph these user defined functions.</w:t>
-      </w:r>
-    </w:p>
-    <w:p>
-      <w:pPr>
-        <w:pStyle w:val="template"/>
-        <w:jc w:val="both"/>
-      </w:pPr>
-    </w:p>
-    <w:p>
-      <w:pPr>
-        <w:pStyle w:val="template"/>
-        <w:jc w:val="both"/>
-      </w:pPr>
-    </w:p>
-    <w:p>
-      <w:pPr>
-        <w:pStyle w:val="template"/>
-        <w:jc w:val="both"/>
-      </w:pPr>
+        <w:t>he product</w:t>
+      </w:r>
+      <w:r>
+        <w:rPr>
+          <w:i w:val="0"/>
+        </w:rPr>
+        <w:t>, calculation utility must be able to convert units, define</w:t>
+      </w:r>
+      <w:r>
+        <w:rPr>
+          <w:i w:val="0"/>
+        </w:rPr>
+        <w:t xml:space="preserve"> additional units for converting, </w:t>
+      </w:r>
+      <w:r>
+        <w:rPr>
+          <w:i w:val="0"/>
+        </w:rPr>
+        <w:t xml:space="preserve">and </w:t>
+      </w:r>
+      <w:r>
+        <w:rPr>
+          <w:i w:val="0"/>
+        </w:rPr>
+        <w:t xml:space="preserve">list available units already defined. </w:t>
+      </w:r>
+    </w:p>
+    <w:p>
+      <w:pPr>
+        <w:pStyle w:val="template"/>
+        <w:jc w:val="both"/>
+        <w:rPr>
+          <w:i w:val="0"/>
+        </w:rPr>
+      </w:pPr>
+    </w:p>
+    <w:p>
+      <w:pPr>
+        <w:pStyle w:val="template"/>
+        <w:jc w:val="both"/>
+        <w:rPr>
+          <w:i w:val="0"/>
+        </w:rPr>
+      </w:pPr>
+      <w:r>
+        <w:rPr>
+          <w:i w:val="0"/>
+        </w:rPr>
+        <w:t>As it contains a calculator, t</w:t>
+      </w:r>
+      <w:r>
+        <w:rPr>
+          <w:i w:val="0"/>
+        </w:rPr>
+        <w:t xml:space="preserve">his product must also be able to perform basic arithematic on numbers given by the user, </w:t>
+      </w:r>
+      <w:r>
+        <w:rPr>
+          <w:i w:val="0"/>
+        </w:rPr>
+        <w:t xml:space="preserve">as well as perform calulations using user defined functions, and </w:t>
+      </w:r>
+      <w:r>
+        <w:rPr>
+          <w:i w:val="0"/>
+        </w:rPr>
+        <w:t xml:space="preserve">make a tumb-nail </w:t>
+      </w:r>
+      <w:r>
+        <w:rPr>
+          <w:i w:val="0"/>
+        </w:rPr>
+        <w:t>gra</w:t>
+      </w:r>
+      <w:r>
+        <w:rPr>
+          <w:i w:val="0"/>
+        </w:rPr>
+        <w:t>ph these user defined functions in a list format, when the user views these functions. It should also be able to store any values returned by either the converter or the calculator in a set of variables and constants, that can be loaded from at any time.</w:t>
+      </w:r>
     </w:p>
     <w:p>
       <w:pPr>
@@ -4985,7 +5048,7 @@
       <w:fldChar w:fldCharType="separate"/>
     </w:r>
     <w:r>
-      <w:t>ii</w:t>
+      <w:t>iii</w:t>
     </w:r>
     <w:r>
       <w:fldChar w:fldCharType="end"/>

</xml_diff>

<commit_message>
add back in 2.1 paragraph, merging binary files it worthless right now.
</commit_message>
<xml_diff>
--- a/documentation/SRS.docx
+++ b/documentation/SRS.docx
@@ -3262,27 +3262,50 @@
     </w:p>
     <w:p>
       <w:pPr>
+        <w:pStyle w:val="template"/>
+        <w:jc w:val="both"/>
+      </w:pPr>
+    </w:p>
+    <w:p>
+      <w:pPr>
+        <w:pStyle w:val="template"/>
+        <w:jc w:val="both"/>
+        <w:rPr>
+          <w:i w:val="0"/>
+        </w:rPr>
+      </w:pPr>
+      <w:r>
+        <w:rPr>
+          <w:i w:val="0"/>
+        </w:rPr>
+        <w:t>The Unit Conversion Utility is a new, standalone web application. It can be used by anyone with access to the internet, but would primarily be of use to engineers, mathematicians, and those in similar fields. The UI allows the user to select the desired units to convert to and from, to define a new unit, or to use the calculator. Results of a unit conversion or calculation are displayed to the user. A separate page displays a list of all available units and their descriptions.</w:t>
+      </w:r>
+      <w:bookmarkStart w:id="33" w:name="_GoBack"/>
+      <w:bookmarkEnd w:id="33"/>
+    </w:p>
+    <w:p>
+      <w:pPr>
         <w:pStyle w:val="Heading2"/>
         <w:rPr>
           <w:rFonts w:ascii="Arial" w:hAnsi="Arial"/>
         </w:rPr>
       </w:pPr>
-      <w:bookmarkStart w:id="33" w:name="_Toc439994675"/>
-      <w:bookmarkStart w:id="34" w:name="_Toc113291698"/>
+      <w:bookmarkStart w:id="34" w:name="_Toc439994675"/>
+      <w:bookmarkStart w:id="35" w:name="_Toc113291698"/>
       <w:r>
         <w:rPr>
           <w:rFonts w:ascii="Arial" w:hAnsi="Arial"/>
         </w:rPr>
         <w:t xml:space="preserve">Product </w:t>
       </w:r>
-      <w:bookmarkEnd w:id="33"/>
+      <w:bookmarkEnd w:id="34"/>
       <w:r>
         <w:rPr>
           <w:rFonts w:ascii="Arial" w:hAnsi="Arial"/>
         </w:rPr>
         <w:t>Functionality</w:t>
       </w:r>
-      <w:bookmarkEnd w:id="34"/>
+      <w:bookmarkEnd w:id="35"/>
       <w:r>
         <w:rPr>
           <w:rFonts w:ascii="Arial" w:hAnsi="Arial"/>
@@ -3348,12 +3371,7 @@
         <w:t xml:space="preserve"> This is useful wh</w:t>
       </w:r>
       <w:r>
-        <w:t>en there</w:t>
-      </w:r>
-      <w:bookmarkStart w:id="35" w:name="_GoBack"/>
-      <w:bookmarkEnd w:id="35"/>
-      <w:r>
-        <w:t xml:space="preserve"> is a clear sequence for</w:t>
+        <w:t>en there is a clear sequence for</w:t>
       </w:r>
       <w:r>
         <w:t xml:space="preserve"> the functions being performed.</w:t>
@@ -3533,6 +3551,7 @@
         <w:jc w:val="both"/>
       </w:pPr>
       <w:r>
+        <w:lastRenderedPageBreak/>
         <w:t>3. Distinguish the most important users for this product from those who are less important to satisfy.&gt;</w:t>
       </w:r>
     </w:p>
@@ -3549,7 +3568,6 @@
         <w:rPr>
           <w:rFonts w:ascii="Arial" w:hAnsi="Arial"/>
         </w:rPr>
-        <w:lastRenderedPageBreak/>
         <w:t>Operating Environment</w:t>
       </w:r>
       <w:bookmarkEnd w:id="38"/>
@@ -4032,6 +4050,7 @@
         <w:jc w:val="both"/>
       </w:pPr>
       <w:r>
+        <w:lastRenderedPageBreak/>
         <w:t>TO DO: The previous part illustrates some of the information you would usually include in this part of the SRS document. To make things simpler, you are only required to describe the specific interface with the operating system.&gt;</w:t>
       </w:r>
     </w:p>
@@ -4047,7 +4066,6 @@
         <w:rPr>
           <w:rFonts w:ascii="Arial" w:hAnsi="Arial"/>
         </w:rPr>
-        <w:lastRenderedPageBreak/>
         <w:t>Communications Interfaces</w:t>
       </w:r>
       <w:bookmarkEnd w:id="51"/>
@@ -4544,7 +4562,6 @@
           <w:rFonts w:ascii="Arial" w:hAnsi="Arial"/>
           <w:color w:val="FFFFFF"/>
         </w:rPr>
-        <w:lastRenderedPageBreak/>
         <w:t>Other Requirements</w:t>
       </w:r>
       <w:bookmarkEnd w:id="61"/>
@@ -4827,7 +4844,6 @@
           <w:rFonts w:ascii="Arial" w:hAnsi="Arial"/>
           <w:color w:val="FFFFFF"/>
         </w:rPr>
-        <w:lastRenderedPageBreak/>
         <w:t>Appendix A – Data Dictionary</w:t>
       </w:r>
       <w:bookmarkEnd w:id="65"/>
@@ -4926,7 +4942,6 @@
           <w:rFonts w:ascii="Arial" w:hAnsi="Arial"/>
           <w:color w:val="FFFFFF"/>
         </w:rPr>
-        <w:lastRenderedPageBreak/>
         <w:t>Appendix B</w:t>
       </w:r>
       <w:bookmarkEnd w:id="64"/>
@@ -5102,7 +5117,7 @@
       <w:fldChar w:fldCharType="separate"/>
     </w:r>
     <w:r>
-      <w:t>3</w:t>
+      <w:t>1</w:t>
     </w:r>
     <w:r>
       <w:fldChar w:fldCharType="end"/>

</xml_diff>

<commit_message>
make small change to 1.3.
</commit_message>
<xml_diff>
--- a/documentation/SRS.docx
+++ b/documentation/SRS.docx
@@ -2734,9 +2734,64 @@
       <w:pPr>
         <w:pStyle w:val="template"/>
         <w:jc w:val="both"/>
+      </w:pPr>
+      <w:r>
+        <w:t>&lt;</w:t>
+      </w:r>
+      <w:r>
         <w:rPr>
           <w:color w:val="0000FF"/>
         </w:rPr>
+        <w:t>Describe the different types of reader that the document is intended for, such as developers, project managers, marketing staff, users, testers, and documentation writers</w:t>
+      </w:r>
+      <w:r>
+        <w:t xml:space="preserve"> (In your case it would probably be the “client” and the professor). </w:t>
+      </w:r>
+      <w:r>
+        <w:rPr>
+          <w:color w:val="0000FF"/>
+        </w:rPr>
+        <w:t>Describe what the rest of this SRS contains and how it is organized. Suggest a sequence for reading the document, beginning with the overview sections and proceeding through the sections that are most pertinent to each reader type.</w:t>
+      </w:r>
+      <w:r>
+        <w:t>&gt;</w:t>
+      </w:r>
+    </w:p>
+    <w:p>
+      <w:pPr>
+        <w:pStyle w:val="template"/>
+        <w:jc w:val="both"/>
+        <w:rPr>
+          <w:color w:val="0000FF"/>
+        </w:rPr>
+      </w:pPr>
+      <w:bookmarkStart w:id="24" w:name="_GoBack"/>
+      <w:bookmarkEnd w:id="24"/>
+    </w:p>
+    <w:p>
+      <w:pPr>
+        <w:pStyle w:val="Heading2"/>
+        <w:rPr>
+          <w:rFonts w:ascii="Arial" w:hAnsi="Arial"/>
+        </w:rPr>
+      </w:pPr>
+      <w:bookmarkStart w:id="25" w:name="_Toc113291693"/>
+      <w:bookmarkStart w:id="26" w:name="_Toc439994668"/>
+      <w:r>
+        <w:rPr>
+          <w:rFonts w:ascii="Arial" w:hAnsi="Arial"/>
+        </w:rPr>
+        <w:t>Definitions, Acronyms and Abbreviations</w:t>
+      </w:r>
+      <w:bookmarkEnd w:id="25"/>
+    </w:p>
+    <w:p>
+      <w:pPr>
+        <w:pStyle w:val="template"/>
+        <w:jc w:val="both"/>
+        <w:rPr>
+          <w:color w:val="0000FF"/>
+        </w:rPr>
       </w:pPr>
       <w:r>
         <w:t>&lt;</w:t>
@@ -2745,30 +2800,28 @@
         <w:rPr>
           <w:color w:val="0000FF"/>
         </w:rPr>
-        <w:t>Describe the different types of reader that the document is intended for, such as developers, project managers, marketing staff, users, testers, and documentation writers</w:t>
-      </w:r>
-      <w:r>
-        <w:t xml:space="preserve"> (In your case it would probably be the “client” and the professor). </w:t>
-      </w:r>
-      <w:r>
-        <w:rPr>
-          <w:color w:val="0000FF"/>
-        </w:rPr>
-        <w:t>Describe what the rest of this SRS contains and how it is organized. Suggest a sequence for reading the document, beginning with the overview sections and proceeding through the sections that are most pertinent to each reader type.</w:t>
-      </w:r>
-      <w:r>
-        <w:t>&gt;</w:t>
-      </w:r>
-    </w:p>
-    <w:p>
-      <w:pPr>
-        <w:pStyle w:val="template"/>
-        <w:jc w:val="both"/>
-        <w:rPr>
-          <w:color w:val="0000FF"/>
-        </w:rPr>
-      </w:pPr>
-    </w:p>
+        <w:t>Define all the terms necessary to properly interpret the SRS, including acronyms and abbreviations. You may wish to build a separate glossary that spans multiple projects or the entire organization, and just include terms specific to a single project in each SRS.</w:t>
+      </w:r>
+    </w:p>
+    <w:p>
+      <w:pPr>
+        <w:pStyle w:val="template"/>
+        <w:jc w:val="both"/>
+      </w:pPr>
+      <w:r>
+        <w:t xml:space="preserve">TO DO: Please provide a list of all abbreviations and acronyms used in this document sorted in </w:t>
+      </w:r>
+      <w:r>
+        <w:rPr>
+          <w:u w:val="single"/>
+        </w:rPr>
+        <w:t>alphabetical order</w:t>
+      </w:r>
+      <w:r>
+        <w:t>.&gt;</w:t>
+      </w:r>
+    </w:p>
+    <w:p/>
     <w:p>
       <w:pPr>
         <w:pStyle w:val="Heading2"/>
@@ -2776,69 +2829,15 @@
           <w:rFonts w:ascii="Arial" w:hAnsi="Arial"/>
         </w:rPr>
       </w:pPr>
-      <w:bookmarkStart w:id="24" w:name="_Toc113291693"/>
-      <w:bookmarkStart w:id="25" w:name="_Toc439994668"/>
-      <w:r>
-        <w:rPr>
-          <w:rFonts w:ascii="Arial" w:hAnsi="Arial"/>
-        </w:rPr>
-        <w:t>Definitions, Acronyms and Abbreviations</w:t>
-      </w:r>
-      <w:bookmarkEnd w:id="24"/>
-    </w:p>
-    <w:p>
-      <w:pPr>
-        <w:pStyle w:val="template"/>
-        <w:jc w:val="both"/>
-        <w:rPr>
-          <w:color w:val="0000FF"/>
-        </w:rPr>
-      </w:pPr>
-      <w:r>
-        <w:t>&lt;</w:t>
-      </w:r>
-      <w:r>
-        <w:rPr>
-          <w:color w:val="0000FF"/>
-        </w:rPr>
-        <w:t>Define all the terms necessary to properly interpret the SRS, including acronyms and abbreviations. You may wish to build a separate glossary that spans multiple projects or the entire organization, and just include terms specific to a single project in each SRS.</w:t>
-      </w:r>
-    </w:p>
-    <w:p>
-      <w:pPr>
-        <w:pStyle w:val="template"/>
-        <w:jc w:val="both"/>
-      </w:pPr>
-      <w:r>
-        <w:t xml:space="preserve">TO DO: Please provide a list of all abbreviations and acronyms used in this document sorted in </w:t>
-      </w:r>
-      <w:r>
-        <w:rPr>
-          <w:u w:val="single"/>
-        </w:rPr>
-        <w:t>alphabetical order</w:t>
-      </w:r>
-      <w:r>
-        <w:t>.&gt;</w:t>
-      </w:r>
-    </w:p>
-    <w:p/>
-    <w:p>
-      <w:pPr>
-        <w:pStyle w:val="Heading2"/>
-        <w:rPr>
-          <w:rFonts w:ascii="Arial" w:hAnsi="Arial"/>
-        </w:rPr>
-      </w:pPr>
-      <w:bookmarkStart w:id="26" w:name="_Toc113291694"/>
+      <w:bookmarkStart w:id="27" w:name="_Toc113291694"/>
       <w:r>
         <w:rPr>
           <w:rFonts w:ascii="Arial" w:hAnsi="Arial"/>
         </w:rPr>
         <w:t>Document Conventions</w:t>
       </w:r>
-      <w:bookmarkEnd w:id="25"/>
       <w:bookmarkEnd w:id="26"/>
+      <w:bookmarkEnd w:id="27"/>
     </w:p>
     <w:p>
       <w:pPr>
@@ -2893,22 +2892,22 @@
           <w:rFonts w:ascii="Arial" w:hAnsi="Arial"/>
         </w:rPr>
       </w:pPr>
-      <w:bookmarkStart w:id="27" w:name="_Toc439994672"/>
-      <w:bookmarkStart w:id="28" w:name="_Toc113291695"/>
+      <w:bookmarkStart w:id="28" w:name="_Toc439994672"/>
+      <w:bookmarkStart w:id="29" w:name="_Toc113291695"/>
       <w:r>
         <w:rPr>
           <w:rFonts w:ascii="Arial" w:hAnsi="Arial"/>
         </w:rPr>
         <w:t>References</w:t>
       </w:r>
-      <w:bookmarkEnd w:id="27"/>
+      <w:bookmarkEnd w:id="28"/>
       <w:r>
         <w:rPr>
           <w:rFonts w:ascii="Arial" w:hAnsi="Arial"/>
         </w:rPr>
         <w:t xml:space="preserve"> and Acknowledgments</w:t>
       </w:r>
-      <w:bookmarkEnd w:id="28"/>
+      <w:bookmarkEnd w:id="29"/>
     </w:p>
     <w:p>
       <w:pPr>
@@ -3187,8 +3186,8 @@
           <w:color w:val="FFFFFF"/>
         </w:rPr>
       </w:pPr>
-      <w:bookmarkStart w:id="29" w:name="_Toc439994673"/>
-      <w:bookmarkStart w:id="30" w:name="_Toc113291696"/>
+      <w:bookmarkStart w:id="30" w:name="_Toc439994673"/>
+      <w:bookmarkStart w:id="31" w:name="_Toc113291696"/>
       <w:r>
         <w:rPr>
           <w:rFonts w:ascii="Arial" w:hAnsi="Arial"/>
@@ -3197,8 +3196,8 @@
         <w:lastRenderedPageBreak/>
         <w:t>Overall Description</w:t>
       </w:r>
-      <w:bookmarkEnd w:id="29"/>
       <w:bookmarkEnd w:id="30"/>
+      <w:bookmarkEnd w:id="31"/>
     </w:p>
     <w:p>
       <w:pPr>
@@ -3207,16 +3206,16 @@
           <w:rFonts w:ascii="Arial" w:hAnsi="Arial"/>
         </w:rPr>
       </w:pPr>
-      <w:bookmarkStart w:id="31" w:name="_Toc439994674"/>
-      <w:bookmarkStart w:id="32" w:name="_Toc113291697"/>
+      <w:bookmarkStart w:id="32" w:name="_Toc439994674"/>
+      <w:bookmarkStart w:id="33" w:name="_Toc113291697"/>
       <w:r>
         <w:rPr>
           <w:rFonts w:ascii="Arial" w:hAnsi="Arial"/>
         </w:rPr>
         <w:t>Product Perspective</w:t>
       </w:r>
-      <w:bookmarkEnd w:id="31"/>
       <w:bookmarkEnd w:id="32"/>
+      <w:bookmarkEnd w:id="33"/>
     </w:p>
     <w:p>
       <w:pPr>
@@ -3280,8 +3279,6 @@
         </w:rPr>
         <w:t>The Unit Conversion Utility is a new, standalone web application. It can be used by anyone with access to the internet, but would primarily be of use to engineers, mathematicians, and those in similar fields. The UI allows the user to select the desired units to convert to and from, to define a new unit, or to use the calculator. Results of a unit conversion or calculation are displayed to the user. A separate page displays a list of all available units and their descriptions.</w:t>
       </w:r>
-      <w:bookmarkStart w:id="33" w:name="_GoBack"/>
-      <w:bookmarkEnd w:id="33"/>
     </w:p>
     <w:p>
       <w:pPr>
@@ -5063,7 +5060,7 @@
       <w:fldChar w:fldCharType="separate"/>
     </w:r>
     <w:r>
-      <w:t>iii</w:t>
+      <w:t>ii</w:t>
     </w:r>
     <w:r>
       <w:fldChar w:fldCharType="end"/>
@@ -5117,7 +5114,7 @@
       <w:fldChar w:fldCharType="separate"/>
     </w:r>
     <w:r>
-      <w:t>1</w:t>
+      <w:t>10</w:t>
     </w:r>
     <w:r>
       <w:fldChar w:fldCharType="end"/>

</xml_diff>

<commit_message>
add in section 1.3 again. again, merging binary files just doesnt work right now.
</commit_message>
<xml_diff>
--- a/documentation/SRS.docx
+++ b/documentation/SRS.docx
@@ -2761,6 +2761,29 @@
       <w:pPr>
         <w:pStyle w:val="template"/>
         <w:jc w:val="both"/>
+      </w:pPr>
+    </w:p>
+    <w:p>
+      <w:pPr>
+        <w:pStyle w:val="template"/>
+        <w:jc w:val="both"/>
+        <w:rPr>
+          <w:i w:val="0"/>
+          <w:color w:val="000000" w:themeColor="text1"/>
+        </w:rPr>
+      </w:pPr>
+      <w:r>
+        <w:rPr>
+          <w:i w:val="0"/>
+          <w:color w:val="000000" w:themeColor="text1"/>
+        </w:rPr>
+        <w:t>The Users of this document are the professor, and the clients who use the Caclulation Utility web application, as well as the developers of this application, which include the members of this project.</w:t>
+      </w:r>
+    </w:p>
+    <w:p>
+      <w:pPr>
+        <w:pStyle w:val="template"/>
+        <w:jc w:val="both"/>
         <w:rPr>
           <w:color w:val="0000FF"/>
         </w:rPr>
@@ -2834,6 +2857,7 @@
         <w:rPr>
           <w:rFonts w:ascii="Arial" w:hAnsi="Arial"/>
         </w:rPr>
+        <w:lastRenderedPageBreak/>
         <w:t>Document Conventions</w:t>
       </w:r>
       <w:bookmarkEnd w:id="26"/>
@@ -2845,11 +2869,7 @@
         <w:jc w:val="both"/>
       </w:pPr>
       <w:r>
-        <w:t xml:space="preserve">&lt;In general this document follows the IEEE formatting requirements. Use Arial font size 11, or 12 throughout the document for text. Use italics for comments. Document text should be single </w:t>
-      </w:r>
-      <w:r>
-        <w:lastRenderedPageBreak/>
-        <w:t xml:space="preserve">spaced and maintain the 1” margins found in this template. For Section and Subsection titles please follow the template. </w:t>
+        <w:t xml:space="preserve">&lt;In general this document follows the IEEE formatting requirements. Use Arial font size 11, or 12 throughout the document for text. Use italics for comments. Document text should be single spaced and maintain the 1” margins found in this template. For Section and Subsection titles please follow the template. </w:t>
       </w:r>
     </w:p>
     <w:p>
@@ -3193,7 +3213,6 @@
           <w:rFonts w:ascii="Arial" w:hAnsi="Arial"/>
           <w:color w:val="FFFFFF"/>
         </w:rPr>
-        <w:lastRenderedPageBreak/>
         <w:t>Overall Description</w:t>
       </w:r>
       <w:bookmarkEnd w:id="30"/>
@@ -3501,6 +3520,7 @@
         <w:rPr>
           <w:rFonts w:ascii="Arial" w:hAnsi="Arial"/>
         </w:rPr>
+        <w:lastRenderedPageBreak/>
         <w:t>Users and Characteristics</w:t>
       </w:r>
       <w:bookmarkEnd w:id="36"/>
@@ -3548,7 +3568,6 @@
         <w:jc w:val="both"/>
       </w:pPr>
       <w:r>
-        <w:lastRenderedPageBreak/>
         <w:t>3. Distinguish the most important users for this product from those who are less important to satisfy.&gt;</w:t>
       </w:r>
     </w:p>
@@ -3735,6 +3754,7 @@
         <w:jc w:val="both"/>
       </w:pPr>
       <w:r>
+        <w:lastRenderedPageBreak/>
         <w:t>TO DO: Provide a short list of some major assumptions that might significantly affect your design. For example, you can assume that your client will have 1, 2 or at most 50 Automated Banking Machines. Every number has a significant effect on the design of your system. &gt;</w:t>
       </w:r>
     </w:p>
@@ -4016,6 +4036,7 @@
         <w:rPr>
           <w:rFonts w:ascii="Arial" w:hAnsi="Arial"/>
         </w:rPr>
+        <w:lastRenderedPageBreak/>
         <w:t>Software Interfaces</w:t>
       </w:r>
       <w:bookmarkEnd w:id="50"/>
@@ -4047,7 +4068,6 @@
         <w:jc w:val="both"/>
       </w:pPr>
       <w:r>
-        <w:lastRenderedPageBreak/>
         <w:t>TO DO: The previous part illustrates some of the information you would usually include in this part of the SRS document. To make things simpler, you are only required to describe the specific interface with the operating system.&gt;</w:t>
       </w:r>
     </w:p>
@@ -4481,7 +4501,14 @@
         <w:rPr>
           <w:color w:val="0000FF"/>
         </w:rPr>
-        <w:t>Specify any additional quality characteristics for the product that will be important to either the customers or the developers. Some to consider are: adaptability, availability, correctness, flexibility, interoperability, maintainability, portability, reliability, reusability, robustness, testability, and usability. Write these to be specific, quantitative, and verifiable when possible. At the least, clarify the relative preferences for various attributes, such as ease of use over ease of learning.</w:t>
+        <w:t xml:space="preserve">Specify any additional quality characteristics for the product that will be important to either the customers or the developers. Some to consider are: adaptability, availability, correctness, flexibility, </w:t>
+      </w:r>
+      <w:r>
+        <w:rPr>
+          <w:color w:val="0000FF"/>
+        </w:rPr>
+        <w:lastRenderedPageBreak/>
+        <w:t>interoperability, maintainability, portability, reliability, reusability, robustness, testability, and usability. Write these to be specific, quantitative, and verifiable when possible. At the least, clarify the relative preferences for various attributes, such as ease of use over ease of learning.</w:t>
       </w:r>
       <w:r>
         <w:t xml:space="preserve"> </w:t>
@@ -5060,7 +5087,7 @@
       <w:fldChar w:fldCharType="separate"/>
     </w:r>
     <w:r>
-      <w:t>ii</w:t>
+      <w:t>iii</w:t>
     </w:r>
     <w:r>
       <w:fldChar w:fldCharType="end"/>
@@ -5114,7 +5141,7 @@
       <w:fldChar w:fldCharType="separate"/>
     </w:r>
     <w:r>
-      <w:t>10</w:t>
+      <w:t>9</w:t>
     </w:r>
     <w:r>
       <w:fldChar w:fldCharType="end"/>

</xml_diff>

<commit_message>
convert SRS.docx file progress into just a textfile tempSRS.txt, which will be ALOT easier to merge.
</commit_message>
<xml_diff>
--- a/documentation/SRS.docx
+++ b/documentation/SRS.docx
@@ -118,6 +118,8 @@
           <w:sz w:val="40"/>
         </w:rPr>
       </w:pPr>
+      <w:bookmarkStart w:id="0" w:name="_GoBack"/>
+      <w:bookmarkEnd w:id="0"/>
       <w:r>
         <w:rPr>
           <w:sz w:val="40"/>
@@ -752,21 +754,21 @@
         <w:spacing w:before="0"/>
         <w:jc w:val="center"/>
       </w:pPr>
-      <w:bookmarkStart w:id="0" w:name="_Toc344877432"/>
-      <w:bookmarkStart w:id="1" w:name="_Toc344879822"/>
-      <w:bookmarkStart w:id="2" w:name="_Toc346508722"/>
-      <w:bookmarkStart w:id="3" w:name="_Toc346508952"/>
-      <w:bookmarkStart w:id="4" w:name="_Toc346509227"/>
-      <w:bookmarkStart w:id="5" w:name="_Toc107858829"/>
-      <w:bookmarkStart w:id="6" w:name="_Toc108287587"/>
-      <w:bookmarkStart w:id="7" w:name="_Toc111014886"/>
-      <w:bookmarkStart w:id="8" w:name="_Toc111117822"/>
-      <w:bookmarkStart w:id="9" w:name="_Toc113291685"/>
-      <w:bookmarkEnd w:id="0"/>
+      <w:bookmarkStart w:id="1" w:name="_Toc344877432"/>
+      <w:bookmarkStart w:id="2" w:name="_Toc344879822"/>
+      <w:bookmarkStart w:id="3" w:name="_Toc346508722"/>
+      <w:bookmarkStart w:id="4" w:name="_Toc346508952"/>
+      <w:bookmarkStart w:id="5" w:name="_Toc346509227"/>
+      <w:bookmarkStart w:id="6" w:name="_Toc107858829"/>
+      <w:bookmarkStart w:id="7" w:name="_Toc108287587"/>
+      <w:bookmarkStart w:id="8" w:name="_Toc111014886"/>
+      <w:bookmarkStart w:id="9" w:name="_Toc111117822"/>
+      <w:bookmarkStart w:id="10" w:name="_Toc113291685"/>
       <w:bookmarkEnd w:id="1"/>
       <w:bookmarkEnd w:id="2"/>
       <w:bookmarkEnd w:id="3"/>
       <w:bookmarkEnd w:id="4"/>
+      <w:bookmarkEnd w:id="5"/>
       <w:r>
         <w:rPr>
           <w:rFonts w:ascii="Arial" w:hAnsi="Arial"/>
@@ -775,11 +777,11 @@
         <w:lastRenderedPageBreak/>
         <w:t>Contents</w:t>
       </w:r>
-      <w:bookmarkEnd w:id="5"/>
       <w:bookmarkEnd w:id="6"/>
       <w:bookmarkEnd w:id="7"/>
       <w:bookmarkEnd w:id="8"/>
       <w:bookmarkEnd w:id="9"/>
+      <w:bookmarkEnd w:id="10"/>
       <w:r>
         <w:rPr>
           <w:rFonts w:ascii="Arial" w:hAnsi="Arial"/>
@@ -2160,7 +2162,7 @@
           <w:color w:val="FFFFFF"/>
         </w:rPr>
       </w:pPr>
-      <w:bookmarkStart w:id="10" w:name="_Toc113291686"/>
+      <w:bookmarkStart w:id="11" w:name="_Toc113291686"/>
       <w:r>
         <w:rPr>
           <w:rFonts w:ascii="Arial" w:hAnsi="Arial"/>
@@ -2169,7 +2171,7 @@
         <w:lastRenderedPageBreak/>
         <w:t>Revisions</w:t>
       </w:r>
-      <w:bookmarkEnd w:id="10"/>
+      <w:bookmarkEnd w:id="11"/>
     </w:p>
     <w:tbl>
       <w:tblPr>
@@ -2333,7 +2335,7 @@
           <w:sz w:val="22"/>
         </w:rPr>
       </w:pPr>
-      <w:bookmarkStart w:id="11" w:name="_Toc108287589"/>
+      <w:bookmarkStart w:id="12" w:name="_Toc108287589"/>
     </w:p>
     <w:p>
       <w:pPr>
@@ -2352,9 +2354,9 @@
           <w:sz w:val="22"/>
         </w:rPr>
       </w:pPr>
-      <w:bookmarkStart w:id="12" w:name="_Toc113291687"/>
-      <w:bookmarkStart w:id="13" w:name="_Toc111014888"/>
-      <w:bookmarkStart w:id="14" w:name="_Toc111117824"/>
+      <w:bookmarkStart w:id="13" w:name="_Toc113291687"/>
+      <w:bookmarkStart w:id="14" w:name="_Toc111014888"/>
+      <w:bookmarkStart w:id="15" w:name="_Toc111117824"/>
       <w:r>
         <w:rPr>
           <w:rFonts w:ascii="Arial" w:hAnsi="Arial"/>
@@ -2465,8 +2467,8 @@
         </w:rPr>
         <w:t xml:space="preserve"> make sure to delete all of the comments before submitting the document</w:t>
       </w:r>
-      <w:bookmarkStart w:id="15" w:name="_Toc113291688"/>
-      <w:bookmarkEnd w:id="12"/>
+      <w:bookmarkStart w:id="16" w:name="_Toc113291688"/>
+      <w:bookmarkEnd w:id="13"/>
       <w:r>
         <w:rPr>
           <w:rFonts w:ascii="Arial" w:hAnsi="Arial"/>
@@ -2477,10 +2479,10 @@
         </w:rPr>
         <w:t>.&gt;</w:t>
       </w:r>
-      <w:bookmarkEnd w:id="11"/>
-      <w:bookmarkEnd w:id="13"/>
+      <w:bookmarkEnd w:id="12"/>
       <w:bookmarkEnd w:id="14"/>
       <w:bookmarkEnd w:id="15"/>
+      <w:bookmarkEnd w:id="16"/>
     </w:p>
     <w:p>
       <w:pPr>
@@ -2513,8 +2515,8 @@
           <w:color w:val="FFFFFF"/>
         </w:rPr>
       </w:pPr>
-      <w:bookmarkStart w:id="16" w:name="_Toc439994665"/>
-      <w:bookmarkStart w:id="17" w:name="_Toc113291689"/>
+      <w:bookmarkStart w:id="17" w:name="_Toc439994665"/>
+      <w:bookmarkStart w:id="18" w:name="_Toc113291689"/>
       <w:r>
         <w:rPr>
           <w:rFonts w:ascii="Arial" w:hAnsi="Arial"/>
@@ -2523,8 +2525,8 @@
         <w:lastRenderedPageBreak/>
         <w:t>Introduction</w:t>
       </w:r>
-      <w:bookmarkEnd w:id="16"/>
       <w:bookmarkEnd w:id="17"/>
+      <w:bookmarkEnd w:id="18"/>
     </w:p>
     <w:p>
       <w:pPr>
@@ -2584,16 +2586,16 @@
           <w:rFonts w:ascii="Arial" w:hAnsi="Arial"/>
         </w:rPr>
       </w:pPr>
-      <w:bookmarkStart w:id="18" w:name="_Toc439994667"/>
-      <w:bookmarkStart w:id="19" w:name="_Toc113291690"/>
+      <w:bookmarkStart w:id="19" w:name="_Toc439994667"/>
+      <w:bookmarkStart w:id="20" w:name="_Toc113291690"/>
       <w:r>
         <w:rPr>
           <w:rFonts w:ascii="Arial" w:hAnsi="Arial"/>
         </w:rPr>
         <w:t>Document Purpose</w:t>
       </w:r>
-      <w:bookmarkEnd w:id="18"/>
       <w:bookmarkEnd w:id="19"/>
+      <w:bookmarkEnd w:id="20"/>
       <w:r>
         <w:rPr>
           <w:rFonts w:ascii="Arial" w:hAnsi="Arial"/>
@@ -2668,16 +2670,16 @@
           <w:rFonts w:ascii="Arial" w:hAnsi="Arial"/>
         </w:rPr>
       </w:pPr>
-      <w:bookmarkStart w:id="20" w:name="_Toc439994670"/>
-      <w:bookmarkStart w:id="21" w:name="_Toc113291691"/>
+      <w:bookmarkStart w:id="21" w:name="_Toc439994670"/>
+      <w:bookmarkStart w:id="22" w:name="_Toc113291691"/>
       <w:r>
         <w:rPr>
           <w:rFonts w:ascii="Arial" w:hAnsi="Arial"/>
         </w:rPr>
         <w:t>Product Scope</w:t>
       </w:r>
-      <w:bookmarkEnd w:id="20"/>
       <w:bookmarkEnd w:id="21"/>
+      <w:bookmarkEnd w:id="22"/>
     </w:p>
     <w:p>
       <w:pPr>
@@ -2713,22 +2715,22 @@
           <w:rFonts w:ascii="Arial" w:hAnsi="Arial"/>
         </w:rPr>
       </w:pPr>
-      <w:bookmarkStart w:id="22" w:name="_Toc439994669"/>
-      <w:bookmarkStart w:id="23" w:name="_Toc113291692"/>
+      <w:bookmarkStart w:id="23" w:name="_Toc439994669"/>
+      <w:bookmarkStart w:id="24" w:name="_Toc113291692"/>
       <w:r>
         <w:rPr>
           <w:rFonts w:ascii="Arial" w:hAnsi="Arial"/>
         </w:rPr>
         <w:t xml:space="preserve">Intended Audience and </w:t>
       </w:r>
-      <w:bookmarkEnd w:id="22"/>
+      <w:bookmarkEnd w:id="23"/>
       <w:r>
         <w:rPr>
           <w:rFonts w:ascii="Arial" w:hAnsi="Arial"/>
         </w:rPr>
         <w:t>Document Overview</w:t>
       </w:r>
-      <w:bookmarkEnd w:id="23"/>
+      <w:bookmarkEnd w:id="24"/>
     </w:p>
     <w:p>
       <w:pPr>
@@ -2788,8 +2790,6 @@
           <w:color w:val="0000FF"/>
         </w:rPr>
       </w:pPr>
-      <w:bookmarkStart w:id="24" w:name="_GoBack"/>
-      <w:bookmarkEnd w:id="24"/>
     </w:p>
     <w:p>
       <w:pPr>
@@ -3570,6 +3570,18 @@
       <w:r>
         <w:t>3. Distinguish the most important users for this product from those who are less important to satisfy.&gt;</w:t>
       </w:r>
+    </w:p>
+    <w:p>
+      <w:pPr>
+        <w:pStyle w:val="template"/>
+        <w:jc w:val="both"/>
+      </w:pPr>
+    </w:p>
+    <w:p>
+      <w:pPr>
+        <w:pStyle w:val="template"/>
+        <w:jc w:val="both"/>
+      </w:pPr>
     </w:p>
     <w:p>
       <w:pPr>
@@ -5087,7 +5099,7 @@
       <w:fldChar w:fldCharType="separate"/>
     </w:r>
     <w:r>
-      <w:t>iii</w:t>
+      <w:t>ii</w:t>
     </w:r>
     <w:r>
       <w:fldChar w:fldCharType="end"/>
@@ -5141,7 +5153,7 @@
       <w:fldChar w:fldCharType="separate"/>
     </w:r>
     <w:r>
-      <w:t>9</w:t>
+      <w:t>1</w:t>
     </w:r>
     <w:r>
       <w:fldChar w:fldCharType="end"/>

</xml_diff>

<commit_message>
add small changes to empty sections.
</commit_message>
<xml_diff>
--- a/documentation/SRS.docx
+++ b/documentation/SRS.docx
@@ -118,8 +118,6 @@
           <w:sz w:val="40"/>
         </w:rPr>
       </w:pPr>
-      <w:bookmarkStart w:id="0" w:name="_GoBack"/>
-      <w:bookmarkEnd w:id="0"/>
       <w:r>
         <w:rPr>
           <w:sz w:val="40"/>
@@ -174,22 +172,19 @@
         <w:t xml:space="preserve">Group Name: </w:t>
       </w:r>
       <w:r>
+        <w:t>“</w:t>
+      </w:r>
+      <w:r>
         <w:rPr>
           <w:sz w:val="22"/>
         </w:rPr>
-        <w:t>&lt;</w:t>
+        <w:t>Segmentation Fault: 11</w:t>
       </w:r>
       <w:r>
         <w:rPr>
           <w:sz w:val="22"/>
         </w:rPr>
-        <w:t>Segmentation Fault: 11</w:t>
-      </w:r>
-      <w:r>
-        <w:rPr>
-          <w:sz w:val="22"/>
-        </w:rPr>
-        <w:t>&gt;</w:t>
+        <w:t>”</w:t>
       </w:r>
     </w:p>
     <w:tbl>
@@ -418,142 +413,6 @@
           </w:p>
         </w:tc>
       </w:tr>
-      <w:tr>
-        <w:trPr>
-          <w:trHeight w:val="275"/>
-        </w:trPr>
-        <w:tc>
-          <w:tcPr>
-            <w:tcW w:w="3242" w:type="dxa"/>
-          </w:tcPr>
-          <w:p>
-            <w:pPr>
-              <w:pStyle w:val="ByLine"/>
-              <w:spacing w:before="0" w:after="0"/>
-              <w:jc w:val="left"/>
-              <w:rPr>
-                <w:sz w:val="22"/>
-              </w:rPr>
-            </w:pPr>
-            <w:r>
-              <w:rPr>
-                <w:sz w:val="22"/>
-              </w:rPr>
-              <w:t>&lt;name&gt;</w:t>
-            </w:r>
-          </w:p>
-        </w:tc>
-        <w:tc>
-          <w:tcPr>
-            <w:tcW w:w="3242" w:type="dxa"/>
-          </w:tcPr>
-          <w:p>
-            <w:pPr>
-              <w:pStyle w:val="ByLine"/>
-              <w:spacing w:before="0" w:after="0"/>
-              <w:jc w:val="center"/>
-              <w:rPr>
-                <w:sz w:val="22"/>
-              </w:rPr>
-            </w:pPr>
-            <w:r>
-              <w:rPr>
-                <w:sz w:val="22"/>
-              </w:rPr>
-              <w:t>&lt;student #&gt;</w:t>
-            </w:r>
-          </w:p>
-        </w:tc>
-        <w:tc>
-          <w:tcPr>
-            <w:tcW w:w="3242" w:type="dxa"/>
-          </w:tcPr>
-          <w:p>
-            <w:pPr>
-              <w:pStyle w:val="ByLine"/>
-              <w:spacing w:before="0" w:after="0"/>
-              <w:jc w:val="center"/>
-              <w:rPr>
-                <w:sz w:val="22"/>
-              </w:rPr>
-            </w:pPr>
-            <w:r>
-              <w:rPr>
-                <w:sz w:val="22"/>
-              </w:rPr>
-              <w:t>&lt;e-mail&gt;</w:t>
-            </w:r>
-          </w:p>
-        </w:tc>
-      </w:tr>
-      <w:tr>
-        <w:trPr>
-          <w:trHeight w:val="275"/>
-        </w:trPr>
-        <w:tc>
-          <w:tcPr>
-            <w:tcW w:w="3242" w:type="dxa"/>
-          </w:tcPr>
-          <w:p>
-            <w:pPr>
-              <w:pStyle w:val="ByLine"/>
-              <w:spacing w:before="0" w:after="0"/>
-              <w:jc w:val="left"/>
-              <w:rPr>
-                <w:sz w:val="22"/>
-              </w:rPr>
-            </w:pPr>
-            <w:r>
-              <w:rPr>
-                <w:sz w:val="22"/>
-              </w:rPr>
-              <w:t>&lt;name&gt;</w:t>
-            </w:r>
-          </w:p>
-        </w:tc>
-        <w:tc>
-          <w:tcPr>
-            <w:tcW w:w="3242" w:type="dxa"/>
-          </w:tcPr>
-          <w:p>
-            <w:pPr>
-              <w:pStyle w:val="ByLine"/>
-              <w:spacing w:before="0" w:after="0"/>
-              <w:jc w:val="center"/>
-              <w:rPr>
-                <w:sz w:val="22"/>
-              </w:rPr>
-            </w:pPr>
-            <w:r>
-              <w:rPr>
-                <w:sz w:val="22"/>
-              </w:rPr>
-              <w:t>&lt;student #&gt;</w:t>
-            </w:r>
-          </w:p>
-        </w:tc>
-        <w:tc>
-          <w:tcPr>
-            <w:tcW w:w="3242" w:type="dxa"/>
-          </w:tcPr>
-          <w:p>
-            <w:pPr>
-              <w:pStyle w:val="ByLine"/>
-              <w:spacing w:before="0" w:after="0"/>
-              <w:jc w:val="center"/>
-              <w:rPr>
-                <w:sz w:val="22"/>
-              </w:rPr>
-            </w:pPr>
-            <w:r>
-              <w:rPr>
-                <w:sz w:val="22"/>
-              </w:rPr>
-              <w:t>&lt;e-mail&gt;</w:t>
-            </w:r>
-          </w:p>
-        </w:tc>
-      </w:tr>
     </w:tbl>
     <w:p>
       <w:pPr>
@@ -579,6 +438,18 @@
           <w:tcPr>
             <w:tcW w:w="2977" w:type="dxa"/>
           </w:tcPr>
+          <w:p>
+            <w:pPr>
+              <w:pStyle w:val="ByLine"/>
+              <w:spacing w:before="120" w:after="0"/>
+            </w:pPr>
+          </w:p>
+          <w:p>
+            <w:pPr>
+              <w:pStyle w:val="ByLine"/>
+              <w:spacing w:before="120" w:after="0"/>
+            </w:pPr>
+          </w:p>
           <w:p>
             <w:pPr>
               <w:pStyle w:val="ByLine"/>
@@ -618,8 +489,16 @@
             <w:pPr>
               <w:pStyle w:val="ByLine"/>
               <w:spacing w:before="120" w:after="0"/>
+              <w:rPr>
+                <w:sz w:val="22"/>
+                <w:szCs w:val="22"/>
+              </w:rPr>
             </w:pPr>
             <w:r>
+              <w:rPr>
+                <w:sz w:val="22"/>
+                <w:szCs w:val="22"/>
+              </w:rPr>
               <w:t>Date:</w:t>
             </w:r>
           </w:p>
@@ -635,11 +514,13 @@
               <w:jc w:val="left"/>
               <w:rPr>
                 <w:sz w:val="22"/>
+                <w:szCs w:val="22"/>
               </w:rPr>
             </w:pPr>
             <w:r>
               <w:rPr>
                 <w:sz w:val="22"/>
+                <w:szCs w:val="22"/>
               </w:rPr>
               <w:t>10.05.18</w:t>
             </w:r>
@@ -754,21 +635,21 @@
         <w:spacing w:before="0"/>
         <w:jc w:val="center"/>
       </w:pPr>
-      <w:bookmarkStart w:id="1" w:name="_Toc344877432"/>
-      <w:bookmarkStart w:id="2" w:name="_Toc344879822"/>
-      <w:bookmarkStart w:id="3" w:name="_Toc346508722"/>
-      <w:bookmarkStart w:id="4" w:name="_Toc346508952"/>
-      <w:bookmarkStart w:id="5" w:name="_Toc346509227"/>
-      <w:bookmarkStart w:id="6" w:name="_Toc107858829"/>
-      <w:bookmarkStart w:id="7" w:name="_Toc108287587"/>
-      <w:bookmarkStart w:id="8" w:name="_Toc111014886"/>
-      <w:bookmarkStart w:id="9" w:name="_Toc111117822"/>
-      <w:bookmarkStart w:id="10" w:name="_Toc113291685"/>
+      <w:bookmarkStart w:id="0" w:name="_Toc344877432"/>
+      <w:bookmarkStart w:id="1" w:name="_Toc344879822"/>
+      <w:bookmarkStart w:id="2" w:name="_Toc346508722"/>
+      <w:bookmarkStart w:id="3" w:name="_Toc346508952"/>
+      <w:bookmarkStart w:id="4" w:name="_Toc346509227"/>
+      <w:bookmarkStart w:id="5" w:name="_Toc107858829"/>
+      <w:bookmarkStart w:id="6" w:name="_Toc108287587"/>
+      <w:bookmarkStart w:id="7" w:name="_Toc111014886"/>
+      <w:bookmarkStart w:id="8" w:name="_Toc111117822"/>
+      <w:bookmarkStart w:id="9" w:name="_Toc113291685"/>
+      <w:bookmarkEnd w:id="0"/>
       <w:bookmarkEnd w:id="1"/>
       <w:bookmarkEnd w:id="2"/>
       <w:bookmarkEnd w:id="3"/>
       <w:bookmarkEnd w:id="4"/>
-      <w:bookmarkEnd w:id="5"/>
       <w:r>
         <w:rPr>
           <w:rFonts w:ascii="Arial" w:hAnsi="Arial"/>
@@ -777,11 +658,11 @@
         <w:lastRenderedPageBreak/>
         <w:t>Contents</w:t>
       </w:r>
+      <w:bookmarkEnd w:id="5"/>
       <w:bookmarkEnd w:id="6"/>
       <w:bookmarkEnd w:id="7"/>
       <w:bookmarkEnd w:id="8"/>
       <w:bookmarkEnd w:id="9"/>
-      <w:bookmarkEnd w:id="10"/>
       <w:r>
         <w:rPr>
           <w:rFonts w:ascii="Arial" w:hAnsi="Arial"/>
@@ -2162,7 +2043,7 @@
           <w:color w:val="FFFFFF"/>
         </w:rPr>
       </w:pPr>
-      <w:bookmarkStart w:id="11" w:name="_Toc113291686"/>
+      <w:bookmarkStart w:id="10" w:name="_Toc113291686"/>
       <w:r>
         <w:rPr>
           <w:rFonts w:ascii="Arial" w:hAnsi="Arial"/>
@@ -2171,7 +2052,7 @@
         <w:lastRenderedPageBreak/>
         <w:t>Revisions</w:t>
       </w:r>
-      <w:bookmarkEnd w:id="11"/>
+      <w:bookmarkEnd w:id="10"/>
     </w:p>
     <w:tbl>
       <w:tblPr>
@@ -2335,155 +2216,9 @@
           <w:sz w:val="22"/>
         </w:rPr>
       </w:pPr>
-      <w:bookmarkStart w:id="12" w:name="_Toc108287589"/>
-    </w:p>
-    <w:p>
-      <w:pPr>
-        <w:pStyle w:val="Heading1"/>
-        <w:numPr>
-          <w:ilvl w:val="0"/>
-          <w:numId w:val="0"/>
-        </w:numPr>
-        <w:spacing w:before="0"/>
-        <w:jc w:val="both"/>
-        <w:rPr>
-          <w:rFonts w:ascii="Arial" w:hAnsi="Arial"/>
-          <w:b w:val="0"/>
-          <w:i/>
-          <w:color w:val="BFBFBF" w:themeColor="background1" w:themeShade="BF"/>
-          <w:sz w:val="22"/>
-        </w:rPr>
-      </w:pPr>
-      <w:bookmarkStart w:id="13" w:name="_Toc113291687"/>
-      <w:bookmarkStart w:id="14" w:name="_Toc111014888"/>
-      <w:bookmarkStart w:id="15" w:name="_Toc111117824"/>
-      <w:r>
-        <w:rPr>
-          <w:rFonts w:ascii="Arial" w:hAnsi="Arial"/>
-          <w:b w:val="0"/>
-          <w:i/>
-          <w:color w:val="BFBFBF" w:themeColor="background1" w:themeShade="BF"/>
-          <w:sz w:val="22"/>
-        </w:rPr>
-        <w:t>&lt;In this template you will find text bounded by the “&lt;&gt;” symbols. This text appears in italics and is intended to</w:t>
-      </w:r>
-      <w:r>
-        <w:rPr>
-          <w:rFonts w:ascii="Arial" w:hAnsi="Arial"/>
-          <w:b w:val="0"/>
-          <w:i/>
-          <w:color w:val="BFBFBF" w:themeColor="background1" w:themeShade="BF"/>
-          <w:sz w:val="22"/>
-        </w:rPr>
-        <w:t xml:space="preserve"> provide explanations and</w:t>
-      </w:r>
-      <w:r>
-        <w:rPr>
-          <w:rFonts w:ascii="Arial" w:hAnsi="Arial"/>
-          <w:b w:val="0"/>
-          <w:i/>
-          <w:color w:val="BFBFBF" w:themeColor="background1" w:themeShade="BF"/>
-          <w:sz w:val="22"/>
-        </w:rPr>
-        <w:t xml:space="preserve"> guide you through the </w:t>
-      </w:r>
-      <w:r>
-        <w:rPr>
-          <w:rFonts w:ascii="Arial" w:hAnsi="Arial"/>
-          <w:b w:val="0"/>
-          <w:i/>
-          <w:color w:val="BFBFBF" w:themeColor="background1" w:themeShade="BF"/>
-          <w:sz w:val="22"/>
-        </w:rPr>
-        <w:t>document</w:t>
-      </w:r>
-      <w:r>
-        <w:rPr>
-          <w:rFonts w:ascii="Arial" w:hAnsi="Arial"/>
-          <w:b w:val="0"/>
-          <w:i/>
-          <w:color w:val="BFBFBF" w:themeColor="background1" w:themeShade="BF"/>
-          <w:sz w:val="22"/>
-        </w:rPr>
-        <w:t xml:space="preserve">. There are two types of </w:t>
-      </w:r>
-      <w:r>
-        <w:rPr>
-          <w:rFonts w:ascii="Arial" w:hAnsi="Arial"/>
-          <w:b w:val="0"/>
-          <w:i/>
-          <w:color w:val="BFBFBF" w:themeColor="background1" w:themeShade="BF"/>
-          <w:sz w:val="22"/>
-        </w:rPr>
-        <w:t>comments in this document. The</w:t>
-      </w:r>
-      <w:r>
-        <w:rPr>
-          <w:rFonts w:ascii="Arial" w:hAnsi="Arial"/>
-          <w:b w:val="0"/>
-          <w:i/>
-          <w:color w:val="BFBFBF" w:themeColor="background1" w:themeShade="BF"/>
-          <w:sz w:val="22"/>
-        </w:rPr>
-        <w:t xml:space="preserve"> comments that are in black are int</w:t>
-      </w:r>
-      <w:r>
-        <w:rPr>
-          <w:rFonts w:ascii="Arial" w:hAnsi="Arial"/>
-          <w:b w:val="0"/>
-          <w:i/>
-          <w:color w:val="BFBFBF" w:themeColor="background1" w:themeShade="BF"/>
-          <w:sz w:val="22"/>
-        </w:rPr>
-        <w:t>ended specifically for the course. The</w:t>
-      </w:r>
-      <w:r>
-        <w:rPr>
-          <w:rFonts w:ascii="Arial" w:hAnsi="Arial"/>
-          <w:b w:val="0"/>
-          <w:i/>
-          <w:color w:val="BFBFBF" w:themeColor="background1" w:themeShade="BF"/>
-          <w:sz w:val="22"/>
-        </w:rPr>
-        <w:t xml:space="preserve"> comments that are in blue are more gener</w:t>
-      </w:r>
-      <w:r>
-        <w:rPr>
-          <w:rFonts w:ascii="Arial" w:hAnsi="Arial"/>
-          <w:b w:val="0"/>
-          <w:i/>
-          <w:color w:val="BFBFBF" w:themeColor="background1" w:themeShade="BF"/>
-          <w:sz w:val="22"/>
-        </w:rPr>
-        <w:t>al and apply to any SRS. Please</w:t>
-      </w:r>
-      <w:r>
-        <w:rPr>
-          <w:rFonts w:ascii="Arial" w:hAnsi="Arial"/>
-          <w:b w:val="0"/>
-          <w:i/>
-          <w:color w:val="BFBFBF" w:themeColor="background1" w:themeShade="BF"/>
-          <w:sz w:val="22"/>
-        </w:rPr>
-        <w:t xml:space="preserve"> make sure to delete all of the comments before submitting the document</w:t>
-      </w:r>
-      <w:bookmarkStart w:id="16" w:name="_Toc113291688"/>
-      <w:bookmarkEnd w:id="13"/>
-      <w:r>
-        <w:rPr>
-          <w:rFonts w:ascii="Arial" w:hAnsi="Arial"/>
-          <w:b w:val="0"/>
-          <w:i/>
-          <w:color w:val="BFBFBF" w:themeColor="background1" w:themeShade="BF"/>
-          <w:sz w:val="22"/>
-        </w:rPr>
-        <w:t>.&gt;</w:t>
-      </w:r>
-      <w:bookmarkEnd w:id="12"/>
-      <w:bookmarkEnd w:id="14"/>
-      <w:bookmarkEnd w:id="15"/>
-      <w:bookmarkEnd w:id="16"/>
-    </w:p>
+      <w:bookmarkStart w:id="11" w:name="_Toc108287589"/>
+    </w:p>
+    <w:bookmarkEnd w:id="11"/>
     <w:p>
       <w:pPr>
         <w:sectPr>
@@ -2515,8 +2250,8 @@
           <w:color w:val="FFFFFF"/>
         </w:rPr>
       </w:pPr>
-      <w:bookmarkStart w:id="17" w:name="_Toc439994665"/>
-      <w:bookmarkStart w:id="18" w:name="_Toc113291689"/>
+      <w:bookmarkStart w:id="12" w:name="_Toc439994665"/>
+      <w:bookmarkStart w:id="13" w:name="_Toc113291689"/>
       <w:r>
         <w:rPr>
           <w:rFonts w:ascii="Arial" w:hAnsi="Arial"/>
@@ -2525,57 +2260,189 @@
         <w:lastRenderedPageBreak/>
         <w:t>Introduction</w:t>
       </w:r>
+      <w:bookmarkEnd w:id="12"/>
+      <w:bookmarkEnd w:id="13"/>
+    </w:p>
+    <w:p>
+      <w:pPr>
+        <w:rPr>
+          <w:rFonts w:ascii="Arial" w:hAnsi="Arial"/>
+          <w:sz w:val="22"/>
+        </w:rPr>
+      </w:pPr>
+      <w:r>
+        <w:rPr>
+          <w:rFonts w:ascii="Arial" w:hAnsi="Arial"/>
+          <w:sz w:val="22"/>
+        </w:rPr>
+        <w:t xml:space="preserve">This project is a </w:t>
+      </w:r>
+      <w:r>
+        <w:rPr>
+          <w:rFonts w:ascii="Arial" w:hAnsi="Arial"/>
+          <w:sz w:val="22"/>
+        </w:rPr>
+        <w:t>Calculation Utility</w:t>
+      </w:r>
+      <w:r>
+        <w:rPr>
+          <w:rFonts w:ascii="Arial" w:hAnsi="Arial"/>
+          <w:sz w:val="22"/>
+        </w:rPr>
+        <w:t xml:space="preserve">, which allows the user to </w:t>
+      </w:r>
+      <w:r>
+        <w:rPr>
+          <w:rFonts w:ascii="Arial" w:hAnsi="Arial"/>
+          <w:sz w:val="22"/>
+        </w:rPr>
+        <w:t xml:space="preserve">calculate numbers using a calculator, graph user defined functions, </w:t>
+      </w:r>
+      <w:r>
+        <w:rPr>
+          <w:rFonts w:ascii="Arial" w:hAnsi="Arial"/>
+          <w:sz w:val="22"/>
+        </w:rPr>
+        <w:t>convert existing units to other units, define new units, visualize the unit conversion using graphics, as well as list all current units defined. It is a web appllication written in HTML, CSS, and Javascript.</w:t>
+      </w:r>
+    </w:p>
+    <w:p>
+      <w:pPr>
+        <w:rPr>
+          <w:rFonts w:ascii="Arial" w:hAnsi="Arial"/>
+          <w:sz w:val="22"/>
+        </w:rPr>
+      </w:pPr>
+    </w:p>
+    <w:p>
+      <w:pPr>
+        <w:pStyle w:val="Heading2"/>
+        <w:rPr>
+          <w:rFonts w:ascii="Arial" w:hAnsi="Arial"/>
+        </w:rPr>
+      </w:pPr>
+      <w:bookmarkStart w:id="14" w:name="_Toc439994667"/>
+      <w:bookmarkStart w:id="15" w:name="_Toc113291690"/>
+      <w:r>
+        <w:rPr>
+          <w:rFonts w:ascii="Arial" w:hAnsi="Arial"/>
+        </w:rPr>
+        <w:t>Document Purpose</w:t>
+      </w:r>
+      <w:bookmarkEnd w:id="14"/>
+      <w:bookmarkEnd w:id="15"/>
+      <w:r>
+        <w:rPr>
+          <w:rFonts w:ascii="Arial" w:hAnsi="Arial"/>
+        </w:rPr>
+        <w:t xml:space="preserve"> </w:t>
+      </w:r>
+    </w:p>
+    <w:p>
+      <w:pPr>
+        <w:pStyle w:val="template"/>
+        <w:jc w:val="both"/>
+        <w:rPr>
+          <w:i w:val="0"/>
+        </w:rPr>
+      </w:pPr>
+      <w:bookmarkStart w:id="16" w:name="_Toc439994670"/>
+      <w:bookmarkStart w:id="17" w:name="_Toc113291691"/>
+      <w:r>
+        <w:rPr>
+          <w:i w:val="0"/>
+        </w:rPr>
+        <w:t>This document serves as a comprehensive overview of version 0.1 of our Calculation Utility project. The project is in its initial stages and ideas are still being formed, so the scope and details of functionality described here are tentative.</w:t>
+      </w:r>
+      <w:r>
+        <w:rPr>
+          <w:i w:val="0"/>
+        </w:rPr>
+        <w:t xml:space="preserve"> However</w:t>
+      </w:r>
+      <w:r>
+        <w:rPr>
+          <w:i w:val="0"/>
+        </w:rPr>
+        <w:t>,</w:t>
+      </w:r>
+      <w:r>
+        <w:rPr>
+          <w:i w:val="0"/>
+        </w:rPr>
+        <w:t xml:space="preserve"> this document will cover the projects details and organization as best as possible.</w:t>
+      </w:r>
+    </w:p>
+    <w:p>
+      <w:pPr>
+        <w:pStyle w:val="Heading2"/>
+        <w:rPr>
+          <w:rFonts w:ascii="Arial" w:hAnsi="Arial"/>
+        </w:rPr>
+      </w:pPr>
+      <w:r>
+        <w:rPr>
+          <w:rFonts w:ascii="Arial" w:hAnsi="Arial"/>
+        </w:rPr>
+        <w:t>Product Scope</w:t>
+      </w:r>
+      <w:bookmarkEnd w:id="16"/>
       <w:bookmarkEnd w:id="17"/>
+    </w:p>
+    <w:p>
+      <w:pPr>
+        <w:pStyle w:val="template"/>
+        <w:jc w:val="both"/>
+      </w:pPr>
+      <w:bookmarkStart w:id="18" w:name="_Toc439994669"/>
+      <w:bookmarkStart w:id="19" w:name="_Toc113291692"/>
+      <w:r>
+        <w:t>&lt;&gt;</w:t>
+      </w:r>
+    </w:p>
+    <w:p>
+      <w:pPr>
+        <w:pStyle w:val="Heading2"/>
+        <w:rPr>
+          <w:rFonts w:ascii="Arial" w:hAnsi="Arial"/>
+        </w:rPr>
+      </w:pPr>
+      <w:r>
+        <w:rPr>
+          <w:rFonts w:ascii="Arial" w:hAnsi="Arial"/>
+        </w:rPr>
+        <w:t xml:space="preserve">Intended Audience and </w:t>
+      </w:r>
       <w:bookmarkEnd w:id="18"/>
-    </w:p>
-    <w:p>
-      <w:pPr>
-        <w:rPr>
-          <w:rFonts w:ascii="Arial" w:hAnsi="Arial"/>
-          <w:sz w:val="22"/>
-        </w:rPr>
-      </w:pPr>
-      <w:r>
-        <w:rPr>
-          <w:rFonts w:ascii="Arial" w:hAnsi="Arial"/>
-          <w:sz w:val="22"/>
-        </w:rPr>
-        <w:t xml:space="preserve">This project is a </w:t>
-      </w:r>
-      <w:r>
-        <w:rPr>
-          <w:rFonts w:ascii="Arial" w:hAnsi="Arial"/>
-          <w:sz w:val="22"/>
-        </w:rPr>
-        <w:t>Calculation Utility</w:t>
-      </w:r>
-      <w:r>
-        <w:rPr>
-          <w:rFonts w:ascii="Arial" w:hAnsi="Arial"/>
-          <w:sz w:val="22"/>
-        </w:rPr>
-        <w:t xml:space="preserve">, which allows the user to </w:t>
-      </w:r>
-      <w:r>
-        <w:rPr>
-          <w:rFonts w:ascii="Arial" w:hAnsi="Arial"/>
-          <w:sz w:val="22"/>
-        </w:rPr>
-        <w:t xml:space="preserve">calculate numbers using a calculator, graph user defined functions, </w:t>
-      </w:r>
-      <w:r>
-        <w:rPr>
-          <w:rFonts w:ascii="Arial" w:hAnsi="Arial"/>
-          <w:sz w:val="22"/>
-        </w:rPr>
-        <w:t>convert existing units to other units, define new units, visualize the unit conversion using graphics, as well as list all current units defined. It is a web appllication written in HTML, CSS, and Javascript.</w:t>
-      </w:r>
-    </w:p>
-    <w:p>
-      <w:pPr>
-        <w:rPr>
-          <w:rFonts w:ascii="Arial" w:hAnsi="Arial"/>
-          <w:sz w:val="22"/>
+      <w:r>
+        <w:rPr>
+          <w:rFonts w:ascii="Arial" w:hAnsi="Arial"/>
+        </w:rPr>
+        <w:t>Document Overview</w:t>
+      </w:r>
+      <w:bookmarkEnd w:id="19"/>
+    </w:p>
+    <w:p>
+      <w:pPr>
+        <w:pStyle w:val="template"/>
+        <w:jc w:val="both"/>
+        <w:rPr>
+          <w:i w:val="0"/>
+        </w:rPr>
+      </w:pPr>
+      <w:r>
+        <w:rPr>
+          <w:i w:val="0"/>
+        </w:rPr>
+        <w:t>The Users of this document are the professor, and the web clients who use the Calculation Utility web application, as well as the developers of this application, which include the members of this project.</w:t>
+      </w:r>
+    </w:p>
+    <w:p>
+      <w:pPr>
+        <w:pStyle w:val="template"/>
+        <w:jc w:val="both"/>
+        <w:rPr>
+          <w:color w:val="0000FF"/>
         </w:rPr>
       </w:pPr>
     </w:p>
@@ -2586,83 +2453,26 @@
           <w:rFonts w:ascii="Arial" w:hAnsi="Arial"/>
         </w:rPr>
       </w:pPr>
-      <w:bookmarkStart w:id="19" w:name="_Toc439994667"/>
-      <w:bookmarkStart w:id="20" w:name="_Toc113291690"/>
-      <w:r>
-        <w:rPr>
-          <w:rFonts w:ascii="Arial" w:hAnsi="Arial"/>
-        </w:rPr>
-        <w:t>Document Purpose</w:t>
-      </w:r>
-      <w:bookmarkEnd w:id="19"/>
+      <w:bookmarkStart w:id="20" w:name="_Toc113291693"/>
+      <w:bookmarkStart w:id="21" w:name="_Toc439994668"/>
+      <w:r>
+        <w:rPr>
+          <w:rFonts w:ascii="Arial" w:hAnsi="Arial"/>
+        </w:rPr>
+        <w:t>Definitions, Acronyms and Abbreviations</w:t>
+      </w:r>
       <w:bookmarkEnd w:id="20"/>
-      <w:r>
-        <w:rPr>
-          <w:rFonts w:ascii="Arial" w:hAnsi="Arial"/>
-        </w:rPr>
-        <w:t xml:space="preserve"> </w:t>
-      </w:r>
     </w:p>
     <w:p>
       <w:pPr>
         <w:pStyle w:val="template"/>
         <w:jc w:val="both"/>
-        <w:rPr>
-          <w:color w:val="0000FF"/>
-        </w:rPr>
-      </w:pPr>
-      <w:r>
-        <w:t>&lt;</w:t>
-      </w:r>
-      <w:r>
-        <w:rPr>
-          <w:color w:val="0000FF"/>
-        </w:rPr>
-        <w:t>Identify the product whose software requirements are specified in this document, including the revision or release number. Describe the scope of the product that is covered by this SRS, particularly if this SRS describes only part of the system or a single subsystem.</w:t>
-      </w:r>
-    </w:p>
-    <w:p>
-      <w:pPr>
-        <w:pStyle w:val="template"/>
-        <w:jc w:val="both"/>
-      </w:pPr>
-      <w:r>
-        <w:t>TO DO: Write 1-2 paragraphs describing the purpose of this document as explained above.&gt;</w:t>
-      </w:r>
-    </w:p>
-    <w:p>
-      <w:pPr>
-        <w:pStyle w:val="template"/>
-        <w:jc w:val="both"/>
-      </w:pPr>
-    </w:p>
-    <w:p>
-      <w:pPr>
-        <w:pStyle w:val="template"/>
-        <w:jc w:val="both"/>
-        <w:rPr>
-          <w:i w:val="0"/>
-        </w:rPr>
-      </w:pPr>
-      <w:r>
-        <w:rPr>
-          <w:i w:val="0"/>
-        </w:rPr>
-        <w:t xml:space="preserve">This document serves as a comprehensive overview of version 0.1 of our </w:t>
-      </w:r>
-      <w:r>
-        <w:rPr>
-          <w:i w:val="0"/>
-        </w:rPr>
-        <w:t>Calculation</w:t>
-      </w:r>
-      <w:r>
-        <w:rPr>
-          <w:i w:val="0"/>
-        </w:rPr>
-        <w:t xml:space="preserve"> Utility project. The project is in its initial stages and ideas are still being formed, so the scope and details of functionality described here are tentative.</w:t>
-      </w:r>
-    </w:p>
+      </w:pPr>
+      <w:r>
+        <w:t>None were used.</w:t>
+      </w:r>
+    </w:p>
+    <w:p/>
     <w:p>
       <w:pPr>
         <w:pStyle w:val="Heading2"/>
@@ -2670,13 +2480,12 @@
           <w:rFonts w:ascii="Arial" w:hAnsi="Arial"/>
         </w:rPr>
       </w:pPr>
-      <w:bookmarkStart w:id="21" w:name="_Toc439994670"/>
-      <w:bookmarkStart w:id="22" w:name="_Toc113291691"/>
-      <w:r>
-        <w:rPr>
-          <w:rFonts w:ascii="Arial" w:hAnsi="Arial"/>
-        </w:rPr>
-        <w:t>Product Scope</w:t>
+      <w:bookmarkStart w:id="22" w:name="_Toc113291694"/>
+      <w:r>
+        <w:rPr>
+          <w:rFonts w:ascii="Arial" w:hAnsi="Arial"/>
+        </w:rPr>
+        <w:t>Document Conventions</w:t>
       </w:r>
       <w:bookmarkEnd w:id="21"/>
       <w:bookmarkEnd w:id="22"/>
@@ -2685,19 +2494,34 @@
       <w:pPr>
         <w:pStyle w:val="template"/>
         <w:jc w:val="both"/>
-        <w:rPr>
-          <w:color w:val="0000FF"/>
-        </w:rPr>
-      </w:pPr>
-      <w:r>
-        <w:t>&lt;</w:t>
-      </w:r>
-      <w:r>
-        <w:rPr>
-          <w:color w:val="0000FF"/>
-        </w:rPr>
-        <w:t xml:space="preserve">Provide a short description of the software being specified and its purpose, including relevant benefits, objectives, and goals. </w:t>
-      </w:r>
+      </w:pPr>
+      <w:bookmarkStart w:id="23" w:name="_Toc439994672"/>
+      <w:bookmarkStart w:id="24" w:name="_Toc113291695"/>
+      <w:r>
+        <w:t>None were used.</w:t>
+      </w:r>
+    </w:p>
+    <w:p>
+      <w:pPr>
+        <w:pStyle w:val="Heading2"/>
+        <w:rPr>
+          <w:rFonts w:ascii="Arial" w:hAnsi="Arial"/>
+        </w:rPr>
+      </w:pPr>
+      <w:r>
+        <w:rPr>
+          <w:rFonts w:ascii="Arial" w:hAnsi="Arial"/>
+        </w:rPr>
+        <w:t>References</w:t>
+      </w:r>
+      <w:bookmarkEnd w:id="23"/>
+      <w:r>
+        <w:rPr>
+          <w:rFonts w:ascii="Arial" w:hAnsi="Arial"/>
+        </w:rPr>
+        <w:t xml:space="preserve"> and Acknowledgments</w:t>
+      </w:r>
+      <w:bookmarkEnd w:id="24"/>
     </w:p>
     <w:p>
       <w:pPr>
@@ -2705,430 +2529,8 @@
         <w:jc w:val="both"/>
       </w:pPr>
       <w:r>
-        <w:t>TO DO: 1-2 paragraphs describing the scope of the product. Make sure to describe the benefits associated with the product.&gt;</w:t>
-      </w:r>
-    </w:p>
-    <w:p>
-      <w:pPr>
-        <w:pStyle w:val="Heading2"/>
-        <w:rPr>
-          <w:rFonts w:ascii="Arial" w:hAnsi="Arial"/>
-        </w:rPr>
-      </w:pPr>
-      <w:bookmarkStart w:id="23" w:name="_Toc439994669"/>
-      <w:bookmarkStart w:id="24" w:name="_Toc113291692"/>
-      <w:r>
-        <w:rPr>
-          <w:rFonts w:ascii="Arial" w:hAnsi="Arial"/>
-        </w:rPr>
-        <w:t xml:space="preserve">Intended Audience and </w:t>
-      </w:r>
-      <w:bookmarkEnd w:id="23"/>
-      <w:r>
-        <w:rPr>
-          <w:rFonts w:ascii="Arial" w:hAnsi="Arial"/>
-        </w:rPr>
-        <w:t>Document Overview</w:t>
-      </w:r>
-      <w:bookmarkEnd w:id="24"/>
-    </w:p>
-    <w:p>
-      <w:pPr>
-        <w:pStyle w:val="template"/>
-        <w:jc w:val="both"/>
-      </w:pPr>
-      <w:r>
-        <w:t>&lt;</w:t>
-      </w:r>
-      <w:r>
-        <w:rPr>
-          <w:color w:val="0000FF"/>
-        </w:rPr>
-        <w:t>Describe the different types of reader that the document is intended for, such as developers, project managers, marketing staff, users, testers, and documentation writers</w:t>
-      </w:r>
-      <w:r>
-        <w:t xml:space="preserve"> (In your case it would probably be the “client” and the professor). </w:t>
-      </w:r>
-      <w:r>
-        <w:rPr>
-          <w:color w:val="0000FF"/>
-        </w:rPr>
-        <w:t>Describe what the rest of this SRS contains and how it is organized. Suggest a sequence for reading the document, beginning with the overview sections and proceeding through the sections that are most pertinent to each reader type.</w:t>
-      </w:r>
-      <w:r>
-        <w:t>&gt;</w:t>
-      </w:r>
-    </w:p>
-    <w:p>
-      <w:pPr>
-        <w:pStyle w:val="template"/>
-        <w:jc w:val="both"/>
-      </w:pPr>
-    </w:p>
-    <w:p>
-      <w:pPr>
-        <w:pStyle w:val="template"/>
-        <w:jc w:val="both"/>
-        <w:rPr>
-          <w:i w:val="0"/>
-          <w:color w:val="000000" w:themeColor="text1"/>
-        </w:rPr>
-      </w:pPr>
-      <w:r>
-        <w:rPr>
-          <w:i w:val="0"/>
-          <w:color w:val="000000" w:themeColor="text1"/>
-        </w:rPr>
-        <w:t>The Users of this document are the professor, and the clients who use the Caclulation Utility web application, as well as the developers of this application, which include the members of this project.</w:t>
-      </w:r>
-    </w:p>
-    <w:p>
-      <w:pPr>
-        <w:pStyle w:val="template"/>
-        <w:jc w:val="both"/>
-        <w:rPr>
-          <w:color w:val="0000FF"/>
-        </w:rPr>
-      </w:pPr>
-    </w:p>
-    <w:p>
-      <w:pPr>
-        <w:pStyle w:val="Heading2"/>
-        <w:rPr>
-          <w:rFonts w:ascii="Arial" w:hAnsi="Arial"/>
-        </w:rPr>
-      </w:pPr>
-      <w:bookmarkStart w:id="25" w:name="_Toc113291693"/>
-      <w:bookmarkStart w:id="26" w:name="_Toc439994668"/>
-      <w:r>
-        <w:rPr>
-          <w:rFonts w:ascii="Arial" w:hAnsi="Arial"/>
-        </w:rPr>
-        <w:t>Definitions, Acronyms and Abbreviations</w:t>
-      </w:r>
-      <w:bookmarkEnd w:id="25"/>
-    </w:p>
-    <w:p>
-      <w:pPr>
-        <w:pStyle w:val="template"/>
-        <w:jc w:val="both"/>
-        <w:rPr>
-          <w:color w:val="0000FF"/>
-        </w:rPr>
-      </w:pPr>
-      <w:r>
-        <w:t>&lt;</w:t>
-      </w:r>
-      <w:r>
-        <w:rPr>
-          <w:color w:val="0000FF"/>
-        </w:rPr>
-        <w:t>Define all the terms necessary to properly interpret the SRS, including acronyms and abbreviations. You may wish to build a separate glossary that spans multiple projects or the entire organization, and just include terms specific to a single project in each SRS.</w:t>
-      </w:r>
-    </w:p>
-    <w:p>
-      <w:pPr>
-        <w:pStyle w:val="template"/>
-        <w:jc w:val="both"/>
-      </w:pPr>
-      <w:r>
-        <w:t xml:space="preserve">TO DO: Please provide a list of all abbreviations and acronyms used in this document sorted in </w:t>
-      </w:r>
-      <w:r>
-        <w:rPr>
-          <w:u w:val="single"/>
-        </w:rPr>
-        <w:t>alphabetical order</w:t>
-      </w:r>
-      <w:r>
-        <w:t>.&gt;</w:t>
-      </w:r>
-    </w:p>
-    <w:p/>
-    <w:p>
-      <w:pPr>
-        <w:pStyle w:val="Heading2"/>
-        <w:rPr>
-          <w:rFonts w:ascii="Arial" w:hAnsi="Arial"/>
-        </w:rPr>
-      </w:pPr>
-      <w:bookmarkStart w:id="27" w:name="_Toc113291694"/>
-      <w:r>
-        <w:rPr>
-          <w:rFonts w:ascii="Arial" w:hAnsi="Arial"/>
-        </w:rPr>
-        <w:lastRenderedPageBreak/>
-        <w:t>Document Conventions</w:t>
-      </w:r>
-      <w:bookmarkEnd w:id="26"/>
-      <w:bookmarkEnd w:id="27"/>
-    </w:p>
-    <w:p>
-      <w:pPr>
-        <w:pStyle w:val="template"/>
-        <w:jc w:val="both"/>
-      </w:pPr>
-      <w:r>
-        <w:t xml:space="preserve">&lt;In general this document follows the IEEE formatting requirements. Use Arial font size 11, or 12 throughout the document for text. Use italics for comments. Document text should be single spaced and maintain the 1” margins found in this template. For Section and Subsection titles please follow the template. </w:t>
-      </w:r>
-    </w:p>
-    <w:p>
-      <w:pPr>
-        <w:pStyle w:val="template"/>
-        <w:jc w:val="both"/>
-      </w:pPr>
-    </w:p>
-    <w:p>
-      <w:pPr>
-        <w:pStyle w:val="template"/>
-        <w:jc w:val="both"/>
-      </w:pPr>
-      <w:r>
-        <w:t>TO DO:</w:t>
-      </w:r>
-      <w:r>
-        <w:rPr>
-          <w:i w:val="0"/>
-        </w:rPr>
-        <w:t xml:space="preserve"> </w:t>
-      </w:r>
-      <w:r>
-        <w:t>Describe any standards or typographical conventions that were followed when writing this SRS, such as fonts or highlighting that have special significance.</w:t>
-      </w:r>
-      <w:r>
-        <w:rPr>
-          <w:i w:val="0"/>
-        </w:rPr>
-        <w:t xml:space="preserve"> </w:t>
-      </w:r>
-      <w:r>
-        <w:t>Sometimes, it is useful to divide this section to several sections, e.g., Formatting Conventions, Naming Conventions, etc.&gt;</w:t>
-      </w:r>
-    </w:p>
-    <w:p>
-      <w:pPr>
-        <w:pStyle w:val="Heading2"/>
-        <w:rPr>
-          <w:rFonts w:ascii="Arial" w:hAnsi="Arial"/>
-        </w:rPr>
-      </w:pPr>
-      <w:bookmarkStart w:id="28" w:name="_Toc439994672"/>
-      <w:bookmarkStart w:id="29" w:name="_Toc113291695"/>
-      <w:r>
-        <w:rPr>
-          <w:rFonts w:ascii="Arial" w:hAnsi="Arial"/>
-        </w:rPr>
-        <w:t>References</w:t>
-      </w:r>
-      <w:bookmarkEnd w:id="28"/>
-      <w:r>
-        <w:rPr>
-          <w:rFonts w:ascii="Arial" w:hAnsi="Arial"/>
-        </w:rPr>
-        <w:t xml:space="preserve"> and Acknowledgments</w:t>
-      </w:r>
-      <w:bookmarkEnd w:id="29"/>
-    </w:p>
-    <w:p>
-      <w:pPr>
-        <w:pStyle w:val="template"/>
-        <w:jc w:val="both"/>
-      </w:pPr>
-      <w:r>
-        <w:t>&lt;</w:t>
-      </w:r>
-      <w:r>
-        <w:rPr>
-          <w:color w:val="0000FF"/>
-        </w:rPr>
-        <w:t>List any other documents or Web addresses to which this SRS refers. These may include user interface style guides, contracts, standards, system requirements specifications, use case documents, or a vision and scope document.</w:t>
-      </w:r>
-      <w:r>
-        <w:t xml:space="preserve"> </w:t>
-      </w:r>
-    </w:p>
-    <w:p>
-      <w:pPr>
-        <w:pStyle w:val="template"/>
-        <w:jc w:val="both"/>
-      </w:pPr>
-    </w:p>
-    <w:p>
-      <w:pPr>
-        <w:pStyle w:val="template"/>
-        <w:jc w:val="both"/>
-      </w:pPr>
-      <w:r>
-        <w:t xml:space="preserve">TO DO: Use the standard IEEE </w:t>
-      </w:r>
-      <w:r>
-        <w:t>citation guide (attached) for this section</w:t>
-      </w:r>
-      <w:r>
-        <w:t>.&gt;</w:t>
-      </w:r>
-    </w:p>
-    <w:p>
-      <w:pPr>
-        <w:pStyle w:val="template"/>
-        <w:jc w:val="both"/>
-      </w:pPr>
-    </w:p>
-    <w:p>
-      <w:pPr>
-        <w:pStyle w:val="template"/>
-        <w:jc w:val="both"/>
-      </w:pPr>
-    </w:p>
-    <w:p>
-      <w:pPr>
-        <w:pStyle w:val="template"/>
-        <w:jc w:val="both"/>
-      </w:pPr>
-    </w:p>
-    <w:p>
-      <w:pPr>
-        <w:pStyle w:val="template"/>
-        <w:jc w:val="both"/>
-      </w:pPr>
-    </w:p>
-    <w:p>
-      <w:pPr>
-        <w:pStyle w:val="template"/>
-        <w:jc w:val="both"/>
-      </w:pPr>
-    </w:p>
-    <w:p>
-      <w:pPr>
-        <w:pStyle w:val="template"/>
-        <w:jc w:val="both"/>
-      </w:pPr>
-    </w:p>
-    <w:p>
-      <w:pPr>
-        <w:pStyle w:val="template"/>
-        <w:jc w:val="both"/>
-      </w:pPr>
-    </w:p>
-    <w:p>
-      <w:pPr>
-        <w:pStyle w:val="template"/>
-        <w:jc w:val="both"/>
-      </w:pPr>
-    </w:p>
-    <w:p>
-      <w:pPr>
-        <w:pStyle w:val="template"/>
-        <w:jc w:val="both"/>
-      </w:pPr>
-    </w:p>
-    <w:p>
-      <w:pPr>
-        <w:pStyle w:val="template"/>
-        <w:jc w:val="both"/>
-      </w:pPr>
-    </w:p>
-    <w:p>
-      <w:pPr>
-        <w:pStyle w:val="template"/>
-        <w:jc w:val="both"/>
-      </w:pPr>
-    </w:p>
-    <w:p>
-      <w:pPr>
-        <w:pStyle w:val="template"/>
-        <w:jc w:val="both"/>
-      </w:pPr>
-    </w:p>
-    <w:p>
-      <w:pPr>
-        <w:pStyle w:val="template"/>
-        <w:jc w:val="both"/>
-      </w:pPr>
-    </w:p>
-    <w:p>
-      <w:pPr>
-        <w:pStyle w:val="template"/>
-        <w:jc w:val="both"/>
-      </w:pPr>
-    </w:p>
-    <w:p>
-      <w:pPr>
-        <w:pStyle w:val="template"/>
-        <w:jc w:val="both"/>
-      </w:pPr>
-    </w:p>
-    <w:p>
-      <w:pPr>
-        <w:pStyle w:val="template"/>
-        <w:jc w:val="both"/>
-      </w:pPr>
-    </w:p>
-    <w:p>
-      <w:pPr>
-        <w:pStyle w:val="template"/>
-        <w:jc w:val="both"/>
-      </w:pPr>
-    </w:p>
-    <w:p>
-      <w:pPr>
-        <w:pStyle w:val="template"/>
-        <w:jc w:val="both"/>
-      </w:pPr>
-    </w:p>
-    <w:p>
-      <w:pPr>
-        <w:pStyle w:val="template"/>
-        <w:jc w:val="both"/>
-      </w:pPr>
-    </w:p>
-    <w:p>
-      <w:pPr>
-        <w:pStyle w:val="template"/>
-        <w:jc w:val="both"/>
-      </w:pPr>
-    </w:p>
-    <w:p>
-      <w:pPr>
-        <w:pStyle w:val="template"/>
-        <w:jc w:val="both"/>
-      </w:pPr>
-    </w:p>
-    <w:p>
-      <w:pPr>
-        <w:pStyle w:val="template"/>
-        <w:jc w:val="both"/>
-      </w:pPr>
-    </w:p>
-    <w:p>
-      <w:pPr>
-        <w:pStyle w:val="template"/>
-        <w:jc w:val="both"/>
-      </w:pPr>
-    </w:p>
-    <w:p>
-      <w:pPr>
-        <w:pStyle w:val="template"/>
-        <w:jc w:val="both"/>
-      </w:pPr>
-    </w:p>
-    <w:p>
-      <w:pPr>
-        <w:pStyle w:val="template"/>
-        <w:jc w:val="both"/>
-      </w:pPr>
-    </w:p>
-    <w:p>
-      <w:pPr>
-        <w:pStyle w:val="template"/>
-        <w:jc w:val="both"/>
-      </w:pPr>
-    </w:p>
-    <w:p>
-      <w:pPr>
-        <w:pStyle w:val="template"/>
-        <w:jc w:val="both"/>
-      </w:pPr>
+        <w:t>None were used.</w:t>
+      </w:r>
     </w:p>
     <w:p>
       <w:pPr>
@@ -3206,32 +2608,123 @@
           <w:color w:val="FFFFFF"/>
         </w:rPr>
       </w:pPr>
-      <w:bookmarkStart w:id="30" w:name="_Toc439994673"/>
-      <w:bookmarkStart w:id="31" w:name="_Toc113291696"/>
+      <w:bookmarkStart w:id="25" w:name="_Toc439994673"/>
+      <w:bookmarkStart w:id="26" w:name="_Toc113291696"/>
       <w:r>
         <w:rPr>
           <w:rFonts w:ascii="Arial" w:hAnsi="Arial"/>
           <w:color w:val="FFFFFF"/>
         </w:rPr>
+        <w:lastRenderedPageBreak/>
         <w:t>Overall Description</w:t>
       </w:r>
+      <w:bookmarkEnd w:id="25"/>
+      <w:bookmarkEnd w:id="26"/>
+    </w:p>
+    <w:p>
+      <w:pPr>
+        <w:pStyle w:val="Heading2"/>
+        <w:rPr>
+          <w:rFonts w:ascii="Arial" w:hAnsi="Arial"/>
+        </w:rPr>
+      </w:pPr>
+      <w:bookmarkStart w:id="27" w:name="_Toc439994674"/>
+      <w:bookmarkStart w:id="28" w:name="_Toc113291697"/>
+      <w:r>
+        <w:rPr>
+          <w:rFonts w:ascii="Arial" w:hAnsi="Arial"/>
+        </w:rPr>
+        <w:t>Product Perspective</w:t>
+      </w:r>
+      <w:bookmarkEnd w:id="27"/>
+      <w:bookmarkEnd w:id="28"/>
+    </w:p>
+    <w:p>
+      <w:pPr>
+        <w:pStyle w:val="template"/>
+        <w:jc w:val="both"/>
+        <w:rPr>
+          <w:i w:val="0"/>
+        </w:rPr>
+      </w:pPr>
+      <w:r>
+        <w:rPr>
+          <w:i w:val="0"/>
+        </w:rPr>
+        <w:t>&lt;&gt;</w:t>
+      </w:r>
+    </w:p>
+    <w:p>
+      <w:pPr>
+        <w:pStyle w:val="Heading2"/>
+        <w:rPr>
+          <w:rFonts w:ascii="Arial" w:hAnsi="Arial"/>
+        </w:rPr>
+      </w:pPr>
+      <w:bookmarkStart w:id="29" w:name="_Toc439994675"/>
+      <w:bookmarkStart w:id="30" w:name="_Toc113291698"/>
+      <w:r>
+        <w:rPr>
+          <w:rFonts w:ascii="Arial" w:hAnsi="Arial"/>
+        </w:rPr>
+        <w:t xml:space="preserve">Product </w:t>
+      </w:r>
+      <w:bookmarkEnd w:id="29"/>
+      <w:r>
+        <w:rPr>
+          <w:rFonts w:ascii="Arial" w:hAnsi="Arial"/>
+        </w:rPr>
+        <w:t>Functionality</w:t>
+      </w:r>
       <w:bookmarkEnd w:id="30"/>
+      <w:r>
+        <w:rPr>
+          <w:rFonts w:ascii="Arial" w:hAnsi="Arial"/>
+          <w:strike/>
+        </w:rPr>
+        <w:t xml:space="preserve"> </w:t>
+      </w:r>
+    </w:p>
+    <w:p>
+      <w:pPr>
+        <w:pStyle w:val="template"/>
+        <w:jc w:val="both"/>
+        <w:rPr>
+          <w:i w:val="0"/>
+        </w:rPr>
+      </w:pPr>
+      <w:r>
+        <w:t>&lt;</w:t>
+      </w:r>
+      <w:r>
+        <w:rPr>
+          <w:color w:val="0000FF"/>
+        </w:rPr>
+        <w:t>&gt;</w:t>
+      </w:r>
+      <w:bookmarkStart w:id="31" w:name="_GoBack"/>
+    </w:p>
+    <w:p>
+      <w:pPr>
+        <w:pStyle w:val="template"/>
+        <w:jc w:val="both"/>
+      </w:pPr>
+    </w:p>
+    <w:p>
+      <w:pPr>
+        <w:pStyle w:val="Heading2"/>
+        <w:rPr>
+          <w:rFonts w:ascii="Arial" w:hAnsi="Arial"/>
+        </w:rPr>
+      </w:pPr>
+      <w:bookmarkStart w:id="32" w:name="_Toc439994676"/>
+      <w:bookmarkStart w:id="33" w:name="_Toc113291699"/>
       <w:bookmarkEnd w:id="31"/>
-    </w:p>
-    <w:p>
-      <w:pPr>
-        <w:pStyle w:val="Heading2"/>
-        <w:rPr>
-          <w:rFonts w:ascii="Arial" w:hAnsi="Arial"/>
-        </w:rPr>
-      </w:pPr>
-      <w:bookmarkStart w:id="32" w:name="_Toc439994674"/>
-      <w:bookmarkStart w:id="33" w:name="_Toc113291697"/>
-      <w:r>
-        <w:rPr>
-          <w:rFonts w:ascii="Arial" w:hAnsi="Arial"/>
-        </w:rPr>
-        <w:t>Product Perspective</w:t>
+      <w:r>
+        <w:rPr>
+          <w:rFonts w:ascii="Arial" w:hAnsi="Arial"/>
+        </w:rPr>
+        <w:t>Users and Characteristics</w:t>
       </w:r>
       <w:bookmarkEnd w:id="32"/>
       <w:bookmarkEnd w:id="33"/>
@@ -3245,16 +2738,10 @@
         <w:t>&lt;</w:t>
       </w:r>
       <w:r>
-        <w:rPr>
-          <w:color w:val="0000FF"/>
-        </w:rPr>
-        <w:t>Describe the context and origin of the product being specified in this SRS. For example, state whether this product is a follow-on member of a product family, a replacement for certain existing systems, or a new, self-contained product. If the SRS defines a component of a larger system, relate the requirements of the larger system to the functionality of this software and identify interfaces between the two. In this part, make sure to include a simple diagram that shows the major components of the overall system, subsystem interconnections, and external interface</w:t>
-      </w:r>
-      <w:r>
-        <w:rPr>
-          <w:color w:val="0000FF"/>
-        </w:rPr>
-        <w:t xml:space="preserve">. In this section it is crucial that you will be creative and provide as much information as possible. </w:t>
+        <w:t xml:space="preserve"> </w:t>
+      </w:r>
+      <w:r>
+        <w:t>&gt;</w:t>
       </w:r>
     </w:p>
     <w:p>
@@ -3262,21 +2749,6 @@
         <w:pStyle w:val="template"/>
         <w:jc w:val="both"/>
       </w:pPr>
-      <w:r>
-        <w:t>TO DO: Provide at least one paragraph describing product perspective. Provide a general diagram that will illustrate how your product interacts with the environment and i</w:t>
-      </w:r>
-      <w:r>
-        <w:t>n what conte</w:t>
-      </w:r>
-      <w:r>
-        <w:t>xt it is being used, i.e., conte</w:t>
-      </w:r>
-      <w:r>
-        <w:t>xt diagram.</w:t>
-      </w:r>
-      <w:r>
-        <w:t>&gt;</w:t>
-      </w:r>
     </w:p>
     <w:p>
       <w:pPr>
@@ -3286,17 +2758,29 @@
     </w:p>
     <w:p>
       <w:pPr>
+        <w:pStyle w:val="Heading2"/>
+        <w:rPr>
+          <w:rFonts w:ascii="Arial" w:hAnsi="Arial"/>
+        </w:rPr>
+      </w:pPr>
+      <w:bookmarkStart w:id="34" w:name="_Toc439994677"/>
+      <w:bookmarkStart w:id="35" w:name="_Toc113291700"/>
+      <w:r>
+        <w:rPr>
+          <w:rFonts w:ascii="Arial" w:hAnsi="Arial"/>
+        </w:rPr>
+        <w:t>Operating Environment</w:t>
+      </w:r>
+      <w:bookmarkEnd w:id="34"/>
+      <w:bookmarkEnd w:id="35"/>
+    </w:p>
+    <w:p>
+      <w:pPr>
         <w:pStyle w:val="template"/>
         <w:jc w:val="both"/>
-        <w:rPr>
-          <w:i w:val="0"/>
-        </w:rPr>
-      </w:pPr>
-      <w:r>
-        <w:rPr>
-          <w:i w:val="0"/>
-        </w:rPr>
-        <w:t>The Unit Conversion Utility is a new, standalone web application. It can be used by anyone with access to the internet, but would primarily be of use to engineers, mathematicians, and those in similar fields. The UI allows the user to select the desired units to convert to and from, to define a new unit, or to use the calculator. Results of a unit conversion or calculation are displayed to the user. A separate page displays a list of all available units and their descriptions.</w:t>
+      </w:pPr>
+      <w:r>
+        <w:t>&lt; &gt;</w:t>
       </w:r>
     </w:p>
     <w:p>
@@ -3306,222 +2790,13 @@
           <w:rFonts w:ascii="Arial" w:hAnsi="Arial"/>
         </w:rPr>
       </w:pPr>
-      <w:bookmarkStart w:id="34" w:name="_Toc439994675"/>
-      <w:bookmarkStart w:id="35" w:name="_Toc113291698"/>
-      <w:r>
-        <w:rPr>
-          <w:rFonts w:ascii="Arial" w:hAnsi="Arial"/>
-        </w:rPr>
-        <w:t xml:space="preserve">Product </w:t>
-      </w:r>
-      <w:bookmarkEnd w:id="34"/>
-      <w:r>
-        <w:rPr>
-          <w:rFonts w:ascii="Arial" w:hAnsi="Arial"/>
-        </w:rPr>
-        <w:t>Functionality</w:t>
-      </w:r>
-      <w:bookmarkEnd w:id="35"/>
-      <w:r>
-        <w:rPr>
-          <w:rFonts w:ascii="Arial" w:hAnsi="Arial"/>
-          <w:strike/>
-        </w:rPr>
-        <w:t xml:space="preserve"> </w:t>
-      </w:r>
-    </w:p>
-    <w:p>
-      <w:pPr>
-        <w:pStyle w:val="template"/>
-        <w:jc w:val="both"/>
-        <w:rPr>
-          <w:color w:val="0000FF"/>
-        </w:rPr>
-      </w:pPr>
-      <w:r>
-        <w:t>&lt;</w:t>
-      </w:r>
-      <w:r>
-        <w:rPr>
-          <w:color w:val="0000FF"/>
-        </w:rPr>
-        <w:t>Summarize the major functions the product must perform or must let the user perform. Details will be provided in Section 3, so only a high level summary is needed here. Organize the functions to make them understandable to any reader of the SRS. A picture of the major groups of related requirements and how they relate, such as a top level data flow diagram or object class diagram, will be effective.</w:t>
-      </w:r>
-    </w:p>
-    <w:p>
-      <w:pPr>
-        <w:pStyle w:val="template"/>
-        <w:jc w:val="both"/>
-      </w:pPr>
-      <w:r>
-        <w:t xml:space="preserve">TO DO: </w:t>
-      </w:r>
-    </w:p>
-    <w:p>
-      <w:pPr>
-        <w:pStyle w:val="template"/>
-        <w:jc w:val="both"/>
-      </w:pPr>
-      <w:r>
-        <w:t>1. Provide a bulleted list of all the major functions of the system</w:t>
-      </w:r>
-    </w:p>
-    <w:p>
-      <w:pPr>
-        <w:pStyle w:val="template"/>
-        <w:jc w:val="both"/>
-      </w:pPr>
-      <w:r>
-        <w:t xml:space="preserve">2. </w:t>
-      </w:r>
-      <w:r>
-        <w:rPr>
-          <w:b/>
-        </w:rPr>
-        <w:t xml:space="preserve">(Optional) </w:t>
-      </w:r>
-      <w:r>
-        <w:t>Provide a Data Flow Diagram of the system to show how these functions relate to each other.</w:t>
-      </w:r>
-      <w:r>
-        <w:t xml:space="preserve"> This is useful wh</w:t>
-      </w:r>
-      <w:r>
-        <w:t>en there is a clear sequence for</w:t>
-      </w:r>
-      <w:r>
-        <w:t xml:space="preserve"> the functions being performed.</w:t>
-      </w:r>
-      <w:r>
-        <w:t>&gt;</w:t>
-      </w:r>
-    </w:p>
-    <w:p>
-      <w:pPr>
-        <w:pStyle w:val="template"/>
-        <w:jc w:val="both"/>
-      </w:pPr>
-    </w:p>
-    <w:p>
-      <w:pPr>
-        <w:pStyle w:val="template"/>
-        <w:jc w:val="both"/>
-        <w:rPr>
-          <w:i w:val="0"/>
-        </w:rPr>
-      </w:pPr>
-      <w:r>
-        <w:rPr>
-          <w:i w:val="0"/>
-        </w:rPr>
-        <w:t>T</w:t>
-      </w:r>
-      <w:r>
-        <w:rPr>
-          <w:i w:val="0"/>
-        </w:rPr>
-        <w:t>he product</w:t>
-      </w:r>
-      <w:r>
-        <w:rPr>
-          <w:i w:val="0"/>
-        </w:rPr>
-        <w:t>, calculation utility must be able to convert units, define</w:t>
-      </w:r>
-      <w:r>
-        <w:rPr>
-          <w:i w:val="0"/>
-        </w:rPr>
-        <w:t xml:space="preserve"> additional units for converting, </w:t>
-      </w:r>
-      <w:r>
-        <w:rPr>
-          <w:i w:val="0"/>
-        </w:rPr>
-        <w:t xml:space="preserve">and </w:t>
-      </w:r>
-      <w:r>
-        <w:rPr>
-          <w:i w:val="0"/>
-        </w:rPr>
-        <w:t xml:space="preserve">list available units already defined. </w:t>
-      </w:r>
-    </w:p>
-    <w:p>
-      <w:pPr>
-        <w:pStyle w:val="template"/>
-        <w:jc w:val="both"/>
-        <w:rPr>
-          <w:i w:val="0"/>
-        </w:rPr>
-      </w:pPr>
-    </w:p>
-    <w:p>
-      <w:pPr>
-        <w:pStyle w:val="template"/>
-        <w:jc w:val="both"/>
-        <w:rPr>
-          <w:i w:val="0"/>
-        </w:rPr>
-      </w:pPr>
-      <w:r>
-        <w:rPr>
-          <w:i w:val="0"/>
-        </w:rPr>
-        <w:t>As it contains a calculator, t</w:t>
-      </w:r>
-      <w:r>
-        <w:rPr>
-          <w:i w:val="0"/>
-        </w:rPr>
-        <w:t xml:space="preserve">his product must also be able to perform basic arithematic on numbers given by the user, </w:t>
-      </w:r>
-      <w:r>
-        <w:rPr>
-          <w:i w:val="0"/>
-        </w:rPr>
-        <w:t xml:space="preserve">as well as perform calulations using user defined functions, and </w:t>
-      </w:r>
-      <w:r>
-        <w:rPr>
-          <w:i w:val="0"/>
-        </w:rPr>
-        <w:t xml:space="preserve">make a tumb-nail </w:t>
-      </w:r>
-      <w:r>
-        <w:rPr>
-          <w:i w:val="0"/>
-        </w:rPr>
-        <w:t>gra</w:t>
-      </w:r>
-      <w:r>
-        <w:rPr>
-          <w:i w:val="0"/>
-        </w:rPr>
-        <w:t>ph these user defined functions in a list format, when the user views these functions. It should also be able to store any values returned by either the converter or the calculator in a set of variables and constants, that can be loaded from at any time.</w:t>
-      </w:r>
-    </w:p>
-    <w:p>
-      <w:pPr>
-        <w:pStyle w:val="template"/>
-        <w:jc w:val="both"/>
-      </w:pPr>
-    </w:p>
-    <w:p>
-      <w:pPr>
-        <w:pStyle w:val="Heading2"/>
-        <w:rPr>
-          <w:rFonts w:ascii="Arial" w:hAnsi="Arial"/>
-        </w:rPr>
-      </w:pPr>
-      <w:bookmarkStart w:id="36" w:name="_Toc439994676"/>
-      <w:bookmarkStart w:id="37" w:name="_Toc113291699"/>
-      <w:r>
-        <w:rPr>
-          <w:rFonts w:ascii="Arial" w:hAnsi="Arial"/>
-        </w:rPr>
-        <w:lastRenderedPageBreak/>
-        <w:t>Users and Characteristics</w:t>
+      <w:bookmarkStart w:id="36" w:name="_Toc439994678"/>
+      <w:bookmarkStart w:id="37" w:name="_Toc113291701"/>
+      <w:r>
+        <w:rPr>
+          <w:rFonts w:ascii="Arial" w:hAnsi="Arial"/>
+        </w:rPr>
+        <w:t>Design and Implementation Constraints</w:t>
       </w:r>
       <w:bookmarkEnd w:id="36"/>
       <w:bookmarkEnd w:id="37"/>
@@ -3530,58 +2805,10 @@
       <w:pPr>
         <w:pStyle w:val="template"/>
         <w:jc w:val="both"/>
-        <w:rPr>
-          <w:color w:val="0000FF"/>
-        </w:rPr>
-      </w:pPr>
-      <w:r>
-        <w:t>&lt;</w:t>
-      </w:r>
-      <w:r>
-        <w:rPr>
-          <w:color w:val="0000FF"/>
-        </w:rPr>
-        <w:t xml:space="preserve">Identify the various users that you anticipate will use this product. Users may be differentiated based on frequency of use, subset of product functions used, technical expertise, security or privilege levels, educational level, or experience. </w:t>
-      </w:r>
-    </w:p>
-    <w:p>
-      <w:pPr>
-        <w:pStyle w:val="template"/>
-        <w:jc w:val="both"/>
-      </w:pPr>
-      <w:r>
-        <w:t xml:space="preserve">TO DO: </w:t>
-      </w:r>
-    </w:p>
-    <w:p>
-      <w:pPr>
-        <w:pStyle w:val="template"/>
-        <w:jc w:val="both"/>
-      </w:pPr>
-      <w:r>
-        <w:t xml:space="preserve">1. Describe the pertinent characteristics of each user. Certain requirements may pertain only to certain users. </w:t>
-      </w:r>
-    </w:p>
-    <w:p>
-      <w:pPr>
-        <w:pStyle w:val="template"/>
-        <w:jc w:val="both"/>
-      </w:pPr>
-      <w:r>
-        <w:t>3. Distinguish the most important users for this product from those who are less important to satisfy.&gt;</w:t>
-      </w:r>
-    </w:p>
-    <w:p>
-      <w:pPr>
-        <w:pStyle w:val="template"/>
-        <w:jc w:val="both"/>
-      </w:pPr>
-    </w:p>
-    <w:p>
-      <w:pPr>
-        <w:pStyle w:val="template"/>
-        <w:jc w:val="both"/>
-      </w:pPr>
+      </w:pPr>
+      <w:r>
+        <w:t>&lt;&gt;</w:t>
+      </w:r>
     </w:p>
     <w:p>
       <w:pPr>
@@ -3590,13 +2817,13 @@
           <w:rFonts w:ascii="Arial" w:hAnsi="Arial"/>
         </w:rPr>
       </w:pPr>
-      <w:bookmarkStart w:id="38" w:name="_Toc439994677"/>
-      <w:bookmarkStart w:id="39" w:name="_Toc113291700"/>
-      <w:r>
-        <w:rPr>
-          <w:rFonts w:ascii="Arial" w:hAnsi="Arial"/>
-        </w:rPr>
-        <w:t>Operating Environment</w:t>
+      <w:bookmarkStart w:id="38" w:name="_Toc439994679"/>
+      <w:bookmarkStart w:id="39" w:name="_Toc113291702"/>
+      <w:r>
+        <w:rPr>
+          <w:rFonts w:ascii="Arial" w:hAnsi="Arial"/>
+        </w:rPr>
+        <w:t>User Documentation</w:t>
       </w:r>
       <w:bookmarkEnd w:id="38"/>
       <w:bookmarkEnd w:id="39"/>
@@ -3607,25 +2834,7 @@
         <w:jc w:val="both"/>
       </w:pPr>
       <w:r>
-        <w:t>&lt;</w:t>
-      </w:r>
-      <w:r>
-        <w:rPr>
-          <w:color w:val="0000FF"/>
-        </w:rPr>
-        <w:t>Describe the environment in which the software will operate, including the hardware platform, operating system and versions, and any other software components or applications with which it must peacefully coexist. In this part, make sure to include a simple diagram that shows the major components of the overall system, subsystem interconnections, and external interface</w:t>
-      </w:r>
-    </w:p>
-    <w:p>
-      <w:pPr>
-        <w:pStyle w:val="template"/>
-        <w:jc w:val="both"/>
-        <w:rPr>
-          <w:color w:val="FF0000"/>
-        </w:rPr>
-      </w:pPr>
-      <w:r>
-        <w:t>TO DO: As stated above, in at least one paragraph, describe the environment your system will have to operate in. Make sure to include the minimum platform requirements for your system. &gt;</w:t>
+        <w:t>&lt;&gt;</w:t>
       </w:r>
     </w:p>
     <w:p>
@@ -3635,13 +2844,13 @@
           <w:rFonts w:ascii="Arial" w:hAnsi="Arial"/>
         </w:rPr>
       </w:pPr>
-      <w:bookmarkStart w:id="40" w:name="_Toc439994678"/>
-      <w:bookmarkStart w:id="41" w:name="_Toc113291701"/>
-      <w:r>
-        <w:rPr>
-          <w:rFonts w:ascii="Arial" w:hAnsi="Arial"/>
-        </w:rPr>
-        <w:t>Design and Implementation Constraints</w:t>
+      <w:bookmarkStart w:id="40" w:name="_Toc439994680"/>
+      <w:bookmarkStart w:id="41" w:name="_Toc113291703"/>
+      <w:r>
+        <w:rPr>
+          <w:rFonts w:ascii="Arial" w:hAnsi="Arial"/>
+        </w:rPr>
+        <w:t>Assumptions and Dependencies</w:t>
       </w:r>
       <w:bookmarkEnd w:id="40"/>
       <w:bookmarkEnd w:id="41"/>
@@ -3650,150 +2859,10 @@
       <w:pPr>
         <w:pStyle w:val="template"/>
         <w:jc w:val="both"/>
-        <w:rPr>
-          <w:color w:val="0000FF"/>
-        </w:rPr>
-      </w:pPr>
-      <w:r>
-        <w:t>&lt;</w:t>
-      </w:r>
-      <w:r>
-        <w:rPr>
-          <w:color w:val="0000FF"/>
-        </w:rPr>
-        <w:t>Describe any items or issues that will limit the options available to the developers. These might include: hardware limitations (timing requirements, memory requirements); interfaces to other applications; specific technologies, tools, and databases to be used; parallel operations; language requirements; communications protocols; security considerations; design conventions or programming standards (for example, if the customer’s organization will be responsible for maintaining the delivered software).</w:t>
-      </w:r>
-    </w:p>
-    <w:p>
-      <w:pPr>
-        <w:pStyle w:val="template"/>
-        <w:jc w:val="both"/>
-      </w:pPr>
-      <w:r>
-        <w:t xml:space="preserve">TO DO: In this section you need to consider all of the information you gathered so far, analyze it and correctly identify </w:t>
-      </w:r>
-      <w:r>
-        <w:t>relevant</w:t>
-      </w:r>
-      <w:r>
-        <w:t xml:space="preserve"> constraints.&gt;</w:t>
-      </w:r>
-    </w:p>
-    <w:p>
-      <w:pPr>
-        <w:pStyle w:val="Heading2"/>
-        <w:rPr>
-          <w:rFonts w:ascii="Arial" w:hAnsi="Arial"/>
-        </w:rPr>
-      </w:pPr>
-      <w:bookmarkStart w:id="42" w:name="_Toc439994679"/>
-      <w:bookmarkStart w:id="43" w:name="_Toc113291702"/>
-      <w:r>
-        <w:rPr>
-          <w:rFonts w:ascii="Arial" w:hAnsi="Arial"/>
-        </w:rPr>
-        <w:t>User Documentation</w:t>
-      </w:r>
-      <w:bookmarkEnd w:id="42"/>
-      <w:bookmarkEnd w:id="43"/>
-    </w:p>
-    <w:p>
-      <w:pPr>
-        <w:pStyle w:val="template"/>
-        <w:jc w:val="both"/>
-      </w:pPr>
-      <w:r>
-        <w:t>&lt;</w:t>
-      </w:r>
-      <w:r>
-        <w:rPr>
-          <w:color w:val="0000FF"/>
-        </w:rPr>
-        <w:t>List the user documentation components (such as user manuals, on-line help, and tutorials) that will be delivered along with the software. Identify any known user documentation delivery formats or standards.</w:t>
-      </w:r>
-      <w:r>
-        <w:t xml:space="preserve"> </w:t>
-      </w:r>
-    </w:p>
-    <w:p>
-      <w:pPr>
-        <w:pStyle w:val="template"/>
-        <w:jc w:val="both"/>
-      </w:pPr>
-      <w:r>
-        <w:t>TO DO: You will not actually develop any user-manuals, but you need to describe what kind of manuals and what kind of help is needed for the software you will be developing. One paragraph should be sufficient for this section.&gt;</w:t>
-      </w:r>
-    </w:p>
-    <w:p>
-      <w:pPr>
-        <w:pStyle w:val="Heading2"/>
-        <w:rPr>
-          <w:rFonts w:ascii="Arial" w:hAnsi="Arial"/>
-        </w:rPr>
-      </w:pPr>
-      <w:bookmarkStart w:id="44" w:name="_Toc439994680"/>
-      <w:bookmarkStart w:id="45" w:name="_Toc113291703"/>
-      <w:r>
-        <w:rPr>
-          <w:rFonts w:ascii="Arial" w:hAnsi="Arial"/>
-        </w:rPr>
-        <w:t>Assumptions and Dependencies</w:t>
-      </w:r>
-      <w:bookmarkEnd w:id="44"/>
-      <w:bookmarkEnd w:id="45"/>
-    </w:p>
-    <w:p>
-      <w:pPr>
-        <w:pStyle w:val="template"/>
-        <w:jc w:val="both"/>
-        <w:rPr>
-          <w:color w:val="0000FF"/>
-        </w:rPr>
-      </w:pPr>
-      <w:r>
-        <w:t>&lt;</w:t>
-      </w:r>
-      <w:r>
-        <w:rPr>
-          <w:color w:val="0000FF"/>
-        </w:rPr>
-        <w:t xml:space="preserve">List any assumed factors (as opposed to known facts) that could affect the requirements stated in the SRS. These could include third-party or commercial components that you plan to use, issues around the development or operating environment, or constraints. The project could be affected if these assumptions are incorrect, are not shared, or change. Also identify any dependencies the project has on external factors, such as software components that you intend to reuse from another project. </w:t>
-      </w:r>
-    </w:p>
-    <w:p>
-      <w:pPr>
-        <w:pStyle w:val="template"/>
-        <w:jc w:val="both"/>
-      </w:pPr>
-      <w:r>
-        <w:lastRenderedPageBreak/>
-        <w:t>TO DO: Provide a short list of some major assumptions that might significantly affect your design. For example, you can assume that your client will have 1, 2 or at most 50 Automated Banking Machines. Every number has a significant effect on the design of your system. &gt;</w:t>
-      </w:r>
-    </w:p>
-    <w:p>
-      <w:pPr>
-        <w:pStyle w:val="template"/>
-      </w:pPr>
-    </w:p>
-    <w:p>
-      <w:pPr>
-        <w:pStyle w:val="template"/>
-      </w:pPr>
-    </w:p>
-    <w:p>
-      <w:pPr>
-        <w:pStyle w:val="template"/>
-      </w:pPr>
-    </w:p>
-    <w:p>
-      <w:pPr>
-        <w:pStyle w:val="template"/>
-      </w:pPr>
-    </w:p>
-    <w:p>
-      <w:pPr>
-        <w:pStyle w:val="template"/>
-      </w:pPr>
+      </w:pPr>
+      <w:r>
+        <w:t>&lt; &gt;</w:t>
+      </w:r>
     </w:p>
     <w:p>
       <w:pPr>
@@ -3891,273 +2960,174 @@
           <w:color w:val="FFFFFF"/>
         </w:rPr>
       </w:pPr>
-      <w:bookmarkStart w:id="46" w:name="_Toc439994682"/>
-      <w:bookmarkStart w:id="47" w:name="_Toc113291704"/>
+      <w:bookmarkStart w:id="42" w:name="_Toc439994682"/>
+      <w:bookmarkStart w:id="43" w:name="_Toc113291704"/>
       <w:r>
         <w:rPr>
           <w:rFonts w:ascii="Arial" w:hAnsi="Arial"/>
           <w:color w:val="FFFFFF"/>
         </w:rPr>
+        <w:lastRenderedPageBreak/>
         <w:t>Specific Requirements</w:t>
       </w:r>
+      <w:bookmarkEnd w:id="42"/>
+      <w:bookmarkEnd w:id="43"/>
+    </w:p>
+    <w:p>
+      <w:pPr>
+        <w:pStyle w:val="Heading2"/>
+        <w:rPr>
+          <w:rFonts w:ascii="Arial" w:hAnsi="Arial"/>
+        </w:rPr>
+      </w:pPr>
+      <w:bookmarkStart w:id="44" w:name="_Toc113291705"/>
+      <w:r>
+        <w:rPr>
+          <w:rFonts w:ascii="Arial" w:hAnsi="Arial"/>
+        </w:rPr>
+        <w:t>External Interface Requirements</w:t>
+      </w:r>
+      <w:bookmarkEnd w:id="44"/>
+    </w:p>
+    <w:p>
+      <w:pPr>
+        <w:pStyle w:val="Heading3"/>
+        <w:rPr>
+          <w:rFonts w:ascii="Arial" w:hAnsi="Arial"/>
+        </w:rPr>
+      </w:pPr>
+      <w:r>
+        <w:rPr>
+          <w:rFonts w:ascii="Arial" w:hAnsi="Arial"/>
+        </w:rPr>
+        <w:t>User Interfaces</w:t>
+      </w:r>
+    </w:p>
+    <w:p>
+      <w:pPr>
+        <w:pStyle w:val="template"/>
+        <w:jc w:val="both"/>
+      </w:pPr>
+      <w:r>
+        <w:t>&lt;</w:t>
+      </w:r>
+      <w:r>
+        <w:t xml:space="preserve"> </w:t>
+      </w:r>
+      <w:r>
+        <w:t>&gt;</w:t>
+      </w:r>
+    </w:p>
+    <w:p>
+      <w:pPr>
+        <w:pStyle w:val="Heading3"/>
+        <w:rPr>
+          <w:rFonts w:ascii="Arial" w:hAnsi="Arial"/>
+        </w:rPr>
+      </w:pPr>
+      <w:bookmarkStart w:id="45" w:name="_Toc439994684"/>
+      <w:r>
+        <w:rPr>
+          <w:rFonts w:ascii="Arial" w:hAnsi="Arial"/>
+        </w:rPr>
+        <w:t>Hardware Interfaces</w:t>
+      </w:r>
+      <w:bookmarkEnd w:id="45"/>
+    </w:p>
+    <w:p>
+      <w:pPr>
+        <w:pStyle w:val="template"/>
+        <w:jc w:val="both"/>
+      </w:pPr>
+      <w:r>
+        <w:t>&lt;</w:t>
+      </w:r>
+      <w:r>
+        <w:t xml:space="preserve"> </w:t>
+      </w:r>
+      <w:r>
+        <w:t>&gt;</w:t>
+      </w:r>
+    </w:p>
+    <w:p>
+      <w:pPr>
+        <w:pStyle w:val="Heading3"/>
+        <w:rPr>
+          <w:rFonts w:ascii="Arial" w:hAnsi="Arial"/>
+        </w:rPr>
+      </w:pPr>
+      <w:bookmarkStart w:id="46" w:name="_Toc439994685"/>
+      <w:r>
+        <w:rPr>
+          <w:rFonts w:ascii="Arial" w:hAnsi="Arial"/>
+        </w:rPr>
+        <w:t>Software Interfaces</w:t>
+      </w:r>
       <w:bookmarkEnd w:id="46"/>
+    </w:p>
+    <w:p>
+      <w:pPr>
+        <w:pStyle w:val="template"/>
+        <w:jc w:val="both"/>
+      </w:pPr>
+      <w:r>
+        <w:t>&lt;</w:t>
+      </w:r>
+      <w:r>
+        <w:t xml:space="preserve"> </w:t>
+      </w:r>
+      <w:r>
+        <w:t>&gt;</w:t>
+      </w:r>
+    </w:p>
+    <w:p>
+      <w:pPr>
+        <w:pStyle w:val="Heading3"/>
+        <w:rPr>
+          <w:rFonts w:ascii="Arial" w:hAnsi="Arial"/>
+        </w:rPr>
+      </w:pPr>
+      <w:bookmarkStart w:id="47" w:name="_Toc439994686"/>
+      <w:r>
+        <w:rPr>
+          <w:rFonts w:ascii="Arial" w:hAnsi="Arial"/>
+        </w:rPr>
+        <w:t>Communications Interfaces</w:t>
+      </w:r>
       <w:bookmarkEnd w:id="47"/>
     </w:p>
     <w:p>
       <w:pPr>
+        <w:pStyle w:val="template"/>
+        <w:jc w:val="both"/>
+      </w:pPr>
+      <w:r>
+        <w:t>&lt; &gt;</w:t>
+      </w:r>
+    </w:p>
+    <w:p>
+      <w:pPr>
+        <w:pStyle w:val="template"/>
+        <w:rPr>
+          <w:i w:val="0"/>
+        </w:rPr>
+      </w:pPr>
+    </w:p>
+    <w:p>
+      <w:pPr>
         <w:pStyle w:val="Heading2"/>
         <w:rPr>
           <w:rFonts w:ascii="Arial" w:hAnsi="Arial"/>
         </w:rPr>
       </w:pPr>
-      <w:bookmarkStart w:id="48" w:name="_Toc113291705"/>
-      <w:r>
-        <w:rPr>
-          <w:rFonts w:ascii="Arial" w:hAnsi="Arial"/>
-        </w:rPr>
-        <w:t>External Interface Requirements</w:t>
+      <w:bookmarkStart w:id="48" w:name="_Toc113291706"/>
+      <w:r>
+        <w:rPr>
+          <w:rFonts w:ascii="Arial" w:hAnsi="Arial"/>
+        </w:rPr>
+        <w:t>Functional Requirements</w:t>
       </w:r>
       <w:bookmarkEnd w:id="48"/>
-    </w:p>
-    <w:p>
-      <w:pPr>
-        <w:pStyle w:val="Heading3"/>
-        <w:rPr>
-          <w:rFonts w:ascii="Arial" w:hAnsi="Arial"/>
-        </w:rPr>
-      </w:pPr>
-      <w:r>
-        <w:rPr>
-          <w:rFonts w:ascii="Arial" w:hAnsi="Arial"/>
-        </w:rPr>
-        <w:t>User Interfaces</w:t>
-      </w:r>
-    </w:p>
-    <w:p>
-      <w:pPr>
-        <w:pStyle w:val="template"/>
-        <w:jc w:val="both"/>
-        <w:rPr>
-          <w:color w:val="0000FF"/>
-        </w:rPr>
-      </w:pPr>
-      <w:r>
-        <w:t>&lt;</w:t>
-      </w:r>
-      <w:r>
-        <w:rPr>
-          <w:color w:val="0000FF"/>
-        </w:rPr>
-        <w:t>Describe the logical characteristics of each interface between the software product and the users. This may include sample screen images, any GUI standards or product family style guides that are to be followed, screen layout constraints, standard buttons and functions (e.g., Cancel) that will appear on every screen, error message display standards, and so on. Define the software components for which a user interface is needed.</w:t>
-      </w:r>
-    </w:p>
-    <w:p>
-      <w:pPr>
-        <w:pStyle w:val="template"/>
-        <w:jc w:val="both"/>
-      </w:pPr>
-      <w:r>
-        <w:t xml:space="preserve">TO DO: The least you can do for this section is to describe in words the different User Interfaces and the different screens that will be available to the user. </w:t>
-      </w:r>
-      <w:r>
-        <w:t>Optional: You may also</w:t>
-      </w:r>
-      <w:r>
-        <w:t xml:space="preserve"> provide </w:t>
-      </w:r>
-      <w:r>
-        <w:t xml:space="preserve">an initial </w:t>
-      </w:r>
-      <w:r>
-        <w:t xml:space="preserve">Graphical User Interface </w:t>
-      </w:r>
-      <w:r>
-        <w:t>design</w:t>
-      </w:r>
-      <w:r>
-        <w:t xml:space="preserve"> (does</w:t>
-      </w:r>
-      <w:r>
-        <w:t xml:space="preserve"> </w:t>
-      </w:r>
-      <w:r>
-        <w:t>n</w:t>
-      </w:r>
-      <w:r>
-        <w:t>o</w:t>
-      </w:r>
-      <w:r>
-        <w:t>t have to be final)</w:t>
-      </w:r>
-      <w:r>
-        <w:t>.&gt;</w:t>
-      </w:r>
-    </w:p>
-    <w:p>
-      <w:pPr>
-        <w:pStyle w:val="Heading3"/>
-        <w:rPr>
-          <w:rFonts w:ascii="Arial" w:hAnsi="Arial"/>
-        </w:rPr>
-      </w:pPr>
-      <w:bookmarkStart w:id="49" w:name="_Toc439994684"/>
-      <w:r>
-        <w:rPr>
-          <w:rFonts w:ascii="Arial" w:hAnsi="Arial"/>
-        </w:rPr>
-        <w:t>Hardware Interfaces</w:t>
-      </w:r>
-      <w:bookmarkEnd w:id="49"/>
-    </w:p>
-    <w:p>
-      <w:pPr>
-        <w:pStyle w:val="template"/>
-        <w:jc w:val="both"/>
-      </w:pPr>
-      <w:r>
-        <w:t>&lt;</w:t>
-      </w:r>
-      <w:r>
-        <w:rPr>
-          <w:color w:val="0000FF"/>
-        </w:rPr>
-        <w:t>Describe the logical and physical characteristics of each interface between the software product and the hardware components of the system. This may include the supported device types, the nature of the data and control interactions between the software and the hardware.</w:t>
-      </w:r>
-      <w:r>
-        <w:t xml:space="preserve"> You are not required to specify what protocols you will be using to communicate with the hardware, but it will be usually included in this part as well.</w:t>
-      </w:r>
-    </w:p>
-    <w:p>
-      <w:pPr>
-        <w:pStyle w:val="template"/>
-        <w:jc w:val="both"/>
-      </w:pPr>
-      <w:r>
-        <w:t>TO DO: Please provide a short description of the different hardware interfaces. If you will be using some special libraries to communicate with your software mention them here. In case you have more than one hardware interface divide this section into subsections.&gt;</w:t>
-      </w:r>
-    </w:p>
-    <w:p>
-      <w:pPr>
-        <w:pStyle w:val="Heading3"/>
-        <w:rPr>
-          <w:rFonts w:ascii="Arial" w:hAnsi="Arial"/>
-        </w:rPr>
-      </w:pPr>
-      <w:bookmarkStart w:id="50" w:name="_Toc439994685"/>
-      <w:r>
-        <w:rPr>
-          <w:rFonts w:ascii="Arial" w:hAnsi="Arial"/>
-        </w:rPr>
-        <w:lastRenderedPageBreak/>
-        <w:t>Software Interfaces</w:t>
-      </w:r>
-      <w:bookmarkEnd w:id="50"/>
-    </w:p>
-    <w:p>
-      <w:pPr>
-        <w:pStyle w:val="template"/>
-        <w:jc w:val="both"/>
-      </w:pPr>
-      <w:r>
-        <w:t>&lt;</w:t>
-      </w:r>
-      <w:r>
-        <w:rPr>
-          <w:color w:val="0000FF"/>
-        </w:rPr>
-        <w:t>Describe the connections between this product and other specific software components (name and version), including databases, operating systems (Windows? Linux? Etc…), tools, libraries, and integrated commercial components. Identify the data items or messages coming into the system and going out and describe the purpose of each. Describe the services needed and the nature of communications. Identify data that will be shared across software components. If the data sharing mechanism must be implemented in a specific way (for example, use of a global data area in a multitasking operating system), specify this as an implementation constraint.</w:t>
-      </w:r>
-      <w:r>
-        <w:t xml:space="preserve"> </w:t>
-      </w:r>
-      <w:r>
-        <w:br/>
-      </w:r>
-    </w:p>
-    <w:p>
-      <w:pPr>
-        <w:pStyle w:val="template"/>
-        <w:jc w:val="both"/>
-      </w:pPr>
-      <w:r>
-        <w:t>TO DO: The previous part illustrates some of the information you would usually include in this part of the SRS document. To make things simpler, you are only required to describe the specific interface with the operating system.&gt;</w:t>
-      </w:r>
-    </w:p>
-    <w:p>
-      <w:pPr>
-        <w:pStyle w:val="Heading3"/>
-        <w:rPr>
-          <w:rFonts w:ascii="Arial" w:hAnsi="Arial"/>
-        </w:rPr>
-      </w:pPr>
-      <w:bookmarkStart w:id="51" w:name="_Toc439994686"/>
-      <w:r>
-        <w:rPr>
-          <w:rFonts w:ascii="Arial" w:hAnsi="Arial"/>
-        </w:rPr>
-        <w:t>Communications Interfaces</w:t>
-      </w:r>
-      <w:bookmarkEnd w:id="51"/>
-    </w:p>
-    <w:p>
-      <w:pPr>
-        <w:pStyle w:val="template"/>
-        <w:jc w:val="both"/>
-        <w:rPr>
-          <w:color w:val="0000FF"/>
-        </w:rPr>
-      </w:pPr>
-      <w:r>
-        <w:t>&lt;</w:t>
-      </w:r>
-      <w:r>
-        <w:rPr>
-          <w:color w:val="0000FF"/>
-        </w:rPr>
-        <w:t>Describe the requirements associated with any communications functions required by this product, including e-mail, web browser, network server communications protocols, electronic forms, and so on. Define any pertinent message formatting. Identify any communication standards that will be used, such as FTP or HTTP. Specify any communication security or encryption issues, data transfer rates, and synchronization mechanisms.</w:t>
-      </w:r>
-    </w:p>
-    <w:p>
-      <w:pPr>
-        <w:pStyle w:val="template"/>
-        <w:jc w:val="both"/>
-        <w:rPr>
-          <w:color w:val="0000FF"/>
-        </w:rPr>
-      </w:pPr>
-    </w:p>
-    <w:p>
-      <w:pPr>
-        <w:pStyle w:val="template"/>
-        <w:jc w:val="both"/>
-      </w:pPr>
-      <w:r>
-        <w:t>TO DO: Do not go into too much detail, but provide 1-2 paragraphs were you will outline the major communication standards. For example, if you decide to use encryption there is no need to specify the exact encryption standards, but rather, specify the fact that the data will be encrypted and name what standards you consider using. &gt;</w:t>
-      </w:r>
-    </w:p>
-    <w:p>
-      <w:pPr>
-        <w:pStyle w:val="template"/>
-        <w:rPr>
-          <w:i w:val="0"/>
-        </w:rPr>
-      </w:pPr>
-    </w:p>
-    <w:p>
-      <w:pPr>
-        <w:pStyle w:val="Heading2"/>
-        <w:rPr>
-          <w:rFonts w:ascii="Arial" w:hAnsi="Arial"/>
-        </w:rPr>
-      </w:pPr>
-      <w:bookmarkStart w:id="52" w:name="_Toc113291706"/>
-      <w:r>
-        <w:rPr>
-          <w:rFonts w:ascii="Arial" w:hAnsi="Arial"/>
-        </w:rPr>
-        <w:t>Functional Requirements</w:t>
-      </w:r>
-      <w:bookmarkEnd w:id="52"/>
     </w:p>
     <w:p>
       <w:pPr>
@@ -4173,58 +3143,13 @@
         <w:rPr>
           <w:i/>
         </w:rPr>
-        <w:t xml:space="preserve">&lt; </w:t>
-      </w:r>
-      <w:r>
-        <w:rPr>
-          <w:rFonts w:ascii="Arial" w:hAnsi="Arial"/>
+        <w:t>&lt;</w:t>
+      </w:r>
+      <w:r>
+        <w:rPr>
           <w:i/>
-          <w:color w:val="0000FF"/>
-          <w:sz w:val="22"/>
-        </w:rPr>
-        <w:t>Functional requirements capture the intended behavior of the system. This behavior may be expressed as services, tasks or functions the system is required to perform. This section is the direct continuation of section 2.2 where you have specified the general functional requirements. Here, you should list in detail the different product functions with specific explanations regarding every function.</w:t>
-      </w:r>
-      <w:r>
-        <w:rPr>
-          <w:rFonts w:ascii="Arial" w:hAnsi="Arial"/>
-          <w:i/>
-          <w:sz w:val="22"/>
-        </w:rPr>
-        <w:t xml:space="preserve"> </w:t>
-      </w:r>
-    </w:p>
-    <w:p>
-      <w:pPr>
-        <w:rPr>
-          <w:rFonts w:ascii="Arial" w:hAnsi="Arial"/>
-          <w:i/>
-          <w:sz w:val="22"/>
-        </w:rPr>
-      </w:pPr>
-    </w:p>
-    <w:p>
-      <w:pPr>
-        <w:rPr>
-          <w:rFonts w:ascii="Arial" w:hAnsi="Arial"/>
-          <w:i/>
-          <w:sz w:val="22"/>
-        </w:rPr>
-      </w:pPr>
-      <w:r>
-        <w:rPr>
-          <w:rFonts w:ascii="Arial" w:hAnsi="Arial"/>
-          <w:i/>
-          <w:sz w:val="22"/>
-        </w:rPr>
-        <w:t>TO DO: Break</w:t>
-      </w:r>
-      <w:r>
-        <w:rPr>
-          <w:rFonts w:ascii="Arial" w:hAnsi="Arial"/>
-          <w:i/>
-          <w:sz w:val="22"/>
-        </w:rPr>
-        <w:t xml:space="preserve"> the functional requirements to several functional areas and divide this section into subsections accordingly. Provide a detailed list of all product operations related to these functional areas. </w:t>
+        </w:rPr>
+        <w:t>&gt;</w:t>
       </w:r>
     </w:p>
     <w:p>
@@ -4234,14 +3159,14 @@
           <w:rFonts w:ascii="Arial" w:hAnsi="Arial"/>
         </w:rPr>
       </w:pPr>
-      <w:bookmarkStart w:id="53" w:name="_Toc113291707"/>
+      <w:bookmarkStart w:id="49" w:name="_Toc113291707"/>
       <w:r>
         <w:rPr>
           <w:rFonts w:ascii="Arial" w:hAnsi="Arial"/>
         </w:rPr>
         <w:t>Behaviour Requirements</w:t>
       </w:r>
-      <w:bookmarkEnd w:id="53"/>
+      <w:bookmarkEnd w:id="49"/>
     </w:p>
     <w:p>
       <w:pPr>
@@ -4267,39 +3192,10 @@
         <w:t>&lt;</w:t>
       </w:r>
       <w:r>
-        <w:rPr>
-          <w:color w:val="0000FF"/>
-        </w:rPr>
-        <w:t xml:space="preserve">A use case defines a goal-oriented set of interactions between external actors and the system under consideration. </w:t>
-      </w:r>
-    </w:p>
-    <w:p>
-      <w:pPr>
-        <w:pStyle w:val="template"/>
-        <w:spacing w:line="240" w:lineRule="auto"/>
-        <w:jc w:val="both"/>
-      </w:pPr>
-    </w:p>
-    <w:p>
-      <w:pPr>
-        <w:pStyle w:val="template"/>
-        <w:spacing w:line="240" w:lineRule="auto"/>
-        <w:jc w:val="both"/>
-      </w:pPr>
-      <w:r>
-        <w:t>TO DO: Provid</w:t>
-      </w:r>
-      <w:r>
-        <w:t xml:space="preserve">e a use case diagram which shows </w:t>
-      </w:r>
-      <w:r>
-        <w:t>the entire system and all possible actors. Do not include detailed use case descriptions (these will be needed when you will be working on the Test Plan), but make sure to include a short description of what every use-case is, who are the actors in your diagr</w:t>
-      </w:r>
-      <w:r>
-        <w:t>am</w:t>
-      </w:r>
-      <w:r>
-        <w:t>.&gt;</w:t>
+        <w:t xml:space="preserve"> </w:t>
+      </w:r>
+      <w:r>
+        <w:t>&gt;</w:t>
       </w:r>
     </w:p>
     <w:p/>
@@ -4336,30 +3232,91 @@
           <w:color w:val="FFFFFF"/>
         </w:rPr>
       </w:pPr>
-      <w:bookmarkStart w:id="54" w:name="_Toc113291708"/>
-      <w:bookmarkStart w:id="55" w:name="_Toc439994690"/>
+      <w:bookmarkStart w:id="50" w:name="_Toc113291708"/>
+      <w:bookmarkStart w:id="51" w:name="_Toc439994690"/>
       <w:r>
         <w:rPr>
           <w:rFonts w:ascii="Arial" w:hAnsi="Arial"/>
           <w:color w:val="FFFFFF"/>
         </w:rPr>
+        <w:lastRenderedPageBreak/>
         <w:t>Other Non-functional Requirements</w:t>
       </w:r>
+      <w:bookmarkEnd w:id="50"/>
+    </w:p>
+    <w:p>
+      <w:pPr>
+        <w:pStyle w:val="Heading2"/>
+        <w:rPr>
+          <w:rFonts w:ascii="Arial" w:hAnsi="Arial"/>
+        </w:rPr>
+      </w:pPr>
+      <w:bookmarkStart w:id="52" w:name="_Toc113291709"/>
+      <w:r>
+        <w:rPr>
+          <w:rFonts w:ascii="Arial" w:hAnsi="Arial"/>
+        </w:rPr>
+        <w:t>Performance Requirements</w:t>
+      </w:r>
+      <w:bookmarkEnd w:id="51"/>
+      <w:bookmarkEnd w:id="52"/>
+    </w:p>
+    <w:p>
+      <w:pPr>
+        <w:pStyle w:val="template"/>
+        <w:jc w:val="both"/>
+      </w:pPr>
+      <w:r>
+        <w:t>&lt;</w:t>
+      </w:r>
+      <w:r>
+        <w:t xml:space="preserve"> </w:t>
+      </w:r>
+      <w:r>
+        <w:t>&gt;</w:t>
+      </w:r>
+    </w:p>
+    <w:p>
+      <w:pPr>
+        <w:pStyle w:val="Heading2"/>
+        <w:rPr>
+          <w:rFonts w:ascii="Arial" w:hAnsi="Arial"/>
+        </w:rPr>
+      </w:pPr>
+      <w:bookmarkStart w:id="53" w:name="_Toc439994691"/>
+      <w:bookmarkStart w:id="54" w:name="_Toc113291710"/>
+      <w:r>
+        <w:rPr>
+          <w:rFonts w:ascii="Arial" w:hAnsi="Arial"/>
+        </w:rPr>
+        <w:t>Safety and Security Requirements</w:t>
+      </w:r>
+      <w:bookmarkEnd w:id="53"/>
       <w:bookmarkEnd w:id="54"/>
     </w:p>
     <w:p>
       <w:pPr>
+        <w:pStyle w:val="template"/>
+        <w:jc w:val="both"/>
+      </w:pPr>
+      <w:r>
+        <w:t>&lt;.&gt;</w:t>
+      </w:r>
+    </w:p>
+    <w:p>
+      <w:pPr>
         <w:pStyle w:val="Heading2"/>
         <w:rPr>
           <w:rFonts w:ascii="Arial" w:hAnsi="Arial"/>
         </w:rPr>
       </w:pPr>
-      <w:bookmarkStart w:id="56" w:name="_Toc113291709"/>
-      <w:r>
-        <w:rPr>
-          <w:rFonts w:ascii="Arial" w:hAnsi="Arial"/>
-        </w:rPr>
-        <w:t>Performance Requirements</w:t>
+      <w:bookmarkStart w:id="55" w:name="_Toc439994693"/>
+      <w:bookmarkStart w:id="56" w:name="_Toc113291711"/>
+      <w:r>
+        <w:rPr>
+          <w:rFonts w:ascii="Arial" w:hAnsi="Arial"/>
+        </w:rPr>
+        <w:t>Software Quality Attributes</w:t>
       </w:r>
       <w:bookmarkEnd w:id="55"/>
       <w:bookmarkEnd w:id="56"/>
@@ -4370,16 +3327,7 @@
         <w:jc w:val="both"/>
       </w:pPr>
       <w:r>
-        <w:t>&lt;</w:t>
-      </w:r>
-      <w:r>
-        <w:rPr>
-          <w:color w:val="0000FF"/>
-        </w:rPr>
-        <w:t>If there are performance requirements for the product under various circumstances, state them here and explain their rationale, to help the developers understand the intent and make suitable design choices. Specify the timing relationships for real time systems. Make such requirements as specific as possible. You may need to state performance requirements for individual functional requirements or features.</w:t>
-      </w:r>
-      <w:r>
-        <w:t xml:space="preserve"> </w:t>
+        <w:t>&lt;&gt;</w:t>
       </w:r>
     </w:p>
     <w:p>
@@ -4387,165 +3335,6 @@
         <w:pStyle w:val="template"/>
         <w:jc w:val="both"/>
       </w:pPr>
-      <w:r>
-        <w:t xml:space="preserve">TODO: Provide </w:t>
-      </w:r>
-      <w:r>
-        <w:t>relevant</w:t>
-      </w:r>
-      <w:r>
-        <w:t xml:space="preserve"> performance requirements based on the information you collected from the client. For example you can say “1. Any transaction will not take more than 10 seconds, etc…&gt;</w:t>
-      </w:r>
-    </w:p>
-    <w:p>
-      <w:pPr>
-        <w:pStyle w:val="Heading2"/>
-        <w:rPr>
-          <w:rFonts w:ascii="Arial" w:hAnsi="Arial"/>
-        </w:rPr>
-      </w:pPr>
-      <w:bookmarkStart w:id="57" w:name="_Toc439994691"/>
-      <w:bookmarkStart w:id="58" w:name="_Toc113291710"/>
-      <w:r>
-        <w:rPr>
-          <w:rFonts w:ascii="Arial" w:hAnsi="Arial"/>
-        </w:rPr>
-        <w:t>Safety and Security Requirements</w:t>
-      </w:r>
-      <w:bookmarkEnd w:id="57"/>
-      <w:bookmarkEnd w:id="58"/>
-    </w:p>
-    <w:p>
-      <w:pPr>
-        <w:pStyle w:val="template"/>
-        <w:jc w:val="both"/>
-      </w:pPr>
-      <w:r>
-        <w:t>&lt;</w:t>
-      </w:r>
-      <w:r>
-        <w:rPr>
-          <w:color w:val="0000FF"/>
-        </w:rPr>
-        <w:t>Specify those requirements that are concerned with possible loss, damage, or harm that could result from the use of the product. Define any safeguards or actions that must be taken, as well as actions that must be prevented. Refer to any external policies or regulations that state safety issues that affect the product’s design or use. Define any safety certifications that must be satisfied</w:t>
-      </w:r>
-      <w:r>
-        <w:t xml:space="preserve">. </w:t>
-      </w:r>
-      <w:r>
-        <w:rPr>
-          <w:color w:val="0000FF"/>
-        </w:rPr>
-        <w:t>Specify any requirements regarding security or privacy issues surrounding use of the product or protection of the data used or created by the product. Define any user identity authentication requirements.</w:t>
-      </w:r>
-    </w:p>
-    <w:p>
-      <w:pPr>
-        <w:pStyle w:val="template"/>
-        <w:jc w:val="both"/>
-      </w:pPr>
-      <w:r>
-        <w:t xml:space="preserve">TODO: </w:t>
-      </w:r>
-    </w:p>
-    <w:p>
-      <w:pPr>
-        <w:pStyle w:val="template"/>
-        <w:numPr>
-          <w:ilvl w:val="0"/>
-          <w:numId w:val="4"/>
-        </w:numPr>
-        <w:jc w:val="both"/>
-      </w:pPr>
-      <w:r>
-        <w:t xml:space="preserve">Provide relevant </w:t>
-      </w:r>
-      <w:r>
-        <w:t xml:space="preserve">safety requirements based on your interview with the client or, on your </w:t>
-      </w:r>
-      <w:r>
-        <w:t>expectation for the product</w:t>
-      </w:r>
-      <w:r>
-        <w:t>.</w:t>
-      </w:r>
-    </w:p>
-    <w:p>
-      <w:pPr>
-        <w:pStyle w:val="template"/>
-        <w:numPr>
-          <w:ilvl w:val="0"/>
-          <w:numId w:val="4"/>
-        </w:numPr>
-        <w:jc w:val="both"/>
-      </w:pPr>
-      <w:r>
-        <w:t>Describe briefly what level of security is expected from this product by your client and provide a bulleted (or numbered) list of the major security requirements.&gt;</w:t>
-      </w:r>
-    </w:p>
-    <w:p>
-      <w:pPr>
-        <w:pStyle w:val="Heading2"/>
-        <w:rPr>
-          <w:rFonts w:ascii="Arial" w:hAnsi="Arial"/>
-        </w:rPr>
-      </w:pPr>
-      <w:bookmarkStart w:id="59" w:name="_Toc439994693"/>
-      <w:bookmarkStart w:id="60" w:name="_Toc113291711"/>
-      <w:r>
-        <w:rPr>
-          <w:rFonts w:ascii="Arial" w:hAnsi="Arial"/>
-        </w:rPr>
-        <w:t>Software Quality Attributes</w:t>
-      </w:r>
-      <w:bookmarkEnd w:id="59"/>
-      <w:bookmarkEnd w:id="60"/>
-    </w:p>
-    <w:p>
-      <w:pPr>
-        <w:pStyle w:val="template"/>
-        <w:jc w:val="both"/>
-      </w:pPr>
-      <w:r>
-        <w:t>&lt;</w:t>
-      </w:r>
-      <w:r>
-        <w:rPr>
-          <w:color w:val="0000FF"/>
-        </w:rPr>
-        <w:t xml:space="preserve">Specify any additional quality characteristics for the product that will be important to either the customers or the developers. Some to consider are: adaptability, availability, correctness, flexibility, </w:t>
-      </w:r>
-      <w:r>
-        <w:rPr>
-          <w:color w:val="0000FF"/>
-        </w:rPr>
-        <w:lastRenderedPageBreak/>
-        <w:t>interoperability, maintainability, portability, reliability, reusability, robustness, testability, and usability. Write these to be specific, quantitative, and verifiable when possible. At the least, clarify the relative preferences for various attributes, such as ease of use over ease of learning.</w:t>
-      </w:r>
-      <w:r>
-        <w:t xml:space="preserve"> </w:t>
-      </w:r>
-    </w:p>
-    <w:p>
-      <w:pPr>
-        <w:pStyle w:val="template"/>
-        <w:jc w:val="both"/>
-      </w:pPr>
-    </w:p>
-    <w:p>
-      <w:pPr>
-        <w:pStyle w:val="template"/>
-        <w:jc w:val="both"/>
-      </w:pPr>
-      <w:r>
-        <w:t>TODO: Use subsections (e.g., 4.3.1 Reliability, 4.3.2 Portability, etc…) provide requirements related to the different software quality attributes. Base the information you include in these subsections on the material you have learned in the class. Make sure, that you do not just write “This software shall be maintainable…” Indicate ho</w:t>
-      </w:r>
-      <w:r>
-        <w:t>w you plan to achieve it, etc</w:t>
-      </w:r>
-      <w:r>
-        <w:t>.&gt;</w:t>
-      </w:r>
     </w:p>
     <w:p>
       <w:pPr>
@@ -4591,8 +3380,8 @@
           <w:color w:val="FFFFFF"/>
         </w:rPr>
       </w:pPr>
-      <w:bookmarkStart w:id="61" w:name="_Toc439994695"/>
-      <w:bookmarkStart w:id="62" w:name="_Toc113291712"/>
+      <w:bookmarkStart w:id="57" w:name="_Toc439994695"/>
+      <w:bookmarkStart w:id="58" w:name="_Toc113291712"/>
       <w:r>
         <w:rPr>
           <w:rFonts w:ascii="Arial" w:hAnsi="Arial"/>
@@ -4600,8 +3389,8 @@
         </w:rPr>
         <w:t>Other Requirements</w:t>
       </w:r>
-      <w:bookmarkEnd w:id="61"/>
-      <w:bookmarkEnd w:id="62"/>
+      <w:bookmarkEnd w:id="57"/>
+      <w:bookmarkEnd w:id="58"/>
     </w:p>
     <w:p>
       <w:pPr>
@@ -4633,226 +3422,235 @@
       <w:r>
         <w:t>&gt;</w:t>
       </w:r>
-      <w:bookmarkStart w:id="63" w:name="_Toc439994696"/>
-    </w:p>
-    <w:p>
-      <w:pPr>
-        <w:pStyle w:val="template"/>
-      </w:pPr>
-    </w:p>
-    <w:p>
-      <w:pPr>
-        <w:pStyle w:val="template"/>
-      </w:pPr>
-    </w:p>
-    <w:p>
-      <w:pPr>
-        <w:pStyle w:val="template"/>
-      </w:pPr>
-    </w:p>
-    <w:p>
-      <w:pPr>
-        <w:pStyle w:val="template"/>
-      </w:pPr>
-    </w:p>
-    <w:p>
-      <w:pPr>
-        <w:pStyle w:val="template"/>
-      </w:pPr>
-    </w:p>
-    <w:p>
-      <w:pPr>
-        <w:pStyle w:val="template"/>
-      </w:pPr>
-    </w:p>
-    <w:p>
-      <w:pPr>
-        <w:pStyle w:val="template"/>
-      </w:pPr>
-    </w:p>
-    <w:p>
-      <w:pPr>
-        <w:pStyle w:val="template"/>
-      </w:pPr>
-    </w:p>
-    <w:p>
-      <w:pPr>
-        <w:pStyle w:val="template"/>
-      </w:pPr>
-    </w:p>
-    <w:p>
-      <w:pPr>
-        <w:pStyle w:val="template"/>
-      </w:pPr>
-    </w:p>
-    <w:p>
-      <w:pPr>
-        <w:pStyle w:val="template"/>
-      </w:pPr>
-    </w:p>
-    <w:p>
-      <w:pPr>
-        <w:pStyle w:val="template"/>
-      </w:pPr>
-    </w:p>
-    <w:p>
-      <w:pPr>
-        <w:pStyle w:val="template"/>
-      </w:pPr>
-    </w:p>
-    <w:p>
-      <w:pPr>
-        <w:pStyle w:val="template"/>
-      </w:pPr>
-    </w:p>
-    <w:p>
-      <w:pPr>
-        <w:pStyle w:val="template"/>
-      </w:pPr>
-    </w:p>
-    <w:p>
-      <w:pPr>
-        <w:pStyle w:val="template"/>
-      </w:pPr>
-    </w:p>
-    <w:p>
-      <w:pPr>
-        <w:pStyle w:val="template"/>
-      </w:pPr>
-    </w:p>
-    <w:p>
-      <w:pPr>
-        <w:pStyle w:val="template"/>
-      </w:pPr>
-    </w:p>
-    <w:p>
-      <w:pPr>
-        <w:pStyle w:val="template"/>
-      </w:pPr>
-    </w:p>
-    <w:p>
-      <w:pPr>
-        <w:pStyle w:val="template"/>
-      </w:pPr>
-    </w:p>
-    <w:p>
-      <w:pPr>
-        <w:pStyle w:val="template"/>
-      </w:pPr>
-    </w:p>
-    <w:p>
-      <w:pPr>
-        <w:pStyle w:val="template"/>
-      </w:pPr>
-    </w:p>
-    <w:p>
-      <w:pPr>
-        <w:pStyle w:val="template"/>
-      </w:pPr>
-    </w:p>
-    <w:p>
-      <w:pPr>
-        <w:pStyle w:val="template"/>
-      </w:pPr>
-    </w:p>
-    <w:p>
-      <w:pPr>
-        <w:pStyle w:val="template"/>
-      </w:pPr>
-    </w:p>
-    <w:p>
-      <w:pPr>
-        <w:pStyle w:val="template"/>
-      </w:pPr>
-    </w:p>
-    <w:p>
-      <w:pPr>
-        <w:pStyle w:val="template"/>
-      </w:pPr>
-    </w:p>
-    <w:p>
-      <w:pPr>
-        <w:pStyle w:val="template"/>
-      </w:pPr>
-    </w:p>
-    <w:p>
-      <w:pPr>
-        <w:pStyle w:val="template"/>
-      </w:pPr>
-    </w:p>
-    <w:p>
-      <w:pPr>
-        <w:pStyle w:val="template"/>
-      </w:pPr>
-    </w:p>
-    <w:p>
-      <w:pPr>
-        <w:pStyle w:val="template"/>
-      </w:pPr>
-    </w:p>
-    <w:p>
-      <w:pPr>
-        <w:pStyle w:val="template"/>
-      </w:pPr>
-    </w:p>
-    <w:p>
-      <w:pPr>
-        <w:pStyle w:val="template"/>
-      </w:pPr>
-    </w:p>
-    <w:p>
-      <w:pPr>
-        <w:pStyle w:val="template"/>
-      </w:pPr>
-    </w:p>
-    <w:p>
-      <w:pPr>
-        <w:pStyle w:val="template"/>
-      </w:pPr>
-    </w:p>
-    <w:p>
-      <w:pPr>
-        <w:pStyle w:val="template"/>
-      </w:pPr>
-    </w:p>
-    <w:p>
-      <w:pPr>
-        <w:pStyle w:val="template"/>
-      </w:pPr>
-    </w:p>
-    <w:p>
-      <w:pPr>
-        <w:pStyle w:val="template"/>
-      </w:pPr>
-    </w:p>
-    <w:p>
-      <w:pPr>
-        <w:pStyle w:val="template"/>
-      </w:pPr>
-    </w:p>
-    <w:p>
-      <w:pPr>
-        <w:pStyle w:val="template"/>
-      </w:pPr>
-    </w:p>
-    <w:p>
-      <w:pPr>
-        <w:pStyle w:val="template"/>
-      </w:pPr>
-    </w:p>
-    <w:p>
-      <w:pPr>
-        <w:pStyle w:val="template"/>
-      </w:pPr>
-    </w:p>
-    <w:p>
-      <w:pPr>
-        <w:pStyle w:val="template"/>
-      </w:pPr>
-    </w:p>
-    <w:p>
-      <w:bookmarkStart w:id="64" w:name="_Toc439994698"/>
-      <w:bookmarkEnd w:id="63"/>
+      <w:bookmarkStart w:id="59" w:name="_Toc439994696"/>
+    </w:p>
+    <w:p>
+      <w:pPr>
+        <w:pStyle w:val="template"/>
+      </w:pPr>
+    </w:p>
+    <w:p>
+      <w:pPr>
+        <w:pStyle w:val="template"/>
+        <w:jc w:val="both"/>
+      </w:pPr>
+      <w:r>
+        <w:t>&lt;&gt;</w:t>
+      </w:r>
+    </w:p>
+    <w:p>
+      <w:pPr>
+        <w:pStyle w:val="template"/>
+      </w:pPr>
+    </w:p>
+    <w:p>
+      <w:pPr>
+        <w:pStyle w:val="template"/>
+      </w:pPr>
+    </w:p>
+    <w:p>
+      <w:pPr>
+        <w:pStyle w:val="template"/>
+      </w:pPr>
+    </w:p>
+    <w:p>
+      <w:pPr>
+        <w:pStyle w:val="template"/>
+      </w:pPr>
+    </w:p>
+    <w:p>
+      <w:pPr>
+        <w:pStyle w:val="template"/>
+      </w:pPr>
+    </w:p>
+    <w:p>
+      <w:pPr>
+        <w:pStyle w:val="template"/>
+      </w:pPr>
+    </w:p>
+    <w:p>
+      <w:pPr>
+        <w:pStyle w:val="template"/>
+      </w:pPr>
+    </w:p>
+    <w:p>
+      <w:pPr>
+        <w:pStyle w:val="template"/>
+      </w:pPr>
+    </w:p>
+    <w:p>
+      <w:pPr>
+        <w:pStyle w:val="template"/>
+      </w:pPr>
+    </w:p>
+    <w:p>
+      <w:pPr>
+        <w:pStyle w:val="template"/>
+      </w:pPr>
+    </w:p>
+    <w:p>
+      <w:pPr>
+        <w:pStyle w:val="template"/>
+      </w:pPr>
+    </w:p>
+    <w:p>
+      <w:pPr>
+        <w:pStyle w:val="template"/>
+      </w:pPr>
+    </w:p>
+    <w:p>
+      <w:pPr>
+        <w:pStyle w:val="template"/>
+      </w:pPr>
+    </w:p>
+    <w:p>
+      <w:pPr>
+        <w:pStyle w:val="template"/>
+      </w:pPr>
+    </w:p>
+    <w:p>
+      <w:pPr>
+        <w:pStyle w:val="template"/>
+      </w:pPr>
+    </w:p>
+    <w:p>
+      <w:pPr>
+        <w:pStyle w:val="template"/>
+      </w:pPr>
+    </w:p>
+    <w:p>
+      <w:pPr>
+        <w:pStyle w:val="template"/>
+      </w:pPr>
+    </w:p>
+    <w:p>
+      <w:pPr>
+        <w:pStyle w:val="template"/>
+      </w:pPr>
+    </w:p>
+    <w:p>
+      <w:pPr>
+        <w:pStyle w:val="template"/>
+      </w:pPr>
+    </w:p>
+    <w:p>
+      <w:pPr>
+        <w:pStyle w:val="template"/>
+      </w:pPr>
+    </w:p>
+    <w:p>
+      <w:pPr>
+        <w:pStyle w:val="template"/>
+      </w:pPr>
+    </w:p>
+    <w:p>
+      <w:pPr>
+        <w:pStyle w:val="template"/>
+      </w:pPr>
+    </w:p>
+    <w:p>
+      <w:pPr>
+        <w:pStyle w:val="template"/>
+      </w:pPr>
+    </w:p>
+    <w:p>
+      <w:pPr>
+        <w:pStyle w:val="template"/>
+      </w:pPr>
+    </w:p>
+    <w:p>
+      <w:pPr>
+        <w:pStyle w:val="template"/>
+      </w:pPr>
+    </w:p>
+    <w:p>
+      <w:pPr>
+        <w:pStyle w:val="template"/>
+      </w:pPr>
+    </w:p>
+    <w:p>
+      <w:pPr>
+        <w:pStyle w:val="template"/>
+      </w:pPr>
+    </w:p>
+    <w:p>
+      <w:pPr>
+        <w:pStyle w:val="template"/>
+      </w:pPr>
+    </w:p>
+    <w:p>
+      <w:pPr>
+        <w:pStyle w:val="template"/>
+      </w:pPr>
+    </w:p>
+    <w:p>
+      <w:pPr>
+        <w:pStyle w:val="template"/>
+      </w:pPr>
+    </w:p>
+    <w:p>
+      <w:pPr>
+        <w:pStyle w:val="template"/>
+      </w:pPr>
+    </w:p>
+    <w:p>
+      <w:pPr>
+        <w:pStyle w:val="template"/>
+      </w:pPr>
+    </w:p>
+    <w:p>
+      <w:pPr>
+        <w:pStyle w:val="template"/>
+      </w:pPr>
+    </w:p>
+    <w:p>
+      <w:pPr>
+        <w:pStyle w:val="template"/>
+      </w:pPr>
+    </w:p>
+    <w:p>
+      <w:pPr>
+        <w:pStyle w:val="template"/>
+      </w:pPr>
+    </w:p>
+    <w:p>
+      <w:pPr>
+        <w:pStyle w:val="template"/>
+      </w:pPr>
+    </w:p>
+    <w:p>
+      <w:pPr>
+        <w:pStyle w:val="template"/>
+      </w:pPr>
+    </w:p>
+    <w:p>
+      <w:pPr>
+        <w:pStyle w:val="template"/>
+      </w:pPr>
+    </w:p>
+    <w:p>
+      <w:pPr>
+        <w:pStyle w:val="template"/>
+      </w:pPr>
+    </w:p>
+    <w:p>
+      <w:pPr>
+        <w:pStyle w:val="template"/>
+      </w:pPr>
+    </w:p>
+    <w:p>
+      <w:pPr>
+        <w:pStyle w:val="template"/>
+      </w:pPr>
+    </w:p>
+    <w:p>
+      <w:pPr>
+        <w:pStyle w:val="template"/>
+      </w:pPr>
+    </w:p>
+    <w:p>
+      <w:bookmarkStart w:id="60" w:name="_Toc439994698"/>
+      <w:bookmarkEnd w:id="59"/>
     </w:p>
     <w:p/>
     <w:p/>
@@ -4874,7 +3672,7 @@
           <w:color w:val="FFFFFF"/>
         </w:rPr>
       </w:pPr>
-      <w:bookmarkStart w:id="65" w:name="_Toc113291713"/>
+      <w:bookmarkStart w:id="61" w:name="_Toc113291713"/>
       <w:r>
         <w:rPr>
           <w:rFonts w:ascii="Arial" w:hAnsi="Arial"/>
@@ -4882,7 +3680,7 @@
         </w:rPr>
         <w:t>Appendix A – Data Dictionary</w:t>
       </w:r>
-      <w:bookmarkEnd w:id="65"/>
+      <w:bookmarkEnd w:id="61"/>
     </w:p>
     <w:p/>
     <w:p>
@@ -4972,7 +3770,7 @@
           <w:color w:val="FFFFFF"/>
         </w:rPr>
       </w:pPr>
-      <w:bookmarkStart w:id="66" w:name="_Toc113291714"/>
+      <w:bookmarkStart w:id="62" w:name="_Toc113291714"/>
       <w:r>
         <w:rPr>
           <w:rFonts w:ascii="Arial" w:hAnsi="Arial"/>
@@ -4980,7 +3778,7 @@
         </w:rPr>
         <w:t>Appendix B</w:t>
       </w:r>
-      <w:bookmarkEnd w:id="64"/>
+      <w:bookmarkEnd w:id="60"/>
       <w:r>
         <w:rPr>
           <w:rFonts w:ascii="Arial" w:hAnsi="Arial"/>
@@ -4988,16 +3786,13 @@
         </w:rPr>
         <w:t xml:space="preserve"> - Group Log</w:t>
       </w:r>
-      <w:bookmarkEnd w:id="66"/>
+      <w:bookmarkEnd w:id="62"/>
     </w:p>
     <w:p>
       <w:pPr>
         <w:pStyle w:val="template"/>
         <w:jc w:val="both"/>
       </w:pPr>
-      <w:r>
-        <w:t>&lt;Please include here all the minutes from your group meetings, your group activities, and any other relevant information that will assist the Teaching Assistant to determine the effort put forth to produce this document&gt;</w:t>
-      </w:r>
     </w:p>
     <w:sectPr>
       <w:headerReference w:type="default" r:id="rId10"/>
@@ -5099,7 +3894,7 @@
       <w:fldChar w:fldCharType="separate"/>
     </w:r>
     <w:r>
-      <w:t>ii</w:t>
+      <w:t>iii</w:t>
     </w:r>
     <w:r>
       <w:fldChar w:fldCharType="end"/>
@@ -5153,7 +3948,7 @@
       <w:fldChar w:fldCharType="separate"/>
     </w:r>
     <w:r>
-      <w:t>1</w:t>
+      <w:t>2</w:t>
     </w:r>
     <w:r>
       <w:fldChar w:fldCharType="end"/>

</xml_diff>